<commit_message>
2025-01-09 @ 15:57 - Clients_v5.0.xlsm - Compile OK
* modMain.bas
   - Correction de certains noms de colonnes
* modUtils.bas
   - Corrections à l'écriture du LOG
   - Correction de certains noms de colonnes
</commit_message>
<xml_diff>
--- a/Vérification Quotidienne.docx
+++ b/Vérification Quotidienne.docx
@@ -3750,6 +3750,449 @@
                 <w:szCs w:val="20"/>
               </w:rPr>
               <w:t>3323</w:t>
+            </w:r>
+          </w:p>
+        </w:tc>
+        <w:tc>
+          <w:tcPr>
+            <w:tcW w:w="465" w:type="dxa"/>
+          </w:tcPr>
+          <w:p>
+            <w:pPr>
+              <w:jc w:val="center"/>
+              <w:rPr>
+                <w:rFonts w:ascii="Aptos Narrow" w:hAnsi="Aptos Narrow"/>
+                <w:sz w:val="18"/>
+                <w:szCs w:val="20"/>
+              </w:rPr>
+            </w:pPr>
+            <w:r>
+              <w:rPr>
+                <w:rFonts w:ascii="Aptos Narrow" w:hAnsi="Aptos Narrow"/>
+                <w:b/>
+                <w:bCs/>
+                <w:color w:val="FF0000"/>
+                <w:sz w:val="22"/>
+                <w:szCs w:val="24"/>
+              </w:rPr>
+              <w:sym w:font="Wingdings 2" w:char="F050"/>
+            </w:r>
+          </w:p>
+        </w:tc>
+      </w:tr>
+      <w:tr>
+        <w:tc>
+          <w:tcPr>
+            <w:tcW w:w="1715" w:type="dxa"/>
+          </w:tcPr>
+          <w:p>
+            <w:pPr>
+              <w:rPr>
+                <w:rFonts w:ascii="Aptos Narrow" w:hAnsi="Aptos Narrow"/>
+                <w:sz w:val="18"/>
+                <w:szCs w:val="20"/>
+              </w:rPr>
+            </w:pPr>
+            <w:r>
+              <w:rPr>
+                <w:rFonts w:ascii="Aptos Narrow" w:hAnsi="Aptos Narrow"/>
+                <w:sz w:val="18"/>
+                <w:szCs w:val="20"/>
+              </w:rPr>
+              <w:t>202</w:t>
+            </w:r>
+            <w:r>
+              <w:rPr>
+                <w:rFonts w:ascii="Aptos Narrow" w:hAnsi="Aptos Narrow"/>
+                <w:sz w:val="18"/>
+                <w:szCs w:val="20"/>
+              </w:rPr>
+              <w:t>5</w:t>
+            </w:r>
+            <w:r>
+              <w:rPr>
+                <w:rFonts w:ascii="Aptos Narrow" w:hAnsi="Aptos Narrow"/>
+                <w:sz w:val="18"/>
+                <w:szCs w:val="20"/>
+              </w:rPr>
+              <w:t>_</w:t>
+            </w:r>
+            <w:r>
+              <w:rPr>
+                <w:rFonts w:ascii="Aptos Narrow" w:hAnsi="Aptos Narrow"/>
+                <w:sz w:val="18"/>
+                <w:szCs w:val="20"/>
+              </w:rPr>
+              <w:t>01</w:t>
+            </w:r>
+            <w:r>
+              <w:rPr>
+                <w:rFonts w:ascii="Aptos Narrow" w:hAnsi="Aptos Narrow"/>
+                <w:sz w:val="18"/>
+                <w:szCs w:val="20"/>
+              </w:rPr>
+              <w:t>_</w:t>
+            </w:r>
+            <w:r>
+              <w:rPr>
+                <w:rFonts w:ascii="Aptos Narrow" w:hAnsi="Aptos Narrow"/>
+                <w:sz w:val="18"/>
+                <w:szCs w:val="20"/>
+              </w:rPr>
+              <w:t>09</w:t>
+            </w:r>
+            <w:r>
+              <w:rPr>
+                <w:rFonts w:ascii="Aptos Narrow" w:hAnsi="Aptos Narrow"/>
+                <w:sz w:val="18"/>
+                <w:szCs w:val="20"/>
+              </w:rPr>
+              <w:t>_</w:t>
+            </w:r>
+            <w:r>
+              <w:rPr>
+                <w:rFonts w:ascii="Aptos Narrow" w:hAnsi="Aptos Narrow"/>
+                <w:sz w:val="18"/>
+                <w:szCs w:val="20"/>
+              </w:rPr>
+              <w:t>0912</w:t>
+            </w:r>
+          </w:p>
+        </w:tc>
+        <w:tc>
+          <w:tcPr>
+            <w:tcW w:w="938" w:type="dxa"/>
+          </w:tcPr>
+          <w:p>
+            <w:pPr>
+              <w:jc w:val="center"/>
+              <w:rPr>
+                <w:rFonts w:ascii="Aptos Narrow" w:hAnsi="Aptos Narrow"/>
+                <w:sz w:val="18"/>
+                <w:szCs w:val="20"/>
+              </w:rPr>
+            </w:pPr>
+            <w:r>
+              <w:rPr>
+                <w:rFonts w:ascii="Aptos Narrow" w:hAnsi="Aptos Narrow"/>
+                <w:sz w:val="18"/>
+                <w:szCs w:val="20"/>
+              </w:rPr>
+              <w:t>OK</w:t>
+            </w:r>
+          </w:p>
+        </w:tc>
+        <w:tc>
+          <w:tcPr>
+            <w:tcW w:w="1970" w:type="dxa"/>
+          </w:tcPr>
+          <w:p>
+            <w:pPr>
+              <w:jc w:val="center"/>
+              <w:rPr>
+                <w:rFonts w:ascii="Aptos Narrow" w:hAnsi="Aptos Narrow"/>
+                <w:sz w:val="18"/>
+                <w:szCs w:val="20"/>
+              </w:rPr>
+            </w:pPr>
+            <w:r>
+              <w:rPr>
+                <w:rFonts w:ascii="Aptos Narrow" w:hAnsi="Aptos Narrow"/>
+                <w:sz w:val="18"/>
+                <w:szCs w:val="20"/>
+              </w:rPr>
+              <w:t>202</w:t>
+            </w:r>
+            <w:r>
+              <w:rPr>
+                <w:rFonts w:ascii="Aptos Narrow" w:hAnsi="Aptos Narrow"/>
+                <w:sz w:val="18"/>
+                <w:szCs w:val="20"/>
+              </w:rPr>
+              <w:t>5</w:t>
+            </w:r>
+            <w:r>
+              <w:rPr>
+                <w:rFonts w:ascii="Aptos Narrow" w:hAnsi="Aptos Narrow"/>
+                <w:sz w:val="18"/>
+                <w:szCs w:val="20"/>
+              </w:rPr>
+              <w:t>_</w:t>
+            </w:r>
+            <w:r>
+              <w:rPr>
+                <w:rFonts w:ascii="Aptos Narrow" w:hAnsi="Aptos Narrow"/>
+                <w:sz w:val="18"/>
+                <w:szCs w:val="20"/>
+              </w:rPr>
+              <w:t>01</w:t>
+            </w:r>
+            <w:r>
+              <w:rPr>
+                <w:rFonts w:ascii="Aptos Narrow" w:hAnsi="Aptos Narrow"/>
+                <w:sz w:val="18"/>
+                <w:szCs w:val="20"/>
+              </w:rPr>
+              <w:t>_</w:t>
+            </w:r>
+            <w:r>
+              <w:rPr>
+                <w:rFonts w:ascii="Aptos Narrow" w:hAnsi="Aptos Narrow"/>
+                <w:sz w:val="18"/>
+                <w:szCs w:val="20"/>
+              </w:rPr>
+              <w:t>09</w:t>
+            </w:r>
+            <w:r>
+              <w:rPr>
+                <w:rFonts w:ascii="Aptos Narrow" w:hAnsi="Aptos Narrow"/>
+                <w:sz w:val="18"/>
+                <w:szCs w:val="20"/>
+              </w:rPr>
+              <w:t>_</w:t>
+            </w:r>
+            <w:r>
+              <w:rPr>
+                <w:rFonts w:ascii="Aptos Narrow" w:hAnsi="Aptos Narrow"/>
+                <w:sz w:val="18"/>
+                <w:szCs w:val="20"/>
+              </w:rPr>
+              <w:t>0926.pdf</w:t>
+            </w:r>
+          </w:p>
+        </w:tc>
+        <w:tc>
+          <w:tcPr>
+            <w:tcW w:w="1342" w:type="dxa"/>
+          </w:tcPr>
+          <w:p>
+            <w:pPr>
+              <w:jc w:val="right"/>
+              <w:rPr>
+                <w:rFonts w:ascii="Aptos Narrow" w:hAnsi="Aptos Narrow"/>
+                <w:sz w:val="18"/>
+                <w:szCs w:val="20"/>
+              </w:rPr>
+            </w:pPr>
+            <w:r>
+              <w:rPr>
+                <w:rFonts w:ascii="Aptos Narrow" w:hAnsi="Aptos Narrow"/>
+                <w:sz w:val="18"/>
+                <w:szCs w:val="20"/>
+              </w:rPr>
+              <w:t>308 806.27 $</w:t>
+            </w:r>
+          </w:p>
+        </w:tc>
+        <w:tc>
+          <w:tcPr>
+            <w:tcW w:w="468" w:type="dxa"/>
+          </w:tcPr>
+          <w:p>
+            <w:pPr>
+              <w:jc w:val="center"/>
+              <w:rPr>
+                <w:rFonts w:ascii="Aptos Narrow" w:hAnsi="Aptos Narrow"/>
+                <w:sz w:val="18"/>
+                <w:szCs w:val="20"/>
+              </w:rPr>
+            </w:pPr>
+            <w:r>
+              <w:rPr>
+                <w:rFonts w:ascii="Aptos Narrow" w:hAnsi="Aptos Narrow"/>
+                <w:b/>
+                <w:bCs/>
+                <w:color w:val="FF0000"/>
+                <w:sz w:val="22"/>
+                <w:szCs w:val="24"/>
+              </w:rPr>
+              <w:sym w:font="Wingdings 2" w:char="F050"/>
+            </w:r>
+          </w:p>
+        </w:tc>
+        <w:tc>
+          <w:tcPr>
+            <w:tcW w:w="468" w:type="dxa"/>
+          </w:tcPr>
+          <w:p>
+            <w:pPr>
+              <w:jc w:val="center"/>
+              <w:rPr>
+                <w:rFonts w:ascii="Aptos Narrow" w:hAnsi="Aptos Narrow"/>
+                <w:sz w:val="18"/>
+                <w:szCs w:val="20"/>
+              </w:rPr>
+            </w:pPr>
+            <w:r>
+              <w:rPr>
+                <w:rFonts w:ascii="Aptos Narrow" w:hAnsi="Aptos Narrow"/>
+                <w:b/>
+                <w:bCs/>
+                <w:color w:val="FF0000"/>
+                <w:sz w:val="22"/>
+                <w:szCs w:val="24"/>
+              </w:rPr>
+              <w:sym w:font="Wingdings 2" w:char="F050"/>
+            </w:r>
+          </w:p>
+        </w:tc>
+        <w:tc>
+          <w:tcPr>
+            <w:tcW w:w="468" w:type="dxa"/>
+          </w:tcPr>
+          <w:p>
+            <w:pPr>
+              <w:jc w:val="center"/>
+              <w:rPr>
+                <w:rFonts w:ascii="Aptos Narrow" w:hAnsi="Aptos Narrow"/>
+                <w:sz w:val="18"/>
+                <w:szCs w:val="20"/>
+              </w:rPr>
+            </w:pPr>
+            <w:r>
+              <w:rPr>
+                <w:rFonts w:ascii="Aptos Narrow" w:hAnsi="Aptos Narrow"/>
+                <w:b/>
+                <w:bCs/>
+                <w:color w:val="FF0000"/>
+                <w:sz w:val="22"/>
+                <w:szCs w:val="24"/>
+              </w:rPr>
+              <w:sym w:font="Wingdings 2" w:char="F050"/>
+            </w:r>
+          </w:p>
+        </w:tc>
+        <w:tc>
+          <w:tcPr>
+            <w:tcW w:w="1233" w:type="dxa"/>
+          </w:tcPr>
+          <w:p>
+            <w:pPr>
+              <w:jc w:val="right"/>
+              <w:rPr>
+                <w:rFonts w:ascii="Aptos Narrow" w:hAnsi="Aptos Narrow"/>
+                <w:sz w:val="18"/>
+                <w:szCs w:val="20"/>
+              </w:rPr>
+            </w:pPr>
+            <w:r>
+              <w:rPr>
+                <w:rFonts w:ascii="Aptos Narrow" w:hAnsi="Aptos Narrow"/>
+                <w:sz w:val="18"/>
+                <w:szCs w:val="20"/>
+              </w:rPr>
+              <w:t xml:space="preserve">220,60 </w:t>
+            </w:r>
+            <w:proofErr w:type="spellStart"/>
+            <w:r>
+              <w:rPr>
+                <w:rFonts w:ascii="Aptos Narrow" w:hAnsi="Aptos Narrow"/>
+                <w:sz w:val="18"/>
+                <w:szCs w:val="20"/>
+              </w:rPr>
+              <w:t>hres</w:t>
+            </w:r>
+            <w:proofErr w:type="spellEnd"/>
+          </w:p>
+        </w:tc>
+        <w:tc>
+          <w:tcPr>
+            <w:tcW w:w="468" w:type="dxa"/>
+          </w:tcPr>
+          <w:p>
+            <w:pPr>
+              <w:jc w:val="center"/>
+              <w:rPr>
+                <w:rFonts w:ascii="Aptos Narrow" w:hAnsi="Aptos Narrow"/>
+                <w:sz w:val="18"/>
+                <w:szCs w:val="20"/>
+              </w:rPr>
+            </w:pPr>
+            <w:r>
+              <w:rPr>
+                <w:rFonts w:ascii="Aptos Narrow" w:hAnsi="Aptos Narrow"/>
+                <w:b/>
+                <w:bCs/>
+                <w:color w:val="FF0000"/>
+                <w:sz w:val="22"/>
+                <w:szCs w:val="24"/>
+              </w:rPr>
+              <w:sym w:font="Wingdings 2" w:char="F050"/>
+            </w:r>
+          </w:p>
+        </w:tc>
+        <w:tc>
+          <w:tcPr>
+            <w:tcW w:w="468" w:type="dxa"/>
+          </w:tcPr>
+          <w:p>
+            <w:pPr>
+              <w:jc w:val="center"/>
+              <w:rPr>
+                <w:rFonts w:ascii="Aptos Narrow" w:hAnsi="Aptos Narrow"/>
+                <w:sz w:val="18"/>
+                <w:szCs w:val="20"/>
+              </w:rPr>
+            </w:pPr>
+            <w:r>
+              <w:rPr>
+                <w:rFonts w:ascii="Aptos Narrow" w:hAnsi="Aptos Narrow"/>
+                <w:b/>
+                <w:bCs/>
+                <w:color w:val="FF0000"/>
+                <w:sz w:val="22"/>
+                <w:szCs w:val="24"/>
+              </w:rPr>
+              <w:sym w:font="Wingdings 2" w:char="F050"/>
+            </w:r>
+          </w:p>
+        </w:tc>
+        <w:tc>
+          <w:tcPr>
+            <w:tcW w:w="468" w:type="dxa"/>
+          </w:tcPr>
+          <w:p>
+            <w:pPr>
+              <w:jc w:val="center"/>
+              <w:rPr>
+                <w:rFonts w:ascii="Aptos Narrow" w:hAnsi="Aptos Narrow"/>
+                <w:sz w:val="18"/>
+                <w:szCs w:val="20"/>
+              </w:rPr>
+            </w:pPr>
+            <w:r>
+              <w:rPr>
+                <w:rFonts w:ascii="Aptos Narrow" w:hAnsi="Aptos Narrow"/>
+                <w:b/>
+                <w:bCs/>
+                <w:color w:val="FF0000"/>
+                <w:sz w:val="22"/>
+                <w:szCs w:val="24"/>
+              </w:rPr>
+              <w:sym w:font="Wingdings 2" w:char="F050"/>
+            </w:r>
+          </w:p>
+        </w:tc>
+        <w:tc>
+          <w:tcPr>
+            <w:tcW w:w="757" w:type="dxa"/>
+          </w:tcPr>
+          <w:p>
+            <w:pPr>
+              <w:jc w:val="center"/>
+              <w:rPr>
+                <w:rFonts w:ascii="Aptos Narrow" w:hAnsi="Aptos Narrow"/>
+                <w:sz w:val="18"/>
+                <w:szCs w:val="20"/>
+              </w:rPr>
+            </w:pPr>
+            <w:r>
+              <w:rPr>
+                <w:rFonts w:ascii="Aptos Narrow" w:hAnsi="Aptos Narrow"/>
+                <w:sz w:val="18"/>
+                <w:szCs w:val="20"/>
+              </w:rPr>
+              <w:t>3325</w:t>
             </w:r>
           </w:p>
         </w:tc>

</xml_diff>

<commit_message>
2025-01-10 @ 20:45 - v5.M.1.xlsb - 24 279 lignes - Compile OK
* Problème de casse
   - .GoTO ---> .Goto
   - LastRow ---> lastRow
   - .ListBox ---> .listBox
   - .update ---> .Update
   - Sheetname ---> sheetname
* modAppli_Utils.bas
   - Enlever les formules pour la colonne Balance dans FAC_Comptes_Clients
* modCC_Régularisation.bas
   - Mise au point du programme de Régularisations
   - Gros (long) problème avec la requête SQL qui refuse de mettre à jour un champ qui contient une formule
* modDev_Utils.bas
   - Transfert des log dans un fichier cumulatif de log pour fins d'analyse
* modENC_Saisie.bas
   - Ajouter les régularisations plutôt que de les soustraire...
* modFunctions.bas
   - Nouvelle fonction pour extraire les secondes des entrées du log
* modLog_Analysis.bas
   - Mise au point du programme pour importer les entrées du log
</commit_message>
<xml_diff>
--- a/Vérification Quotidienne.docx
+++ b/Vérification Quotidienne.docx
@@ -4220,6 +4220,1332 @@
               </w:rPr>
               <w:sym w:font="Wingdings 2" w:char="F050"/>
             </w:r>
+          </w:p>
+        </w:tc>
+      </w:tr>
+      <w:tr>
+        <w:tc>
+          <w:tcPr>
+            <w:tcW w:w="1715" w:type="dxa"/>
+          </w:tcPr>
+          <w:p>
+            <w:pPr>
+              <w:rPr>
+                <w:rFonts w:ascii="Aptos Narrow" w:hAnsi="Aptos Narrow"/>
+                <w:sz w:val="18"/>
+                <w:szCs w:val="20"/>
+              </w:rPr>
+            </w:pPr>
+            <w:r>
+              <w:rPr>
+                <w:rFonts w:ascii="Aptos Narrow" w:hAnsi="Aptos Narrow"/>
+                <w:sz w:val="18"/>
+                <w:szCs w:val="20"/>
+              </w:rPr>
+              <w:t>202</w:t>
+            </w:r>
+            <w:r>
+              <w:rPr>
+                <w:rFonts w:ascii="Aptos Narrow" w:hAnsi="Aptos Narrow"/>
+                <w:sz w:val="18"/>
+                <w:szCs w:val="20"/>
+              </w:rPr>
+              <w:t>5</w:t>
+            </w:r>
+            <w:r>
+              <w:rPr>
+                <w:rFonts w:ascii="Aptos Narrow" w:hAnsi="Aptos Narrow"/>
+                <w:sz w:val="18"/>
+                <w:szCs w:val="20"/>
+              </w:rPr>
+              <w:t>_</w:t>
+            </w:r>
+            <w:r>
+              <w:rPr>
+                <w:rFonts w:ascii="Aptos Narrow" w:hAnsi="Aptos Narrow"/>
+                <w:sz w:val="18"/>
+                <w:szCs w:val="20"/>
+              </w:rPr>
+              <w:t>01</w:t>
+            </w:r>
+            <w:r>
+              <w:rPr>
+                <w:rFonts w:ascii="Aptos Narrow" w:hAnsi="Aptos Narrow"/>
+                <w:sz w:val="18"/>
+                <w:szCs w:val="20"/>
+              </w:rPr>
+              <w:t>_</w:t>
+            </w:r>
+            <w:r>
+              <w:rPr>
+                <w:rFonts w:ascii="Aptos Narrow" w:hAnsi="Aptos Narrow"/>
+                <w:sz w:val="18"/>
+                <w:szCs w:val="20"/>
+              </w:rPr>
+              <w:t>09</w:t>
+            </w:r>
+            <w:r>
+              <w:rPr>
+                <w:rFonts w:ascii="Aptos Narrow" w:hAnsi="Aptos Narrow"/>
+                <w:sz w:val="18"/>
+                <w:szCs w:val="20"/>
+              </w:rPr>
+              <w:t>_</w:t>
+            </w:r>
+            <w:r>
+              <w:rPr>
+                <w:rFonts w:ascii="Aptos Narrow" w:hAnsi="Aptos Narrow"/>
+                <w:sz w:val="18"/>
+                <w:szCs w:val="20"/>
+              </w:rPr>
+              <w:t>1816</w:t>
+            </w:r>
+          </w:p>
+        </w:tc>
+        <w:tc>
+          <w:tcPr>
+            <w:tcW w:w="938" w:type="dxa"/>
+          </w:tcPr>
+          <w:p>
+            <w:pPr>
+              <w:jc w:val="center"/>
+              <w:rPr>
+                <w:rFonts w:ascii="Aptos Narrow" w:hAnsi="Aptos Narrow"/>
+                <w:sz w:val="18"/>
+                <w:szCs w:val="20"/>
+              </w:rPr>
+            </w:pPr>
+            <w:r>
+              <w:rPr>
+                <w:rFonts w:ascii="Aptos Narrow" w:hAnsi="Aptos Narrow"/>
+                <w:sz w:val="18"/>
+                <w:szCs w:val="20"/>
+              </w:rPr>
+              <w:t>OK</w:t>
+            </w:r>
+          </w:p>
+        </w:tc>
+        <w:tc>
+          <w:tcPr>
+            <w:tcW w:w="1970" w:type="dxa"/>
+          </w:tcPr>
+          <w:p>
+            <w:pPr>
+              <w:jc w:val="center"/>
+              <w:rPr>
+                <w:rFonts w:ascii="Aptos Narrow" w:hAnsi="Aptos Narrow"/>
+                <w:sz w:val="18"/>
+                <w:szCs w:val="20"/>
+              </w:rPr>
+            </w:pPr>
+            <w:r>
+              <w:rPr>
+                <w:rFonts w:ascii="Aptos Narrow" w:hAnsi="Aptos Narrow"/>
+                <w:sz w:val="18"/>
+                <w:szCs w:val="20"/>
+              </w:rPr>
+              <w:t>202</w:t>
+            </w:r>
+            <w:r>
+              <w:rPr>
+                <w:rFonts w:ascii="Aptos Narrow" w:hAnsi="Aptos Narrow"/>
+                <w:sz w:val="18"/>
+                <w:szCs w:val="20"/>
+              </w:rPr>
+              <w:t>5</w:t>
+            </w:r>
+            <w:r>
+              <w:rPr>
+                <w:rFonts w:ascii="Aptos Narrow" w:hAnsi="Aptos Narrow"/>
+                <w:sz w:val="18"/>
+                <w:szCs w:val="20"/>
+              </w:rPr>
+              <w:t>_</w:t>
+            </w:r>
+            <w:r>
+              <w:rPr>
+                <w:rFonts w:ascii="Aptos Narrow" w:hAnsi="Aptos Narrow"/>
+                <w:sz w:val="18"/>
+                <w:szCs w:val="20"/>
+              </w:rPr>
+              <w:t>01</w:t>
+            </w:r>
+            <w:r>
+              <w:rPr>
+                <w:rFonts w:ascii="Aptos Narrow" w:hAnsi="Aptos Narrow"/>
+                <w:sz w:val="18"/>
+                <w:szCs w:val="20"/>
+              </w:rPr>
+              <w:t>_</w:t>
+            </w:r>
+            <w:r>
+              <w:rPr>
+                <w:rFonts w:ascii="Aptos Narrow" w:hAnsi="Aptos Narrow"/>
+                <w:sz w:val="18"/>
+                <w:szCs w:val="20"/>
+              </w:rPr>
+              <w:t>09</w:t>
+            </w:r>
+            <w:r>
+              <w:rPr>
+                <w:rFonts w:ascii="Aptos Narrow" w:hAnsi="Aptos Narrow"/>
+                <w:sz w:val="18"/>
+                <w:szCs w:val="20"/>
+              </w:rPr>
+              <w:t>_</w:t>
+            </w:r>
+            <w:r>
+              <w:rPr>
+                <w:rFonts w:ascii="Aptos Narrow" w:hAnsi="Aptos Narrow"/>
+                <w:sz w:val="18"/>
+                <w:szCs w:val="20"/>
+              </w:rPr>
+              <w:t>1835.pdf</w:t>
+            </w:r>
+          </w:p>
+        </w:tc>
+        <w:tc>
+          <w:tcPr>
+            <w:tcW w:w="1342" w:type="dxa"/>
+          </w:tcPr>
+          <w:p>
+            <w:pPr>
+              <w:jc w:val="right"/>
+              <w:rPr>
+                <w:rFonts w:ascii="Aptos Narrow" w:hAnsi="Aptos Narrow"/>
+                <w:sz w:val="18"/>
+                <w:szCs w:val="20"/>
+              </w:rPr>
+            </w:pPr>
+            <w:r>
+              <w:rPr>
+                <w:rFonts w:ascii="Aptos Narrow" w:hAnsi="Aptos Narrow"/>
+                <w:sz w:val="18"/>
+                <w:szCs w:val="20"/>
+              </w:rPr>
+              <w:t>313 056,33 $</w:t>
+            </w:r>
+          </w:p>
+        </w:tc>
+        <w:tc>
+          <w:tcPr>
+            <w:tcW w:w="468" w:type="dxa"/>
+          </w:tcPr>
+          <w:p>
+            <w:pPr>
+              <w:jc w:val="center"/>
+              <w:rPr>
+                <w:rFonts w:ascii="Aptos Narrow" w:hAnsi="Aptos Narrow"/>
+                <w:sz w:val="18"/>
+                <w:szCs w:val="20"/>
+              </w:rPr>
+            </w:pPr>
+            <w:r>
+              <w:rPr>
+                <w:rFonts w:ascii="Aptos Narrow" w:hAnsi="Aptos Narrow"/>
+                <w:b/>
+                <w:bCs/>
+                <w:color w:val="FF0000"/>
+                <w:sz w:val="22"/>
+                <w:szCs w:val="24"/>
+              </w:rPr>
+              <w:sym w:font="Wingdings 2" w:char="F050"/>
+            </w:r>
+          </w:p>
+        </w:tc>
+        <w:tc>
+          <w:tcPr>
+            <w:tcW w:w="468" w:type="dxa"/>
+          </w:tcPr>
+          <w:p>
+            <w:pPr>
+              <w:jc w:val="center"/>
+              <w:rPr>
+                <w:rFonts w:ascii="Aptos Narrow" w:hAnsi="Aptos Narrow"/>
+                <w:sz w:val="18"/>
+                <w:szCs w:val="20"/>
+              </w:rPr>
+            </w:pPr>
+            <w:r>
+              <w:rPr>
+                <w:rFonts w:ascii="Aptos Narrow" w:hAnsi="Aptos Narrow"/>
+                <w:b/>
+                <w:bCs/>
+                <w:color w:val="FF0000"/>
+                <w:sz w:val="22"/>
+                <w:szCs w:val="24"/>
+              </w:rPr>
+              <w:sym w:font="Wingdings 2" w:char="F050"/>
+            </w:r>
+          </w:p>
+        </w:tc>
+        <w:tc>
+          <w:tcPr>
+            <w:tcW w:w="468" w:type="dxa"/>
+          </w:tcPr>
+          <w:p>
+            <w:pPr>
+              <w:jc w:val="center"/>
+              <w:rPr>
+                <w:rFonts w:ascii="Aptos Narrow" w:hAnsi="Aptos Narrow"/>
+                <w:sz w:val="18"/>
+                <w:szCs w:val="20"/>
+              </w:rPr>
+            </w:pPr>
+            <w:r>
+              <w:rPr>
+                <w:rFonts w:ascii="Aptos Narrow" w:hAnsi="Aptos Narrow"/>
+                <w:b/>
+                <w:bCs/>
+                <w:color w:val="FF0000"/>
+                <w:sz w:val="22"/>
+                <w:szCs w:val="24"/>
+              </w:rPr>
+              <w:sym w:font="Wingdings 2" w:char="F050"/>
+            </w:r>
+          </w:p>
+        </w:tc>
+        <w:tc>
+          <w:tcPr>
+            <w:tcW w:w="1233" w:type="dxa"/>
+          </w:tcPr>
+          <w:p>
+            <w:pPr>
+              <w:jc w:val="right"/>
+              <w:rPr>
+                <w:rFonts w:ascii="Aptos Narrow" w:hAnsi="Aptos Narrow"/>
+                <w:sz w:val="18"/>
+                <w:szCs w:val="20"/>
+              </w:rPr>
+            </w:pPr>
+            <w:r>
+              <w:rPr>
+                <w:rFonts w:ascii="Aptos Narrow" w:hAnsi="Aptos Narrow"/>
+                <w:sz w:val="18"/>
+                <w:szCs w:val="20"/>
+              </w:rPr>
+              <w:t xml:space="preserve">233,80 </w:t>
+            </w:r>
+            <w:proofErr w:type="spellStart"/>
+            <w:r>
+              <w:rPr>
+                <w:rFonts w:ascii="Aptos Narrow" w:hAnsi="Aptos Narrow"/>
+                <w:sz w:val="18"/>
+                <w:szCs w:val="20"/>
+              </w:rPr>
+              <w:t>hres</w:t>
+            </w:r>
+            <w:proofErr w:type="spellEnd"/>
+          </w:p>
+        </w:tc>
+        <w:tc>
+          <w:tcPr>
+            <w:tcW w:w="468" w:type="dxa"/>
+          </w:tcPr>
+          <w:p>
+            <w:pPr>
+              <w:jc w:val="center"/>
+              <w:rPr>
+                <w:rFonts w:ascii="Aptos Narrow" w:hAnsi="Aptos Narrow"/>
+                <w:sz w:val="18"/>
+                <w:szCs w:val="20"/>
+              </w:rPr>
+            </w:pPr>
+            <w:r>
+              <w:rPr>
+                <w:rFonts w:ascii="Aptos Narrow" w:hAnsi="Aptos Narrow"/>
+                <w:b/>
+                <w:bCs/>
+                <w:color w:val="FF0000"/>
+                <w:sz w:val="22"/>
+                <w:szCs w:val="24"/>
+              </w:rPr>
+              <w:sym w:font="Wingdings 2" w:char="F050"/>
+            </w:r>
+          </w:p>
+        </w:tc>
+        <w:tc>
+          <w:tcPr>
+            <w:tcW w:w="468" w:type="dxa"/>
+          </w:tcPr>
+          <w:p>
+            <w:pPr>
+              <w:jc w:val="center"/>
+              <w:rPr>
+                <w:rFonts w:ascii="Aptos Narrow" w:hAnsi="Aptos Narrow"/>
+                <w:sz w:val="18"/>
+                <w:szCs w:val="20"/>
+              </w:rPr>
+            </w:pPr>
+            <w:r>
+              <w:rPr>
+                <w:rFonts w:ascii="Aptos Narrow" w:hAnsi="Aptos Narrow"/>
+                <w:b/>
+                <w:bCs/>
+                <w:color w:val="FF0000"/>
+                <w:sz w:val="22"/>
+                <w:szCs w:val="24"/>
+              </w:rPr>
+              <w:sym w:font="Wingdings 2" w:char="F050"/>
+            </w:r>
+          </w:p>
+        </w:tc>
+        <w:tc>
+          <w:tcPr>
+            <w:tcW w:w="468" w:type="dxa"/>
+          </w:tcPr>
+          <w:p>
+            <w:pPr>
+              <w:jc w:val="center"/>
+              <w:rPr>
+                <w:rFonts w:ascii="Aptos Narrow" w:hAnsi="Aptos Narrow"/>
+                <w:sz w:val="18"/>
+                <w:szCs w:val="20"/>
+              </w:rPr>
+            </w:pPr>
+            <w:r>
+              <w:rPr>
+                <w:rFonts w:ascii="Aptos Narrow" w:hAnsi="Aptos Narrow"/>
+                <w:b/>
+                <w:bCs/>
+                <w:color w:val="FF0000"/>
+                <w:sz w:val="22"/>
+                <w:szCs w:val="24"/>
+              </w:rPr>
+              <w:sym w:font="Wingdings 2" w:char="F050"/>
+            </w:r>
+          </w:p>
+        </w:tc>
+        <w:tc>
+          <w:tcPr>
+            <w:tcW w:w="757" w:type="dxa"/>
+          </w:tcPr>
+          <w:p>
+            <w:pPr>
+              <w:jc w:val="center"/>
+              <w:rPr>
+                <w:rFonts w:ascii="Aptos Narrow" w:hAnsi="Aptos Narrow"/>
+                <w:sz w:val="18"/>
+                <w:szCs w:val="20"/>
+              </w:rPr>
+            </w:pPr>
+            <w:r>
+              <w:rPr>
+                <w:rFonts w:ascii="Aptos Narrow" w:hAnsi="Aptos Narrow"/>
+                <w:sz w:val="18"/>
+                <w:szCs w:val="20"/>
+              </w:rPr>
+              <w:t>3352</w:t>
+            </w:r>
+          </w:p>
+        </w:tc>
+        <w:tc>
+          <w:tcPr>
+            <w:tcW w:w="465" w:type="dxa"/>
+          </w:tcPr>
+          <w:p>
+            <w:pPr>
+              <w:jc w:val="center"/>
+              <w:rPr>
+                <w:rFonts w:ascii="Aptos Narrow" w:hAnsi="Aptos Narrow"/>
+                <w:sz w:val="18"/>
+                <w:szCs w:val="20"/>
+              </w:rPr>
+            </w:pPr>
+            <w:r>
+              <w:rPr>
+                <w:rFonts w:ascii="Aptos Narrow" w:hAnsi="Aptos Narrow"/>
+                <w:b/>
+                <w:bCs/>
+                <w:color w:val="FF0000"/>
+                <w:sz w:val="22"/>
+                <w:szCs w:val="24"/>
+              </w:rPr>
+              <w:sym w:font="Wingdings 2" w:char="F050"/>
+            </w:r>
+          </w:p>
+        </w:tc>
+      </w:tr>
+      <w:tr>
+        <w:tc>
+          <w:tcPr>
+            <w:tcW w:w="1715" w:type="dxa"/>
+          </w:tcPr>
+          <w:p>
+            <w:pPr>
+              <w:rPr>
+                <w:rFonts w:ascii="Aptos Narrow" w:hAnsi="Aptos Narrow"/>
+                <w:sz w:val="18"/>
+                <w:szCs w:val="20"/>
+              </w:rPr>
+            </w:pPr>
+            <w:r>
+              <w:rPr>
+                <w:rFonts w:ascii="Aptos Narrow" w:hAnsi="Aptos Narrow"/>
+                <w:sz w:val="18"/>
+                <w:szCs w:val="20"/>
+              </w:rPr>
+              <w:t>202</w:t>
+            </w:r>
+            <w:r>
+              <w:rPr>
+                <w:rFonts w:ascii="Aptos Narrow" w:hAnsi="Aptos Narrow"/>
+                <w:sz w:val="18"/>
+                <w:szCs w:val="20"/>
+              </w:rPr>
+              <w:t>5</w:t>
+            </w:r>
+            <w:r>
+              <w:rPr>
+                <w:rFonts w:ascii="Aptos Narrow" w:hAnsi="Aptos Narrow"/>
+                <w:sz w:val="18"/>
+                <w:szCs w:val="20"/>
+              </w:rPr>
+              <w:t>_</w:t>
+            </w:r>
+            <w:r>
+              <w:rPr>
+                <w:rFonts w:ascii="Aptos Narrow" w:hAnsi="Aptos Narrow"/>
+                <w:sz w:val="18"/>
+                <w:szCs w:val="20"/>
+              </w:rPr>
+              <w:t>01</w:t>
+            </w:r>
+            <w:r>
+              <w:rPr>
+                <w:rFonts w:ascii="Aptos Narrow" w:hAnsi="Aptos Narrow"/>
+                <w:sz w:val="18"/>
+                <w:szCs w:val="20"/>
+              </w:rPr>
+              <w:t>_</w:t>
+            </w:r>
+            <w:r>
+              <w:rPr>
+                <w:rFonts w:ascii="Aptos Narrow" w:hAnsi="Aptos Narrow"/>
+                <w:sz w:val="18"/>
+                <w:szCs w:val="20"/>
+              </w:rPr>
+              <w:t>10</w:t>
+            </w:r>
+            <w:r>
+              <w:rPr>
+                <w:rFonts w:ascii="Aptos Narrow" w:hAnsi="Aptos Narrow"/>
+                <w:sz w:val="18"/>
+                <w:szCs w:val="20"/>
+              </w:rPr>
+              <w:t>_</w:t>
+            </w:r>
+            <w:r>
+              <w:rPr>
+                <w:rFonts w:ascii="Aptos Narrow" w:hAnsi="Aptos Narrow"/>
+                <w:sz w:val="18"/>
+                <w:szCs w:val="20"/>
+              </w:rPr>
+              <w:t>1922</w:t>
+            </w:r>
+          </w:p>
+        </w:tc>
+        <w:tc>
+          <w:tcPr>
+            <w:tcW w:w="938" w:type="dxa"/>
+          </w:tcPr>
+          <w:p>
+            <w:pPr>
+              <w:jc w:val="center"/>
+              <w:rPr>
+                <w:rFonts w:ascii="Aptos Narrow" w:hAnsi="Aptos Narrow"/>
+                <w:sz w:val="18"/>
+                <w:szCs w:val="20"/>
+              </w:rPr>
+            </w:pPr>
+            <w:r>
+              <w:rPr>
+                <w:rFonts w:ascii="Aptos Narrow" w:hAnsi="Aptos Narrow"/>
+                <w:sz w:val="18"/>
+                <w:szCs w:val="20"/>
+              </w:rPr>
+              <w:t>OK</w:t>
+            </w:r>
+          </w:p>
+        </w:tc>
+        <w:tc>
+          <w:tcPr>
+            <w:tcW w:w="1970" w:type="dxa"/>
+          </w:tcPr>
+          <w:p>
+            <w:pPr>
+              <w:jc w:val="center"/>
+              <w:rPr>
+                <w:rFonts w:ascii="Aptos Narrow" w:hAnsi="Aptos Narrow"/>
+                <w:sz w:val="18"/>
+                <w:szCs w:val="20"/>
+              </w:rPr>
+            </w:pPr>
+            <w:r>
+              <w:rPr>
+                <w:rFonts w:ascii="Aptos Narrow" w:hAnsi="Aptos Narrow"/>
+                <w:sz w:val="18"/>
+                <w:szCs w:val="20"/>
+              </w:rPr>
+              <w:t>202</w:t>
+            </w:r>
+            <w:r>
+              <w:rPr>
+                <w:rFonts w:ascii="Aptos Narrow" w:hAnsi="Aptos Narrow"/>
+                <w:sz w:val="18"/>
+                <w:szCs w:val="20"/>
+              </w:rPr>
+              <w:t>5</w:t>
+            </w:r>
+            <w:r>
+              <w:rPr>
+                <w:rFonts w:ascii="Aptos Narrow" w:hAnsi="Aptos Narrow"/>
+                <w:sz w:val="18"/>
+                <w:szCs w:val="20"/>
+              </w:rPr>
+              <w:t>_</w:t>
+            </w:r>
+            <w:r>
+              <w:rPr>
+                <w:rFonts w:ascii="Aptos Narrow" w:hAnsi="Aptos Narrow"/>
+                <w:sz w:val="18"/>
+                <w:szCs w:val="20"/>
+              </w:rPr>
+              <w:t>01</w:t>
+            </w:r>
+            <w:r>
+              <w:rPr>
+                <w:rFonts w:ascii="Aptos Narrow" w:hAnsi="Aptos Narrow"/>
+                <w:sz w:val="18"/>
+                <w:szCs w:val="20"/>
+              </w:rPr>
+              <w:t>_</w:t>
+            </w:r>
+            <w:r>
+              <w:rPr>
+                <w:rFonts w:ascii="Aptos Narrow" w:hAnsi="Aptos Narrow"/>
+                <w:sz w:val="18"/>
+                <w:szCs w:val="20"/>
+              </w:rPr>
+              <w:t>10</w:t>
+            </w:r>
+            <w:r>
+              <w:rPr>
+                <w:rFonts w:ascii="Aptos Narrow" w:hAnsi="Aptos Narrow"/>
+                <w:sz w:val="18"/>
+                <w:szCs w:val="20"/>
+              </w:rPr>
+              <w:t>_</w:t>
+            </w:r>
+            <w:r>
+              <w:rPr>
+                <w:rFonts w:ascii="Aptos Narrow" w:hAnsi="Aptos Narrow"/>
+                <w:sz w:val="18"/>
+                <w:szCs w:val="20"/>
+              </w:rPr>
+              <w:t>1959.pdf</w:t>
+            </w:r>
+          </w:p>
+        </w:tc>
+        <w:tc>
+          <w:tcPr>
+            <w:tcW w:w="1342" w:type="dxa"/>
+          </w:tcPr>
+          <w:p>
+            <w:pPr>
+              <w:jc w:val="right"/>
+              <w:rPr>
+                <w:rFonts w:ascii="Aptos Narrow" w:hAnsi="Aptos Narrow"/>
+                <w:sz w:val="18"/>
+                <w:szCs w:val="20"/>
+              </w:rPr>
+            </w:pPr>
+            <w:r>
+              <w:rPr>
+                <w:rFonts w:ascii="Aptos Narrow" w:hAnsi="Aptos Narrow"/>
+                <w:sz w:val="18"/>
+                <w:szCs w:val="20"/>
+              </w:rPr>
+              <w:t>290 990.67 $</w:t>
+            </w:r>
+          </w:p>
+        </w:tc>
+        <w:tc>
+          <w:tcPr>
+            <w:tcW w:w="468" w:type="dxa"/>
+          </w:tcPr>
+          <w:p>
+            <w:pPr>
+              <w:jc w:val="center"/>
+              <w:rPr>
+                <w:rFonts w:ascii="Aptos Narrow" w:hAnsi="Aptos Narrow"/>
+                <w:sz w:val="18"/>
+                <w:szCs w:val="20"/>
+              </w:rPr>
+            </w:pPr>
+            <w:r>
+              <w:rPr>
+                <w:rFonts w:ascii="Aptos Narrow" w:hAnsi="Aptos Narrow"/>
+                <w:b/>
+                <w:bCs/>
+                <w:color w:val="FF0000"/>
+                <w:sz w:val="22"/>
+                <w:szCs w:val="24"/>
+              </w:rPr>
+              <w:sym w:font="Wingdings 2" w:char="F050"/>
+            </w:r>
+          </w:p>
+        </w:tc>
+        <w:tc>
+          <w:tcPr>
+            <w:tcW w:w="468" w:type="dxa"/>
+          </w:tcPr>
+          <w:p>
+            <w:pPr>
+              <w:jc w:val="center"/>
+              <w:rPr>
+                <w:rFonts w:ascii="Aptos Narrow" w:hAnsi="Aptos Narrow"/>
+                <w:sz w:val="18"/>
+                <w:szCs w:val="20"/>
+              </w:rPr>
+            </w:pPr>
+            <w:r>
+              <w:rPr>
+                <w:rFonts w:ascii="Aptos Narrow" w:hAnsi="Aptos Narrow"/>
+                <w:b/>
+                <w:bCs/>
+                <w:color w:val="FF0000"/>
+                <w:sz w:val="22"/>
+                <w:szCs w:val="24"/>
+              </w:rPr>
+              <w:sym w:font="Wingdings 2" w:char="F050"/>
+            </w:r>
+          </w:p>
+        </w:tc>
+        <w:tc>
+          <w:tcPr>
+            <w:tcW w:w="468" w:type="dxa"/>
+          </w:tcPr>
+          <w:p>
+            <w:pPr>
+              <w:jc w:val="center"/>
+              <w:rPr>
+                <w:rFonts w:ascii="Aptos Narrow" w:hAnsi="Aptos Narrow"/>
+                <w:sz w:val="18"/>
+                <w:szCs w:val="20"/>
+              </w:rPr>
+            </w:pPr>
+            <w:r>
+              <w:rPr>
+                <w:rFonts w:ascii="Aptos Narrow" w:hAnsi="Aptos Narrow"/>
+                <w:b/>
+                <w:bCs/>
+                <w:color w:val="FF0000"/>
+                <w:sz w:val="22"/>
+                <w:szCs w:val="24"/>
+              </w:rPr>
+              <w:sym w:font="Wingdings 2" w:char="F050"/>
+            </w:r>
+          </w:p>
+        </w:tc>
+        <w:tc>
+          <w:tcPr>
+            <w:tcW w:w="1233" w:type="dxa"/>
+          </w:tcPr>
+          <w:p>
+            <w:pPr>
+              <w:jc w:val="right"/>
+              <w:rPr>
+                <w:rFonts w:ascii="Aptos Narrow" w:hAnsi="Aptos Narrow"/>
+                <w:sz w:val="18"/>
+                <w:szCs w:val="20"/>
+              </w:rPr>
+            </w:pPr>
+            <w:r>
+              <w:rPr>
+                <w:rFonts w:ascii="Aptos Narrow" w:hAnsi="Aptos Narrow"/>
+                <w:sz w:val="18"/>
+                <w:szCs w:val="20"/>
+              </w:rPr>
+              <w:t xml:space="preserve">254,65 </w:t>
+            </w:r>
+            <w:proofErr w:type="spellStart"/>
+            <w:r>
+              <w:rPr>
+                <w:rFonts w:ascii="Aptos Narrow" w:hAnsi="Aptos Narrow"/>
+                <w:sz w:val="18"/>
+                <w:szCs w:val="20"/>
+              </w:rPr>
+              <w:t>hres</w:t>
+            </w:r>
+            <w:proofErr w:type="spellEnd"/>
+          </w:p>
+        </w:tc>
+        <w:tc>
+          <w:tcPr>
+            <w:tcW w:w="468" w:type="dxa"/>
+          </w:tcPr>
+          <w:p>
+            <w:pPr>
+              <w:jc w:val="center"/>
+              <w:rPr>
+                <w:rFonts w:ascii="Aptos Narrow" w:hAnsi="Aptos Narrow"/>
+                <w:sz w:val="18"/>
+                <w:szCs w:val="20"/>
+              </w:rPr>
+            </w:pPr>
+            <w:r>
+              <w:rPr>
+                <w:rFonts w:ascii="Aptos Narrow" w:hAnsi="Aptos Narrow"/>
+                <w:b/>
+                <w:bCs/>
+                <w:color w:val="FF0000"/>
+                <w:sz w:val="22"/>
+                <w:szCs w:val="24"/>
+              </w:rPr>
+              <w:sym w:font="Wingdings 2" w:char="F050"/>
+            </w:r>
+          </w:p>
+        </w:tc>
+        <w:tc>
+          <w:tcPr>
+            <w:tcW w:w="468" w:type="dxa"/>
+          </w:tcPr>
+          <w:p>
+            <w:pPr>
+              <w:jc w:val="center"/>
+              <w:rPr>
+                <w:rFonts w:ascii="Aptos Narrow" w:hAnsi="Aptos Narrow"/>
+                <w:sz w:val="18"/>
+                <w:szCs w:val="20"/>
+              </w:rPr>
+            </w:pPr>
+            <w:r>
+              <w:rPr>
+                <w:rFonts w:ascii="Aptos Narrow" w:hAnsi="Aptos Narrow"/>
+                <w:b/>
+                <w:bCs/>
+                <w:color w:val="FF0000"/>
+                <w:sz w:val="22"/>
+                <w:szCs w:val="24"/>
+              </w:rPr>
+              <w:sym w:font="Wingdings 2" w:char="F050"/>
+            </w:r>
+          </w:p>
+        </w:tc>
+        <w:tc>
+          <w:tcPr>
+            <w:tcW w:w="468" w:type="dxa"/>
+          </w:tcPr>
+          <w:p>
+            <w:pPr>
+              <w:jc w:val="center"/>
+              <w:rPr>
+                <w:rFonts w:ascii="Aptos Narrow" w:hAnsi="Aptos Narrow"/>
+                <w:sz w:val="18"/>
+                <w:szCs w:val="20"/>
+              </w:rPr>
+            </w:pPr>
+            <w:r>
+              <w:rPr>
+                <w:rFonts w:ascii="Aptos Narrow" w:hAnsi="Aptos Narrow"/>
+                <w:b/>
+                <w:bCs/>
+                <w:color w:val="FF0000"/>
+                <w:sz w:val="22"/>
+                <w:szCs w:val="24"/>
+              </w:rPr>
+              <w:sym w:font="Wingdings 2" w:char="F050"/>
+            </w:r>
+          </w:p>
+        </w:tc>
+        <w:tc>
+          <w:tcPr>
+            <w:tcW w:w="757" w:type="dxa"/>
+          </w:tcPr>
+          <w:p>
+            <w:pPr>
+              <w:jc w:val="center"/>
+              <w:rPr>
+                <w:rFonts w:ascii="Aptos Narrow" w:hAnsi="Aptos Narrow"/>
+                <w:sz w:val="18"/>
+                <w:szCs w:val="20"/>
+              </w:rPr>
+            </w:pPr>
+            <w:r>
+              <w:rPr>
+                <w:rFonts w:ascii="Aptos Narrow" w:hAnsi="Aptos Narrow"/>
+                <w:sz w:val="18"/>
+                <w:szCs w:val="20"/>
+              </w:rPr>
+              <w:t>3372</w:t>
+            </w:r>
+          </w:p>
+        </w:tc>
+        <w:tc>
+          <w:tcPr>
+            <w:tcW w:w="465" w:type="dxa"/>
+          </w:tcPr>
+          <w:p>
+            <w:pPr>
+              <w:jc w:val="center"/>
+              <w:rPr>
+                <w:rFonts w:ascii="Aptos Narrow" w:hAnsi="Aptos Narrow"/>
+                <w:sz w:val="18"/>
+                <w:szCs w:val="20"/>
+              </w:rPr>
+            </w:pPr>
+            <w:r>
+              <w:rPr>
+                <w:rFonts w:ascii="Aptos Narrow" w:hAnsi="Aptos Narrow"/>
+                <w:b/>
+                <w:bCs/>
+                <w:color w:val="FF0000"/>
+                <w:sz w:val="22"/>
+                <w:szCs w:val="24"/>
+              </w:rPr>
+              <w:sym w:font="Wingdings 2" w:char="F050"/>
+            </w:r>
+          </w:p>
+        </w:tc>
+      </w:tr>
+      <w:tr>
+        <w:tc>
+          <w:tcPr>
+            <w:tcW w:w="1715" w:type="dxa"/>
+          </w:tcPr>
+          <w:p>
+            <w:pPr>
+              <w:rPr>
+                <w:rFonts w:ascii="Aptos Narrow" w:hAnsi="Aptos Narrow"/>
+                <w:sz w:val="18"/>
+                <w:szCs w:val="20"/>
+              </w:rPr>
+            </w:pPr>
+            <w:r>
+              <w:rPr>
+                <w:rFonts w:ascii="Aptos Narrow" w:hAnsi="Aptos Narrow"/>
+                <w:sz w:val="18"/>
+                <w:szCs w:val="20"/>
+              </w:rPr>
+              <w:t>202</w:t>
+            </w:r>
+            <w:r>
+              <w:rPr>
+                <w:rFonts w:ascii="Aptos Narrow" w:hAnsi="Aptos Narrow"/>
+                <w:sz w:val="18"/>
+                <w:szCs w:val="20"/>
+              </w:rPr>
+              <w:t>5</w:t>
+            </w:r>
+            <w:r>
+              <w:rPr>
+                <w:rFonts w:ascii="Aptos Narrow" w:hAnsi="Aptos Narrow"/>
+                <w:sz w:val="18"/>
+                <w:szCs w:val="20"/>
+              </w:rPr>
+              <w:t>_</w:t>
+            </w:r>
+            <w:r>
+              <w:rPr>
+                <w:rFonts w:ascii="Aptos Narrow" w:hAnsi="Aptos Narrow"/>
+                <w:sz w:val="18"/>
+                <w:szCs w:val="20"/>
+              </w:rPr>
+              <w:t>01</w:t>
+            </w:r>
+            <w:r>
+              <w:rPr>
+                <w:rFonts w:ascii="Aptos Narrow" w:hAnsi="Aptos Narrow"/>
+                <w:sz w:val="18"/>
+                <w:szCs w:val="20"/>
+              </w:rPr>
+              <w:t>_</w:t>
+            </w:r>
+            <w:r>
+              <w:rPr>
+                <w:rFonts w:ascii="Aptos Narrow" w:hAnsi="Aptos Narrow"/>
+                <w:sz w:val="18"/>
+                <w:szCs w:val="20"/>
+              </w:rPr>
+              <w:t>10</w:t>
+            </w:r>
+            <w:r>
+              <w:rPr>
+                <w:rFonts w:ascii="Aptos Narrow" w:hAnsi="Aptos Narrow"/>
+                <w:sz w:val="18"/>
+                <w:szCs w:val="20"/>
+              </w:rPr>
+              <w:t>_</w:t>
+            </w:r>
+            <w:r>
+              <w:rPr>
+                <w:rFonts w:ascii="Aptos Narrow" w:hAnsi="Aptos Narrow"/>
+                <w:sz w:val="18"/>
+                <w:szCs w:val="20"/>
+              </w:rPr>
+              <w:t>1922</w:t>
+            </w:r>
+          </w:p>
+        </w:tc>
+        <w:tc>
+          <w:tcPr>
+            <w:tcW w:w="938" w:type="dxa"/>
+          </w:tcPr>
+          <w:p>
+            <w:pPr>
+              <w:jc w:val="center"/>
+              <w:rPr>
+                <w:rFonts w:ascii="Aptos Narrow" w:hAnsi="Aptos Narrow"/>
+                <w:sz w:val="18"/>
+                <w:szCs w:val="20"/>
+              </w:rPr>
+            </w:pPr>
+            <w:r>
+              <w:rPr>
+                <w:rFonts w:ascii="Aptos Narrow" w:hAnsi="Aptos Narrow"/>
+                <w:sz w:val="18"/>
+                <w:szCs w:val="20"/>
+              </w:rPr>
+              <w:t>OK</w:t>
+            </w:r>
+          </w:p>
+        </w:tc>
+        <w:tc>
+          <w:tcPr>
+            <w:tcW w:w="1970" w:type="dxa"/>
+          </w:tcPr>
+          <w:p>
+            <w:pPr>
+              <w:jc w:val="center"/>
+              <w:rPr>
+                <w:rFonts w:ascii="Aptos Narrow" w:hAnsi="Aptos Narrow"/>
+                <w:sz w:val="18"/>
+                <w:szCs w:val="20"/>
+              </w:rPr>
+            </w:pPr>
+            <w:r>
+              <w:rPr>
+                <w:rFonts w:ascii="Aptos Narrow" w:hAnsi="Aptos Narrow"/>
+                <w:sz w:val="18"/>
+                <w:szCs w:val="20"/>
+              </w:rPr>
+              <w:t>202</w:t>
+            </w:r>
+            <w:r>
+              <w:rPr>
+                <w:rFonts w:ascii="Aptos Narrow" w:hAnsi="Aptos Narrow"/>
+                <w:sz w:val="18"/>
+                <w:szCs w:val="20"/>
+              </w:rPr>
+              <w:t>5</w:t>
+            </w:r>
+            <w:r>
+              <w:rPr>
+                <w:rFonts w:ascii="Aptos Narrow" w:hAnsi="Aptos Narrow"/>
+                <w:sz w:val="18"/>
+                <w:szCs w:val="20"/>
+              </w:rPr>
+              <w:t>_</w:t>
+            </w:r>
+            <w:r>
+              <w:rPr>
+                <w:rFonts w:ascii="Aptos Narrow" w:hAnsi="Aptos Narrow"/>
+                <w:sz w:val="18"/>
+                <w:szCs w:val="20"/>
+              </w:rPr>
+              <w:t>01</w:t>
+            </w:r>
+            <w:r>
+              <w:rPr>
+                <w:rFonts w:ascii="Aptos Narrow" w:hAnsi="Aptos Narrow"/>
+                <w:sz w:val="18"/>
+                <w:szCs w:val="20"/>
+              </w:rPr>
+              <w:t>_</w:t>
+            </w:r>
+            <w:r>
+              <w:rPr>
+                <w:rFonts w:ascii="Aptos Narrow" w:hAnsi="Aptos Narrow"/>
+                <w:sz w:val="18"/>
+                <w:szCs w:val="20"/>
+              </w:rPr>
+              <w:t>10</w:t>
+            </w:r>
+            <w:r>
+              <w:rPr>
+                <w:rFonts w:ascii="Aptos Narrow" w:hAnsi="Aptos Narrow"/>
+                <w:sz w:val="18"/>
+                <w:szCs w:val="20"/>
+              </w:rPr>
+              <w:t>_</w:t>
+            </w:r>
+            <w:r>
+              <w:rPr>
+                <w:rFonts w:ascii="Aptos Narrow" w:hAnsi="Aptos Narrow"/>
+                <w:sz w:val="18"/>
+                <w:szCs w:val="20"/>
+              </w:rPr>
+              <w:t>2040</w:t>
+            </w:r>
+            <w:r>
+              <w:rPr>
+                <w:rFonts w:ascii="Aptos Narrow" w:hAnsi="Aptos Narrow"/>
+                <w:sz w:val="18"/>
+                <w:szCs w:val="20"/>
+              </w:rPr>
+              <w:t>.pdf</w:t>
+            </w:r>
+          </w:p>
+        </w:tc>
+        <w:tc>
+          <w:tcPr>
+            <w:tcW w:w="1342" w:type="dxa"/>
+          </w:tcPr>
+          <w:p>
+            <w:pPr>
+              <w:jc w:val="right"/>
+              <w:rPr>
+                <w:rFonts w:ascii="Aptos Narrow" w:hAnsi="Aptos Narrow"/>
+                <w:sz w:val="18"/>
+                <w:szCs w:val="20"/>
+              </w:rPr>
+            </w:pPr>
+            <w:r>
+              <w:rPr>
+                <w:rFonts w:ascii="Aptos Narrow" w:hAnsi="Aptos Narrow"/>
+                <w:sz w:val="18"/>
+                <w:szCs w:val="20"/>
+              </w:rPr>
+              <w:t>288 928,31 $</w:t>
+            </w:r>
+          </w:p>
+        </w:tc>
+        <w:tc>
+          <w:tcPr>
+            <w:tcW w:w="468" w:type="dxa"/>
+          </w:tcPr>
+          <w:p>
+            <w:pPr>
+              <w:jc w:val="center"/>
+              <w:rPr>
+                <w:rFonts w:ascii="Aptos Narrow" w:hAnsi="Aptos Narrow"/>
+                <w:sz w:val="18"/>
+                <w:szCs w:val="20"/>
+              </w:rPr>
+            </w:pPr>
+            <w:r>
+              <w:rPr>
+                <w:rFonts w:ascii="Aptos Narrow" w:hAnsi="Aptos Narrow"/>
+                <w:b/>
+                <w:bCs/>
+                <w:color w:val="FF0000"/>
+                <w:sz w:val="22"/>
+                <w:szCs w:val="24"/>
+              </w:rPr>
+              <w:sym w:font="Wingdings 2" w:char="F050"/>
+            </w:r>
+          </w:p>
+        </w:tc>
+        <w:tc>
+          <w:tcPr>
+            <w:tcW w:w="468" w:type="dxa"/>
+          </w:tcPr>
+          <w:p>
+            <w:pPr>
+              <w:jc w:val="center"/>
+              <w:rPr>
+                <w:rFonts w:ascii="Aptos Narrow" w:hAnsi="Aptos Narrow"/>
+                <w:sz w:val="18"/>
+                <w:szCs w:val="20"/>
+              </w:rPr>
+            </w:pPr>
+            <w:r>
+              <w:rPr>
+                <w:rFonts w:ascii="Aptos Narrow" w:hAnsi="Aptos Narrow"/>
+                <w:b/>
+                <w:bCs/>
+                <w:color w:val="FF0000"/>
+                <w:sz w:val="22"/>
+                <w:szCs w:val="24"/>
+              </w:rPr>
+              <w:sym w:font="Wingdings 2" w:char="F050"/>
+            </w:r>
+          </w:p>
+        </w:tc>
+        <w:tc>
+          <w:tcPr>
+            <w:tcW w:w="468" w:type="dxa"/>
+          </w:tcPr>
+          <w:p>
+            <w:pPr>
+              <w:jc w:val="center"/>
+              <w:rPr>
+                <w:rFonts w:ascii="Aptos Narrow" w:hAnsi="Aptos Narrow"/>
+                <w:sz w:val="18"/>
+                <w:szCs w:val="20"/>
+              </w:rPr>
+            </w:pPr>
+            <w:r>
+              <w:rPr>
+                <w:rFonts w:ascii="Aptos Narrow" w:hAnsi="Aptos Narrow"/>
+                <w:b/>
+                <w:bCs/>
+                <w:color w:val="FF0000"/>
+                <w:sz w:val="22"/>
+                <w:szCs w:val="24"/>
+              </w:rPr>
+              <w:sym w:font="Wingdings 2" w:char="F050"/>
+            </w:r>
+          </w:p>
+        </w:tc>
+        <w:tc>
+          <w:tcPr>
+            <w:tcW w:w="1233" w:type="dxa"/>
+          </w:tcPr>
+          <w:p>
+            <w:pPr>
+              <w:jc w:val="right"/>
+              <w:rPr>
+                <w:rFonts w:ascii="Aptos Narrow" w:hAnsi="Aptos Narrow"/>
+                <w:sz w:val="18"/>
+                <w:szCs w:val="20"/>
+              </w:rPr>
+            </w:pPr>
+            <w:r>
+              <w:rPr>
+                <w:rFonts w:ascii="Aptos Narrow" w:hAnsi="Aptos Narrow"/>
+                <w:sz w:val="18"/>
+                <w:szCs w:val="20"/>
+              </w:rPr>
+              <w:t xml:space="preserve">254,65 </w:t>
+            </w:r>
+            <w:proofErr w:type="spellStart"/>
+            <w:r>
+              <w:rPr>
+                <w:rFonts w:ascii="Aptos Narrow" w:hAnsi="Aptos Narrow"/>
+                <w:sz w:val="18"/>
+                <w:szCs w:val="20"/>
+              </w:rPr>
+              <w:t>hres</w:t>
+            </w:r>
+            <w:proofErr w:type="spellEnd"/>
+          </w:p>
+        </w:tc>
+        <w:tc>
+          <w:tcPr>
+            <w:tcW w:w="468" w:type="dxa"/>
+          </w:tcPr>
+          <w:p>
+            <w:pPr>
+              <w:jc w:val="center"/>
+              <w:rPr>
+                <w:rFonts w:ascii="Aptos Narrow" w:hAnsi="Aptos Narrow"/>
+                <w:sz w:val="18"/>
+                <w:szCs w:val="20"/>
+              </w:rPr>
+            </w:pPr>
+            <w:r>
+              <w:rPr>
+                <w:rFonts w:ascii="Aptos Narrow" w:hAnsi="Aptos Narrow"/>
+                <w:b/>
+                <w:bCs/>
+                <w:color w:val="FF0000"/>
+                <w:sz w:val="22"/>
+                <w:szCs w:val="24"/>
+              </w:rPr>
+              <w:sym w:font="Wingdings 2" w:char="F050"/>
+            </w:r>
+          </w:p>
+        </w:tc>
+        <w:tc>
+          <w:tcPr>
+            <w:tcW w:w="468" w:type="dxa"/>
+          </w:tcPr>
+          <w:p>
+            <w:pPr>
+              <w:jc w:val="center"/>
+              <w:rPr>
+                <w:rFonts w:ascii="Aptos Narrow" w:hAnsi="Aptos Narrow"/>
+                <w:sz w:val="18"/>
+                <w:szCs w:val="20"/>
+              </w:rPr>
+            </w:pPr>
+            <w:r>
+              <w:rPr>
+                <w:rFonts w:ascii="Aptos Narrow" w:hAnsi="Aptos Narrow"/>
+                <w:b/>
+                <w:bCs/>
+                <w:color w:val="FF0000"/>
+                <w:sz w:val="22"/>
+                <w:szCs w:val="24"/>
+              </w:rPr>
+              <w:sym w:font="Wingdings 2" w:char="F050"/>
+            </w:r>
+          </w:p>
+        </w:tc>
+        <w:tc>
+          <w:tcPr>
+            <w:tcW w:w="468" w:type="dxa"/>
+          </w:tcPr>
+          <w:p>
+            <w:pPr>
+              <w:jc w:val="center"/>
+              <w:rPr>
+                <w:rFonts w:ascii="Aptos Narrow" w:hAnsi="Aptos Narrow"/>
+                <w:sz w:val="18"/>
+                <w:szCs w:val="20"/>
+              </w:rPr>
+            </w:pPr>
+            <w:r>
+              <w:rPr>
+                <w:rFonts w:ascii="Aptos Narrow" w:hAnsi="Aptos Narrow"/>
+                <w:b/>
+                <w:bCs/>
+                <w:color w:val="FF0000"/>
+                <w:sz w:val="22"/>
+                <w:szCs w:val="24"/>
+              </w:rPr>
+              <w:sym w:font="Wingdings 2" w:char="F050"/>
+            </w:r>
+          </w:p>
+        </w:tc>
+        <w:tc>
+          <w:tcPr>
+            <w:tcW w:w="757" w:type="dxa"/>
+          </w:tcPr>
+          <w:p>
+            <w:pPr>
+              <w:jc w:val="center"/>
+              <w:rPr>
+                <w:rFonts w:ascii="Aptos Narrow" w:hAnsi="Aptos Narrow"/>
+                <w:sz w:val="18"/>
+                <w:szCs w:val="20"/>
+              </w:rPr>
+            </w:pPr>
+            <w:r>
+              <w:rPr>
+                <w:rFonts w:ascii="Aptos Narrow" w:hAnsi="Aptos Narrow"/>
+                <w:sz w:val="18"/>
+                <w:szCs w:val="20"/>
+              </w:rPr>
+              <w:t>3372</w:t>
+            </w:r>
+          </w:p>
+        </w:tc>
+        <w:tc>
+          <w:tcPr>
+            <w:tcW w:w="465" w:type="dxa"/>
+          </w:tcPr>
+          <w:p>
+            <w:pPr>
+              <w:jc w:val="center"/>
+              <w:rPr>
+                <w:rFonts w:ascii="Aptos Narrow" w:hAnsi="Aptos Narrow"/>
+                <w:sz w:val="18"/>
+                <w:szCs w:val="20"/>
+              </w:rPr>
+            </w:pPr>
           </w:p>
         </w:tc>
       </w:tr>

</xml_diff>

<commit_message>
2025-01-20 @ 16:41 - v5.N.2.xlsb - Compile OK
Réorganisation de répertoires...
</commit_message>
<xml_diff>
--- a/Vérification Quotidienne.docx
+++ b/Vérification Quotidienne.docx
@@ -7736,6 +7736,473 @@
                 <w:szCs w:val="20"/>
               </w:rPr>
               <w:t>3489</w:t>
+            </w:r>
+          </w:p>
+        </w:tc>
+        <w:tc>
+          <w:tcPr>
+            <w:tcW w:w="465" w:type="dxa"/>
+          </w:tcPr>
+          <w:p>
+            <w:pPr>
+              <w:jc w:val="center"/>
+              <w:rPr>
+                <w:rFonts w:ascii="Aptos Narrow" w:hAnsi="Aptos Narrow"/>
+                <w:sz w:val="18"/>
+                <w:szCs w:val="20"/>
+              </w:rPr>
+            </w:pPr>
+            <w:r>
+              <w:rPr>
+                <w:rFonts w:ascii="Aptos Narrow" w:hAnsi="Aptos Narrow"/>
+                <w:b/>
+                <w:bCs/>
+                <w:color w:val="FF0000"/>
+                <w:sz w:val="22"/>
+                <w:szCs w:val="24"/>
+              </w:rPr>
+              <w:sym w:font="Wingdings 2" w:char="F050"/>
+            </w:r>
+          </w:p>
+        </w:tc>
+      </w:tr>
+      <w:tr>
+        <w:tc>
+          <w:tcPr>
+            <w:tcW w:w="1715" w:type="dxa"/>
+          </w:tcPr>
+          <w:p>
+            <w:pPr>
+              <w:rPr>
+                <w:rFonts w:ascii="Aptos Narrow" w:hAnsi="Aptos Narrow"/>
+                <w:sz w:val="18"/>
+                <w:szCs w:val="20"/>
+              </w:rPr>
+            </w:pPr>
+            <w:r>
+              <w:rPr>
+                <w:rFonts w:ascii="Aptos Narrow" w:hAnsi="Aptos Narrow"/>
+                <w:sz w:val="18"/>
+                <w:szCs w:val="20"/>
+              </w:rPr>
+              <w:t>202</w:t>
+            </w:r>
+            <w:r>
+              <w:rPr>
+                <w:rFonts w:ascii="Aptos Narrow" w:hAnsi="Aptos Narrow"/>
+                <w:sz w:val="18"/>
+                <w:szCs w:val="20"/>
+              </w:rPr>
+              <w:t>5</w:t>
+            </w:r>
+            <w:r>
+              <w:rPr>
+                <w:rFonts w:ascii="Aptos Narrow" w:hAnsi="Aptos Narrow"/>
+                <w:sz w:val="18"/>
+                <w:szCs w:val="20"/>
+              </w:rPr>
+              <w:t>_</w:t>
+            </w:r>
+            <w:r>
+              <w:rPr>
+                <w:rFonts w:ascii="Aptos Narrow" w:hAnsi="Aptos Narrow"/>
+                <w:sz w:val="18"/>
+                <w:szCs w:val="20"/>
+              </w:rPr>
+              <w:t>01</w:t>
+            </w:r>
+            <w:r>
+              <w:rPr>
+                <w:rFonts w:ascii="Aptos Narrow" w:hAnsi="Aptos Narrow"/>
+                <w:sz w:val="18"/>
+                <w:szCs w:val="20"/>
+              </w:rPr>
+              <w:t>_</w:t>
+            </w:r>
+            <w:r>
+              <w:rPr>
+                <w:rFonts w:ascii="Aptos Narrow" w:hAnsi="Aptos Narrow"/>
+                <w:sz w:val="18"/>
+                <w:szCs w:val="20"/>
+              </w:rPr>
+              <w:t>1</w:t>
+            </w:r>
+            <w:r>
+              <w:rPr>
+                <w:rFonts w:ascii="Aptos Narrow" w:hAnsi="Aptos Narrow"/>
+                <w:sz w:val="18"/>
+                <w:szCs w:val="20"/>
+              </w:rPr>
+              <w:t>9</w:t>
+            </w:r>
+            <w:r>
+              <w:rPr>
+                <w:rFonts w:ascii="Aptos Narrow" w:hAnsi="Aptos Narrow"/>
+                <w:sz w:val="18"/>
+                <w:szCs w:val="20"/>
+              </w:rPr>
+              <w:t>_</w:t>
+            </w:r>
+            <w:r>
+              <w:rPr>
+                <w:rFonts w:ascii="Aptos Narrow" w:hAnsi="Aptos Narrow"/>
+                <w:sz w:val="18"/>
+                <w:szCs w:val="20"/>
+              </w:rPr>
+              <w:t>2238</w:t>
+            </w:r>
+          </w:p>
+        </w:tc>
+        <w:tc>
+          <w:tcPr>
+            <w:tcW w:w="938" w:type="dxa"/>
+          </w:tcPr>
+          <w:p>
+            <w:pPr>
+              <w:jc w:val="center"/>
+              <w:rPr>
+                <w:rFonts w:ascii="Aptos Narrow" w:hAnsi="Aptos Narrow"/>
+                <w:sz w:val="18"/>
+                <w:szCs w:val="20"/>
+              </w:rPr>
+            </w:pPr>
+            <w:r>
+              <w:rPr>
+                <w:rFonts w:ascii="Aptos Narrow" w:hAnsi="Aptos Narrow"/>
+                <w:sz w:val="18"/>
+                <w:szCs w:val="20"/>
+              </w:rPr>
+              <w:t>OK</w:t>
+            </w:r>
+          </w:p>
+        </w:tc>
+        <w:tc>
+          <w:tcPr>
+            <w:tcW w:w="1970" w:type="dxa"/>
+          </w:tcPr>
+          <w:p>
+            <w:pPr>
+              <w:jc w:val="center"/>
+              <w:rPr>
+                <w:rFonts w:ascii="Aptos Narrow" w:hAnsi="Aptos Narrow"/>
+                <w:sz w:val="18"/>
+                <w:szCs w:val="20"/>
+              </w:rPr>
+            </w:pPr>
+            <w:r>
+              <w:rPr>
+                <w:rFonts w:ascii="Aptos Narrow" w:hAnsi="Aptos Narrow"/>
+                <w:sz w:val="18"/>
+                <w:szCs w:val="20"/>
+              </w:rPr>
+              <w:t>202</w:t>
+            </w:r>
+            <w:r>
+              <w:rPr>
+                <w:rFonts w:ascii="Aptos Narrow" w:hAnsi="Aptos Narrow"/>
+                <w:sz w:val="18"/>
+                <w:szCs w:val="20"/>
+              </w:rPr>
+              <w:t>5</w:t>
+            </w:r>
+            <w:r>
+              <w:rPr>
+                <w:rFonts w:ascii="Aptos Narrow" w:hAnsi="Aptos Narrow"/>
+                <w:sz w:val="18"/>
+                <w:szCs w:val="20"/>
+              </w:rPr>
+              <w:t>_</w:t>
+            </w:r>
+            <w:r>
+              <w:rPr>
+                <w:rFonts w:ascii="Aptos Narrow" w:hAnsi="Aptos Narrow"/>
+                <w:sz w:val="18"/>
+                <w:szCs w:val="20"/>
+              </w:rPr>
+              <w:t>01</w:t>
+            </w:r>
+            <w:r>
+              <w:rPr>
+                <w:rFonts w:ascii="Aptos Narrow" w:hAnsi="Aptos Narrow"/>
+                <w:sz w:val="18"/>
+                <w:szCs w:val="20"/>
+              </w:rPr>
+              <w:t>_</w:t>
+            </w:r>
+            <w:r>
+              <w:rPr>
+                <w:rFonts w:ascii="Aptos Narrow" w:hAnsi="Aptos Narrow"/>
+                <w:sz w:val="18"/>
+                <w:szCs w:val="20"/>
+              </w:rPr>
+              <w:t>1</w:t>
+            </w:r>
+            <w:r>
+              <w:rPr>
+                <w:rFonts w:ascii="Aptos Narrow" w:hAnsi="Aptos Narrow"/>
+                <w:sz w:val="18"/>
+                <w:szCs w:val="20"/>
+              </w:rPr>
+              <w:t>9</w:t>
+            </w:r>
+            <w:r>
+              <w:rPr>
+                <w:rFonts w:ascii="Aptos Narrow" w:hAnsi="Aptos Narrow"/>
+                <w:sz w:val="18"/>
+                <w:szCs w:val="20"/>
+              </w:rPr>
+              <w:t>_</w:t>
+            </w:r>
+            <w:r>
+              <w:rPr>
+                <w:rFonts w:ascii="Aptos Narrow" w:hAnsi="Aptos Narrow"/>
+                <w:sz w:val="18"/>
+                <w:szCs w:val="20"/>
+              </w:rPr>
+              <w:t>2241</w:t>
+            </w:r>
+            <w:r>
+              <w:rPr>
+                <w:rFonts w:ascii="Aptos Narrow" w:hAnsi="Aptos Narrow"/>
+                <w:sz w:val="18"/>
+                <w:szCs w:val="20"/>
+              </w:rPr>
+              <w:t>.pdf</w:t>
+            </w:r>
+          </w:p>
+        </w:tc>
+        <w:tc>
+          <w:tcPr>
+            <w:tcW w:w="1342" w:type="dxa"/>
+          </w:tcPr>
+          <w:p>
+            <w:pPr>
+              <w:jc w:val="right"/>
+              <w:rPr>
+                <w:rFonts w:ascii="Aptos Narrow" w:hAnsi="Aptos Narrow"/>
+                <w:sz w:val="18"/>
+                <w:szCs w:val="20"/>
+              </w:rPr>
+            </w:pPr>
+            <w:r>
+              <w:rPr>
+                <w:rFonts w:ascii="Aptos Narrow" w:hAnsi="Aptos Narrow"/>
+                <w:sz w:val="18"/>
+                <w:szCs w:val="20"/>
+              </w:rPr>
+              <w:t>229 164,24 $</w:t>
+            </w:r>
+          </w:p>
+        </w:tc>
+        <w:tc>
+          <w:tcPr>
+            <w:tcW w:w="468" w:type="dxa"/>
+          </w:tcPr>
+          <w:p>
+            <w:pPr>
+              <w:jc w:val="center"/>
+              <w:rPr>
+                <w:rFonts w:ascii="Aptos Narrow" w:hAnsi="Aptos Narrow"/>
+                <w:sz w:val="18"/>
+                <w:szCs w:val="20"/>
+              </w:rPr>
+            </w:pPr>
+            <w:r>
+              <w:rPr>
+                <w:rFonts w:ascii="Aptos Narrow" w:hAnsi="Aptos Narrow"/>
+                <w:b/>
+                <w:bCs/>
+                <w:color w:val="FF0000"/>
+                <w:sz w:val="22"/>
+                <w:szCs w:val="24"/>
+              </w:rPr>
+              <w:sym w:font="Wingdings 2" w:char="F050"/>
+            </w:r>
+          </w:p>
+        </w:tc>
+        <w:tc>
+          <w:tcPr>
+            <w:tcW w:w="468" w:type="dxa"/>
+          </w:tcPr>
+          <w:p>
+            <w:pPr>
+              <w:jc w:val="center"/>
+              <w:rPr>
+                <w:rFonts w:ascii="Aptos Narrow" w:hAnsi="Aptos Narrow"/>
+                <w:sz w:val="18"/>
+                <w:szCs w:val="20"/>
+              </w:rPr>
+            </w:pPr>
+            <w:r>
+              <w:rPr>
+                <w:rFonts w:ascii="Aptos Narrow" w:hAnsi="Aptos Narrow"/>
+                <w:b/>
+                <w:bCs/>
+                <w:color w:val="FF0000"/>
+                <w:sz w:val="22"/>
+                <w:szCs w:val="24"/>
+              </w:rPr>
+              <w:sym w:font="Wingdings 2" w:char="F050"/>
+            </w:r>
+          </w:p>
+        </w:tc>
+        <w:tc>
+          <w:tcPr>
+            <w:tcW w:w="468" w:type="dxa"/>
+          </w:tcPr>
+          <w:p>
+            <w:pPr>
+              <w:jc w:val="center"/>
+              <w:rPr>
+                <w:rFonts w:ascii="Aptos Narrow" w:hAnsi="Aptos Narrow"/>
+                <w:sz w:val="18"/>
+                <w:szCs w:val="20"/>
+              </w:rPr>
+            </w:pPr>
+            <w:r>
+              <w:rPr>
+                <w:rFonts w:ascii="Aptos Narrow" w:hAnsi="Aptos Narrow"/>
+                <w:b/>
+                <w:bCs/>
+                <w:color w:val="FF0000"/>
+                <w:sz w:val="22"/>
+                <w:szCs w:val="24"/>
+              </w:rPr>
+              <w:sym w:font="Wingdings 2" w:char="F050"/>
+            </w:r>
+          </w:p>
+        </w:tc>
+        <w:tc>
+          <w:tcPr>
+            <w:tcW w:w="1233" w:type="dxa"/>
+          </w:tcPr>
+          <w:p>
+            <w:pPr>
+              <w:jc w:val="right"/>
+              <w:rPr>
+                <w:rFonts w:ascii="Aptos Narrow" w:hAnsi="Aptos Narrow"/>
+                <w:sz w:val="18"/>
+                <w:szCs w:val="20"/>
+              </w:rPr>
+            </w:pPr>
+            <w:r>
+              <w:rPr>
+                <w:rFonts w:ascii="Aptos Narrow" w:hAnsi="Aptos Narrow"/>
+                <w:sz w:val="18"/>
+                <w:szCs w:val="20"/>
+              </w:rPr>
+              <w:t xml:space="preserve">377,05 </w:t>
+            </w:r>
+            <w:proofErr w:type="spellStart"/>
+            <w:r>
+              <w:rPr>
+                <w:rFonts w:ascii="Aptos Narrow" w:hAnsi="Aptos Narrow"/>
+                <w:sz w:val="18"/>
+                <w:szCs w:val="20"/>
+              </w:rPr>
+              <w:t>hres</w:t>
+            </w:r>
+            <w:proofErr w:type="spellEnd"/>
+          </w:p>
+        </w:tc>
+        <w:tc>
+          <w:tcPr>
+            <w:tcW w:w="468" w:type="dxa"/>
+          </w:tcPr>
+          <w:p>
+            <w:pPr>
+              <w:jc w:val="center"/>
+              <w:rPr>
+                <w:rFonts w:ascii="Aptos Narrow" w:hAnsi="Aptos Narrow"/>
+                <w:sz w:val="18"/>
+                <w:szCs w:val="20"/>
+              </w:rPr>
+            </w:pPr>
+            <w:r>
+              <w:rPr>
+                <w:rFonts w:ascii="Aptos Narrow" w:hAnsi="Aptos Narrow"/>
+                <w:b/>
+                <w:bCs/>
+                <w:color w:val="FF0000"/>
+                <w:sz w:val="22"/>
+                <w:szCs w:val="24"/>
+              </w:rPr>
+              <w:sym w:font="Wingdings 2" w:char="F050"/>
+            </w:r>
+          </w:p>
+        </w:tc>
+        <w:tc>
+          <w:tcPr>
+            <w:tcW w:w="468" w:type="dxa"/>
+          </w:tcPr>
+          <w:p>
+            <w:pPr>
+              <w:jc w:val="center"/>
+              <w:rPr>
+                <w:rFonts w:ascii="Aptos Narrow" w:hAnsi="Aptos Narrow"/>
+                <w:sz w:val="18"/>
+                <w:szCs w:val="20"/>
+              </w:rPr>
+            </w:pPr>
+            <w:r>
+              <w:rPr>
+                <w:rFonts w:ascii="Aptos Narrow" w:hAnsi="Aptos Narrow"/>
+                <w:b/>
+                <w:bCs/>
+                <w:color w:val="FF0000"/>
+                <w:sz w:val="22"/>
+                <w:szCs w:val="24"/>
+              </w:rPr>
+              <w:sym w:font="Wingdings 2" w:char="F050"/>
+            </w:r>
+          </w:p>
+        </w:tc>
+        <w:tc>
+          <w:tcPr>
+            <w:tcW w:w="468" w:type="dxa"/>
+          </w:tcPr>
+          <w:p>
+            <w:pPr>
+              <w:jc w:val="center"/>
+              <w:rPr>
+                <w:rFonts w:ascii="Aptos Narrow" w:hAnsi="Aptos Narrow"/>
+                <w:sz w:val="18"/>
+                <w:szCs w:val="20"/>
+              </w:rPr>
+            </w:pPr>
+            <w:r>
+              <w:rPr>
+                <w:rFonts w:ascii="Aptos Narrow" w:hAnsi="Aptos Narrow"/>
+                <w:b/>
+                <w:bCs/>
+                <w:color w:val="FF0000"/>
+                <w:sz w:val="22"/>
+                <w:szCs w:val="24"/>
+              </w:rPr>
+              <w:sym w:font="Wingdings 2" w:char="F050"/>
+            </w:r>
+          </w:p>
+        </w:tc>
+        <w:tc>
+          <w:tcPr>
+            <w:tcW w:w="757" w:type="dxa"/>
+          </w:tcPr>
+          <w:p>
+            <w:pPr>
+              <w:jc w:val="center"/>
+              <w:rPr>
+                <w:rFonts w:ascii="Aptos Narrow" w:hAnsi="Aptos Narrow"/>
+                <w:sz w:val="18"/>
+                <w:szCs w:val="20"/>
+              </w:rPr>
+            </w:pPr>
+            <w:r>
+              <w:rPr>
+                <w:rFonts w:ascii="Aptos Narrow" w:hAnsi="Aptos Narrow"/>
+                <w:sz w:val="18"/>
+                <w:szCs w:val="20"/>
+              </w:rPr>
+              <w:t>3533</w:t>
             </w:r>
           </w:p>
         </w:tc>

</xml_diff>

<commit_message>
2025-01-22 @ 17:06:08 - v5.N.2.xlsb - 25 948 lignes - Compile OK
* modAppli_Utils.bas
   - Nouvelle routine pour noter le nombre de lignes utilisées dans chacune des tables de GCF_BD_MASTER.xlsx
* modFunctions.bas
   - Éliminer une routine mise en commentaire le 5 décembre
   - Nouvelle fonction pour extraire le nom de fichier dans un path complet 'ExtraireNomFichier'
* modGL_EJ.bas
   - Ajustements fins dans l'affichage des entrées possible de renverser
   - Changer la police du listBox pour Condensas
* modLog_Analysis.bas
   - Modification du programme afin de traiter les 3 fichiers Log en une seule exécution
* modMenu.bas
   - Cacher/Montrer le nouvel utilitaire pour le traitement des Logs
* ufExitDisable.frm
   - Changement du caption du userForm
* ufListeProjetsFacture.frm
   - Changement du caption du userForm
   - Changement de police pour Consolas
* ufListeÉcritureGL.frm
   - Changement de la taille du userForm
* ufSaisieHeures.frm
   - Changements au formulaire userForm
</commit_message>
<xml_diff>
--- a/Vérification Quotidienne.docx
+++ b/Vérification Quotidienne.docx
@@ -7825,15 +7825,7 @@
                 <w:sz w:val="18"/>
                 <w:szCs w:val="20"/>
               </w:rPr>
-              <w:t>1</w:t>
-            </w:r>
-            <w:r>
-              <w:rPr>
-                <w:rFonts w:ascii="Aptos Narrow" w:hAnsi="Aptos Narrow"/>
-                <w:sz w:val="18"/>
-                <w:szCs w:val="20"/>
-              </w:rPr>
-              <w:t>9</w:t>
+              <w:t>19</w:t>
             </w:r>
             <w:r>
               <w:rPr>
@@ -7935,15 +7927,7 @@
                 <w:sz w:val="18"/>
                 <w:szCs w:val="20"/>
               </w:rPr>
-              <w:t>1</w:t>
-            </w:r>
-            <w:r>
-              <w:rPr>
-                <w:rFonts w:ascii="Aptos Narrow" w:hAnsi="Aptos Narrow"/>
-                <w:sz w:val="18"/>
-                <w:szCs w:val="20"/>
-              </w:rPr>
-              <w:t>9</w:t>
+              <w:t>19</w:t>
             </w:r>
             <w:r>
               <w:rPr>
@@ -7959,15 +7943,7 @@
                 <w:sz w:val="18"/>
                 <w:szCs w:val="20"/>
               </w:rPr>
-              <w:t>2241</w:t>
-            </w:r>
-            <w:r>
-              <w:rPr>
-                <w:rFonts w:ascii="Aptos Narrow" w:hAnsi="Aptos Narrow"/>
-                <w:sz w:val="18"/>
-                <w:szCs w:val="20"/>
-              </w:rPr>
-              <w:t>.pdf</w:t>
+              <w:t>2241.pdf</w:t>
             </w:r>
           </w:p>
         </w:tc>
@@ -8203,6 +8179,433 @@
                 <w:szCs w:val="20"/>
               </w:rPr>
               <w:t>3533</w:t>
+            </w:r>
+          </w:p>
+        </w:tc>
+        <w:tc>
+          <w:tcPr>
+            <w:tcW w:w="465" w:type="dxa"/>
+          </w:tcPr>
+          <w:p>
+            <w:pPr>
+              <w:jc w:val="center"/>
+              <w:rPr>
+                <w:rFonts w:ascii="Aptos Narrow" w:hAnsi="Aptos Narrow"/>
+                <w:sz w:val="18"/>
+                <w:szCs w:val="20"/>
+              </w:rPr>
+            </w:pPr>
+            <w:r>
+              <w:rPr>
+                <w:rFonts w:ascii="Aptos Narrow" w:hAnsi="Aptos Narrow"/>
+                <w:b/>
+                <w:bCs/>
+                <w:color w:val="FF0000"/>
+                <w:sz w:val="22"/>
+                <w:szCs w:val="24"/>
+              </w:rPr>
+              <w:sym w:font="Wingdings 2" w:char="F050"/>
+            </w:r>
+          </w:p>
+        </w:tc>
+      </w:tr>
+      <w:tr>
+        <w:tc>
+          <w:tcPr>
+            <w:tcW w:w="1715" w:type="dxa"/>
+          </w:tcPr>
+          <w:p>
+            <w:pPr>
+              <w:rPr>
+                <w:rFonts w:ascii="Aptos Narrow" w:hAnsi="Aptos Narrow"/>
+                <w:sz w:val="18"/>
+                <w:szCs w:val="20"/>
+              </w:rPr>
+            </w:pPr>
+            <w:r>
+              <w:rPr>
+                <w:rFonts w:ascii="Aptos Narrow" w:hAnsi="Aptos Narrow"/>
+                <w:sz w:val="18"/>
+                <w:szCs w:val="20"/>
+              </w:rPr>
+              <w:t>202</w:t>
+            </w:r>
+            <w:r>
+              <w:rPr>
+                <w:rFonts w:ascii="Aptos Narrow" w:hAnsi="Aptos Narrow"/>
+                <w:sz w:val="18"/>
+                <w:szCs w:val="20"/>
+              </w:rPr>
+              <w:t>5</w:t>
+            </w:r>
+            <w:r>
+              <w:rPr>
+                <w:rFonts w:ascii="Aptos Narrow" w:hAnsi="Aptos Narrow"/>
+                <w:sz w:val="18"/>
+                <w:szCs w:val="20"/>
+              </w:rPr>
+              <w:t>_</w:t>
+            </w:r>
+            <w:r>
+              <w:rPr>
+                <w:rFonts w:ascii="Aptos Narrow" w:hAnsi="Aptos Narrow"/>
+                <w:sz w:val="18"/>
+                <w:szCs w:val="20"/>
+              </w:rPr>
+              <w:t>01</w:t>
+            </w:r>
+            <w:r>
+              <w:rPr>
+                <w:rFonts w:ascii="Aptos Narrow" w:hAnsi="Aptos Narrow"/>
+                <w:sz w:val="18"/>
+                <w:szCs w:val="20"/>
+              </w:rPr>
+              <w:t>_</w:t>
+            </w:r>
+            <w:r>
+              <w:rPr>
+                <w:rFonts w:ascii="Aptos Narrow" w:hAnsi="Aptos Narrow"/>
+                <w:sz w:val="18"/>
+                <w:szCs w:val="20"/>
+              </w:rPr>
+              <w:t>22_0603</w:t>
+            </w:r>
+          </w:p>
+        </w:tc>
+        <w:tc>
+          <w:tcPr>
+            <w:tcW w:w="938" w:type="dxa"/>
+          </w:tcPr>
+          <w:p>
+            <w:pPr>
+              <w:jc w:val="center"/>
+              <w:rPr>
+                <w:rFonts w:ascii="Aptos Narrow" w:hAnsi="Aptos Narrow"/>
+                <w:sz w:val="18"/>
+                <w:szCs w:val="20"/>
+              </w:rPr>
+            </w:pPr>
+            <w:r>
+              <w:rPr>
+                <w:rFonts w:ascii="Aptos Narrow" w:hAnsi="Aptos Narrow"/>
+                <w:sz w:val="18"/>
+                <w:szCs w:val="20"/>
+              </w:rPr>
+              <w:t>OK</w:t>
+            </w:r>
+          </w:p>
+        </w:tc>
+        <w:tc>
+          <w:tcPr>
+            <w:tcW w:w="1970" w:type="dxa"/>
+          </w:tcPr>
+          <w:p>
+            <w:pPr>
+              <w:jc w:val="center"/>
+              <w:rPr>
+                <w:rFonts w:ascii="Aptos Narrow" w:hAnsi="Aptos Narrow"/>
+                <w:sz w:val="18"/>
+                <w:szCs w:val="20"/>
+              </w:rPr>
+            </w:pPr>
+            <w:r>
+              <w:rPr>
+                <w:rFonts w:ascii="Aptos Narrow" w:hAnsi="Aptos Narrow"/>
+                <w:sz w:val="18"/>
+                <w:szCs w:val="20"/>
+              </w:rPr>
+              <w:t>202</w:t>
+            </w:r>
+            <w:r>
+              <w:rPr>
+                <w:rFonts w:ascii="Aptos Narrow" w:hAnsi="Aptos Narrow"/>
+                <w:sz w:val="18"/>
+                <w:szCs w:val="20"/>
+              </w:rPr>
+              <w:t>5</w:t>
+            </w:r>
+            <w:r>
+              <w:rPr>
+                <w:rFonts w:ascii="Aptos Narrow" w:hAnsi="Aptos Narrow"/>
+                <w:sz w:val="18"/>
+                <w:szCs w:val="20"/>
+              </w:rPr>
+              <w:t>_</w:t>
+            </w:r>
+            <w:r>
+              <w:rPr>
+                <w:rFonts w:ascii="Aptos Narrow" w:hAnsi="Aptos Narrow"/>
+                <w:sz w:val="18"/>
+                <w:szCs w:val="20"/>
+              </w:rPr>
+              <w:t>01</w:t>
+            </w:r>
+            <w:r>
+              <w:rPr>
+                <w:rFonts w:ascii="Aptos Narrow" w:hAnsi="Aptos Narrow"/>
+                <w:sz w:val="18"/>
+                <w:szCs w:val="20"/>
+              </w:rPr>
+              <w:t>_</w:t>
+            </w:r>
+            <w:r>
+              <w:rPr>
+                <w:rFonts w:ascii="Aptos Narrow" w:hAnsi="Aptos Narrow"/>
+                <w:sz w:val="18"/>
+                <w:szCs w:val="20"/>
+              </w:rPr>
+              <w:t>22</w:t>
+            </w:r>
+            <w:r>
+              <w:rPr>
+                <w:rFonts w:ascii="Aptos Narrow" w:hAnsi="Aptos Narrow"/>
+                <w:sz w:val="18"/>
+                <w:szCs w:val="20"/>
+              </w:rPr>
+              <w:t>_</w:t>
+            </w:r>
+            <w:r>
+              <w:rPr>
+                <w:rFonts w:ascii="Aptos Narrow" w:hAnsi="Aptos Narrow"/>
+                <w:sz w:val="18"/>
+                <w:szCs w:val="20"/>
+              </w:rPr>
+              <w:t>0604.pdf</w:t>
+            </w:r>
+          </w:p>
+        </w:tc>
+        <w:tc>
+          <w:tcPr>
+            <w:tcW w:w="1342" w:type="dxa"/>
+          </w:tcPr>
+          <w:p>
+            <w:pPr>
+              <w:jc w:val="right"/>
+              <w:rPr>
+                <w:rFonts w:ascii="Aptos Narrow" w:hAnsi="Aptos Narrow"/>
+                <w:sz w:val="18"/>
+                <w:szCs w:val="20"/>
+              </w:rPr>
+            </w:pPr>
+            <w:r>
+              <w:rPr>
+                <w:rFonts w:ascii="Aptos Narrow" w:hAnsi="Aptos Narrow"/>
+                <w:sz w:val="18"/>
+                <w:szCs w:val="20"/>
+              </w:rPr>
+              <w:t>227 655,19 $</w:t>
+            </w:r>
+          </w:p>
+        </w:tc>
+        <w:tc>
+          <w:tcPr>
+            <w:tcW w:w="468" w:type="dxa"/>
+          </w:tcPr>
+          <w:p>
+            <w:pPr>
+              <w:jc w:val="center"/>
+              <w:rPr>
+                <w:rFonts w:ascii="Aptos Narrow" w:hAnsi="Aptos Narrow"/>
+                <w:sz w:val="18"/>
+                <w:szCs w:val="20"/>
+              </w:rPr>
+            </w:pPr>
+            <w:r>
+              <w:rPr>
+                <w:rFonts w:ascii="Aptos Narrow" w:hAnsi="Aptos Narrow"/>
+                <w:b/>
+                <w:bCs/>
+                <w:color w:val="FF0000"/>
+                <w:sz w:val="22"/>
+                <w:szCs w:val="24"/>
+              </w:rPr>
+              <w:sym w:font="Wingdings 2" w:char="F050"/>
+            </w:r>
+          </w:p>
+        </w:tc>
+        <w:tc>
+          <w:tcPr>
+            <w:tcW w:w="468" w:type="dxa"/>
+          </w:tcPr>
+          <w:p>
+            <w:pPr>
+              <w:jc w:val="center"/>
+              <w:rPr>
+                <w:rFonts w:ascii="Aptos Narrow" w:hAnsi="Aptos Narrow"/>
+                <w:sz w:val="18"/>
+                <w:szCs w:val="20"/>
+              </w:rPr>
+            </w:pPr>
+            <w:r>
+              <w:rPr>
+                <w:rFonts w:ascii="Aptos Narrow" w:hAnsi="Aptos Narrow"/>
+                <w:b/>
+                <w:bCs/>
+                <w:color w:val="FF0000"/>
+                <w:sz w:val="22"/>
+                <w:szCs w:val="24"/>
+              </w:rPr>
+              <w:sym w:font="Wingdings 2" w:char="F050"/>
+            </w:r>
+          </w:p>
+        </w:tc>
+        <w:tc>
+          <w:tcPr>
+            <w:tcW w:w="468" w:type="dxa"/>
+          </w:tcPr>
+          <w:p>
+            <w:pPr>
+              <w:jc w:val="center"/>
+              <w:rPr>
+                <w:rFonts w:ascii="Aptos Narrow" w:hAnsi="Aptos Narrow"/>
+                <w:sz w:val="18"/>
+                <w:szCs w:val="20"/>
+              </w:rPr>
+            </w:pPr>
+            <w:r>
+              <w:rPr>
+                <w:rFonts w:ascii="Aptos Narrow" w:hAnsi="Aptos Narrow"/>
+                <w:b/>
+                <w:bCs/>
+                <w:color w:val="FF0000"/>
+                <w:sz w:val="22"/>
+                <w:szCs w:val="24"/>
+              </w:rPr>
+              <w:sym w:font="Wingdings 2" w:char="F050"/>
+            </w:r>
+          </w:p>
+        </w:tc>
+        <w:tc>
+          <w:tcPr>
+            <w:tcW w:w="1233" w:type="dxa"/>
+          </w:tcPr>
+          <w:p>
+            <w:pPr>
+              <w:jc w:val="right"/>
+              <w:rPr>
+                <w:rFonts w:ascii="Aptos Narrow" w:hAnsi="Aptos Narrow"/>
+                <w:sz w:val="18"/>
+                <w:szCs w:val="20"/>
+              </w:rPr>
+            </w:pPr>
+            <w:r>
+              <w:rPr>
+                <w:rFonts w:ascii="Aptos Narrow" w:hAnsi="Aptos Narrow"/>
+                <w:sz w:val="18"/>
+                <w:szCs w:val="20"/>
+              </w:rPr>
+              <w:t xml:space="preserve">412,90 </w:t>
+            </w:r>
+            <w:proofErr w:type="spellStart"/>
+            <w:r>
+              <w:rPr>
+                <w:rFonts w:ascii="Aptos Narrow" w:hAnsi="Aptos Narrow"/>
+                <w:sz w:val="18"/>
+                <w:szCs w:val="20"/>
+              </w:rPr>
+              <w:t>hres</w:t>
+            </w:r>
+            <w:proofErr w:type="spellEnd"/>
+          </w:p>
+        </w:tc>
+        <w:tc>
+          <w:tcPr>
+            <w:tcW w:w="468" w:type="dxa"/>
+          </w:tcPr>
+          <w:p>
+            <w:pPr>
+              <w:jc w:val="center"/>
+              <w:rPr>
+                <w:rFonts w:ascii="Aptos Narrow" w:hAnsi="Aptos Narrow"/>
+                <w:sz w:val="18"/>
+                <w:szCs w:val="20"/>
+              </w:rPr>
+            </w:pPr>
+            <w:r>
+              <w:rPr>
+                <w:rFonts w:ascii="Aptos Narrow" w:hAnsi="Aptos Narrow"/>
+                <w:b/>
+                <w:bCs/>
+                <w:color w:val="FF0000"/>
+                <w:sz w:val="22"/>
+                <w:szCs w:val="24"/>
+              </w:rPr>
+              <w:sym w:font="Wingdings 2" w:char="F050"/>
+            </w:r>
+          </w:p>
+        </w:tc>
+        <w:tc>
+          <w:tcPr>
+            <w:tcW w:w="468" w:type="dxa"/>
+          </w:tcPr>
+          <w:p>
+            <w:pPr>
+              <w:jc w:val="center"/>
+              <w:rPr>
+                <w:rFonts w:ascii="Aptos Narrow" w:hAnsi="Aptos Narrow"/>
+                <w:sz w:val="18"/>
+                <w:szCs w:val="20"/>
+              </w:rPr>
+            </w:pPr>
+            <w:r>
+              <w:rPr>
+                <w:rFonts w:ascii="Aptos Narrow" w:hAnsi="Aptos Narrow"/>
+                <w:b/>
+                <w:bCs/>
+                <w:color w:val="FF0000"/>
+                <w:sz w:val="22"/>
+                <w:szCs w:val="24"/>
+              </w:rPr>
+              <w:sym w:font="Wingdings 2" w:char="F050"/>
+            </w:r>
+          </w:p>
+        </w:tc>
+        <w:tc>
+          <w:tcPr>
+            <w:tcW w:w="468" w:type="dxa"/>
+          </w:tcPr>
+          <w:p>
+            <w:pPr>
+              <w:jc w:val="center"/>
+              <w:rPr>
+                <w:rFonts w:ascii="Aptos Narrow" w:hAnsi="Aptos Narrow"/>
+                <w:sz w:val="18"/>
+                <w:szCs w:val="20"/>
+              </w:rPr>
+            </w:pPr>
+            <w:r>
+              <w:rPr>
+                <w:rFonts w:ascii="Aptos Narrow" w:hAnsi="Aptos Narrow"/>
+                <w:b/>
+                <w:bCs/>
+                <w:color w:val="FF0000"/>
+                <w:sz w:val="22"/>
+                <w:szCs w:val="24"/>
+              </w:rPr>
+              <w:sym w:font="Wingdings 2" w:char="F050"/>
+            </w:r>
+          </w:p>
+        </w:tc>
+        <w:tc>
+          <w:tcPr>
+            <w:tcW w:w="757" w:type="dxa"/>
+          </w:tcPr>
+          <w:p>
+            <w:pPr>
+              <w:jc w:val="center"/>
+              <w:rPr>
+                <w:rFonts w:ascii="Aptos Narrow" w:hAnsi="Aptos Narrow"/>
+                <w:sz w:val="18"/>
+                <w:szCs w:val="20"/>
+              </w:rPr>
+            </w:pPr>
+            <w:r>
+              <w:rPr>
+                <w:rFonts w:ascii="Aptos Narrow" w:hAnsi="Aptos Narrow"/>
+                <w:sz w:val="18"/>
+                <w:szCs w:val="20"/>
+              </w:rPr>
+              <w:t>3588</w:t>
             </w:r>
           </w:p>
         </w:tc>

</xml_diff>

<commit_message>
2025-01-25 @ 14:35 - v5.N.3.xlsb - 25 935 lignes - Compile OK
* modAppli_Utils.bas
   - Ajuster le formatage de la feuille FAC_Détails après l'importation
* modFAC_Finale.bas
   - Dans 'FAC_Finale_Add_Invoice_Details_to_DB' ajouter la colonne TimeStamp
   - Dans 'FAC_Finale_Add_Invoice_Details_Locally' ajouter la colonne G (TimeStamp)
* modFunctions.bas
   - Éliminer du code mort
   - Changer l'appel au AF ('Fn_Get_TEC_Total_Invoice_AF'), pour tenir compte de la nouvelle colonne insérée en G
</commit_message>
<xml_diff>
--- a/Vérification Quotidienne.docx
+++ b/Vérification Quotidienne.docx
@@ -8606,6 +8606,473 @@
                 <w:szCs w:val="20"/>
               </w:rPr>
               <w:t>3588</w:t>
+            </w:r>
+          </w:p>
+        </w:tc>
+        <w:tc>
+          <w:tcPr>
+            <w:tcW w:w="465" w:type="dxa"/>
+          </w:tcPr>
+          <w:p>
+            <w:pPr>
+              <w:jc w:val="center"/>
+              <w:rPr>
+                <w:rFonts w:ascii="Aptos Narrow" w:hAnsi="Aptos Narrow"/>
+                <w:sz w:val="18"/>
+                <w:szCs w:val="20"/>
+              </w:rPr>
+            </w:pPr>
+            <w:r>
+              <w:rPr>
+                <w:rFonts w:ascii="Aptos Narrow" w:hAnsi="Aptos Narrow"/>
+                <w:b/>
+                <w:bCs/>
+                <w:color w:val="FF0000"/>
+                <w:sz w:val="22"/>
+                <w:szCs w:val="24"/>
+              </w:rPr>
+              <w:sym w:font="Wingdings 2" w:char="F050"/>
+            </w:r>
+          </w:p>
+        </w:tc>
+      </w:tr>
+      <w:tr>
+        <w:tc>
+          <w:tcPr>
+            <w:tcW w:w="1715" w:type="dxa"/>
+          </w:tcPr>
+          <w:p>
+            <w:pPr>
+              <w:rPr>
+                <w:rFonts w:ascii="Aptos Narrow" w:hAnsi="Aptos Narrow"/>
+                <w:sz w:val="18"/>
+                <w:szCs w:val="20"/>
+              </w:rPr>
+            </w:pPr>
+            <w:r>
+              <w:rPr>
+                <w:rFonts w:ascii="Aptos Narrow" w:hAnsi="Aptos Narrow"/>
+                <w:sz w:val="18"/>
+                <w:szCs w:val="20"/>
+              </w:rPr>
+              <w:t>202</w:t>
+            </w:r>
+            <w:r>
+              <w:rPr>
+                <w:rFonts w:ascii="Aptos Narrow" w:hAnsi="Aptos Narrow"/>
+                <w:sz w:val="18"/>
+                <w:szCs w:val="20"/>
+              </w:rPr>
+              <w:t>5</w:t>
+            </w:r>
+            <w:r>
+              <w:rPr>
+                <w:rFonts w:ascii="Aptos Narrow" w:hAnsi="Aptos Narrow"/>
+                <w:sz w:val="18"/>
+                <w:szCs w:val="20"/>
+              </w:rPr>
+              <w:t>_</w:t>
+            </w:r>
+            <w:r>
+              <w:rPr>
+                <w:rFonts w:ascii="Aptos Narrow" w:hAnsi="Aptos Narrow"/>
+                <w:sz w:val="18"/>
+                <w:szCs w:val="20"/>
+              </w:rPr>
+              <w:t>01</w:t>
+            </w:r>
+            <w:r>
+              <w:rPr>
+                <w:rFonts w:ascii="Aptos Narrow" w:hAnsi="Aptos Narrow"/>
+                <w:sz w:val="18"/>
+                <w:szCs w:val="20"/>
+              </w:rPr>
+              <w:t>_</w:t>
+            </w:r>
+            <w:r>
+              <w:rPr>
+                <w:rFonts w:ascii="Aptos Narrow" w:hAnsi="Aptos Narrow"/>
+                <w:sz w:val="18"/>
+                <w:szCs w:val="20"/>
+              </w:rPr>
+              <w:t>2</w:t>
+            </w:r>
+            <w:r>
+              <w:rPr>
+                <w:rFonts w:ascii="Aptos Narrow" w:hAnsi="Aptos Narrow"/>
+                <w:sz w:val="18"/>
+                <w:szCs w:val="20"/>
+              </w:rPr>
+              <w:t>4</w:t>
+            </w:r>
+            <w:r>
+              <w:rPr>
+                <w:rFonts w:ascii="Aptos Narrow" w:hAnsi="Aptos Narrow"/>
+                <w:sz w:val="18"/>
+                <w:szCs w:val="20"/>
+              </w:rPr>
+              <w:t>_</w:t>
+            </w:r>
+            <w:r>
+              <w:rPr>
+                <w:rFonts w:ascii="Aptos Narrow" w:hAnsi="Aptos Narrow"/>
+                <w:sz w:val="18"/>
+                <w:szCs w:val="20"/>
+              </w:rPr>
+              <w:t>2326</w:t>
+            </w:r>
+          </w:p>
+        </w:tc>
+        <w:tc>
+          <w:tcPr>
+            <w:tcW w:w="938" w:type="dxa"/>
+          </w:tcPr>
+          <w:p>
+            <w:pPr>
+              <w:jc w:val="center"/>
+              <w:rPr>
+                <w:rFonts w:ascii="Aptos Narrow" w:hAnsi="Aptos Narrow"/>
+                <w:sz w:val="18"/>
+                <w:szCs w:val="20"/>
+              </w:rPr>
+            </w:pPr>
+            <w:r>
+              <w:rPr>
+                <w:rFonts w:ascii="Aptos Narrow" w:hAnsi="Aptos Narrow"/>
+                <w:sz w:val="18"/>
+                <w:szCs w:val="20"/>
+              </w:rPr>
+              <w:t>OK</w:t>
+            </w:r>
+          </w:p>
+        </w:tc>
+        <w:tc>
+          <w:tcPr>
+            <w:tcW w:w="1970" w:type="dxa"/>
+          </w:tcPr>
+          <w:p>
+            <w:pPr>
+              <w:jc w:val="center"/>
+              <w:rPr>
+                <w:rFonts w:ascii="Aptos Narrow" w:hAnsi="Aptos Narrow"/>
+                <w:sz w:val="18"/>
+                <w:szCs w:val="20"/>
+              </w:rPr>
+            </w:pPr>
+            <w:r>
+              <w:rPr>
+                <w:rFonts w:ascii="Aptos Narrow" w:hAnsi="Aptos Narrow"/>
+                <w:sz w:val="18"/>
+                <w:szCs w:val="20"/>
+              </w:rPr>
+              <w:t>202</w:t>
+            </w:r>
+            <w:r>
+              <w:rPr>
+                <w:rFonts w:ascii="Aptos Narrow" w:hAnsi="Aptos Narrow"/>
+                <w:sz w:val="18"/>
+                <w:szCs w:val="20"/>
+              </w:rPr>
+              <w:t>5</w:t>
+            </w:r>
+            <w:r>
+              <w:rPr>
+                <w:rFonts w:ascii="Aptos Narrow" w:hAnsi="Aptos Narrow"/>
+                <w:sz w:val="18"/>
+                <w:szCs w:val="20"/>
+              </w:rPr>
+              <w:t>_</w:t>
+            </w:r>
+            <w:r>
+              <w:rPr>
+                <w:rFonts w:ascii="Aptos Narrow" w:hAnsi="Aptos Narrow"/>
+                <w:sz w:val="18"/>
+                <w:szCs w:val="20"/>
+              </w:rPr>
+              <w:t>01</w:t>
+            </w:r>
+            <w:r>
+              <w:rPr>
+                <w:rFonts w:ascii="Aptos Narrow" w:hAnsi="Aptos Narrow"/>
+                <w:sz w:val="18"/>
+                <w:szCs w:val="20"/>
+              </w:rPr>
+              <w:t>_</w:t>
+            </w:r>
+            <w:r>
+              <w:rPr>
+                <w:rFonts w:ascii="Aptos Narrow" w:hAnsi="Aptos Narrow"/>
+                <w:sz w:val="18"/>
+                <w:szCs w:val="20"/>
+              </w:rPr>
+              <w:t>2</w:t>
+            </w:r>
+            <w:r>
+              <w:rPr>
+                <w:rFonts w:ascii="Aptos Narrow" w:hAnsi="Aptos Narrow"/>
+                <w:sz w:val="18"/>
+                <w:szCs w:val="20"/>
+              </w:rPr>
+              <w:t>4</w:t>
+            </w:r>
+            <w:r>
+              <w:rPr>
+                <w:rFonts w:ascii="Aptos Narrow" w:hAnsi="Aptos Narrow"/>
+                <w:sz w:val="18"/>
+                <w:szCs w:val="20"/>
+              </w:rPr>
+              <w:t>_</w:t>
+            </w:r>
+            <w:r>
+              <w:rPr>
+                <w:rFonts w:ascii="Aptos Narrow" w:hAnsi="Aptos Narrow"/>
+                <w:sz w:val="18"/>
+                <w:szCs w:val="20"/>
+              </w:rPr>
+              <w:t>2328</w:t>
+            </w:r>
+            <w:r>
+              <w:rPr>
+                <w:rFonts w:ascii="Aptos Narrow" w:hAnsi="Aptos Narrow"/>
+                <w:sz w:val="18"/>
+                <w:szCs w:val="20"/>
+              </w:rPr>
+              <w:t>.pdf</w:t>
+            </w:r>
+          </w:p>
+        </w:tc>
+        <w:tc>
+          <w:tcPr>
+            <w:tcW w:w="1342" w:type="dxa"/>
+          </w:tcPr>
+          <w:p>
+            <w:pPr>
+              <w:jc w:val="right"/>
+              <w:rPr>
+                <w:rFonts w:ascii="Aptos Narrow" w:hAnsi="Aptos Narrow"/>
+                <w:sz w:val="18"/>
+                <w:szCs w:val="20"/>
+              </w:rPr>
+            </w:pPr>
+            <w:r>
+              <w:rPr>
+                <w:rFonts w:ascii="Aptos Narrow" w:hAnsi="Aptos Narrow"/>
+                <w:sz w:val="18"/>
+                <w:szCs w:val="20"/>
+              </w:rPr>
+              <w:t>212 162,30 $</w:t>
+            </w:r>
+          </w:p>
+        </w:tc>
+        <w:tc>
+          <w:tcPr>
+            <w:tcW w:w="468" w:type="dxa"/>
+          </w:tcPr>
+          <w:p>
+            <w:pPr>
+              <w:jc w:val="center"/>
+              <w:rPr>
+                <w:rFonts w:ascii="Aptos Narrow" w:hAnsi="Aptos Narrow"/>
+                <w:sz w:val="18"/>
+                <w:szCs w:val="20"/>
+              </w:rPr>
+            </w:pPr>
+            <w:r>
+              <w:rPr>
+                <w:rFonts w:ascii="Aptos Narrow" w:hAnsi="Aptos Narrow"/>
+                <w:b/>
+                <w:bCs/>
+                <w:color w:val="FF0000"/>
+                <w:sz w:val="22"/>
+                <w:szCs w:val="24"/>
+              </w:rPr>
+              <w:sym w:font="Wingdings 2" w:char="F050"/>
+            </w:r>
+          </w:p>
+        </w:tc>
+        <w:tc>
+          <w:tcPr>
+            <w:tcW w:w="468" w:type="dxa"/>
+          </w:tcPr>
+          <w:p>
+            <w:pPr>
+              <w:jc w:val="center"/>
+              <w:rPr>
+                <w:rFonts w:ascii="Aptos Narrow" w:hAnsi="Aptos Narrow"/>
+                <w:sz w:val="18"/>
+                <w:szCs w:val="20"/>
+              </w:rPr>
+            </w:pPr>
+            <w:r>
+              <w:rPr>
+                <w:rFonts w:ascii="Aptos Narrow" w:hAnsi="Aptos Narrow"/>
+                <w:b/>
+                <w:bCs/>
+                <w:color w:val="FF0000"/>
+                <w:sz w:val="22"/>
+                <w:szCs w:val="24"/>
+              </w:rPr>
+              <w:sym w:font="Wingdings 2" w:char="F050"/>
+            </w:r>
+          </w:p>
+        </w:tc>
+        <w:tc>
+          <w:tcPr>
+            <w:tcW w:w="468" w:type="dxa"/>
+          </w:tcPr>
+          <w:p>
+            <w:pPr>
+              <w:jc w:val="center"/>
+              <w:rPr>
+                <w:rFonts w:ascii="Aptos Narrow" w:hAnsi="Aptos Narrow"/>
+                <w:sz w:val="18"/>
+                <w:szCs w:val="20"/>
+              </w:rPr>
+            </w:pPr>
+            <w:r>
+              <w:rPr>
+                <w:rFonts w:ascii="Aptos Narrow" w:hAnsi="Aptos Narrow"/>
+                <w:b/>
+                <w:bCs/>
+                <w:color w:val="FF0000"/>
+                <w:sz w:val="22"/>
+                <w:szCs w:val="24"/>
+              </w:rPr>
+              <w:sym w:font="Wingdings 2" w:char="F050"/>
+            </w:r>
+          </w:p>
+        </w:tc>
+        <w:tc>
+          <w:tcPr>
+            <w:tcW w:w="1233" w:type="dxa"/>
+          </w:tcPr>
+          <w:p>
+            <w:pPr>
+              <w:jc w:val="right"/>
+              <w:rPr>
+                <w:rFonts w:ascii="Aptos Narrow" w:hAnsi="Aptos Narrow"/>
+                <w:sz w:val="18"/>
+                <w:szCs w:val="20"/>
+              </w:rPr>
+            </w:pPr>
+            <w:r>
+              <w:rPr>
+                <w:rFonts w:ascii="Aptos Narrow" w:hAnsi="Aptos Narrow"/>
+                <w:sz w:val="18"/>
+                <w:szCs w:val="20"/>
+              </w:rPr>
+              <w:t xml:space="preserve">462,30 </w:t>
+            </w:r>
+            <w:proofErr w:type="spellStart"/>
+            <w:r>
+              <w:rPr>
+                <w:rFonts w:ascii="Aptos Narrow" w:hAnsi="Aptos Narrow"/>
+                <w:sz w:val="18"/>
+                <w:szCs w:val="20"/>
+              </w:rPr>
+              <w:t>hres</w:t>
+            </w:r>
+            <w:proofErr w:type="spellEnd"/>
+          </w:p>
+        </w:tc>
+        <w:tc>
+          <w:tcPr>
+            <w:tcW w:w="468" w:type="dxa"/>
+          </w:tcPr>
+          <w:p>
+            <w:pPr>
+              <w:jc w:val="center"/>
+              <w:rPr>
+                <w:rFonts w:ascii="Aptos Narrow" w:hAnsi="Aptos Narrow"/>
+                <w:sz w:val="18"/>
+                <w:szCs w:val="20"/>
+              </w:rPr>
+            </w:pPr>
+            <w:r>
+              <w:rPr>
+                <w:rFonts w:ascii="Aptos Narrow" w:hAnsi="Aptos Narrow"/>
+                <w:b/>
+                <w:bCs/>
+                <w:color w:val="FF0000"/>
+                <w:sz w:val="22"/>
+                <w:szCs w:val="24"/>
+              </w:rPr>
+              <w:sym w:font="Wingdings 2" w:char="F050"/>
+            </w:r>
+          </w:p>
+        </w:tc>
+        <w:tc>
+          <w:tcPr>
+            <w:tcW w:w="468" w:type="dxa"/>
+          </w:tcPr>
+          <w:p>
+            <w:pPr>
+              <w:jc w:val="center"/>
+              <w:rPr>
+                <w:rFonts w:ascii="Aptos Narrow" w:hAnsi="Aptos Narrow"/>
+                <w:sz w:val="18"/>
+                <w:szCs w:val="20"/>
+              </w:rPr>
+            </w:pPr>
+            <w:r>
+              <w:rPr>
+                <w:rFonts w:ascii="Aptos Narrow" w:hAnsi="Aptos Narrow"/>
+                <w:b/>
+                <w:bCs/>
+                <w:color w:val="FF0000"/>
+                <w:sz w:val="22"/>
+                <w:szCs w:val="24"/>
+              </w:rPr>
+              <w:sym w:font="Wingdings 2" w:char="F050"/>
+            </w:r>
+          </w:p>
+        </w:tc>
+        <w:tc>
+          <w:tcPr>
+            <w:tcW w:w="468" w:type="dxa"/>
+          </w:tcPr>
+          <w:p>
+            <w:pPr>
+              <w:jc w:val="center"/>
+              <w:rPr>
+                <w:rFonts w:ascii="Aptos Narrow" w:hAnsi="Aptos Narrow"/>
+                <w:sz w:val="18"/>
+                <w:szCs w:val="20"/>
+              </w:rPr>
+            </w:pPr>
+            <w:r>
+              <w:rPr>
+                <w:rFonts w:ascii="Aptos Narrow" w:hAnsi="Aptos Narrow"/>
+                <w:b/>
+                <w:bCs/>
+                <w:color w:val="FF0000"/>
+                <w:sz w:val="22"/>
+                <w:szCs w:val="24"/>
+              </w:rPr>
+              <w:sym w:font="Wingdings 2" w:char="F050"/>
+            </w:r>
+          </w:p>
+        </w:tc>
+        <w:tc>
+          <w:tcPr>
+            <w:tcW w:w="757" w:type="dxa"/>
+          </w:tcPr>
+          <w:p>
+            <w:pPr>
+              <w:jc w:val="center"/>
+              <w:rPr>
+                <w:rFonts w:ascii="Aptos Narrow" w:hAnsi="Aptos Narrow"/>
+                <w:sz w:val="18"/>
+                <w:szCs w:val="20"/>
+              </w:rPr>
+            </w:pPr>
+            <w:r>
+              <w:rPr>
+                <w:rFonts w:ascii="Aptos Narrow" w:hAnsi="Aptos Narrow"/>
+                <w:sz w:val="18"/>
+                <w:szCs w:val="20"/>
+              </w:rPr>
+              <w:t>3653</w:t>
             </w:r>
           </w:p>
         </w:tc>

</xml_diff>

<commit_message>
2025-02-03 @ 10:01 - v5.O.1.xlsb - 27 179 lignes - Compile OK
Pour tous les commentaires des logs, remplacer les '*' par des des '-'
Changer la référence de Now() @ Date si les heures, minutes et secondes ne sont pas souhaitables
* modGL_EJ.bas
- Après avoir observé de grandes lenteurs dans 'GL_Trans_Add_Record_Locally' j'ai ajouté des entrées au log pour analyse future
* modLog_Analysis.bas
- Travail pour l'exportation efficace des fichiers Logs dans le fichier central 'GCF_Logs_Data.xlsb' des Logs.
- Changer l'approche pour écrire dans le classeur 'GCF_Logs_Data.xlsb', ne plus utiliser ADO
* wshFAC_Historique.doccls
- Finaliser le traitement adéquat du clic droit dans la plage des factures
</commit_message>
<xml_diff>
--- a/Vérification Quotidienne.docx
+++ b/Vérification Quotidienne.docx
@@ -9965,15 +9965,61 @@
                 <w:sz w:val="18"/>
                 <w:szCs w:val="20"/>
               </w:rPr>
-              <w:t>3</w:t>
-            </w:r>
-            <w:r>
-              <w:rPr>
-                <w:rFonts w:ascii="Aptos Narrow" w:hAnsi="Aptos Narrow"/>
-                <w:sz w:val="18"/>
-                <w:szCs w:val="20"/>
-              </w:rPr>
-              <w:t>1</w:t>
+              <w:t>31_2053</w:t>
+            </w:r>
+          </w:p>
+        </w:tc>
+        <w:tc>
+          <w:tcPr>
+            <w:tcW w:w="938" w:type="dxa"/>
+          </w:tcPr>
+          <w:p>
+            <w:pPr>
+              <w:jc w:val="center"/>
+              <w:rPr>
+                <w:rFonts w:ascii="Aptos Narrow" w:hAnsi="Aptos Narrow"/>
+                <w:sz w:val="18"/>
+                <w:szCs w:val="20"/>
+              </w:rPr>
+            </w:pPr>
+            <w:r>
+              <w:rPr>
+                <w:rFonts w:ascii="Aptos Narrow" w:hAnsi="Aptos Narrow"/>
+                <w:sz w:val="18"/>
+                <w:szCs w:val="20"/>
+              </w:rPr>
+              <w:t>OK</w:t>
+            </w:r>
+          </w:p>
+        </w:tc>
+        <w:tc>
+          <w:tcPr>
+            <w:tcW w:w="1970" w:type="dxa"/>
+          </w:tcPr>
+          <w:p>
+            <w:pPr>
+              <w:jc w:val="center"/>
+              <w:rPr>
+                <w:rFonts w:ascii="Aptos Narrow" w:hAnsi="Aptos Narrow"/>
+                <w:sz w:val="18"/>
+                <w:szCs w:val="20"/>
+              </w:rPr>
+            </w:pPr>
+            <w:r>
+              <w:rPr>
+                <w:rFonts w:ascii="Aptos Narrow" w:hAnsi="Aptos Narrow"/>
+                <w:sz w:val="18"/>
+                <w:szCs w:val="20"/>
+              </w:rPr>
+              <w:t>202</w:t>
+            </w:r>
+            <w:r>
+              <w:rPr>
+                <w:rFonts w:ascii="Aptos Narrow" w:hAnsi="Aptos Narrow"/>
+                <w:sz w:val="18"/>
+                <w:szCs w:val="20"/>
+              </w:rPr>
+              <w:t>5</w:t>
             </w:r>
             <w:r>
               <w:rPr>
@@ -9989,7 +10035,364 @@
                 <w:sz w:val="18"/>
                 <w:szCs w:val="20"/>
               </w:rPr>
-              <w:t>2053</w:t>
+              <w:t>01</w:t>
+            </w:r>
+            <w:r>
+              <w:rPr>
+                <w:rFonts w:ascii="Aptos Narrow" w:hAnsi="Aptos Narrow"/>
+                <w:sz w:val="18"/>
+                <w:szCs w:val="20"/>
+              </w:rPr>
+              <w:t>_</w:t>
+            </w:r>
+            <w:r>
+              <w:rPr>
+                <w:rFonts w:ascii="Aptos Narrow" w:hAnsi="Aptos Narrow"/>
+                <w:sz w:val="18"/>
+                <w:szCs w:val="20"/>
+              </w:rPr>
+              <w:t>31</w:t>
+            </w:r>
+            <w:r>
+              <w:rPr>
+                <w:rFonts w:ascii="Aptos Narrow" w:hAnsi="Aptos Narrow"/>
+                <w:sz w:val="18"/>
+                <w:szCs w:val="20"/>
+              </w:rPr>
+              <w:t>_</w:t>
+            </w:r>
+            <w:r>
+              <w:rPr>
+                <w:rFonts w:ascii="Aptos Narrow" w:hAnsi="Aptos Narrow"/>
+                <w:sz w:val="18"/>
+                <w:szCs w:val="20"/>
+              </w:rPr>
+              <w:t>2054.pdf</w:t>
+            </w:r>
+          </w:p>
+        </w:tc>
+        <w:tc>
+          <w:tcPr>
+            <w:tcW w:w="1342" w:type="dxa"/>
+          </w:tcPr>
+          <w:p>
+            <w:pPr>
+              <w:jc w:val="right"/>
+              <w:rPr>
+                <w:rFonts w:ascii="Aptos Narrow" w:hAnsi="Aptos Narrow"/>
+                <w:sz w:val="18"/>
+                <w:szCs w:val="20"/>
+              </w:rPr>
+            </w:pPr>
+            <w:r>
+              <w:rPr>
+                <w:rFonts w:ascii="Aptos Narrow" w:hAnsi="Aptos Narrow"/>
+                <w:sz w:val="18"/>
+                <w:szCs w:val="20"/>
+              </w:rPr>
+              <w:t>180 082,53 $</w:t>
+            </w:r>
+          </w:p>
+        </w:tc>
+        <w:tc>
+          <w:tcPr>
+            <w:tcW w:w="468" w:type="dxa"/>
+          </w:tcPr>
+          <w:p>
+            <w:pPr>
+              <w:jc w:val="center"/>
+              <w:rPr>
+                <w:rFonts w:ascii="Aptos Narrow" w:hAnsi="Aptos Narrow"/>
+                <w:sz w:val="18"/>
+                <w:szCs w:val="20"/>
+              </w:rPr>
+            </w:pPr>
+            <w:r>
+              <w:rPr>
+                <w:rFonts w:ascii="Aptos Narrow" w:hAnsi="Aptos Narrow"/>
+                <w:b/>
+                <w:bCs/>
+                <w:color w:val="FF0000"/>
+                <w:sz w:val="22"/>
+                <w:szCs w:val="24"/>
+              </w:rPr>
+              <w:sym w:font="Wingdings 2" w:char="F050"/>
+            </w:r>
+          </w:p>
+        </w:tc>
+        <w:tc>
+          <w:tcPr>
+            <w:tcW w:w="468" w:type="dxa"/>
+          </w:tcPr>
+          <w:p>
+            <w:pPr>
+              <w:jc w:val="center"/>
+              <w:rPr>
+                <w:rFonts w:ascii="Aptos Narrow" w:hAnsi="Aptos Narrow"/>
+                <w:sz w:val="18"/>
+                <w:szCs w:val="20"/>
+              </w:rPr>
+            </w:pPr>
+            <w:r>
+              <w:rPr>
+                <w:rFonts w:ascii="Aptos Narrow" w:hAnsi="Aptos Narrow"/>
+                <w:b/>
+                <w:bCs/>
+                <w:color w:val="FF0000"/>
+                <w:sz w:val="22"/>
+                <w:szCs w:val="24"/>
+              </w:rPr>
+              <w:sym w:font="Wingdings 2" w:char="F050"/>
+            </w:r>
+          </w:p>
+        </w:tc>
+        <w:tc>
+          <w:tcPr>
+            <w:tcW w:w="468" w:type="dxa"/>
+          </w:tcPr>
+          <w:p>
+            <w:pPr>
+              <w:jc w:val="center"/>
+              <w:rPr>
+                <w:rFonts w:ascii="Aptos Narrow" w:hAnsi="Aptos Narrow"/>
+                <w:sz w:val="18"/>
+                <w:szCs w:val="20"/>
+              </w:rPr>
+            </w:pPr>
+            <w:r>
+              <w:rPr>
+                <w:rFonts w:ascii="Aptos Narrow" w:hAnsi="Aptos Narrow"/>
+                <w:b/>
+                <w:bCs/>
+                <w:color w:val="FF0000"/>
+                <w:sz w:val="22"/>
+                <w:szCs w:val="24"/>
+              </w:rPr>
+              <w:sym w:font="Wingdings 2" w:char="F050"/>
+            </w:r>
+          </w:p>
+        </w:tc>
+        <w:tc>
+          <w:tcPr>
+            <w:tcW w:w="1233" w:type="dxa"/>
+          </w:tcPr>
+          <w:p>
+            <w:pPr>
+              <w:jc w:val="right"/>
+              <w:rPr>
+                <w:rFonts w:ascii="Aptos Narrow" w:hAnsi="Aptos Narrow"/>
+                <w:sz w:val="18"/>
+                <w:szCs w:val="20"/>
+              </w:rPr>
+            </w:pPr>
+            <w:r>
+              <w:rPr>
+                <w:rFonts w:ascii="Aptos Narrow" w:hAnsi="Aptos Narrow"/>
+                <w:sz w:val="18"/>
+                <w:szCs w:val="20"/>
+              </w:rPr>
+              <w:t xml:space="preserve">551,90 </w:t>
+            </w:r>
+            <w:proofErr w:type="spellStart"/>
+            <w:r>
+              <w:rPr>
+                <w:rFonts w:ascii="Aptos Narrow" w:hAnsi="Aptos Narrow"/>
+                <w:sz w:val="18"/>
+                <w:szCs w:val="20"/>
+              </w:rPr>
+              <w:t>hres</w:t>
+            </w:r>
+            <w:proofErr w:type="spellEnd"/>
+          </w:p>
+        </w:tc>
+        <w:tc>
+          <w:tcPr>
+            <w:tcW w:w="468" w:type="dxa"/>
+          </w:tcPr>
+          <w:p>
+            <w:pPr>
+              <w:jc w:val="center"/>
+              <w:rPr>
+                <w:rFonts w:ascii="Aptos Narrow" w:hAnsi="Aptos Narrow"/>
+                <w:sz w:val="18"/>
+                <w:szCs w:val="20"/>
+              </w:rPr>
+            </w:pPr>
+            <w:r>
+              <w:rPr>
+                <w:rFonts w:ascii="Aptos Narrow" w:hAnsi="Aptos Narrow"/>
+                <w:b/>
+                <w:bCs/>
+                <w:color w:val="FF0000"/>
+                <w:sz w:val="22"/>
+                <w:szCs w:val="24"/>
+              </w:rPr>
+              <w:sym w:font="Wingdings 2" w:char="F050"/>
+            </w:r>
+          </w:p>
+        </w:tc>
+        <w:tc>
+          <w:tcPr>
+            <w:tcW w:w="468" w:type="dxa"/>
+          </w:tcPr>
+          <w:p>
+            <w:pPr>
+              <w:jc w:val="center"/>
+              <w:rPr>
+                <w:rFonts w:ascii="Aptos Narrow" w:hAnsi="Aptos Narrow"/>
+                <w:sz w:val="18"/>
+                <w:szCs w:val="20"/>
+              </w:rPr>
+            </w:pPr>
+            <w:r>
+              <w:rPr>
+                <w:rFonts w:ascii="Aptos Narrow" w:hAnsi="Aptos Narrow"/>
+                <w:b/>
+                <w:bCs/>
+                <w:color w:val="FF0000"/>
+                <w:sz w:val="22"/>
+                <w:szCs w:val="24"/>
+              </w:rPr>
+              <w:sym w:font="Wingdings 2" w:char="F050"/>
+            </w:r>
+          </w:p>
+        </w:tc>
+        <w:tc>
+          <w:tcPr>
+            <w:tcW w:w="468" w:type="dxa"/>
+          </w:tcPr>
+          <w:p>
+            <w:pPr>
+              <w:jc w:val="center"/>
+              <w:rPr>
+                <w:rFonts w:ascii="Aptos Narrow" w:hAnsi="Aptos Narrow"/>
+                <w:sz w:val="18"/>
+                <w:szCs w:val="20"/>
+              </w:rPr>
+            </w:pPr>
+            <w:r>
+              <w:rPr>
+                <w:rFonts w:ascii="Aptos Narrow" w:hAnsi="Aptos Narrow"/>
+                <w:b/>
+                <w:bCs/>
+                <w:color w:val="FF0000"/>
+                <w:sz w:val="22"/>
+                <w:szCs w:val="24"/>
+              </w:rPr>
+              <w:sym w:font="Wingdings 2" w:char="F050"/>
+            </w:r>
+          </w:p>
+        </w:tc>
+        <w:tc>
+          <w:tcPr>
+            <w:tcW w:w="757" w:type="dxa"/>
+          </w:tcPr>
+          <w:p>
+            <w:pPr>
+              <w:jc w:val="center"/>
+              <w:rPr>
+                <w:rFonts w:ascii="Aptos Narrow" w:hAnsi="Aptos Narrow"/>
+                <w:sz w:val="18"/>
+                <w:szCs w:val="20"/>
+              </w:rPr>
+            </w:pPr>
+            <w:r>
+              <w:rPr>
+                <w:rFonts w:ascii="Aptos Narrow" w:hAnsi="Aptos Narrow"/>
+                <w:sz w:val="18"/>
+                <w:szCs w:val="20"/>
+              </w:rPr>
+              <w:t>3787</w:t>
+            </w:r>
+          </w:p>
+        </w:tc>
+        <w:tc>
+          <w:tcPr>
+            <w:tcW w:w="465" w:type="dxa"/>
+          </w:tcPr>
+          <w:p>
+            <w:pPr>
+              <w:jc w:val="center"/>
+              <w:rPr>
+                <w:rFonts w:ascii="Aptos Narrow" w:hAnsi="Aptos Narrow"/>
+                <w:sz w:val="18"/>
+                <w:szCs w:val="20"/>
+              </w:rPr>
+            </w:pPr>
+            <w:r>
+              <w:rPr>
+                <w:rFonts w:ascii="Aptos Narrow" w:hAnsi="Aptos Narrow"/>
+                <w:b/>
+                <w:bCs/>
+                <w:color w:val="FF0000"/>
+                <w:sz w:val="22"/>
+                <w:szCs w:val="24"/>
+              </w:rPr>
+              <w:sym w:font="Wingdings 2" w:char="F050"/>
+            </w:r>
+          </w:p>
+        </w:tc>
+      </w:tr>
+      <w:tr>
+        <w:tc>
+          <w:tcPr>
+            <w:tcW w:w="1715" w:type="dxa"/>
+          </w:tcPr>
+          <w:p>
+            <w:pPr>
+              <w:rPr>
+                <w:rFonts w:ascii="Aptos Narrow" w:hAnsi="Aptos Narrow"/>
+                <w:sz w:val="18"/>
+                <w:szCs w:val="20"/>
+              </w:rPr>
+            </w:pPr>
+            <w:r>
+              <w:rPr>
+                <w:rFonts w:ascii="Aptos Narrow" w:hAnsi="Aptos Narrow"/>
+                <w:sz w:val="18"/>
+                <w:szCs w:val="20"/>
+              </w:rPr>
+              <w:t>202</w:t>
+            </w:r>
+            <w:r>
+              <w:rPr>
+                <w:rFonts w:ascii="Aptos Narrow" w:hAnsi="Aptos Narrow"/>
+                <w:sz w:val="18"/>
+                <w:szCs w:val="20"/>
+              </w:rPr>
+              <w:t>5</w:t>
+            </w:r>
+            <w:r>
+              <w:rPr>
+                <w:rFonts w:ascii="Aptos Narrow" w:hAnsi="Aptos Narrow"/>
+                <w:sz w:val="18"/>
+                <w:szCs w:val="20"/>
+              </w:rPr>
+              <w:t>_</w:t>
+            </w:r>
+            <w:r>
+              <w:rPr>
+                <w:rFonts w:ascii="Aptos Narrow" w:hAnsi="Aptos Narrow"/>
+                <w:sz w:val="18"/>
+                <w:szCs w:val="20"/>
+              </w:rPr>
+              <w:t>02_02</w:t>
+            </w:r>
+            <w:r>
+              <w:rPr>
+                <w:rFonts w:ascii="Aptos Narrow" w:hAnsi="Aptos Narrow"/>
+                <w:sz w:val="18"/>
+                <w:szCs w:val="20"/>
+              </w:rPr>
+              <w:t>_</w:t>
+            </w:r>
+            <w:r>
+              <w:rPr>
+                <w:rFonts w:ascii="Aptos Narrow" w:hAnsi="Aptos Narrow"/>
+                <w:sz w:val="18"/>
+                <w:szCs w:val="20"/>
+              </w:rPr>
+              <w:t>0750</w:t>
             </w:r>
           </w:p>
         </w:tc>
@@ -10059,7 +10462,15 @@
                 <w:sz w:val="18"/>
                 <w:szCs w:val="20"/>
               </w:rPr>
-              <w:t>01</w:t>
+              <w:t>0</w:t>
+            </w:r>
+            <w:r>
+              <w:rPr>
+                <w:rFonts w:ascii="Aptos Narrow" w:hAnsi="Aptos Narrow"/>
+                <w:sz w:val="18"/>
+                <w:szCs w:val="20"/>
+              </w:rPr>
+              <w:t>2</w:t>
             </w:r>
             <w:r>
               <w:rPr>
@@ -10075,15 +10486,7 @@
                 <w:sz w:val="18"/>
                 <w:szCs w:val="20"/>
               </w:rPr>
-              <w:t>3</w:t>
-            </w:r>
-            <w:r>
-              <w:rPr>
-                <w:rFonts w:ascii="Aptos Narrow" w:hAnsi="Aptos Narrow"/>
-                <w:sz w:val="18"/>
-                <w:szCs w:val="20"/>
-              </w:rPr>
-              <w:t>1</w:t>
+              <w:t>02</w:t>
             </w:r>
             <w:r>
               <w:rPr>
@@ -10099,7 +10502,7 @@
                 <w:sz w:val="18"/>
                 <w:szCs w:val="20"/>
               </w:rPr>
-              <w:t>2054</w:t>
+              <w:t>0754</w:t>
             </w:r>
             <w:r>
               <w:rPr>
@@ -10231,7 +10634,7 @@
                 <w:sz w:val="18"/>
                 <w:szCs w:val="20"/>
               </w:rPr>
-              <w:t xml:space="preserve">551,90 </w:t>
+              <w:t xml:space="preserve">580,05 </w:t>
             </w:r>
             <w:proofErr w:type="spellStart"/>
             <w:r>
@@ -10342,7 +10745,471 @@
                 <w:sz w:val="18"/>
                 <w:szCs w:val="20"/>
               </w:rPr>
-              <w:t>3787</w:t>
+              <w:t>3793</w:t>
+            </w:r>
+          </w:p>
+        </w:tc>
+        <w:tc>
+          <w:tcPr>
+            <w:tcW w:w="465" w:type="dxa"/>
+          </w:tcPr>
+          <w:p>
+            <w:pPr>
+              <w:jc w:val="center"/>
+              <w:rPr>
+                <w:rFonts w:ascii="Aptos Narrow" w:hAnsi="Aptos Narrow"/>
+                <w:sz w:val="18"/>
+                <w:szCs w:val="20"/>
+              </w:rPr>
+            </w:pPr>
+          </w:p>
+        </w:tc>
+      </w:tr>
+      <w:tr>
+        <w:tc>
+          <w:tcPr>
+            <w:tcW w:w="1715" w:type="dxa"/>
+          </w:tcPr>
+          <w:p>
+            <w:pPr>
+              <w:rPr>
+                <w:rFonts w:ascii="Aptos Narrow" w:hAnsi="Aptos Narrow"/>
+                <w:sz w:val="18"/>
+                <w:szCs w:val="20"/>
+              </w:rPr>
+            </w:pPr>
+            <w:r>
+              <w:rPr>
+                <w:rFonts w:ascii="Aptos Narrow" w:hAnsi="Aptos Narrow"/>
+                <w:sz w:val="18"/>
+                <w:szCs w:val="20"/>
+              </w:rPr>
+              <w:t>202</w:t>
+            </w:r>
+            <w:r>
+              <w:rPr>
+                <w:rFonts w:ascii="Aptos Narrow" w:hAnsi="Aptos Narrow"/>
+                <w:sz w:val="18"/>
+                <w:szCs w:val="20"/>
+              </w:rPr>
+              <w:t>5</w:t>
+            </w:r>
+            <w:r>
+              <w:rPr>
+                <w:rFonts w:ascii="Aptos Narrow" w:hAnsi="Aptos Narrow"/>
+                <w:sz w:val="18"/>
+                <w:szCs w:val="20"/>
+              </w:rPr>
+              <w:t>_</w:t>
+            </w:r>
+            <w:r>
+              <w:rPr>
+                <w:rFonts w:ascii="Aptos Narrow" w:hAnsi="Aptos Narrow"/>
+                <w:sz w:val="18"/>
+                <w:szCs w:val="20"/>
+              </w:rPr>
+              <w:t>0</w:t>
+            </w:r>
+            <w:r>
+              <w:rPr>
+                <w:rFonts w:ascii="Aptos Narrow" w:hAnsi="Aptos Narrow"/>
+                <w:sz w:val="18"/>
+                <w:szCs w:val="20"/>
+              </w:rPr>
+              <w:t>2</w:t>
+            </w:r>
+            <w:r>
+              <w:rPr>
+                <w:rFonts w:ascii="Aptos Narrow" w:hAnsi="Aptos Narrow"/>
+                <w:sz w:val="18"/>
+                <w:szCs w:val="20"/>
+              </w:rPr>
+              <w:t>_</w:t>
+            </w:r>
+            <w:r>
+              <w:rPr>
+                <w:rFonts w:ascii="Aptos Narrow" w:hAnsi="Aptos Narrow"/>
+                <w:sz w:val="18"/>
+                <w:szCs w:val="20"/>
+              </w:rPr>
+              <w:t>02</w:t>
+            </w:r>
+            <w:r>
+              <w:rPr>
+                <w:rFonts w:ascii="Aptos Narrow" w:hAnsi="Aptos Narrow"/>
+                <w:sz w:val="18"/>
+                <w:szCs w:val="20"/>
+              </w:rPr>
+              <w:t>_</w:t>
+            </w:r>
+            <w:r>
+              <w:rPr>
+                <w:rFonts w:ascii="Aptos Narrow" w:hAnsi="Aptos Narrow"/>
+                <w:sz w:val="18"/>
+                <w:szCs w:val="20"/>
+              </w:rPr>
+              <w:t>2249</w:t>
+            </w:r>
+          </w:p>
+        </w:tc>
+        <w:tc>
+          <w:tcPr>
+            <w:tcW w:w="938" w:type="dxa"/>
+          </w:tcPr>
+          <w:p>
+            <w:pPr>
+              <w:jc w:val="center"/>
+              <w:rPr>
+                <w:rFonts w:ascii="Aptos Narrow" w:hAnsi="Aptos Narrow"/>
+                <w:sz w:val="18"/>
+                <w:szCs w:val="20"/>
+              </w:rPr>
+            </w:pPr>
+            <w:r>
+              <w:rPr>
+                <w:rFonts w:ascii="Aptos Narrow" w:hAnsi="Aptos Narrow"/>
+                <w:sz w:val="18"/>
+                <w:szCs w:val="20"/>
+              </w:rPr>
+              <w:t>OK</w:t>
+            </w:r>
+          </w:p>
+        </w:tc>
+        <w:tc>
+          <w:tcPr>
+            <w:tcW w:w="1970" w:type="dxa"/>
+          </w:tcPr>
+          <w:p>
+            <w:pPr>
+              <w:jc w:val="center"/>
+              <w:rPr>
+                <w:rFonts w:ascii="Aptos Narrow" w:hAnsi="Aptos Narrow"/>
+                <w:sz w:val="18"/>
+                <w:szCs w:val="20"/>
+              </w:rPr>
+            </w:pPr>
+            <w:r>
+              <w:rPr>
+                <w:rFonts w:ascii="Aptos Narrow" w:hAnsi="Aptos Narrow"/>
+                <w:sz w:val="18"/>
+                <w:szCs w:val="20"/>
+              </w:rPr>
+              <w:t>202</w:t>
+            </w:r>
+            <w:r>
+              <w:rPr>
+                <w:rFonts w:ascii="Aptos Narrow" w:hAnsi="Aptos Narrow"/>
+                <w:sz w:val="18"/>
+                <w:szCs w:val="20"/>
+              </w:rPr>
+              <w:t>5</w:t>
+            </w:r>
+            <w:r>
+              <w:rPr>
+                <w:rFonts w:ascii="Aptos Narrow" w:hAnsi="Aptos Narrow"/>
+                <w:sz w:val="18"/>
+                <w:szCs w:val="20"/>
+              </w:rPr>
+              <w:t>_</w:t>
+            </w:r>
+            <w:r>
+              <w:rPr>
+                <w:rFonts w:ascii="Aptos Narrow" w:hAnsi="Aptos Narrow"/>
+                <w:sz w:val="18"/>
+                <w:szCs w:val="20"/>
+              </w:rPr>
+              <w:t>0</w:t>
+            </w:r>
+            <w:r>
+              <w:rPr>
+                <w:rFonts w:ascii="Aptos Narrow" w:hAnsi="Aptos Narrow"/>
+                <w:sz w:val="18"/>
+                <w:szCs w:val="20"/>
+              </w:rPr>
+              <w:t>2</w:t>
+            </w:r>
+            <w:r>
+              <w:rPr>
+                <w:rFonts w:ascii="Aptos Narrow" w:hAnsi="Aptos Narrow"/>
+                <w:sz w:val="18"/>
+                <w:szCs w:val="20"/>
+              </w:rPr>
+              <w:t>_</w:t>
+            </w:r>
+            <w:r>
+              <w:rPr>
+                <w:rFonts w:ascii="Aptos Narrow" w:hAnsi="Aptos Narrow"/>
+                <w:sz w:val="18"/>
+                <w:szCs w:val="20"/>
+              </w:rPr>
+              <w:t>02</w:t>
+            </w:r>
+            <w:r>
+              <w:rPr>
+                <w:rFonts w:ascii="Aptos Narrow" w:hAnsi="Aptos Narrow"/>
+                <w:sz w:val="18"/>
+                <w:szCs w:val="20"/>
+              </w:rPr>
+              <w:t>_</w:t>
+            </w:r>
+            <w:r>
+              <w:rPr>
+                <w:rFonts w:ascii="Aptos Narrow" w:hAnsi="Aptos Narrow"/>
+                <w:sz w:val="18"/>
+                <w:szCs w:val="20"/>
+              </w:rPr>
+              <w:t>2252</w:t>
+            </w:r>
+            <w:r>
+              <w:rPr>
+                <w:rFonts w:ascii="Aptos Narrow" w:hAnsi="Aptos Narrow"/>
+                <w:sz w:val="18"/>
+                <w:szCs w:val="20"/>
+              </w:rPr>
+              <w:t>.pdf</w:t>
+            </w:r>
+          </w:p>
+        </w:tc>
+        <w:tc>
+          <w:tcPr>
+            <w:tcW w:w="1342" w:type="dxa"/>
+          </w:tcPr>
+          <w:p>
+            <w:pPr>
+              <w:jc w:val="right"/>
+              <w:rPr>
+                <w:rFonts w:ascii="Aptos Narrow" w:hAnsi="Aptos Narrow"/>
+                <w:sz w:val="18"/>
+                <w:szCs w:val="20"/>
+              </w:rPr>
+            </w:pPr>
+            <w:r>
+              <w:rPr>
+                <w:rFonts w:ascii="Aptos Narrow" w:hAnsi="Aptos Narrow"/>
+                <w:sz w:val="18"/>
+                <w:szCs w:val="20"/>
+              </w:rPr>
+              <w:t>180 082,53 $</w:t>
+            </w:r>
+          </w:p>
+        </w:tc>
+        <w:tc>
+          <w:tcPr>
+            <w:tcW w:w="468" w:type="dxa"/>
+          </w:tcPr>
+          <w:p>
+            <w:pPr>
+              <w:jc w:val="center"/>
+              <w:rPr>
+                <w:rFonts w:ascii="Aptos Narrow" w:hAnsi="Aptos Narrow"/>
+                <w:sz w:val="18"/>
+                <w:szCs w:val="20"/>
+              </w:rPr>
+            </w:pPr>
+            <w:r>
+              <w:rPr>
+                <w:rFonts w:ascii="Aptos Narrow" w:hAnsi="Aptos Narrow"/>
+                <w:b/>
+                <w:bCs/>
+                <w:color w:val="FF0000"/>
+                <w:sz w:val="22"/>
+                <w:szCs w:val="24"/>
+              </w:rPr>
+              <w:sym w:font="Wingdings 2" w:char="F050"/>
+            </w:r>
+          </w:p>
+        </w:tc>
+        <w:tc>
+          <w:tcPr>
+            <w:tcW w:w="468" w:type="dxa"/>
+          </w:tcPr>
+          <w:p>
+            <w:pPr>
+              <w:jc w:val="center"/>
+              <w:rPr>
+                <w:rFonts w:ascii="Aptos Narrow" w:hAnsi="Aptos Narrow"/>
+                <w:sz w:val="18"/>
+                <w:szCs w:val="20"/>
+              </w:rPr>
+            </w:pPr>
+            <w:r>
+              <w:rPr>
+                <w:rFonts w:ascii="Aptos Narrow" w:hAnsi="Aptos Narrow"/>
+                <w:b/>
+                <w:bCs/>
+                <w:color w:val="FF0000"/>
+                <w:sz w:val="22"/>
+                <w:szCs w:val="24"/>
+              </w:rPr>
+              <w:sym w:font="Wingdings 2" w:char="F050"/>
+            </w:r>
+          </w:p>
+        </w:tc>
+        <w:tc>
+          <w:tcPr>
+            <w:tcW w:w="468" w:type="dxa"/>
+          </w:tcPr>
+          <w:p>
+            <w:pPr>
+              <w:jc w:val="center"/>
+              <w:rPr>
+                <w:rFonts w:ascii="Aptos Narrow" w:hAnsi="Aptos Narrow"/>
+                <w:sz w:val="18"/>
+                <w:szCs w:val="20"/>
+              </w:rPr>
+            </w:pPr>
+            <w:r>
+              <w:rPr>
+                <w:rFonts w:ascii="Aptos Narrow" w:hAnsi="Aptos Narrow"/>
+                <w:b/>
+                <w:bCs/>
+                <w:color w:val="FF0000"/>
+                <w:sz w:val="22"/>
+                <w:szCs w:val="24"/>
+              </w:rPr>
+              <w:sym w:font="Wingdings 2" w:char="F050"/>
+            </w:r>
+          </w:p>
+        </w:tc>
+        <w:tc>
+          <w:tcPr>
+            <w:tcW w:w="1233" w:type="dxa"/>
+          </w:tcPr>
+          <w:p>
+            <w:pPr>
+              <w:jc w:val="right"/>
+              <w:rPr>
+                <w:rFonts w:ascii="Aptos Narrow" w:hAnsi="Aptos Narrow"/>
+                <w:sz w:val="18"/>
+                <w:szCs w:val="20"/>
+              </w:rPr>
+            </w:pPr>
+            <w:r>
+              <w:rPr>
+                <w:rFonts w:ascii="Aptos Narrow" w:hAnsi="Aptos Narrow"/>
+                <w:sz w:val="18"/>
+                <w:szCs w:val="20"/>
+              </w:rPr>
+              <w:t>582,05</w:t>
+            </w:r>
+            <w:r>
+              <w:rPr>
+                <w:rFonts w:ascii="Aptos Narrow" w:hAnsi="Aptos Narrow"/>
+                <w:sz w:val="18"/>
+                <w:szCs w:val="20"/>
+              </w:rPr>
+              <w:t xml:space="preserve"> </w:t>
+            </w:r>
+            <w:proofErr w:type="spellStart"/>
+            <w:r>
+              <w:rPr>
+                <w:rFonts w:ascii="Aptos Narrow" w:hAnsi="Aptos Narrow"/>
+                <w:sz w:val="18"/>
+                <w:szCs w:val="20"/>
+              </w:rPr>
+              <w:t>hres</w:t>
+            </w:r>
+            <w:proofErr w:type="spellEnd"/>
+          </w:p>
+        </w:tc>
+        <w:tc>
+          <w:tcPr>
+            <w:tcW w:w="468" w:type="dxa"/>
+          </w:tcPr>
+          <w:p>
+            <w:pPr>
+              <w:jc w:val="center"/>
+              <w:rPr>
+                <w:rFonts w:ascii="Aptos Narrow" w:hAnsi="Aptos Narrow"/>
+                <w:sz w:val="18"/>
+                <w:szCs w:val="20"/>
+              </w:rPr>
+            </w:pPr>
+            <w:r>
+              <w:rPr>
+                <w:rFonts w:ascii="Aptos Narrow" w:hAnsi="Aptos Narrow"/>
+                <w:b/>
+                <w:bCs/>
+                <w:color w:val="FF0000"/>
+                <w:sz w:val="22"/>
+                <w:szCs w:val="24"/>
+              </w:rPr>
+              <w:sym w:font="Wingdings 2" w:char="F050"/>
+            </w:r>
+          </w:p>
+        </w:tc>
+        <w:tc>
+          <w:tcPr>
+            <w:tcW w:w="468" w:type="dxa"/>
+          </w:tcPr>
+          <w:p>
+            <w:pPr>
+              <w:jc w:val="center"/>
+              <w:rPr>
+                <w:rFonts w:ascii="Aptos Narrow" w:hAnsi="Aptos Narrow"/>
+                <w:sz w:val="18"/>
+                <w:szCs w:val="20"/>
+              </w:rPr>
+            </w:pPr>
+            <w:r>
+              <w:rPr>
+                <w:rFonts w:ascii="Aptos Narrow" w:hAnsi="Aptos Narrow"/>
+                <w:b/>
+                <w:bCs/>
+                <w:color w:val="FF0000"/>
+                <w:sz w:val="22"/>
+                <w:szCs w:val="24"/>
+              </w:rPr>
+              <w:sym w:font="Wingdings 2" w:char="F050"/>
+            </w:r>
+          </w:p>
+        </w:tc>
+        <w:tc>
+          <w:tcPr>
+            <w:tcW w:w="468" w:type="dxa"/>
+          </w:tcPr>
+          <w:p>
+            <w:pPr>
+              <w:jc w:val="center"/>
+              <w:rPr>
+                <w:rFonts w:ascii="Aptos Narrow" w:hAnsi="Aptos Narrow"/>
+                <w:sz w:val="18"/>
+                <w:szCs w:val="20"/>
+              </w:rPr>
+            </w:pPr>
+            <w:r>
+              <w:rPr>
+                <w:rFonts w:ascii="Aptos Narrow" w:hAnsi="Aptos Narrow"/>
+                <w:b/>
+                <w:bCs/>
+                <w:color w:val="FF0000"/>
+                <w:sz w:val="22"/>
+                <w:szCs w:val="24"/>
+              </w:rPr>
+              <w:sym w:font="Wingdings 2" w:char="F050"/>
+            </w:r>
+          </w:p>
+        </w:tc>
+        <w:tc>
+          <w:tcPr>
+            <w:tcW w:w="757" w:type="dxa"/>
+          </w:tcPr>
+          <w:p>
+            <w:pPr>
+              <w:jc w:val="center"/>
+              <w:rPr>
+                <w:rFonts w:ascii="Aptos Narrow" w:hAnsi="Aptos Narrow"/>
+                <w:sz w:val="18"/>
+                <w:szCs w:val="20"/>
+              </w:rPr>
+            </w:pPr>
+            <w:r>
+              <w:rPr>
+                <w:rFonts w:ascii="Aptos Narrow" w:hAnsi="Aptos Narrow"/>
+                <w:sz w:val="18"/>
+                <w:szCs w:val="20"/>
+              </w:rPr>
+              <w:t>3798</w:t>
             </w:r>
           </w:p>
         </w:tc>

</xml_diff>

<commit_message>
2025-02-07 @ 07:27 - v5.P.0.xlsb - 28 189 lignes - Compile OK
Déplacer la déclaration de startTime au début du module (Globale) et modifier tous les appels à Log_Record, pour enlever Dim startTime as Double:
* modAppli_Utils.bas
- Modifier la vérification du Plan Comptable, en fonction du nouveau rôle du type de compte (pour états financiers)
* modFunctions.bas
- Modification de la fonction qui récupère les secondes (importation du log) puisque certains nombres arrivent avec un '.' comme séparateur décimal ??
* modGL_PrepEF.bas
- Nouveau module pour la production des états financiers (1 117 lignes)
* wshCAR_Liste_Agée.doccls
- Ajouter l'importation des 2 tables liées aux encaissements (Détails & Entête)
* wshGL_PrepEF.doccls
- Mise au point de la préparation des états financiers
</commit_message>
<xml_diff>
--- a/Vérification Quotidienne.docx
+++ b/Vérification Quotidienne.docx
@@ -10376,7 +10376,61 @@
                 <w:sz w:val="18"/>
                 <w:szCs w:val="20"/>
               </w:rPr>
-              <w:t>02_02</w:t>
+              <w:t>02_02_0750</w:t>
+            </w:r>
+          </w:p>
+        </w:tc>
+        <w:tc>
+          <w:tcPr>
+            <w:tcW w:w="938" w:type="dxa"/>
+          </w:tcPr>
+          <w:p>
+            <w:pPr>
+              <w:jc w:val="center"/>
+              <w:rPr>
+                <w:rFonts w:ascii="Aptos Narrow" w:hAnsi="Aptos Narrow"/>
+                <w:sz w:val="18"/>
+                <w:szCs w:val="20"/>
+              </w:rPr>
+            </w:pPr>
+            <w:r>
+              <w:rPr>
+                <w:rFonts w:ascii="Aptos Narrow" w:hAnsi="Aptos Narrow"/>
+                <w:sz w:val="18"/>
+                <w:szCs w:val="20"/>
+              </w:rPr>
+              <w:t>OK</w:t>
+            </w:r>
+          </w:p>
+        </w:tc>
+        <w:tc>
+          <w:tcPr>
+            <w:tcW w:w="1970" w:type="dxa"/>
+          </w:tcPr>
+          <w:p>
+            <w:pPr>
+              <w:jc w:val="center"/>
+              <w:rPr>
+                <w:rFonts w:ascii="Aptos Narrow" w:hAnsi="Aptos Narrow"/>
+                <w:sz w:val="18"/>
+                <w:szCs w:val="20"/>
+              </w:rPr>
+            </w:pPr>
+            <w:r>
+              <w:rPr>
+                <w:rFonts w:ascii="Aptos Narrow" w:hAnsi="Aptos Narrow"/>
+                <w:sz w:val="18"/>
+                <w:szCs w:val="20"/>
+              </w:rPr>
+              <w:t>202</w:t>
+            </w:r>
+            <w:r>
+              <w:rPr>
+                <w:rFonts w:ascii="Aptos Narrow" w:hAnsi="Aptos Narrow"/>
+                <w:sz w:val="18"/>
+                <w:szCs w:val="20"/>
+              </w:rPr>
+              <w:t>5</w:t>
             </w:r>
             <w:r>
               <w:rPr>
@@ -10392,61 +10446,7 @@
                 <w:sz w:val="18"/>
                 <w:szCs w:val="20"/>
               </w:rPr>
-              <w:t>0750</w:t>
-            </w:r>
-          </w:p>
-        </w:tc>
-        <w:tc>
-          <w:tcPr>
-            <w:tcW w:w="938" w:type="dxa"/>
-          </w:tcPr>
-          <w:p>
-            <w:pPr>
-              <w:jc w:val="center"/>
-              <w:rPr>
-                <w:rFonts w:ascii="Aptos Narrow" w:hAnsi="Aptos Narrow"/>
-                <w:sz w:val="18"/>
-                <w:szCs w:val="20"/>
-              </w:rPr>
-            </w:pPr>
-            <w:r>
-              <w:rPr>
-                <w:rFonts w:ascii="Aptos Narrow" w:hAnsi="Aptos Narrow"/>
-                <w:sz w:val="18"/>
-                <w:szCs w:val="20"/>
-              </w:rPr>
-              <w:t>OK</w:t>
-            </w:r>
-          </w:p>
-        </w:tc>
-        <w:tc>
-          <w:tcPr>
-            <w:tcW w:w="1970" w:type="dxa"/>
-          </w:tcPr>
-          <w:p>
-            <w:pPr>
-              <w:jc w:val="center"/>
-              <w:rPr>
-                <w:rFonts w:ascii="Aptos Narrow" w:hAnsi="Aptos Narrow"/>
-                <w:sz w:val="18"/>
-                <w:szCs w:val="20"/>
-              </w:rPr>
-            </w:pPr>
-            <w:r>
-              <w:rPr>
-                <w:rFonts w:ascii="Aptos Narrow" w:hAnsi="Aptos Narrow"/>
-                <w:sz w:val="18"/>
-                <w:szCs w:val="20"/>
-              </w:rPr>
-              <w:t>202</w:t>
-            </w:r>
-            <w:r>
-              <w:rPr>
-                <w:rFonts w:ascii="Aptos Narrow" w:hAnsi="Aptos Narrow"/>
-                <w:sz w:val="18"/>
-                <w:szCs w:val="20"/>
-              </w:rPr>
-              <w:t>5</w:t>
+              <w:t>02</w:t>
             </w:r>
             <w:r>
               <w:rPr>
@@ -10462,15 +10462,7 @@
                 <w:sz w:val="18"/>
                 <w:szCs w:val="20"/>
               </w:rPr>
-              <w:t>0</w:t>
-            </w:r>
-            <w:r>
-              <w:rPr>
-                <w:rFonts w:ascii="Aptos Narrow" w:hAnsi="Aptos Narrow"/>
-                <w:sz w:val="18"/>
-                <w:szCs w:val="20"/>
-              </w:rPr>
-              <w:t>2</w:t>
+              <w:t>02</w:t>
             </w:r>
             <w:r>
               <w:rPr>
@@ -10486,31 +10478,7 @@
                 <w:sz w:val="18"/>
                 <w:szCs w:val="20"/>
               </w:rPr>
-              <w:t>02</w:t>
-            </w:r>
-            <w:r>
-              <w:rPr>
-                <w:rFonts w:ascii="Aptos Narrow" w:hAnsi="Aptos Narrow"/>
-                <w:sz w:val="18"/>
-                <w:szCs w:val="20"/>
-              </w:rPr>
-              <w:t>_</w:t>
-            </w:r>
-            <w:r>
-              <w:rPr>
-                <w:rFonts w:ascii="Aptos Narrow" w:hAnsi="Aptos Narrow"/>
-                <w:sz w:val="18"/>
-                <w:szCs w:val="20"/>
-              </w:rPr>
-              <w:t>0754</w:t>
-            </w:r>
-            <w:r>
-              <w:rPr>
-                <w:rFonts w:ascii="Aptos Narrow" w:hAnsi="Aptos Narrow"/>
-                <w:sz w:val="18"/>
-                <w:szCs w:val="20"/>
-              </w:rPr>
-              <w:t>.pdf</w:t>
+              <w:t>0754.pdf</w:t>
             </w:r>
           </w:p>
         </w:tc>
@@ -10808,15 +10776,7 @@
                 <w:sz w:val="18"/>
                 <w:szCs w:val="20"/>
               </w:rPr>
-              <w:t>0</w:t>
-            </w:r>
-            <w:r>
-              <w:rPr>
-                <w:rFonts w:ascii="Aptos Narrow" w:hAnsi="Aptos Narrow"/>
-                <w:sz w:val="18"/>
-                <w:szCs w:val="20"/>
-              </w:rPr>
-              <w:t>2</w:t>
+              <w:t>02</w:t>
             </w:r>
             <w:r>
               <w:rPr>
@@ -10832,6 +10792,76 @@
                 <w:sz w:val="18"/>
                 <w:szCs w:val="20"/>
               </w:rPr>
+              <w:t>02_2249</w:t>
+            </w:r>
+          </w:p>
+        </w:tc>
+        <w:tc>
+          <w:tcPr>
+            <w:tcW w:w="938" w:type="dxa"/>
+          </w:tcPr>
+          <w:p>
+            <w:pPr>
+              <w:jc w:val="center"/>
+              <w:rPr>
+                <w:rFonts w:ascii="Aptos Narrow" w:hAnsi="Aptos Narrow"/>
+                <w:sz w:val="18"/>
+                <w:szCs w:val="20"/>
+              </w:rPr>
+            </w:pPr>
+            <w:r>
+              <w:rPr>
+                <w:rFonts w:ascii="Aptos Narrow" w:hAnsi="Aptos Narrow"/>
+                <w:sz w:val="18"/>
+                <w:szCs w:val="20"/>
+              </w:rPr>
+              <w:t>OK</w:t>
+            </w:r>
+          </w:p>
+        </w:tc>
+        <w:tc>
+          <w:tcPr>
+            <w:tcW w:w="1970" w:type="dxa"/>
+          </w:tcPr>
+          <w:p>
+            <w:pPr>
+              <w:jc w:val="center"/>
+              <w:rPr>
+                <w:rFonts w:ascii="Aptos Narrow" w:hAnsi="Aptos Narrow"/>
+                <w:sz w:val="18"/>
+                <w:szCs w:val="20"/>
+              </w:rPr>
+            </w:pPr>
+            <w:r>
+              <w:rPr>
+                <w:rFonts w:ascii="Aptos Narrow" w:hAnsi="Aptos Narrow"/>
+                <w:sz w:val="18"/>
+                <w:szCs w:val="20"/>
+              </w:rPr>
+              <w:t>202</w:t>
+            </w:r>
+            <w:r>
+              <w:rPr>
+                <w:rFonts w:ascii="Aptos Narrow" w:hAnsi="Aptos Narrow"/>
+                <w:sz w:val="18"/>
+                <w:szCs w:val="20"/>
+              </w:rPr>
+              <w:t>5</w:t>
+            </w:r>
+            <w:r>
+              <w:rPr>
+                <w:rFonts w:ascii="Aptos Narrow" w:hAnsi="Aptos Narrow"/>
+                <w:sz w:val="18"/>
+                <w:szCs w:val="20"/>
+              </w:rPr>
+              <w:t>_</w:t>
+            </w:r>
+            <w:r>
+              <w:rPr>
+                <w:rFonts w:ascii="Aptos Narrow" w:hAnsi="Aptos Narrow"/>
+                <w:sz w:val="18"/>
+                <w:szCs w:val="20"/>
+              </w:rPr>
               <w:t>02</w:t>
             </w:r>
             <w:r>
@@ -10848,7 +10878,348 @@
                 <w:sz w:val="18"/>
                 <w:szCs w:val="20"/>
               </w:rPr>
-              <w:t>2249</w:t>
+              <w:t>02</w:t>
+            </w:r>
+            <w:r>
+              <w:rPr>
+                <w:rFonts w:ascii="Aptos Narrow" w:hAnsi="Aptos Narrow"/>
+                <w:sz w:val="18"/>
+                <w:szCs w:val="20"/>
+              </w:rPr>
+              <w:t>_</w:t>
+            </w:r>
+            <w:r>
+              <w:rPr>
+                <w:rFonts w:ascii="Aptos Narrow" w:hAnsi="Aptos Narrow"/>
+                <w:sz w:val="18"/>
+                <w:szCs w:val="20"/>
+              </w:rPr>
+              <w:t>2252.pdf</w:t>
+            </w:r>
+          </w:p>
+        </w:tc>
+        <w:tc>
+          <w:tcPr>
+            <w:tcW w:w="1342" w:type="dxa"/>
+          </w:tcPr>
+          <w:p>
+            <w:pPr>
+              <w:jc w:val="right"/>
+              <w:rPr>
+                <w:rFonts w:ascii="Aptos Narrow" w:hAnsi="Aptos Narrow"/>
+                <w:sz w:val="18"/>
+                <w:szCs w:val="20"/>
+              </w:rPr>
+            </w:pPr>
+            <w:r>
+              <w:rPr>
+                <w:rFonts w:ascii="Aptos Narrow" w:hAnsi="Aptos Narrow"/>
+                <w:sz w:val="18"/>
+                <w:szCs w:val="20"/>
+              </w:rPr>
+              <w:t>180 082,53 $</w:t>
+            </w:r>
+          </w:p>
+        </w:tc>
+        <w:tc>
+          <w:tcPr>
+            <w:tcW w:w="468" w:type="dxa"/>
+          </w:tcPr>
+          <w:p>
+            <w:pPr>
+              <w:jc w:val="center"/>
+              <w:rPr>
+                <w:rFonts w:ascii="Aptos Narrow" w:hAnsi="Aptos Narrow"/>
+                <w:sz w:val="18"/>
+                <w:szCs w:val="20"/>
+              </w:rPr>
+            </w:pPr>
+            <w:r>
+              <w:rPr>
+                <w:rFonts w:ascii="Aptos Narrow" w:hAnsi="Aptos Narrow"/>
+                <w:b/>
+                <w:bCs/>
+                <w:color w:val="FF0000"/>
+                <w:sz w:val="22"/>
+                <w:szCs w:val="24"/>
+              </w:rPr>
+              <w:sym w:font="Wingdings 2" w:char="F050"/>
+            </w:r>
+          </w:p>
+        </w:tc>
+        <w:tc>
+          <w:tcPr>
+            <w:tcW w:w="468" w:type="dxa"/>
+          </w:tcPr>
+          <w:p>
+            <w:pPr>
+              <w:jc w:val="center"/>
+              <w:rPr>
+                <w:rFonts w:ascii="Aptos Narrow" w:hAnsi="Aptos Narrow"/>
+                <w:sz w:val="18"/>
+                <w:szCs w:val="20"/>
+              </w:rPr>
+            </w:pPr>
+            <w:r>
+              <w:rPr>
+                <w:rFonts w:ascii="Aptos Narrow" w:hAnsi="Aptos Narrow"/>
+                <w:b/>
+                <w:bCs/>
+                <w:color w:val="FF0000"/>
+                <w:sz w:val="22"/>
+                <w:szCs w:val="24"/>
+              </w:rPr>
+              <w:sym w:font="Wingdings 2" w:char="F050"/>
+            </w:r>
+          </w:p>
+        </w:tc>
+        <w:tc>
+          <w:tcPr>
+            <w:tcW w:w="468" w:type="dxa"/>
+          </w:tcPr>
+          <w:p>
+            <w:pPr>
+              <w:jc w:val="center"/>
+              <w:rPr>
+                <w:rFonts w:ascii="Aptos Narrow" w:hAnsi="Aptos Narrow"/>
+                <w:sz w:val="18"/>
+                <w:szCs w:val="20"/>
+              </w:rPr>
+            </w:pPr>
+            <w:r>
+              <w:rPr>
+                <w:rFonts w:ascii="Aptos Narrow" w:hAnsi="Aptos Narrow"/>
+                <w:b/>
+                <w:bCs/>
+                <w:color w:val="FF0000"/>
+                <w:sz w:val="22"/>
+                <w:szCs w:val="24"/>
+              </w:rPr>
+              <w:sym w:font="Wingdings 2" w:char="F050"/>
+            </w:r>
+          </w:p>
+        </w:tc>
+        <w:tc>
+          <w:tcPr>
+            <w:tcW w:w="1233" w:type="dxa"/>
+          </w:tcPr>
+          <w:p>
+            <w:pPr>
+              <w:jc w:val="right"/>
+              <w:rPr>
+                <w:rFonts w:ascii="Aptos Narrow" w:hAnsi="Aptos Narrow"/>
+                <w:sz w:val="18"/>
+                <w:szCs w:val="20"/>
+              </w:rPr>
+            </w:pPr>
+            <w:r>
+              <w:rPr>
+                <w:rFonts w:ascii="Aptos Narrow" w:hAnsi="Aptos Narrow"/>
+                <w:sz w:val="18"/>
+                <w:szCs w:val="20"/>
+              </w:rPr>
+              <w:t xml:space="preserve">582,05 </w:t>
+            </w:r>
+            <w:proofErr w:type="spellStart"/>
+            <w:r>
+              <w:rPr>
+                <w:rFonts w:ascii="Aptos Narrow" w:hAnsi="Aptos Narrow"/>
+                <w:sz w:val="18"/>
+                <w:szCs w:val="20"/>
+              </w:rPr>
+              <w:t>hres</w:t>
+            </w:r>
+            <w:proofErr w:type="spellEnd"/>
+          </w:p>
+        </w:tc>
+        <w:tc>
+          <w:tcPr>
+            <w:tcW w:w="468" w:type="dxa"/>
+          </w:tcPr>
+          <w:p>
+            <w:pPr>
+              <w:jc w:val="center"/>
+              <w:rPr>
+                <w:rFonts w:ascii="Aptos Narrow" w:hAnsi="Aptos Narrow"/>
+                <w:sz w:val="18"/>
+                <w:szCs w:val="20"/>
+              </w:rPr>
+            </w:pPr>
+            <w:r>
+              <w:rPr>
+                <w:rFonts w:ascii="Aptos Narrow" w:hAnsi="Aptos Narrow"/>
+                <w:b/>
+                <w:bCs/>
+                <w:color w:val="FF0000"/>
+                <w:sz w:val="22"/>
+                <w:szCs w:val="24"/>
+              </w:rPr>
+              <w:sym w:font="Wingdings 2" w:char="F050"/>
+            </w:r>
+          </w:p>
+        </w:tc>
+        <w:tc>
+          <w:tcPr>
+            <w:tcW w:w="468" w:type="dxa"/>
+          </w:tcPr>
+          <w:p>
+            <w:pPr>
+              <w:jc w:val="center"/>
+              <w:rPr>
+                <w:rFonts w:ascii="Aptos Narrow" w:hAnsi="Aptos Narrow"/>
+                <w:sz w:val="18"/>
+                <w:szCs w:val="20"/>
+              </w:rPr>
+            </w:pPr>
+            <w:r>
+              <w:rPr>
+                <w:rFonts w:ascii="Aptos Narrow" w:hAnsi="Aptos Narrow"/>
+                <w:b/>
+                <w:bCs/>
+                <w:color w:val="FF0000"/>
+                <w:sz w:val="22"/>
+                <w:szCs w:val="24"/>
+              </w:rPr>
+              <w:sym w:font="Wingdings 2" w:char="F050"/>
+            </w:r>
+          </w:p>
+        </w:tc>
+        <w:tc>
+          <w:tcPr>
+            <w:tcW w:w="468" w:type="dxa"/>
+          </w:tcPr>
+          <w:p>
+            <w:pPr>
+              <w:jc w:val="center"/>
+              <w:rPr>
+                <w:rFonts w:ascii="Aptos Narrow" w:hAnsi="Aptos Narrow"/>
+                <w:sz w:val="18"/>
+                <w:szCs w:val="20"/>
+              </w:rPr>
+            </w:pPr>
+            <w:r>
+              <w:rPr>
+                <w:rFonts w:ascii="Aptos Narrow" w:hAnsi="Aptos Narrow"/>
+                <w:b/>
+                <w:bCs/>
+                <w:color w:val="FF0000"/>
+                <w:sz w:val="22"/>
+                <w:szCs w:val="24"/>
+              </w:rPr>
+              <w:sym w:font="Wingdings 2" w:char="F050"/>
+            </w:r>
+          </w:p>
+        </w:tc>
+        <w:tc>
+          <w:tcPr>
+            <w:tcW w:w="757" w:type="dxa"/>
+          </w:tcPr>
+          <w:p>
+            <w:pPr>
+              <w:jc w:val="center"/>
+              <w:rPr>
+                <w:rFonts w:ascii="Aptos Narrow" w:hAnsi="Aptos Narrow"/>
+                <w:sz w:val="18"/>
+                <w:szCs w:val="20"/>
+              </w:rPr>
+            </w:pPr>
+            <w:r>
+              <w:rPr>
+                <w:rFonts w:ascii="Aptos Narrow" w:hAnsi="Aptos Narrow"/>
+                <w:sz w:val="18"/>
+                <w:szCs w:val="20"/>
+              </w:rPr>
+              <w:t>3798</w:t>
+            </w:r>
+          </w:p>
+        </w:tc>
+        <w:tc>
+          <w:tcPr>
+            <w:tcW w:w="465" w:type="dxa"/>
+          </w:tcPr>
+          <w:p>
+            <w:pPr>
+              <w:jc w:val="center"/>
+              <w:rPr>
+                <w:rFonts w:ascii="Aptos Narrow" w:hAnsi="Aptos Narrow"/>
+                <w:sz w:val="18"/>
+                <w:szCs w:val="20"/>
+              </w:rPr>
+            </w:pPr>
+            <w:r>
+              <w:rPr>
+                <w:rFonts w:ascii="Aptos Narrow" w:hAnsi="Aptos Narrow"/>
+                <w:b/>
+                <w:bCs/>
+                <w:color w:val="FF0000"/>
+                <w:sz w:val="22"/>
+                <w:szCs w:val="24"/>
+              </w:rPr>
+              <w:sym w:font="Wingdings 2" w:char="F050"/>
+            </w:r>
+          </w:p>
+        </w:tc>
+      </w:tr>
+      <w:tr>
+        <w:tc>
+          <w:tcPr>
+            <w:tcW w:w="1715" w:type="dxa"/>
+          </w:tcPr>
+          <w:p>
+            <w:pPr>
+              <w:rPr>
+                <w:rFonts w:ascii="Aptos Narrow" w:hAnsi="Aptos Narrow"/>
+                <w:sz w:val="18"/>
+                <w:szCs w:val="20"/>
+              </w:rPr>
+            </w:pPr>
+            <w:r>
+              <w:rPr>
+                <w:rFonts w:ascii="Aptos Narrow" w:hAnsi="Aptos Narrow"/>
+                <w:sz w:val="18"/>
+                <w:szCs w:val="20"/>
+              </w:rPr>
+              <w:t>202</w:t>
+            </w:r>
+            <w:r>
+              <w:rPr>
+                <w:rFonts w:ascii="Aptos Narrow" w:hAnsi="Aptos Narrow"/>
+                <w:sz w:val="18"/>
+                <w:szCs w:val="20"/>
+              </w:rPr>
+              <w:t>5</w:t>
+            </w:r>
+            <w:r>
+              <w:rPr>
+                <w:rFonts w:ascii="Aptos Narrow" w:hAnsi="Aptos Narrow"/>
+                <w:sz w:val="18"/>
+                <w:szCs w:val="20"/>
+              </w:rPr>
+              <w:t>_</w:t>
+            </w:r>
+            <w:r>
+              <w:rPr>
+                <w:rFonts w:ascii="Aptos Narrow" w:hAnsi="Aptos Narrow"/>
+                <w:sz w:val="18"/>
+                <w:szCs w:val="20"/>
+              </w:rPr>
+              <w:t>02</w:t>
+            </w:r>
+            <w:r>
+              <w:rPr>
+                <w:rFonts w:ascii="Aptos Narrow" w:hAnsi="Aptos Narrow"/>
+                <w:sz w:val="18"/>
+                <w:szCs w:val="20"/>
+              </w:rPr>
+              <w:t>_</w:t>
+            </w:r>
+            <w:r>
+              <w:rPr>
+                <w:rFonts w:ascii="Aptos Narrow" w:hAnsi="Aptos Narrow"/>
+                <w:sz w:val="18"/>
+                <w:szCs w:val="20"/>
+              </w:rPr>
+              <w:t>05_0426</w:t>
             </w:r>
           </w:p>
         </w:tc>
@@ -10918,15 +11289,7 @@
                 <w:sz w:val="18"/>
                 <w:szCs w:val="20"/>
               </w:rPr>
-              <w:t>0</w:t>
-            </w:r>
-            <w:r>
-              <w:rPr>
-                <w:rFonts w:ascii="Aptos Narrow" w:hAnsi="Aptos Narrow"/>
-                <w:sz w:val="18"/>
-                <w:szCs w:val="20"/>
-              </w:rPr>
-              <w:t>2</w:t>
+              <w:t>02</w:t>
             </w:r>
             <w:r>
               <w:rPr>
@@ -10942,6 +11305,331 @@
                 <w:sz w:val="18"/>
                 <w:szCs w:val="20"/>
               </w:rPr>
+              <w:t>05</w:t>
+            </w:r>
+            <w:r>
+              <w:rPr>
+                <w:rFonts w:ascii="Aptos Narrow" w:hAnsi="Aptos Narrow"/>
+                <w:sz w:val="18"/>
+                <w:szCs w:val="20"/>
+              </w:rPr>
+              <w:t>_</w:t>
+            </w:r>
+            <w:r>
+              <w:rPr>
+                <w:rFonts w:ascii="Aptos Narrow" w:hAnsi="Aptos Narrow"/>
+                <w:sz w:val="18"/>
+                <w:szCs w:val="20"/>
+              </w:rPr>
+              <w:t>0436.pdf</w:t>
+            </w:r>
+          </w:p>
+        </w:tc>
+        <w:tc>
+          <w:tcPr>
+            <w:tcW w:w="1342" w:type="dxa"/>
+          </w:tcPr>
+          <w:p>
+            <w:pPr>
+              <w:jc w:val="right"/>
+              <w:rPr>
+                <w:rFonts w:ascii="Aptos Narrow" w:hAnsi="Aptos Narrow"/>
+                <w:sz w:val="18"/>
+                <w:szCs w:val="20"/>
+              </w:rPr>
+            </w:pPr>
+            <w:r>
+              <w:rPr>
+                <w:rFonts w:ascii="Aptos Narrow" w:hAnsi="Aptos Narrow"/>
+                <w:sz w:val="18"/>
+                <w:szCs w:val="20"/>
+              </w:rPr>
+              <w:t>180 082,53 $</w:t>
+            </w:r>
+          </w:p>
+        </w:tc>
+        <w:tc>
+          <w:tcPr>
+            <w:tcW w:w="468" w:type="dxa"/>
+          </w:tcPr>
+          <w:p>
+            <w:pPr>
+              <w:jc w:val="center"/>
+              <w:rPr>
+                <w:rFonts w:ascii="Aptos Narrow" w:hAnsi="Aptos Narrow"/>
+                <w:sz w:val="18"/>
+                <w:szCs w:val="20"/>
+              </w:rPr>
+            </w:pPr>
+            <w:r>
+              <w:rPr>
+                <w:rFonts w:ascii="Aptos Narrow" w:hAnsi="Aptos Narrow"/>
+                <w:b/>
+                <w:bCs/>
+                <w:color w:val="FF0000"/>
+                <w:sz w:val="22"/>
+                <w:szCs w:val="24"/>
+              </w:rPr>
+              <w:sym w:font="Wingdings 2" w:char="F050"/>
+            </w:r>
+          </w:p>
+        </w:tc>
+        <w:tc>
+          <w:tcPr>
+            <w:tcW w:w="468" w:type="dxa"/>
+          </w:tcPr>
+          <w:p>
+            <w:pPr>
+              <w:jc w:val="center"/>
+              <w:rPr>
+                <w:rFonts w:ascii="Aptos Narrow" w:hAnsi="Aptos Narrow"/>
+                <w:sz w:val="18"/>
+                <w:szCs w:val="20"/>
+              </w:rPr>
+            </w:pPr>
+            <w:r>
+              <w:rPr>
+                <w:rFonts w:ascii="Aptos Narrow" w:hAnsi="Aptos Narrow"/>
+                <w:b/>
+                <w:bCs/>
+                <w:color w:val="FF0000"/>
+                <w:sz w:val="22"/>
+                <w:szCs w:val="24"/>
+              </w:rPr>
+              <w:sym w:font="Wingdings 2" w:char="F050"/>
+            </w:r>
+          </w:p>
+        </w:tc>
+        <w:tc>
+          <w:tcPr>
+            <w:tcW w:w="468" w:type="dxa"/>
+          </w:tcPr>
+          <w:p>
+            <w:pPr>
+              <w:jc w:val="center"/>
+              <w:rPr>
+                <w:rFonts w:ascii="Aptos Narrow" w:hAnsi="Aptos Narrow"/>
+                <w:sz w:val="18"/>
+                <w:szCs w:val="20"/>
+              </w:rPr>
+            </w:pPr>
+            <w:r>
+              <w:rPr>
+                <w:rFonts w:ascii="Aptos Narrow" w:hAnsi="Aptos Narrow"/>
+                <w:b/>
+                <w:bCs/>
+                <w:color w:val="FF0000"/>
+                <w:sz w:val="22"/>
+                <w:szCs w:val="24"/>
+              </w:rPr>
+              <w:sym w:font="Wingdings 2" w:char="F050"/>
+            </w:r>
+          </w:p>
+        </w:tc>
+        <w:tc>
+          <w:tcPr>
+            <w:tcW w:w="1233" w:type="dxa"/>
+          </w:tcPr>
+          <w:p>
+            <w:pPr>
+              <w:jc w:val="right"/>
+              <w:rPr>
+                <w:rFonts w:ascii="Aptos Narrow" w:hAnsi="Aptos Narrow"/>
+                <w:sz w:val="18"/>
+                <w:szCs w:val="20"/>
+              </w:rPr>
+            </w:pPr>
+            <w:r>
+              <w:rPr>
+                <w:rFonts w:ascii="Aptos Narrow" w:hAnsi="Aptos Narrow"/>
+                <w:sz w:val="18"/>
+                <w:szCs w:val="20"/>
+              </w:rPr>
+              <w:t xml:space="preserve">645,70 </w:t>
+            </w:r>
+            <w:proofErr w:type="spellStart"/>
+            <w:r>
+              <w:rPr>
+                <w:rFonts w:ascii="Aptos Narrow" w:hAnsi="Aptos Narrow"/>
+                <w:sz w:val="18"/>
+                <w:szCs w:val="20"/>
+              </w:rPr>
+              <w:t>hres</w:t>
+            </w:r>
+            <w:proofErr w:type="spellEnd"/>
+          </w:p>
+        </w:tc>
+        <w:tc>
+          <w:tcPr>
+            <w:tcW w:w="468" w:type="dxa"/>
+          </w:tcPr>
+          <w:p>
+            <w:pPr>
+              <w:jc w:val="center"/>
+              <w:rPr>
+                <w:rFonts w:ascii="Aptos Narrow" w:hAnsi="Aptos Narrow"/>
+                <w:sz w:val="18"/>
+                <w:szCs w:val="20"/>
+              </w:rPr>
+            </w:pPr>
+            <w:r>
+              <w:rPr>
+                <w:rFonts w:ascii="Aptos Narrow" w:hAnsi="Aptos Narrow"/>
+                <w:b/>
+                <w:bCs/>
+                <w:color w:val="FF0000"/>
+                <w:sz w:val="22"/>
+                <w:szCs w:val="24"/>
+              </w:rPr>
+              <w:sym w:font="Wingdings 2" w:char="F050"/>
+            </w:r>
+          </w:p>
+        </w:tc>
+        <w:tc>
+          <w:tcPr>
+            <w:tcW w:w="468" w:type="dxa"/>
+          </w:tcPr>
+          <w:p>
+            <w:pPr>
+              <w:jc w:val="center"/>
+              <w:rPr>
+                <w:rFonts w:ascii="Aptos Narrow" w:hAnsi="Aptos Narrow"/>
+                <w:sz w:val="18"/>
+                <w:szCs w:val="20"/>
+              </w:rPr>
+            </w:pPr>
+            <w:r>
+              <w:rPr>
+                <w:rFonts w:ascii="Aptos Narrow" w:hAnsi="Aptos Narrow"/>
+                <w:b/>
+                <w:bCs/>
+                <w:color w:val="FF0000"/>
+                <w:sz w:val="22"/>
+                <w:szCs w:val="24"/>
+              </w:rPr>
+              <w:sym w:font="Wingdings 2" w:char="F050"/>
+            </w:r>
+          </w:p>
+        </w:tc>
+        <w:tc>
+          <w:tcPr>
+            <w:tcW w:w="468" w:type="dxa"/>
+          </w:tcPr>
+          <w:p>
+            <w:pPr>
+              <w:jc w:val="center"/>
+              <w:rPr>
+                <w:rFonts w:ascii="Aptos Narrow" w:hAnsi="Aptos Narrow"/>
+                <w:sz w:val="18"/>
+                <w:szCs w:val="20"/>
+              </w:rPr>
+            </w:pPr>
+            <w:r>
+              <w:rPr>
+                <w:rFonts w:ascii="Aptos Narrow" w:hAnsi="Aptos Narrow"/>
+                <w:b/>
+                <w:bCs/>
+                <w:color w:val="FF0000"/>
+                <w:sz w:val="22"/>
+                <w:szCs w:val="24"/>
+              </w:rPr>
+              <w:sym w:font="Wingdings 2" w:char="F050"/>
+            </w:r>
+          </w:p>
+        </w:tc>
+        <w:tc>
+          <w:tcPr>
+            <w:tcW w:w="757" w:type="dxa"/>
+          </w:tcPr>
+          <w:p>
+            <w:pPr>
+              <w:jc w:val="center"/>
+              <w:rPr>
+                <w:rFonts w:ascii="Aptos Narrow" w:hAnsi="Aptos Narrow"/>
+                <w:sz w:val="18"/>
+                <w:szCs w:val="20"/>
+              </w:rPr>
+            </w:pPr>
+            <w:r>
+              <w:rPr>
+                <w:rFonts w:ascii="Aptos Narrow" w:hAnsi="Aptos Narrow"/>
+                <w:sz w:val="18"/>
+                <w:szCs w:val="20"/>
+              </w:rPr>
+              <w:t>3875</w:t>
+            </w:r>
+          </w:p>
+        </w:tc>
+        <w:tc>
+          <w:tcPr>
+            <w:tcW w:w="465" w:type="dxa"/>
+          </w:tcPr>
+          <w:p>
+            <w:pPr>
+              <w:jc w:val="center"/>
+              <w:rPr>
+                <w:rFonts w:ascii="Aptos Narrow" w:hAnsi="Aptos Narrow"/>
+                <w:sz w:val="18"/>
+                <w:szCs w:val="20"/>
+              </w:rPr>
+            </w:pPr>
+            <w:r>
+              <w:rPr>
+                <w:rFonts w:ascii="Aptos Narrow" w:hAnsi="Aptos Narrow"/>
+                <w:b/>
+                <w:bCs/>
+                <w:color w:val="FF0000"/>
+                <w:sz w:val="22"/>
+                <w:szCs w:val="24"/>
+              </w:rPr>
+              <w:sym w:font="Wingdings 2" w:char="F050"/>
+            </w:r>
+          </w:p>
+        </w:tc>
+      </w:tr>
+      <w:tr>
+        <w:tc>
+          <w:tcPr>
+            <w:tcW w:w="1715" w:type="dxa"/>
+          </w:tcPr>
+          <w:p>
+            <w:pPr>
+              <w:rPr>
+                <w:rFonts w:ascii="Aptos Narrow" w:hAnsi="Aptos Narrow"/>
+                <w:sz w:val="18"/>
+                <w:szCs w:val="20"/>
+              </w:rPr>
+            </w:pPr>
+            <w:r>
+              <w:rPr>
+                <w:rFonts w:ascii="Aptos Narrow" w:hAnsi="Aptos Narrow"/>
+                <w:sz w:val="18"/>
+                <w:szCs w:val="20"/>
+              </w:rPr>
+              <w:t>202</w:t>
+            </w:r>
+            <w:r>
+              <w:rPr>
+                <w:rFonts w:ascii="Aptos Narrow" w:hAnsi="Aptos Narrow"/>
+                <w:sz w:val="18"/>
+                <w:szCs w:val="20"/>
+              </w:rPr>
+              <w:t>5</w:t>
+            </w:r>
+            <w:r>
+              <w:rPr>
+                <w:rFonts w:ascii="Aptos Narrow" w:hAnsi="Aptos Narrow"/>
+                <w:sz w:val="18"/>
+                <w:szCs w:val="20"/>
+              </w:rPr>
+              <w:t>_</w:t>
+            </w:r>
+            <w:r>
+              <w:rPr>
+                <w:rFonts w:ascii="Aptos Narrow" w:hAnsi="Aptos Narrow"/>
+                <w:sz w:val="18"/>
+                <w:szCs w:val="20"/>
+              </w:rPr>
               <w:t>02</w:t>
             </w:r>
             <w:r>
@@ -10958,15 +11646,109 @@
                 <w:sz w:val="18"/>
                 <w:szCs w:val="20"/>
               </w:rPr>
-              <w:t>2252</w:t>
-            </w:r>
-            <w:r>
-              <w:rPr>
-                <w:rFonts w:ascii="Aptos Narrow" w:hAnsi="Aptos Narrow"/>
-                <w:sz w:val="18"/>
-                <w:szCs w:val="20"/>
-              </w:rPr>
-              <w:t>.pdf</w:t>
+              <w:t>06_0507</w:t>
+            </w:r>
+          </w:p>
+        </w:tc>
+        <w:tc>
+          <w:tcPr>
+            <w:tcW w:w="938" w:type="dxa"/>
+          </w:tcPr>
+          <w:p>
+            <w:pPr>
+              <w:jc w:val="center"/>
+              <w:rPr>
+                <w:rFonts w:ascii="Aptos Narrow" w:hAnsi="Aptos Narrow"/>
+                <w:sz w:val="18"/>
+                <w:szCs w:val="20"/>
+              </w:rPr>
+            </w:pPr>
+            <w:r>
+              <w:rPr>
+                <w:rFonts w:ascii="Aptos Narrow" w:hAnsi="Aptos Narrow"/>
+                <w:sz w:val="18"/>
+                <w:szCs w:val="20"/>
+              </w:rPr>
+              <w:t>OK</w:t>
+            </w:r>
+          </w:p>
+        </w:tc>
+        <w:tc>
+          <w:tcPr>
+            <w:tcW w:w="1970" w:type="dxa"/>
+          </w:tcPr>
+          <w:p>
+            <w:pPr>
+              <w:jc w:val="center"/>
+              <w:rPr>
+                <w:rFonts w:ascii="Aptos Narrow" w:hAnsi="Aptos Narrow"/>
+                <w:sz w:val="18"/>
+                <w:szCs w:val="20"/>
+              </w:rPr>
+            </w:pPr>
+            <w:r>
+              <w:rPr>
+                <w:rFonts w:ascii="Aptos Narrow" w:hAnsi="Aptos Narrow"/>
+                <w:sz w:val="18"/>
+                <w:szCs w:val="20"/>
+              </w:rPr>
+              <w:t>202</w:t>
+            </w:r>
+            <w:r>
+              <w:rPr>
+                <w:rFonts w:ascii="Aptos Narrow" w:hAnsi="Aptos Narrow"/>
+                <w:sz w:val="18"/>
+                <w:szCs w:val="20"/>
+              </w:rPr>
+              <w:t>5</w:t>
+            </w:r>
+            <w:r>
+              <w:rPr>
+                <w:rFonts w:ascii="Aptos Narrow" w:hAnsi="Aptos Narrow"/>
+                <w:sz w:val="18"/>
+                <w:szCs w:val="20"/>
+              </w:rPr>
+              <w:t>_</w:t>
+            </w:r>
+            <w:r>
+              <w:rPr>
+                <w:rFonts w:ascii="Aptos Narrow" w:hAnsi="Aptos Narrow"/>
+                <w:sz w:val="18"/>
+                <w:szCs w:val="20"/>
+              </w:rPr>
+              <w:t>02</w:t>
+            </w:r>
+            <w:r>
+              <w:rPr>
+                <w:rFonts w:ascii="Aptos Narrow" w:hAnsi="Aptos Narrow"/>
+                <w:sz w:val="18"/>
+                <w:szCs w:val="20"/>
+              </w:rPr>
+              <w:t>_</w:t>
+            </w:r>
+            <w:r>
+              <w:rPr>
+                <w:rFonts w:ascii="Aptos Narrow" w:hAnsi="Aptos Narrow"/>
+                <w:sz w:val="18"/>
+                <w:szCs w:val="20"/>
+              </w:rPr>
+              <w:t>06</w:t>
+            </w:r>
+            <w:r>
+              <w:rPr>
+                <w:rFonts w:ascii="Aptos Narrow" w:hAnsi="Aptos Narrow"/>
+                <w:sz w:val="18"/>
+                <w:szCs w:val="20"/>
+              </w:rPr>
+              <w:t>_</w:t>
+            </w:r>
+            <w:r>
+              <w:rPr>
+                <w:rFonts w:ascii="Aptos Narrow" w:hAnsi="Aptos Narrow"/>
+                <w:sz w:val="18"/>
+                <w:szCs w:val="20"/>
+              </w:rPr>
+              <w:t>0514.pdf</w:t>
             </w:r>
           </w:p>
         </w:tc>
@@ -10989,7 +11771,7 @@
                 <w:sz w:val="18"/>
                 <w:szCs w:val="20"/>
               </w:rPr>
-              <w:t>180 082,53 $</w:t>
+              <w:t>175 152,97 $</w:t>
             </w:r>
           </w:p>
         </w:tc>
@@ -11090,15 +11872,7 @@
                 <w:sz w:val="18"/>
                 <w:szCs w:val="20"/>
               </w:rPr>
-              <w:t>582,05</w:t>
-            </w:r>
-            <w:r>
-              <w:rPr>
-                <w:rFonts w:ascii="Aptos Narrow" w:hAnsi="Aptos Narrow"/>
-                <w:sz w:val="18"/>
-                <w:szCs w:val="20"/>
-              </w:rPr>
-              <w:t xml:space="preserve"> </w:t>
+              <w:t xml:space="preserve">672,10 </w:t>
             </w:r>
             <w:proofErr w:type="spellStart"/>
             <w:r>
@@ -11209,7 +11983,435 @@
                 <w:sz w:val="18"/>
                 <w:szCs w:val="20"/>
               </w:rPr>
-              <w:t>3798</w:t>
+              <w:t>3905</w:t>
+            </w:r>
+          </w:p>
+        </w:tc>
+        <w:tc>
+          <w:tcPr>
+            <w:tcW w:w="465" w:type="dxa"/>
+          </w:tcPr>
+          <w:p>
+            <w:pPr>
+              <w:jc w:val="center"/>
+              <w:rPr>
+                <w:rFonts w:ascii="Aptos Narrow" w:hAnsi="Aptos Narrow"/>
+                <w:sz w:val="18"/>
+                <w:szCs w:val="20"/>
+              </w:rPr>
+            </w:pPr>
+            <w:r>
+              <w:rPr>
+                <w:rFonts w:ascii="Aptos Narrow" w:hAnsi="Aptos Narrow"/>
+                <w:b/>
+                <w:bCs/>
+                <w:color w:val="FF0000"/>
+                <w:sz w:val="22"/>
+                <w:szCs w:val="24"/>
+              </w:rPr>
+              <w:sym w:font="Wingdings 2" w:char="F050"/>
+            </w:r>
+          </w:p>
+        </w:tc>
+      </w:tr>
+      <w:tr>
+        <w:tc>
+          <w:tcPr>
+            <w:tcW w:w="1715" w:type="dxa"/>
+          </w:tcPr>
+          <w:p>
+            <w:pPr>
+              <w:rPr>
+                <w:rFonts w:ascii="Aptos Narrow" w:hAnsi="Aptos Narrow"/>
+                <w:sz w:val="18"/>
+                <w:szCs w:val="20"/>
+              </w:rPr>
+            </w:pPr>
+            <w:r>
+              <w:rPr>
+                <w:rFonts w:ascii="Aptos Narrow" w:hAnsi="Aptos Narrow"/>
+                <w:sz w:val="18"/>
+                <w:szCs w:val="20"/>
+              </w:rPr>
+              <w:lastRenderedPageBreak/>
+              <w:t>202</w:t>
+            </w:r>
+            <w:r>
+              <w:rPr>
+                <w:rFonts w:ascii="Aptos Narrow" w:hAnsi="Aptos Narrow"/>
+                <w:sz w:val="18"/>
+                <w:szCs w:val="20"/>
+              </w:rPr>
+              <w:t>5</w:t>
+            </w:r>
+            <w:r>
+              <w:rPr>
+                <w:rFonts w:ascii="Aptos Narrow" w:hAnsi="Aptos Narrow"/>
+                <w:sz w:val="18"/>
+                <w:szCs w:val="20"/>
+              </w:rPr>
+              <w:t>_</w:t>
+            </w:r>
+            <w:r>
+              <w:rPr>
+                <w:rFonts w:ascii="Aptos Narrow" w:hAnsi="Aptos Narrow"/>
+                <w:sz w:val="18"/>
+                <w:szCs w:val="20"/>
+              </w:rPr>
+              <w:t>02</w:t>
+            </w:r>
+            <w:r>
+              <w:rPr>
+                <w:rFonts w:ascii="Aptos Narrow" w:hAnsi="Aptos Narrow"/>
+                <w:sz w:val="18"/>
+                <w:szCs w:val="20"/>
+              </w:rPr>
+              <w:t>_</w:t>
+            </w:r>
+            <w:r>
+              <w:rPr>
+                <w:rFonts w:ascii="Aptos Narrow" w:hAnsi="Aptos Narrow"/>
+                <w:sz w:val="18"/>
+                <w:szCs w:val="20"/>
+              </w:rPr>
+              <w:t>06_2216</w:t>
+            </w:r>
+          </w:p>
+        </w:tc>
+        <w:tc>
+          <w:tcPr>
+            <w:tcW w:w="938" w:type="dxa"/>
+          </w:tcPr>
+          <w:p>
+            <w:pPr>
+              <w:jc w:val="center"/>
+              <w:rPr>
+                <w:rFonts w:ascii="Aptos Narrow" w:hAnsi="Aptos Narrow"/>
+                <w:sz w:val="18"/>
+                <w:szCs w:val="20"/>
+              </w:rPr>
+            </w:pPr>
+            <w:r>
+              <w:rPr>
+                <w:rFonts w:ascii="Aptos Narrow" w:hAnsi="Aptos Narrow"/>
+                <w:sz w:val="18"/>
+                <w:szCs w:val="20"/>
+              </w:rPr>
+              <w:t>OK</w:t>
+            </w:r>
+          </w:p>
+        </w:tc>
+        <w:tc>
+          <w:tcPr>
+            <w:tcW w:w="1970" w:type="dxa"/>
+          </w:tcPr>
+          <w:p>
+            <w:pPr>
+              <w:jc w:val="center"/>
+              <w:rPr>
+                <w:rFonts w:ascii="Aptos Narrow" w:hAnsi="Aptos Narrow"/>
+                <w:sz w:val="18"/>
+                <w:szCs w:val="20"/>
+              </w:rPr>
+            </w:pPr>
+            <w:r>
+              <w:rPr>
+                <w:rFonts w:ascii="Aptos Narrow" w:hAnsi="Aptos Narrow"/>
+                <w:sz w:val="18"/>
+                <w:szCs w:val="20"/>
+              </w:rPr>
+              <w:t>202</w:t>
+            </w:r>
+            <w:r>
+              <w:rPr>
+                <w:rFonts w:ascii="Aptos Narrow" w:hAnsi="Aptos Narrow"/>
+                <w:sz w:val="18"/>
+                <w:szCs w:val="20"/>
+              </w:rPr>
+              <w:t>5</w:t>
+            </w:r>
+            <w:r>
+              <w:rPr>
+                <w:rFonts w:ascii="Aptos Narrow" w:hAnsi="Aptos Narrow"/>
+                <w:sz w:val="18"/>
+                <w:szCs w:val="20"/>
+              </w:rPr>
+              <w:t>_</w:t>
+            </w:r>
+            <w:r>
+              <w:rPr>
+                <w:rFonts w:ascii="Aptos Narrow" w:hAnsi="Aptos Narrow"/>
+                <w:sz w:val="18"/>
+                <w:szCs w:val="20"/>
+              </w:rPr>
+              <w:t>02</w:t>
+            </w:r>
+            <w:r>
+              <w:rPr>
+                <w:rFonts w:ascii="Aptos Narrow" w:hAnsi="Aptos Narrow"/>
+                <w:sz w:val="18"/>
+                <w:szCs w:val="20"/>
+              </w:rPr>
+              <w:t>_</w:t>
+            </w:r>
+            <w:r>
+              <w:rPr>
+                <w:rFonts w:ascii="Aptos Narrow" w:hAnsi="Aptos Narrow"/>
+                <w:sz w:val="18"/>
+                <w:szCs w:val="20"/>
+              </w:rPr>
+              <w:t>06</w:t>
+            </w:r>
+            <w:r>
+              <w:rPr>
+                <w:rFonts w:ascii="Aptos Narrow" w:hAnsi="Aptos Narrow"/>
+                <w:sz w:val="18"/>
+                <w:szCs w:val="20"/>
+              </w:rPr>
+              <w:t>_</w:t>
+            </w:r>
+            <w:r>
+              <w:rPr>
+                <w:rFonts w:ascii="Aptos Narrow" w:hAnsi="Aptos Narrow"/>
+                <w:sz w:val="18"/>
+                <w:szCs w:val="20"/>
+              </w:rPr>
+              <w:t>2217.pdf</w:t>
+            </w:r>
+          </w:p>
+        </w:tc>
+        <w:tc>
+          <w:tcPr>
+            <w:tcW w:w="1342" w:type="dxa"/>
+          </w:tcPr>
+          <w:p>
+            <w:pPr>
+              <w:jc w:val="right"/>
+              <w:rPr>
+                <w:rFonts w:ascii="Aptos Narrow" w:hAnsi="Aptos Narrow"/>
+                <w:sz w:val="18"/>
+                <w:szCs w:val="20"/>
+              </w:rPr>
+            </w:pPr>
+            <w:r>
+              <w:rPr>
+                <w:rFonts w:ascii="Aptos Narrow" w:hAnsi="Aptos Narrow"/>
+                <w:sz w:val="18"/>
+                <w:szCs w:val="20"/>
+              </w:rPr>
+              <w:t>175 152,97 $</w:t>
+            </w:r>
+          </w:p>
+        </w:tc>
+        <w:tc>
+          <w:tcPr>
+            <w:tcW w:w="468" w:type="dxa"/>
+          </w:tcPr>
+          <w:p>
+            <w:pPr>
+              <w:jc w:val="center"/>
+              <w:rPr>
+                <w:rFonts w:ascii="Aptos Narrow" w:hAnsi="Aptos Narrow"/>
+                <w:sz w:val="18"/>
+                <w:szCs w:val="20"/>
+              </w:rPr>
+            </w:pPr>
+            <w:r>
+              <w:rPr>
+                <w:rFonts w:ascii="Aptos Narrow" w:hAnsi="Aptos Narrow"/>
+                <w:b/>
+                <w:bCs/>
+                <w:color w:val="FF0000"/>
+                <w:sz w:val="22"/>
+                <w:szCs w:val="24"/>
+              </w:rPr>
+              <w:sym w:font="Wingdings 2" w:char="F050"/>
+            </w:r>
+          </w:p>
+        </w:tc>
+        <w:tc>
+          <w:tcPr>
+            <w:tcW w:w="468" w:type="dxa"/>
+          </w:tcPr>
+          <w:p>
+            <w:pPr>
+              <w:jc w:val="center"/>
+              <w:rPr>
+                <w:rFonts w:ascii="Aptos Narrow" w:hAnsi="Aptos Narrow"/>
+                <w:sz w:val="18"/>
+                <w:szCs w:val="20"/>
+              </w:rPr>
+            </w:pPr>
+            <w:r>
+              <w:rPr>
+                <w:rFonts w:ascii="Aptos Narrow" w:hAnsi="Aptos Narrow"/>
+                <w:b/>
+                <w:bCs/>
+                <w:color w:val="FF0000"/>
+                <w:sz w:val="22"/>
+                <w:szCs w:val="24"/>
+              </w:rPr>
+              <w:sym w:font="Wingdings 2" w:char="F050"/>
+            </w:r>
+          </w:p>
+        </w:tc>
+        <w:tc>
+          <w:tcPr>
+            <w:tcW w:w="468" w:type="dxa"/>
+          </w:tcPr>
+          <w:p>
+            <w:pPr>
+              <w:jc w:val="center"/>
+              <w:rPr>
+                <w:rFonts w:ascii="Aptos Narrow" w:hAnsi="Aptos Narrow"/>
+                <w:sz w:val="18"/>
+                <w:szCs w:val="20"/>
+              </w:rPr>
+            </w:pPr>
+            <w:r>
+              <w:rPr>
+                <w:rFonts w:ascii="Aptos Narrow" w:hAnsi="Aptos Narrow"/>
+                <w:b/>
+                <w:bCs/>
+                <w:color w:val="FF0000"/>
+                <w:sz w:val="22"/>
+                <w:szCs w:val="24"/>
+              </w:rPr>
+              <w:sym w:font="Wingdings 2" w:char="F050"/>
+            </w:r>
+          </w:p>
+        </w:tc>
+        <w:tc>
+          <w:tcPr>
+            <w:tcW w:w="1233" w:type="dxa"/>
+          </w:tcPr>
+          <w:p>
+            <w:pPr>
+              <w:jc w:val="right"/>
+              <w:rPr>
+                <w:rFonts w:ascii="Aptos Narrow" w:hAnsi="Aptos Narrow"/>
+                <w:sz w:val="18"/>
+                <w:szCs w:val="20"/>
+              </w:rPr>
+            </w:pPr>
+            <w:r>
+              <w:rPr>
+                <w:rFonts w:ascii="Aptos Narrow" w:hAnsi="Aptos Narrow"/>
+                <w:sz w:val="18"/>
+                <w:szCs w:val="20"/>
+              </w:rPr>
+              <w:t xml:space="preserve">699,90 </w:t>
+            </w:r>
+            <w:proofErr w:type="spellStart"/>
+            <w:r>
+              <w:rPr>
+                <w:rFonts w:ascii="Aptos Narrow" w:hAnsi="Aptos Narrow"/>
+                <w:sz w:val="18"/>
+                <w:szCs w:val="20"/>
+              </w:rPr>
+              <w:t>hres</w:t>
+            </w:r>
+            <w:proofErr w:type="spellEnd"/>
+          </w:p>
+        </w:tc>
+        <w:tc>
+          <w:tcPr>
+            <w:tcW w:w="468" w:type="dxa"/>
+          </w:tcPr>
+          <w:p>
+            <w:pPr>
+              <w:jc w:val="center"/>
+              <w:rPr>
+                <w:rFonts w:ascii="Aptos Narrow" w:hAnsi="Aptos Narrow"/>
+                <w:sz w:val="18"/>
+                <w:szCs w:val="20"/>
+              </w:rPr>
+            </w:pPr>
+            <w:r>
+              <w:rPr>
+                <w:rFonts w:ascii="Aptos Narrow" w:hAnsi="Aptos Narrow"/>
+                <w:b/>
+                <w:bCs/>
+                <w:color w:val="FF0000"/>
+                <w:sz w:val="22"/>
+                <w:szCs w:val="24"/>
+              </w:rPr>
+              <w:sym w:font="Wingdings 2" w:char="F050"/>
+            </w:r>
+          </w:p>
+        </w:tc>
+        <w:tc>
+          <w:tcPr>
+            <w:tcW w:w="468" w:type="dxa"/>
+          </w:tcPr>
+          <w:p>
+            <w:pPr>
+              <w:jc w:val="center"/>
+              <w:rPr>
+                <w:rFonts w:ascii="Aptos Narrow" w:hAnsi="Aptos Narrow"/>
+                <w:sz w:val="18"/>
+                <w:szCs w:val="20"/>
+              </w:rPr>
+            </w:pPr>
+            <w:r>
+              <w:rPr>
+                <w:rFonts w:ascii="Aptos Narrow" w:hAnsi="Aptos Narrow"/>
+                <w:b/>
+                <w:bCs/>
+                <w:color w:val="FF0000"/>
+                <w:sz w:val="22"/>
+                <w:szCs w:val="24"/>
+              </w:rPr>
+              <w:sym w:font="Wingdings 2" w:char="F050"/>
+            </w:r>
+          </w:p>
+        </w:tc>
+        <w:tc>
+          <w:tcPr>
+            <w:tcW w:w="468" w:type="dxa"/>
+          </w:tcPr>
+          <w:p>
+            <w:pPr>
+              <w:jc w:val="center"/>
+              <w:rPr>
+                <w:rFonts w:ascii="Aptos Narrow" w:hAnsi="Aptos Narrow"/>
+                <w:sz w:val="18"/>
+                <w:szCs w:val="20"/>
+              </w:rPr>
+            </w:pPr>
+            <w:r>
+              <w:rPr>
+                <w:rFonts w:ascii="Aptos Narrow" w:hAnsi="Aptos Narrow"/>
+                <w:b/>
+                <w:bCs/>
+                <w:color w:val="FF0000"/>
+                <w:sz w:val="22"/>
+                <w:szCs w:val="24"/>
+              </w:rPr>
+              <w:sym w:font="Wingdings 2" w:char="F050"/>
+            </w:r>
+          </w:p>
+        </w:tc>
+        <w:tc>
+          <w:tcPr>
+            <w:tcW w:w="757" w:type="dxa"/>
+          </w:tcPr>
+          <w:p>
+            <w:pPr>
+              <w:jc w:val="center"/>
+              <w:rPr>
+                <w:rFonts w:ascii="Aptos Narrow" w:hAnsi="Aptos Narrow"/>
+                <w:sz w:val="18"/>
+                <w:szCs w:val="20"/>
+              </w:rPr>
+            </w:pPr>
+            <w:r>
+              <w:rPr>
+                <w:rFonts w:ascii="Aptos Narrow" w:hAnsi="Aptos Narrow"/>
+                <w:sz w:val="18"/>
+                <w:szCs w:val="20"/>
+              </w:rPr>
+              <w:t>3936</w:t>
             </w:r>
           </w:p>
         </w:tc>

</xml_diff>

<commit_message>
2025-02-13 @ 11:06 - v5.P.4.xlsb - 28 094 lignes - Compile OK
* modAppli_Utils.bas
- Dans Vérification d'intégrité - Forcer le format yyyy-mm-dd hh:mm:ss sur l'affichage des tables
- Ajouter une validation additionnelle pour éviter que la date ne soit supérieure à la date du jour (problème inversement jour & mois)
- Éliminer du code mort (Get_Deplacements_From_TEC_OK)
- Corriger un bug avec le calcul de la durée depuis la date dernière modification du fichier GCF_MASTER.xlsx
</commit_message>
<xml_diff>
--- a/Vérification Quotidienne.docx
+++ b/Vérification Quotidienne.docx
@@ -13693,6 +13693,685 @@
                 <w:szCs w:val="20"/>
               </w:rPr>
               <w:t>4011</w:t>
+            </w:r>
+          </w:p>
+        </w:tc>
+        <w:tc>
+          <w:tcPr>
+            <w:tcW w:w="465" w:type="dxa"/>
+          </w:tcPr>
+          <w:p>
+            <w:pPr>
+              <w:jc w:val="center"/>
+              <w:rPr>
+                <w:rFonts w:ascii="Aptos Narrow" w:hAnsi="Aptos Narrow"/>
+                <w:sz w:val="18"/>
+                <w:szCs w:val="20"/>
+              </w:rPr>
+            </w:pPr>
+            <w:r>
+              <w:rPr>
+                <w:rFonts w:ascii="Aptos Narrow" w:hAnsi="Aptos Narrow"/>
+                <w:b/>
+                <w:bCs/>
+                <w:color w:val="FF0000"/>
+                <w:sz w:val="22"/>
+                <w:szCs w:val="24"/>
+              </w:rPr>
+              <w:sym w:font="Wingdings 2" w:char="F050"/>
+            </w:r>
+          </w:p>
+        </w:tc>
+      </w:tr>
+      <w:tr>
+        <w:tc>
+          <w:tcPr>
+            <w:tcW w:w="1715" w:type="dxa"/>
+          </w:tcPr>
+          <w:p>
+            <w:pPr>
+              <w:rPr>
+                <w:rFonts w:ascii="Aptos Narrow" w:hAnsi="Aptos Narrow"/>
+                <w:sz w:val="18"/>
+                <w:szCs w:val="20"/>
+              </w:rPr>
+            </w:pPr>
+          </w:p>
+        </w:tc>
+        <w:tc>
+          <w:tcPr>
+            <w:tcW w:w="938" w:type="dxa"/>
+          </w:tcPr>
+          <w:p>
+            <w:pPr>
+              <w:jc w:val="center"/>
+              <w:rPr>
+                <w:rFonts w:ascii="Aptos Narrow" w:hAnsi="Aptos Narrow"/>
+                <w:sz w:val="18"/>
+                <w:szCs w:val="20"/>
+              </w:rPr>
+            </w:pPr>
+          </w:p>
+        </w:tc>
+        <w:tc>
+          <w:tcPr>
+            <w:tcW w:w="1970" w:type="dxa"/>
+          </w:tcPr>
+          <w:p>
+            <w:pPr>
+              <w:jc w:val="center"/>
+              <w:rPr>
+                <w:rFonts w:ascii="Aptos Narrow" w:hAnsi="Aptos Narrow"/>
+                <w:sz w:val="18"/>
+                <w:szCs w:val="20"/>
+              </w:rPr>
+            </w:pPr>
+          </w:p>
+        </w:tc>
+        <w:tc>
+          <w:tcPr>
+            <w:tcW w:w="1342" w:type="dxa"/>
+          </w:tcPr>
+          <w:p>
+            <w:pPr>
+              <w:jc w:val="right"/>
+              <w:rPr>
+                <w:rFonts w:ascii="Aptos Narrow" w:hAnsi="Aptos Narrow"/>
+                <w:sz w:val="18"/>
+                <w:szCs w:val="20"/>
+              </w:rPr>
+            </w:pPr>
+          </w:p>
+        </w:tc>
+        <w:tc>
+          <w:tcPr>
+            <w:tcW w:w="468" w:type="dxa"/>
+          </w:tcPr>
+          <w:p>
+            <w:pPr>
+              <w:jc w:val="center"/>
+              <w:rPr>
+                <w:rFonts w:ascii="Aptos Narrow" w:hAnsi="Aptos Narrow"/>
+                <w:sz w:val="18"/>
+                <w:szCs w:val="20"/>
+              </w:rPr>
+            </w:pPr>
+          </w:p>
+        </w:tc>
+        <w:tc>
+          <w:tcPr>
+            <w:tcW w:w="468" w:type="dxa"/>
+          </w:tcPr>
+          <w:p>
+            <w:pPr>
+              <w:jc w:val="center"/>
+              <w:rPr>
+                <w:rFonts w:ascii="Aptos Narrow" w:hAnsi="Aptos Narrow"/>
+                <w:sz w:val="18"/>
+                <w:szCs w:val="20"/>
+              </w:rPr>
+            </w:pPr>
+          </w:p>
+        </w:tc>
+        <w:tc>
+          <w:tcPr>
+            <w:tcW w:w="468" w:type="dxa"/>
+          </w:tcPr>
+          <w:p>
+            <w:pPr>
+              <w:jc w:val="center"/>
+              <w:rPr>
+                <w:rFonts w:ascii="Aptos Narrow" w:hAnsi="Aptos Narrow"/>
+                <w:sz w:val="18"/>
+                <w:szCs w:val="20"/>
+              </w:rPr>
+            </w:pPr>
+          </w:p>
+        </w:tc>
+        <w:tc>
+          <w:tcPr>
+            <w:tcW w:w="1233" w:type="dxa"/>
+          </w:tcPr>
+          <w:p>
+            <w:pPr>
+              <w:jc w:val="right"/>
+              <w:rPr>
+                <w:rFonts w:ascii="Aptos Narrow" w:hAnsi="Aptos Narrow"/>
+                <w:sz w:val="18"/>
+                <w:szCs w:val="20"/>
+              </w:rPr>
+            </w:pPr>
+          </w:p>
+        </w:tc>
+        <w:tc>
+          <w:tcPr>
+            <w:tcW w:w="468" w:type="dxa"/>
+          </w:tcPr>
+          <w:p>
+            <w:pPr>
+              <w:jc w:val="center"/>
+              <w:rPr>
+                <w:rFonts w:ascii="Aptos Narrow" w:hAnsi="Aptos Narrow"/>
+                <w:sz w:val="18"/>
+                <w:szCs w:val="20"/>
+              </w:rPr>
+            </w:pPr>
+          </w:p>
+        </w:tc>
+        <w:tc>
+          <w:tcPr>
+            <w:tcW w:w="468" w:type="dxa"/>
+          </w:tcPr>
+          <w:p>
+            <w:pPr>
+              <w:jc w:val="center"/>
+              <w:rPr>
+                <w:rFonts w:ascii="Aptos Narrow" w:hAnsi="Aptos Narrow"/>
+                <w:sz w:val="18"/>
+                <w:szCs w:val="20"/>
+              </w:rPr>
+            </w:pPr>
+          </w:p>
+        </w:tc>
+        <w:tc>
+          <w:tcPr>
+            <w:tcW w:w="468" w:type="dxa"/>
+          </w:tcPr>
+          <w:p>
+            <w:pPr>
+              <w:jc w:val="center"/>
+              <w:rPr>
+                <w:rFonts w:ascii="Aptos Narrow" w:hAnsi="Aptos Narrow"/>
+                <w:sz w:val="18"/>
+                <w:szCs w:val="20"/>
+              </w:rPr>
+            </w:pPr>
+          </w:p>
+        </w:tc>
+        <w:tc>
+          <w:tcPr>
+            <w:tcW w:w="757" w:type="dxa"/>
+          </w:tcPr>
+          <w:p>
+            <w:pPr>
+              <w:jc w:val="center"/>
+              <w:rPr>
+                <w:rFonts w:ascii="Aptos Narrow" w:hAnsi="Aptos Narrow"/>
+                <w:sz w:val="18"/>
+                <w:szCs w:val="20"/>
+              </w:rPr>
+            </w:pPr>
+          </w:p>
+        </w:tc>
+        <w:tc>
+          <w:tcPr>
+            <w:tcW w:w="465" w:type="dxa"/>
+          </w:tcPr>
+          <w:p>
+            <w:pPr>
+              <w:jc w:val="center"/>
+              <w:rPr>
+                <w:rFonts w:ascii="Aptos Narrow" w:hAnsi="Aptos Narrow"/>
+                <w:sz w:val="18"/>
+                <w:szCs w:val="20"/>
+              </w:rPr>
+            </w:pPr>
+          </w:p>
+        </w:tc>
+      </w:tr>
+      <w:tr>
+        <w:tc>
+          <w:tcPr>
+            <w:tcW w:w="1715" w:type="dxa"/>
+          </w:tcPr>
+          <w:p>
+            <w:pPr>
+              <w:rPr>
+                <w:rFonts w:ascii="Aptos Narrow" w:hAnsi="Aptos Narrow"/>
+                <w:sz w:val="18"/>
+                <w:szCs w:val="20"/>
+              </w:rPr>
+            </w:pPr>
+            <w:r>
+              <w:rPr>
+                <w:rFonts w:ascii="Aptos Narrow" w:hAnsi="Aptos Narrow"/>
+                <w:sz w:val="18"/>
+                <w:szCs w:val="20"/>
+              </w:rPr>
+              <w:t>202</w:t>
+            </w:r>
+            <w:r>
+              <w:rPr>
+                <w:rFonts w:ascii="Aptos Narrow" w:hAnsi="Aptos Narrow"/>
+                <w:sz w:val="18"/>
+                <w:szCs w:val="20"/>
+              </w:rPr>
+              <w:t>5</w:t>
+            </w:r>
+            <w:r>
+              <w:rPr>
+                <w:rFonts w:ascii="Aptos Narrow" w:hAnsi="Aptos Narrow"/>
+                <w:sz w:val="18"/>
+                <w:szCs w:val="20"/>
+              </w:rPr>
+              <w:t>_</w:t>
+            </w:r>
+            <w:r>
+              <w:rPr>
+                <w:rFonts w:ascii="Aptos Narrow" w:hAnsi="Aptos Narrow"/>
+                <w:sz w:val="18"/>
+                <w:szCs w:val="20"/>
+              </w:rPr>
+              <w:t>02</w:t>
+            </w:r>
+            <w:r>
+              <w:rPr>
+                <w:rFonts w:ascii="Aptos Narrow" w:hAnsi="Aptos Narrow"/>
+                <w:sz w:val="18"/>
+                <w:szCs w:val="20"/>
+              </w:rPr>
+              <w:t>_</w:t>
+            </w:r>
+            <w:r>
+              <w:rPr>
+                <w:rFonts w:ascii="Aptos Narrow" w:hAnsi="Aptos Narrow"/>
+                <w:sz w:val="18"/>
+                <w:szCs w:val="20"/>
+              </w:rPr>
+              <w:t>1</w:t>
+            </w:r>
+            <w:r>
+              <w:rPr>
+                <w:rFonts w:ascii="Aptos Narrow" w:hAnsi="Aptos Narrow"/>
+                <w:sz w:val="18"/>
+                <w:szCs w:val="20"/>
+              </w:rPr>
+              <w:t>2</w:t>
+            </w:r>
+            <w:r>
+              <w:rPr>
+                <w:rFonts w:ascii="Aptos Narrow" w:hAnsi="Aptos Narrow"/>
+                <w:sz w:val="18"/>
+                <w:szCs w:val="20"/>
+              </w:rPr>
+              <w:t>_</w:t>
+            </w:r>
+            <w:r>
+              <w:rPr>
+                <w:rFonts w:ascii="Aptos Narrow" w:hAnsi="Aptos Narrow"/>
+                <w:sz w:val="18"/>
+                <w:szCs w:val="20"/>
+              </w:rPr>
+              <w:t>2206</w:t>
+            </w:r>
+          </w:p>
+        </w:tc>
+        <w:tc>
+          <w:tcPr>
+            <w:tcW w:w="938" w:type="dxa"/>
+          </w:tcPr>
+          <w:p>
+            <w:pPr>
+              <w:jc w:val="center"/>
+              <w:rPr>
+                <w:rFonts w:ascii="Aptos Narrow" w:hAnsi="Aptos Narrow"/>
+                <w:sz w:val="18"/>
+                <w:szCs w:val="20"/>
+              </w:rPr>
+            </w:pPr>
+            <w:r>
+              <w:rPr>
+                <w:rFonts w:ascii="Aptos Narrow" w:hAnsi="Aptos Narrow"/>
+                <w:sz w:val="18"/>
+                <w:szCs w:val="20"/>
+              </w:rPr>
+              <w:t>OK</w:t>
+            </w:r>
+          </w:p>
+        </w:tc>
+        <w:tc>
+          <w:tcPr>
+            <w:tcW w:w="1970" w:type="dxa"/>
+          </w:tcPr>
+          <w:p>
+            <w:pPr>
+              <w:jc w:val="center"/>
+              <w:rPr>
+                <w:rFonts w:ascii="Aptos Narrow" w:hAnsi="Aptos Narrow"/>
+                <w:sz w:val="18"/>
+                <w:szCs w:val="20"/>
+              </w:rPr>
+            </w:pPr>
+            <w:r>
+              <w:rPr>
+                <w:rFonts w:ascii="Aptos Narrow" w:hAnsi="Aptos Narrow"/>
+                <w:sz w:val="18"/>
+                <w:szCs w:val="20"/>
+              </w:rPr>
+              <w:t>202</w:t>
+            </w:r>
+            <w:r>
+              <w:rPr>
+                <w:rFonts w:ascii="Aptos Narrow" w:hAnsi="Aptos Narrow"/>
+                <w:sz w:val="18"/>
+                <w:szCs w:val="20"/>
+              </w:rPr>
+              <w:t>5</w:t>
+            </w:r>
+            <w:r>
+              <w:rPr>
+                <w:rFonts w:ascii="Aptos Narrow" w:hAnsi="Aptos Narrow"/>
+                <w:sz w:val="18"/>
+                <w:szCs w:val="20"/>
+              </w:rPr>
+              <w:t>_</w:t>
+            </w:r>
+            <w:r>
+              <w:rPr>
+                <w:rFonts w:ascii="Aptos Narrow" w:hAnsi="Aptos Narrow"/>
+                <w:sz w:val="18"/>
+                <w:szCs w:val="20"/>
+              </w:rPr>
+              <w:t>02</w:t>
+            </w:r>
+            <w:r>
+              <w:rPr>
+                <w:rFonts w:ascii="Aptos Narrow" w:hAnsi="Aptos Narrow"/>
+                <w:sz w:val="18"/>
+                <w:szCs w:val="20"/>
+              </w:rPr>
+              <w:t>_</w:t>
+            </w:r>
+            <w:r>
+              <w:rPr>
+                <w:rFonts w:ascii="Aptos Narrow" w:hAnsi="Aptos Narrow"/>
+                <w:sz w:val="18"/>
+                <w:szCs w:val="20"/>
+              </w:rPr>
+              <w:t>1</w:t>
+            </w:r>
+            <w:r>
+              <w:rPr>
+                <w:rFonts w:ascii="Aptos Narrow" w:hAnsi="Aptos Narrow"/>
+                <w:sz w:val="18"/>
+                <w:szCs w:val="20"/>
+              </w:rPr>
+              <w:t>2</w:t>
+            </w:r>
+            <w:r>
+              <w:rPr>
+                <w:rFonts w:ascii="Aptos Narrow" w:hAnsi="Aptos Narrow"/>
+                <w:sz w:val="18"/>
+                <w:szCs w:val="20"/>
+              </w:rPr>
+              <w:t>_</w:t>
+            </w:r>
+            <w:r>
+              <w:rPr>
+                <w:rFonts w:ascii="Aptos Narrow" w:hAnsi="Aptos Narrow"/>
+                <w:sz w:val="18"/>
+                <w:szCs w:val="20"/>
+              </w:rPr>
+              <w:t>2226</w:t>
+            </w:r>
+            <w:r>
+              <w:rPr>
+                <w:rFonts w:ascii="Aptos Narrow" w:hAnsi="Aptos Narrow"/>
+                <w:sz w:val="18"/>
+                <w:szCs w:val="20"/>
+              </w:rPr>
+              <w:t>.pdf</w:t>
+            </w:r>
+          </w:p>
+        </w:tc>
+        <w:tc>
+          <w:tcPr>
+            <w:tcW w:w="1342" w:type="dxa"/>
+          </w:tcPr>
+          <w:p>
+            <w:pPr>
+              <w:jc w:val="right"/>
+              <w:rPr>
+                <w:rFonts w:ascii="Aptos Narrow" w:hAnsi="Aptos Narrow"/>
+                <w:sz w:val="18"/>
+                <w:szCs w:val="20"/>
+              </w:rPr>
+            </w:pPr>
+            <w:r>
+              <w:rPr>
+                <w:rFonts w:ascii="Aptos Narrow" w:hAnsi="Aptos Narrow"/>
+                <w:sz w:val="18"/>
+                <w:szCs w:val="20"/>
+              </w:rPr>
+              <w:t>109 404,79</w:t>
+            </w:r>
+            <w:r>
+              <w:rPr>
+                <w:rFonts w:ascii="Aptos Narrow" w:hAnsi="Aptos Narrow"/>
+                <w:sz w:val="18"/>
+                <w:szCs w:val="20"/>
+              </w:rPr>
+              <w:t xml:space="preserve"> $</w:t>
+            </w:r>
+          </w:p>
+        </w:tc>
+        <w:tc>
+          <w:tcPr>
+            <w:tcW w:w="468" w:type="dxa"/>
+          </w:tcPr>
+          <w:p>
+            <w:pPr>
+              <w:jc w:val="center"/>
+              <w:rPr>
+                <w:rFonts w:ascii="Aptos Narrow" w:hAnsi="Aptos Narrow"/>
+                <w:sz w:val="18"/>
+                <w:szCs w:val="20"/>
+              </w:rPr>
+            </w:pPr>
+            <w:r>
+              <w:rPr>
+                <w:rFonts w:ascii="Aptos Narrow" w:hAnsi="Aptos Narrow"/>
+                <w:b/>
+                <w:bCs/>
+                <w:color w:val="FF0000"/>
+                <w:sz w:val="22"/>
+                <w:szCs w:val="24"/>
+              </w:rPr>
+              <w:sym w:font="Wingdings 2" w:char="F050"/>
+            </w:r>
+          </w:p>
+        </w:tc>
+        <w:tc>
+          <w:tcPr>
+            <w:tcW w:w="468" w:type="dxa"/>
+          </w:tcPr>
+          <w:p>
+            <w:pPr>
+              <w:jc w:val="center"/>
+              <w:rPr>
+                <w:rFonts w:ascii="Aptos Narrow" w:hAnsi="Aptos Narrow"/>
+                <w:sz w:val="18"/>
+                <w:szCs w:val="20"/>
+              </w:rPr>
+            </w:pPr>
+            <w:r>
+              <w:rPr>
+                <w:rFonts w:ascii="Aptos Narrow" w:hAnsi="Aptos Narrow"/>
+                <w:b/>
+                <w:bCs/>
+                <w:color w:val="FF0000"/>
+                <w:sz w:val="22"/>
+                <w:szCs w:val="24"/>
+              </w:rPr>
+              <w:sym w:font="Wingdings 2" w:char="F050"/>
+            </w:r>
+          </w:p>
+        </w:tc>
+        <w:tc>
+          <w:tcPr>
+            <w:tcW w:w="468" w:type="dxa"/>
+          </w:tcPr>
+          <w:p>
+            <w:pPr>
+              <w:jc w:val="center"/>
+              <w:rPr>
+                <w:rFonts w:ascii="Aptos Narrow" w:hAnsi="Aptos Narrow"/>
+                <w:sz w:val="18"/>
+                <w:szCs w:val="20"/>
+              </w:rPr>
+            </w:pPr>
+            <w:r>
+              <w:rPr>
+                <w:rFonts w:ascii="Aptos Narrow" w:hAnsi="Aptos Narrow"/>
+                <w:b/>
+                <w:bCs/>
+                <w:color w:val="FF0000"/>
+                <w:sz w:val="22"/>
+                <w:szCs w:val="24"/>
+              </w:rPr>
+              <w:sym w:font="Wingdings 2" w:char="F050"/>
+            </w:r>
+          </w:p>
+        </w:tc>
+        <w:tc>
+          <w:tcPr>
+            <w:tcW w:w="1233" w:type="dxa"/>
+          </w:tcPr>
+          <w:p>
+            <w:pPr>
+              <w:jc w:val="right"/>
+              <w:rPr>
+                <w:rFonts w:ascii="Aptos Narrow" w:hAnsi="Aptos Narrow"/>
+                <w:sz w:val="18"/>
+                <w:szCs w:val="20"/>
+              </w:rPr>
+            </w:pPr>
+            <w:r>
+              <w:rPr>
+                <w:rFonts w:ascii="Aptos Narrow" w:hAnsi="Aptos Narrow"/>
+                <w:sz w:val="18"/>
+                <w:szCs w:val="20"/>
+              </w:rPr>
+              <w:t>760,15</w:t>
+            </w:r>
+            <w:r>
+              <w:rPr>
+                <w:rFonts w:ascii="Aptos Narrow" w:hAnsi="Aptos Narrow"/>
+                <w:sz w:val="18"/>
+                <w:szCs w:val="20"/>
+              </w:rPr>
+              <w:t xml:space="preserve"> </w:t>
+            </w:r>
+            <w:proofErr w:type="spellStart"/>
+            <w:r>
+              <w:rPr>
+                <w:rFonts w:ascii="Aptos Narrow" w:hAnsi="Aptos Narrow"/>
+                <w:sz w:val="18"/>
+                <w:szCs w:val="20"/>
+              </w:rPr>
+              <w:t>hres</w:t>
+            </w:r>
+            <w:proofErr w:type="spellEnd"/>
+          </w:p>
+        </w:tc>
+        <w:tc>
+          <w:tcPr>
+            <w:tcW w:w="468" w:type="dxa"/>
+          </w:tcPr>
+          <w:p>
+            <w:pPr>
+              <w:jc w:val="center"/>
+              <w:rPr>
+                <w:rFonts w:ascii="Aptos Narrow" w:hAnsi="Aptos Narrow"/>
+                <w:sz w:val="18"/>
+                <w:szCs w:val="20"/>
+              </w:rPr>
+            </w:pPr>
+            <w:r>
+              <w:rPr>
+                <w:rFonts w:ascii="Aptos Narrow" w:hAnsi="Aptos Narrow"/>
+                <w:b/>
+                <w:bCs/>
+                <w:color w:val="FF0000"/>
+                <w:sz w:val="22"/>
+                <w:szCs w:val="24"/>
+              </w:rPr>
+              <w:sym w:font="Wingdings 2" w:char="F050"/>
+            </w:r>
+          </w:p>
+        </w:tc>
+        <w:tc>
+          <w:tcPr>
+            <w:tcW w:w="468" w:type="dxa"/>
+          </w:tcPr>
+          <w:p>
+            <w:pPr>
+              <w:jc w:val="center"/>
+              <w:rPr>
+                <w:rFonts w:ascii="Aptos Narrow" w:hAnsi="Aptos Narrow"/>
+                <w:sz w:val="18"/>
+                <w:szCs w:val="20"/>
+              </w:rPr>
+            </w:pPr>
+            <w:r>
+              <w:rPr>
+                <w:rFonts w:ascii="Aptos Narrow" w:hAnsi="Aptos Narrow"/>
+                <w:b/>
+                <w:bCs/>
+                <w:color w:val="FF0000"/>
+                <w:sz w:val="22"/>
+                <w:szCs w:val="24"/>
+              </w:rPr>
+              <w:sym w:font="Wingdings 2" w:char="F050"/>
+            </w:r>
+          </w:p>
+        </w:tc>
+        <w:tc>
+          <w:tcPr>
+            <w:tcW w:w="468" w:type="dxa"/>
+          </w:tcPr>
+          <w:p>
+            <w:pPr>
+              <w:jc w:val="center"/>
+              <w:rPr>
+                <w:rFonts w:ascii="Aptos Narrow" w:hAnsi="Aptos Narrow"/>
+                <w:sz w:val="18"/>
+                <w:szCs w:val="20"/>
+              </w:rPr>
+            </w:pPr>
+            <w:r>
+              <w:rPr>
+                <w:rFonts w:ascii="Aptos Narrow" w:hAnsi="Aptos Narrow"/>
+                <w:b/>
+                <w:bCs/>
+                <w:color w:val="FF0000"/>
+                <w:sz w:val="22"/>
+                <w:szCs w:val="24"/>
+              </w:rPr>
+              <w:sym w:font="Wingdings 2" w:char="F050"/>
+            </w:r>
+          </w:p>
+        </w:tc>
+        <w:tc>
+          <w:tcPr>
+            <w:tcW w:w="757" w:type="dxa"/>
+          </w:tcPr>
+          <w:p>
+            <w:pPr>
+              <w:jc w:val="center"/>
+              <w:rPr>
+                <w:rFonts w:ascii="Aptos Narrow" w:hAnsi="Aptos Narrow"/>
+                <w:sz w:val="18"/>
+                <w:szCs w:val="20"/>
+              </w:rPr>
+            </w:pPr>
+            <w:r>
+              <w:rPr>
+                <w:rFonts w:ascii="Aptos Narrow" w:hAnsi="Aptos Narrow"/>
+                <w:sz w:val="18"/>
+                <w:szCs w:val="20"/>
+              </w:rPr>
+              <w:t>4079</w:t>
             </w:r>
           </w:p>
         </w:tc>

</xml_diff>

<commit_message>
2025-02-14 @ 14:10 - v5.P.5.xlsb - 28 218 lignes - Compile OK
* modAppli_Utils.bas
- Ajouter la vérification du nom de client des TEC vs. le nom du client du F/M, pour s'assurer que le clientID & le nom du client sont alignés
- Remplacer quelques numéros de colonnes par la valeur Enum correspondante
- Nouvelle sous-routine 'Vérifier_Mix_ClientID_ClientNom_TEC' pour vérifier TEC_Local (noms de clients)
* modFunctions.bas
- Changer le nom de la fonction (Fn_Get_GL_Trans_Total ---> Fn_Get_GL_Month_Trans_Total)
- Ajuster la même procédure pour retourner le total des transactions d'un mois
* modGL_Rapport.bas
- Ajouter un format pour les dates
- Ajouter un format pour le montant de la transaction
* modGL_Stats_CA.bas
 - Travail sur les statistiques du Chiffre d'Affaires
* wshFAC_Interrogation.doccls
- Ajouter un format$ pour les dates obtenues avec liste déroulante
</commit_message>
<xml_diff>
--- a/Vérification Quotidienne.docx
+++ b/Vérification Quotidienne.docx
@@ -13736,6 +13736,22 @@
                 <w:szCs w:val="20"/>
               </w:rPr>
             </w:pPr>
+            <w:r>
+              <w:rPr>
+                <w:rFonts w:ascii="Aptos Narrow" w:hAnsi="Aptos Narrow"/>
+                <w:sz w:val="18"/>
+                <w:szCs w:val="20"/>
+              </w:rPr>
+              <w:t>2025-02-11_224</w:t>
+            </w:r>
+            <w:r>
+              <w:rPr>
+                <w:rFonts w:ascii="Aptos Narrow" w:hAnsi="Aptos Narrow"/>
+                <w:sz w:val="18"/>
+                <w:szCs w:val="20"/>
+              </w:rPr>
+              <w:t>0</w:t>
+            </w:r>
           </w:p>
         </w:tc>
         <w:tc>
@@ -13751,6 +13767,14 @@
                 <w:szCs w:val="20"/>
               </w:rPr>
             </w:pPr>
+            <w:r>
+              <w:rPr>
+                <w:rFonts w:ascii="Aptos Narrow" w:hAnsi="Aptos Narrow"/>
+                <w:sz w:val="18"/>
+                <w:szCs w:val="20"/>
+              </w:rPr>
+              <w:t>OK</w:t>
+            </w:r>
           </w:p>
         </w:tc>
         <w:tc>
@@ -13766,6 +13790,14 @@
                 <w:szCs w:val="20"/>
               </w:rPr>
             </w:pPr>
+            <w:r>
+              <w:rPr>
+                <w:rFonts w:ascii="Aptos Narrow" w:hAnsi="Aptos Narrow"/>
+                <w:sz w:val="18"/>
+                <w:szCs w:val="20"/>
+              </w:rPr>
+              <w:t>2025_02_11_2248.pdf</w:t>
+            </w:r>
           </w:p>
         </w:tc>
         <w:tc>
@@ -13781,51 +13813,92 @@
                 <w:szCs w:val="20"/>
               </w:rPr>
             </w:pPr>
-          </w:p>
-        </w:tc>
-        <w:tc>
-          <w:tcPr>
-            <w:tcW w:w="468" w:type="dxa"/>
-          </w:tcPr>
-          <w:p>
-            <w:pPr>
-              <w:jc w:val="center"/>
-              <w:rPr>
-                <w:rFonts w:ascii="Aptos Narrow" w:hAnsi="Aptos Narrow"/>
-                <w:sz w:val="18"/>
-                <w:szCs w:val="20"/>
-              </w:rPr>
-            </w:pPr>
-          </w:p>
-        </w:tc>
-        <w:tc>
-          <w:tcPr>
-            <w:tcW w:w="468" w:type="dxa"/>
-          </w:tcPr>
-          <w:p>
-            <w:pPr>
-              <w:jc w:val="center"/>
-              <w:rPr>
-                <w:rFonts w:ascii="Aptos Narrow" w:hAnsi="Aptos Narrow"/>
-                <w:sz w:val="18"/>
-                <w:szCs w:val="20"/>
-              </w:rPr>
-            </w:pPr>
-          </w:p>
-        </w:tc>
-        <w:tc>
-          <w:tcPr>
-            <w:tcW w:w="468" w:type="dxa"/>
-          </w:tcPr>
-          <w:p>
-            <w:pPr>
-              <w:jc w:val="center"/>
-              <w:rPr>
-                <w:rFonts w:ascii="Aptos Narrow" w:hAnsi="Aptos Narrow"/>
-                <w:sz w:val="18"/>
-                <w:szCs w:val="20"/>
-              </w:rPr>
-            </w:pPr>
+            <w:r>
+              <w:rPr>
+                <w:rFonts w:ascii="Aptos Narrow" w:hAnsi="Aptos Narrow"/>
+                <w:sz w:val="18"/>
+                <w:szCs w:val="20"/>
+              </w:rPr>
+              <w:t>130 129,04 $</w:t>
+            </w:r>
+          </w:p>
+        </w:tc>
+        <w:tc>
+          <w:tcPr>
+            <w:tcW w:w="468" w:type="dxa"/>
+          </w:tcPr>
+          <w:p>
+            <w:pPr>
+              <w:jc w:val="center"/>
+              <w:rPr>
+                <w:rFonts w:ascii="Aptos Narrow" w:hAnsi="Aptos Narrow"/>
+                <w:sz w:val="18"/>
+                <w:szCs w:val="20"/>
+              </w:rPr>
+            </w:pPr>
+            <w:r>
+              <w:rPr>
+                <w:rFonts w:ascii="Aptos Narrow" w:hAnsi="Aptos Narrow"/>
+                <w:b/>
+                <w:bCs/>
+                <w:color w:val="FF0000"/>
+                <w:sz w:val="22"/>
+                <w:szCs w:val="24"/>
+              </w:rPr>
+              <w:sym w:font="Wingdings 2" w:char="F050"/>
+            </w:r>
+          </w:p>
+        </w:tc>
+        <w:tc>
+          <w:tcPr>
+            <w:tcW w:w="468" w:type="dxa"/>
+          </w:tcPr>
+          <w:p>
+            <w:pPr>
+              <w:jc w:val="center"/>
+              <w:rPr>
+                <w:rFonts w:ascii="Aptos Narrow" w:hAnsi="Aptos Narrow"/>
+                <w:sz w:val="18"/>
+                <w:szCs w:val="20"/>
+              </w:rPr>
+            </w:pPr>
+            <w:r>
+              <w:rPr>
+                <w:rFonts w:ascii="Aptos Narrow" w:hAnsi="Aptos Narrow"/>
+                <w:b/>
+                <w:bCs/>
+                <w:color w:val="FF0000"/>
+                <w:sz w:val="22"/>
+                <w:szCs w:val="24"/>
+              </w:rPr>
+              <w:sym w:font="Wingdings 2" w:char="F050"/>
+            </w:r>
+          </w:p>
+        </w:tc>
+        <w:tc>
+          <w:tcPr>
+            <w:tcW w:w="468" w:type="dxa"/>
+          </w:tcPr>
+          <w:p>
+            <w:pPr>
+              <w:jc w:val="center"/>
+              <w:rPr>
+                <w:rFonts w:ascii="Aptos Narrow" w:hAnsi="Aptos Narrow"/>
+                <w:sz w:val="18"/>
+                <w:szCs w:val="20"/>
+              </w:rPr>
+            </w:pPr>
+            <w:r>
+              <w:rPr>
+                <w:rFonts w:ascii="Aptos Narrow" w:hAnsi="Aptos Narrow"/>
+                <w:b/>
+                <w:bCs/>
+                <w:color w:val="FF0000"/>
+                <w:sz w:val="22"/>
+                <w:szCs w:val="24"/>
+              </w:rPr>
+              <w:sym w:font="Wingdings 2" w:char="F050"/>
+            </w:r>
           </w:p>
         </w:tc>
         <w:tc>
@@ -13841,51 +13914,102 @@
                 <w:szCs w:val="20"/>
               </w:rPr>
             </w:pPr>
-          </w:p>
-        </w:tc>
-        <w:tc>
-          <w:tcPr>
-            <w:tcW w:w="468" w:type="dxa"/>
-          </w:tcPr>
-          <w:p>
-            <w:pPr>
-              <w:jc w:val="center"/>
-              <w:rPr>
-                <w:rFonts w:ascii="Aptos Narrow" w:hAnsi="Aptos Narrow"/>
-                <w:sz w:val="18"/>
-                <w:szCs w:val="20"/>
-              </w:rPr>
-            </w:pPr>
-          </w:p>
-        </w:tc>
-        <w:tc>
-          <w:tcPr>
-            <w:tcW w:w="468" w:type="dxa"/>
-          </w:tcPr>
-          <w:p>
-            <w:pPr>
-              <w:jc w:val="center"/>
-              <w:rPr>
-                <w:rFonts w:ascii="Aptos Narrow" w:hAnsi="Aptos Narrow"/>
-                <w:sz w:val="18"/>
-                <w:szCs w:val="20"/>
-              </w:rPr>
-            </w:pPr>
-          </w:p>
-        </w:tc>
-        <w:tc>
-          <w:tcPr>
-            <w:tcW w:w="468" w:type="dxa"/>
-          </w:tcPr>
-          <w:p>
-            <w:pPr>
-              <w:jc w:val="center"/>
-              <w:rPr>
-                <w:rFonts w:ascii="Aptos Narrow" w:hAnsi="Aptos Narrow"/>
-                <w:sz w:val="18"/>
-                <w:szCs w:val="20"/>
-              </w:rPr>
-            </w:pPr>
+            <w:r>
+              <w:rPr>
+                <w:rFonts w:ascii="Aptos Narrow" w:hAnsi="Aptos Narrow"/>
+                <w:sz w:val="18"/>
+                <w:szCs w:val="20"/>
+              </w:rPr>
+              <w:t xml:space="preserve">736,20 </w:t>
+            </w:r>
+            <w:proofErr w:type="spellStart"/>
+            <w:r>
+              <w:rPr>
+                <w:rFonts w:ascii="Aptos Narrow" w:hAnsi="Aptos Narrow"/>
+                <w:sz w:val="18"/>
+                <w:szCs w:val="20"/>
+              </w:rPr>
+              <w:t>hres</w:t>
+            </w:r>
+            <w:proofErr w:type="spellEnd"/>
+          </w:p>
+        </w:tc>
+        <w:tc>
+          <w:tcPr>
+            <w:tcW w:w="468" w:type="dxa"/>
+          </w:tcPr>
+          <w:p>
+            <w:pPr>
+              <w:jc w:val="center"/>
+              <w:rPr>
+                <w:rFonts w:ascii="Aptos Narrow" w:hAnsi="Aptos Narrow"/>
+                <w:sz w:val="18"/>
+                <w:szCs w:val="20"/>
+              </w:rPr>
+            </w:pPr>
+            <w:r>
+              <w:rPr>
+                <w:rFonts w:ascii="Aptos Narrow" w:hAnsi="Aptos Narrow"/>
+                <w:b/>
+                <w:bCs/>
+                <w:color w:val="FF0000"/>
+                <w:sz w:val="22"/>
+                <w:szCs w:val="24"/>
+              </w:rPr>
+              <w:sym w:font="Wingdings 2" w:char="F050"/>
+            </w:r>
+          </w:p>
+        </w:tc>
+        <w:tc>
+          <w:tcPr>
+            <w:tcW w:w="468" w:type="dxa"/>
+          </w:tcPr>
+          <w:p>
+            <w:pPr>
+              <w:jc w:val="center"/>
+              <w:rPr>
+                <w:rFonts w:ascii="Aptos Narrow" w:hAnsi="Aptos Narrow"/>
+                <w:sz w:val="18"/>
+                <w:szCs w:val="20"/>
+              </w:rPr>
+            </w:pPr>
+            <w:r>
+              <w:rPr>
+                <w:rFonts w:ascii="Aptos Narrow" w:hAnsi="Aptos Narrow"/>
+                <w:b/>
+                <w:bCs/>
+                <w:color w:val="FF0000"/>
+                <w:sz w:val="22"/>
+                <w:szCs w:val="24"/>
+              </w:rPr>
+              <w:sym w:font="Wingdings 2" w:char="F050"/>
+            </w:r>
+          </w:p>
+        </w:tc>
+        <w:tc>
+          <w:tcPr>
+            <w:tcW w:w="468" w:type="dxa"/>
+          </w:tcPr>
+          <w:p>
+            <w:pPr>
+              <w:jc w:val="center"/>
+              <w:rPr>
+                <w:rFonts w:ascii="Aptos Narrow" w:hAnsi="Aptos Narrow"/>
+                <w:sz w:val="18"/>
+                <w:szCs w:val="20"/>
+              </w:rPr>
+            </w:pPr>
+            <w:r>
+              <w:rPr>
+                <w:rFonts w:ascii="Aptos Narrow" w:hAnsi="Aptos Narrow"/>
+                <w:b/>
+                <w:bCs/>
+                <w:color w:val="FF0000"/>
+                <w:sz w:val="22"/>
+                <w:szCs w:val="24"/>
+              </w:rPr>
+              <w:sym w:font="Wingdings 2" w:char="F050"/>
+            </w:r>
           </w:p>
         </w:tc>
         <w:tc>
@@ -13901,6 +14025,14 @@
                 <w:szCs w:val="20"/>
               </w:rPr>
             </w:pPr>
+            <w:r>
+              <w:rPr>
+                <w:rFonts w:ascii="Aptos Narrow" w:hAnsi="Aptos Narrow"/>
+                <w:sz w:val="18"/>
+                <w:szCs w:val="20"/>
+              </w:rPr>
+              <w:t>4053</w:t>
+            </w:r>
           </w:p>
         </w:tc>
         <w:tc>
@@ -13978,15 +14110,61 @@
                 <w:sz w:val="18"/>
                 <w:szCs w:val="20"/>
               </w:rPr>
-              <w:t>1</w:t>
-            </w:r>
-            <w:r>
-              <w:rPr>
-                <w:rFonts w:ascii="Aptos Narrow" w:hAnsi="Aptos Narrow"/>
-                <w:sz w:val="18"/>
-                <w:szCs w:val="20"/>
-              </w:rPr>
-              <w:t>2</w:t>
+              <w:t>12_2206</w:t>
+            </w:r>
+          </w:p>
+        </w:tc>
+        <w:tc>
+          <w:tcPr>
+            <w:tcW w:w="938" w:type="dxa"/>
+          </w:tcPr>
+          <w:p>
+            <w:pPr>
+              <w:jc w:val="center"/>
+              <w:rPr>
+                <w:rFonts w:ascii="Aptos Narrow" w:hAnsi="Aptos Narrow"/>
+                <w:sz w:val="18"/>
+                <w:szCs w:val="20"/>
+              </w:rPr>
+            </w:pPr>
+            <w:r>
+              <w:rPr>
+                <w:rFonts w:ascii="Aptos Narrow" w:hAnsi="Aptos Narrow"/>
+                <w:sz w:val="18"/>
+                <w:szCs w:val="20"/>
+              </w:rPr>
+              <w:t>OK</w:t>
+            </w:r>
+          </w:p>
+        </w:tc>
+        <w:tc>
+          <w:tcPr>
+            <w:tcW w:w="1970" w:type="dxa"/>
+          </w:tcPr>
+          <w:p>
+            <w:pPr>
+              <w:jc w:val="center"/>
+              <w:rPr>
+                <w:rFonts w:ascii="Aptos Narrow" w:hAnsi="Aptos Narrow"/>
+                <w:sz w:val="18"/>
+                <w:szCs w:val="20"/>
+              </w:rPr>
+            </w:pPr>
+            <w:r>
+              <w:rPr>
+                <w:rFonts w:ascii="Aptos Narrow" w:hAnsi="Aptos Narrow"/>
+                <w:sz w:val="18"/>
+                <w:szCs w:val="20"/>
+              </w:rPr>
+              <w:t>202</w:t>
+            </w:r>
+            <w:r>
+              <w:rPr>
+                <w:rFonts w:ascii="Aptos Narrow" w:hAnsi="Aptos Narrow"/>
+                <w:sz w:val="18"/>
+                <w:szCs w:val="20"/>
+              </w:rPr>
+              <w:t>5</w:t>
             </w:r>
             <w:r>
               <w:rPr>
@@ -14002,7 +14180,364 @@
                 <w:sz w:val="18"/>
                 <w:szCs w:val="20"/>
               </w:rPr>
-              <w:t>2206</w:t>
+              <w:t>02</w:t>
+            </w:r>
+            <w:r>
+              <w:rPr>
+                <w:rFonts w:ascii="Aptos Narrow" w:hAnsi="Aptos Narrow"/>
+                <w:sz w:val="18"/>
+                <w:szCs w:val="20"/>
+              </w:rPr>
+              <w:t>_</w:t>
+            </w:r>
+            <w:r>
+              <w:rPr>
+                <w:rFonts w:ascii="Aptos Narrow" w:hAnsi="Aptos Narrow"/>
+                <w:sz w:val="18"/>
+                <w:szCs w:val="20"/>
+              </w:rPr>
+              <w:t>12</w:t>
+            </w:r>
+            <w:r>
+              <w:rPr>
+                <w:rFonts w:ascii="Aptos Narrow" w:hAnsi="Aptos Narrow"/>
+                <w:sz w:val="18"/>
+                <w:szCs w:val="20"/>
+              </w:rPr>
+              <w:t>_</w:t>
+            </w:r>
+            <w:r>
+              <w:rPr>
+                <w:rFonts w:ascii="Aptos Narrow" w:hAnsi="Aptos Narrow"/>
+                <w:sz w:val="18"/>
+                <w:szCs w:val="20"/>
+              </w:rPr>
+              <w:t>2226.pdf</w:t>
+            </w:r>
+          </w:p>
+        </w:tc>
+        <w:tc>
+          <w:tcPr>
+            <w:tcW w:w="1342" w:type="dxa"/>
+          </w:tcPr>
+          <w:p>
+            <w:pPr>
+              <w:jc w:val="right"/>
+              <w:rPr>
+                <w:rFonts w:ascii="Aptos Narrow" w:hAnsi="Aptos Narrow"/>
+                <w:sz w:val="18"/>
+                <w:szCs w:val="20"/>
+              </w:rPr>
+            </w:pPr>
+            <w:r>
+              <w:rPr>
+                <w:rFonts w:ascii="Aptos Narrow" w:hAnsi="Aptos Narrow"/>
+                <w:sz w:val="18"/>
+                <w:szCs w:val="20"/>
+              </w:rPr>
+              <w:t>109 404,79 $</w:t>
+            </w:r>
+          </w:p>
+        </w:tc>
+        <w:tc>
+          <w:tcPr>
+            <w:tcW w:w="468" w:type="dxa"/>
+          </w:tcPr>
+          <w:p>
+            <w:pPr>
+              <w:jc w:val="center"/>
+              <w:rPr>
+                <w:rFonts w:ascii="Aptos Narrow" w:hAnsi="Aptos Narrow"/>
+                <w:sz w:val="18"/>
+                <w:szCs w:val="20"/>
+              </w:rPr>
+            </w:pPr>
+            <w:r>
+              <w:rPr>
+                <w:rFonts w:ascii="Aptos Narrow" w:hAnsi="Aptos Narrow"/>
+                <w:b/>
+                <w:bCs/>
+                <w:color w:val="FF0000"/>
+                <w:sz w:val="22"/>
+                <w:szCs w:val="24"/>
+              </w:rPr>
+              <w:sym w:font="Wingdings 2" w:char="F050"/>
+            </w:r>
+          </w:p>
+        </w:tc>
+        <w:tc>
+          <w:tcPr>
+            <w:tcW w:w="468" w:type="dxa"/>
+          </w:tcPr>
+          <w:p>
+            <w:pPr>
+              <w:jc w:val="center"/>
+              <w:rPr>
+                <w:rFonts w:ascii="Aptos Narrow" w:hAnsi="Aptos Narrow"/>
+                <w:sz w:val="18"/>
+                <w:szCs w:val="20"/>
+              </w:rPr>
+            </w:pPr>
+            <w:r>
+              <w:rPr>
+                <w:rFonts w:ascii="Aptos Narrow" w:hAnsi="Aptos Narrow"/>
+                <w:b/>
+                <w:bCs/>
+                <w:color w:val="FF0000"/>
+                <w:sz w:val="22"/>
+                <w:szCs w:val="24"/>
+              </w:rPr>
+              <w:sym w:font="Wingdings 2" w:char="F050"/>
+            </w:r>
+          </w:p>
+        </w:tc>
+        <w:tc>
+          <w:tcPr>
+            <w:tcW w:w="468" w:type="dxa"/>
+          </w:tcPr>
+          <w:p>
+            <w:pPr>
+              <w:jc w:val="center"/>
+              <w:rPr>
+                <w:rFonts w:ascii="Aptos Narrow" w:hAnsi="Aptos Narrow"/>
+                <w:sz w:val="18"/>
+                <w:szCs w:val="20"/>
+              </w:rPr>
+            </w:pPr>
+            <w:r>
+              <w:rPr>
+                <w:rFonts w:ascii="Aptos Narrow" w:hAnsi="Aptos Narrow"/>
+                <w:b/>
+                <w:bCs/>
+                <w:color w:val="FF0000"/>
+                <w:sz w:val="22"/>
+                <w:szCs w:val="24"/>
+              </w:rPr>
+              <w:sym w:font="Wingdings 2" w:char="F050"/>
+            </w:r>
+          </w:p>
+        </w:tc>
+        <w:tc>
+          <w:tcPr>
+            <w:tcW w:w="1233" w:type="dxa"/>
+          </w:tcPr>
+          <w:p>
+            <w:pPr>
+              <w:jc w:val="right"/>
+              <w:rPr>
+                <w:rFonts w:ascii="Aptos Narrow" w:hAnsi="Aptos Narrow"/>
+                <w:sz w:val="18"/>
+                <w:szCs w:val="20"/>
+              </w:rPr>
+            </w:pPr>
+            <w:r>
+              <w:rPr>
+                <w:rFonts w:ascii="Aptos Narrow" w:hAnsi="Aptos Narrow"/>
+                <w:sz w:val="18"/>
+                <w:szCs w:val="20"/>
+              </w:rPr>
+              <w:t xml:space="preserve">760,15 </w:t>
+            </w:r>
+            <w:proofErr w:type="spellStart"/>
+            <w:r>
+              <w:rPr>
+                <w:rFonts w:ascii="Aptos Narrow" w:hAnsi="Aptos Narrow"/>
+                <w:sz w:val="18"/>
+                <w:szCs w:val="20"/>
+              </w:rPr>
+              <w:t>hres</w:t>
+            </w:r>
+            <w:proofErr w:type="spellEnd"/>
+          </w:p>
+        </w:tc>
+        <w:tc>
+          <w:tcPr>
+            <w:tcW w:w="468" w:type="dxa"/>
+          </w:tcPr>
+          <w:p>
+            <w:pPr>
+              <w:jc w:val="center"/>
+              <w:rPr>
+                <w:rFonts w:ascii="Aptos Narrow" w:hAnsi="Aptos Narrow"/>
+                <w:sz w:val="18"/>
+                <w:szCs w:val="20"/>
+              </w:rPr>
+            </w:pPr>
+            <w:r>
+              <w:rPr>
+                <w:rFonts w:ascii="Aptos Narrow" w:hAnsi="Aptos Narrow"/>
+                <w:b/>
+                <w:bCs/>
+                <w:color w:val="FF0000"/>
+                <w:sz w:val="22"/>
+                <w:szCs w:val="24"/>
+              </w:rPr>
+              <w:sym w:font="Wingdings 2" w:char="F050"/>
+            </w:r>
+          </w:p>
+        </w:tc>
+        <w:tc>
+          <w:tcPr>
+            <w:tcW w:w="468" w:type="dxa"/>
+          </w:tcPr>
+          <w:p>
+            <w:pPr>
+              <w:jc w:val="center"/>
+              <w:rPr>
+                <w:rFonts w:ascii="Aptos Narrow" w:hAnsi="Aptos Narrow"/>
+                <w:sz w:val="18"/>
+                <w:szCs w:val="20"/>
+              </w:rPr>
+            </w:pPr>
+            <w:r>
+              <w:rPr>
+                <w:rFonts w:ascii="Aptos Narrow" w:hAnsi="Aptos Narrow"/>
+                <w:b/>
+                <w:bCs/>
+                <w:color w:val="FF0000"/>
+                <w:sz w:val="22"/>
+                <w:szCs w:val="24"/>
+              </w:rPr>
+              <w:sym w:font="Wingdings 2" w:char="F050"/>
+            </w:r>
+          </w:p>
+        </w:tc>
+        <w:tc>
+          <w:tcPr>
+            <w:tcW w:w="468" w:type="dxa"/>
+          </w:tcPr>
+          <w:p>
+            <w:pPr>
+              <w:jc w:val="center"/>
+              <w:rPr>
+                <w:rFonts w:ascii="Aptos Narrow" w:hAnsi="Aptos Narrow"/>
+                <w:sz w:val="18"/>
+                <w:szCs w:val="20"/>
+              </w:rPr>
+            </w:pPr>
+            <w:r>
+              <w:rPr>
+                <w:rFonts w:ascii="Aptos Narrow" w:hAnsi="Aptos Narrow"/>
+                <w:b/>
+                <w:bCs/>
+                <w:color w:val="FF0000"/>
+                <w:sz w:val="22"/>
+                <w:szCs w:val="24"/>
+              </w:rPr>
+              <w:sym w:font="Wingdings 2" w:char="F050"/>
+            </w:r>
+          </w:p>
+        </w:tc>
+        <w:tc>
+          <w:tcPr>
+            <w:tcW w:w="757" w:type="dxa"/>
+          </w:tcPr>
+          <w:p>
+            <w:pPr>
+              <w:jc w:val="center"/>
+              <w:rPr>
+                <w:rFonts w:ascii="Aptos Narrow" w:hAnsi="Aptos Narrow"/>
+                <w:sz w:val="18"/>
+                <w:szCs w:val="20"/>
+              </w:rPr>
+            </w:pPr>
+            <w:r>
+              <w:rPr>
+                <w:rFonts w:ascii="Aptos Narrow" w:hAnsi="Aptos Narrow"/>
+                <w:sz w:val="18"/>
+                <w:szCs w:val="20"/>
+              </w:rPr>
+              <w:t>4079</w:t>
+            </w:r>
+          </w:p>
+        </w:tc>
+        <w:tc>
+          <w:tcPr>
+            <w:tcW w:w="465" w:type="dxa"/>
+          </w:tcPr>
+          <w:p>
+            <w:pPr>
+              <w:jc w:val="center"/>
+              <w:rPr>
+                <w:rFonts w:ascii="Aptos Narrow" w:hAnsi="Aptos Narrow"/>
+                <w:sz w:val="18"/>
+                <w:szCs w:val="20"/>
+              </w:rPr>
+            </w:pPr>
+            <w:r>
+              <w:rPr>
+                <w:rFonts w:ascii="Aptos Narrow" w:hAnsi="Aptos Narrow"/>
+                <w:b/>
+                <w:bCs/>
+                <w:color w:val="FF0000"/>
+                <w:sz w:val="22"/>
+                <w:szCs w:val="24"/>
+              </w:rPr>
+              <w:sym w:font="Wingdings 2" w:char="F050"/>
+            </w:r>
+          </w:p>
+        </w:tc>
+      </w:tr>
+      <w:tr>
+        <w:tc>
+          <w:tcPr>
+            <w:tcW w:w="1715" w:type="dxa"/>
+          </w:tcPr>
+          <w:p>
+            <w:pPr>
+              <w:rPr>
+                <w:rFonts w:ascii="Aptos Narrow" w:hAnsi="Aptos Narrow"/>
+                <w:sz w:val="18"/>
+                <w:szCs w:val="20"/>
+              </w:rPr>
+            </w:pPr>
+            <w:r>
+              <w:rPr>
+                <w:rFonts w:ascii="Aptos Narrow" w:hAnsi="Aptos Narrow"/>
+                <w:sz w:val="18"/>
+                <w:szCs w:val="20"/>
+              </w:rPr>
+              <w:t>202</w:t>
+            </w:r>
+            <w:r>
+              <w:rPr>
+                <w:rFonts w:ascii="Aptos Narrow" w:hAnsi="Aptos Narrow"/>
+                <w:sz w:val="18"/>
+                <w:szCs w:val="20"/>
+              </w:rPr>
+              <w:t>5</w:t>
+            </w:r>
+            <w:r>
+              <w:rPr>
+                <w:rFonts w:ascii="Aptos Narrow" w:hAnsi="Aptos Narrow"/>
+                <w:sz w:val="18"/>
+                <w:szCs w:val="20"/>
+              </w:rPr>
+              <w:t>_</w:t>
+            </w:r>
+            <w:r>
+              <w:rPr>
+                <w:rFonts w:ascii="Aptos Narrow" w:hAnsi="Aptos Narrow"/>
+                <w:sz w:val="18"/>
+                <w:szCs w:val="20"/>
+              </w:rPr>
+              <w:t>02</w:t>
+            </w:r>
+            <w:r>
+              <w:rPr>
+                <w:rFonts w:ascii="Aptos Narrow" w:hAnsi="Aptos Narrow"/>
+                <w:sz w:val="18"/>
+                <w:szCs w:val="20"/>
+              </w:rPr>
+              <w:t>_</w:t>
+            </w:r>
+            <w:r>
+              <w:rPr>
+                <w:rFonts w:ascii="Aptos Narrow" w:hAnsi="Aptos Narrow"/>
+                <w:sz w:val="18"/>
+                <w:szCs w:val="20"/>
+              </w:rPr>
+              <w:t>13_2220</w:t>
             </w:r>
           </w:p>
         </w:tc>
@@ -14088,15 +14623,7 @@
                 <w:sz w:val="18"/>
                 <w:szCs w:val="20"/>
               </w:rPr>
-              <w:t>1</w:t>
-            </w:r>
-            <w:r>
-              <w:rPr>
-                <w:rFonts w:ascii="Aptos Narrow" w:hAnsi="Aptos Narrow"/>
-                <w:sz w:val="18"/>
-                <w:szCs w:val="20"/>
-              </w:rPr>
-              <w:t>2</w:t>
+              <w:t>13</w:t>
             </w:r>
             <w:r>
               <w:rPr>
@@ -14112,15 +14639,7 @@
                 <w:sz w:val="18"/>
                 <w:szCs w:val="20"/>
               </w:rPr>
-              <w:t>2226</w:t>
-            </w:r>
-            <w:r>
-              <w:rPr>
-                <w:rFonts w:ascii="Aptos Narrow" w:hAnsi="Aptos Narrow"/>
-                <w:sz w:val="18"/>
-                <w:szCs w:val="20"/>
-              </w:rPr>
-              <w:t>.pdf</w:t>
+              <w:t>2223.pdf</w:t>
             </w:r>
           </w:p>
         </w:tc>
@@ -14143,15 +14662,7 @@
                 <w:sz w:val="18"/>
                 <w:szCs w:val="20"/>
               </w:rPr>
-              <w:t>109 404,79</w:t>
-            </w:r>
-            <w:r>
-              <w:rPr>
-                <w:rFonts w:ascii="Aptos Narrow" w:hAnsi="Aptos Narrow"/>
-                <w:sz w:val="18"/>
-                <w:szCs w:val="20"/>
-              </w:rPr>
-              <w:t xml:space="preserve"> $</w:t>
+              <w:t>109 404,79 $</w:t>
             </w:r>
           </w:p>
         </w:tc>
@@ -14252,15 +14763,7 @@
                 <w:sz w:val="18"/>
                 <w:szCs w:val="20"/>
               </w:rPr>
-              <w:t>760,15</w:t>
-            </w:r>
-            <w:r>
-              <w:rPr>
-                <w:rFonts w:ascii="Aptos Narrow" w:hAnsi="Aptos Narrow"/>
-                <w:sz w:val="18"/>
-                <w:szCs w:val="20"/>
-              </w:rPr>
-              <w:t xml:space="preserve"> </w:t>
+              <w:t xml:space="preserve">793,10 </w:t>
             </w:r>
             <w:proofErr w:type="spellStart"/>
             <w:r>
@@ -14371,7 +14874,7 @@
                 <w:sz w:val="18"/>
                 <w:szCs w:val="20"/>
               </w:rPr>
-              <w:t>4079</w:t>
+              <w:t>4118</w:t>
             </w:r>
           </w:p>
         </w:tc>

</xml_diff>

<commit_message>
2025-02-19 @ 12:20 - v6.A.1.xlsb - 28 221 lignes - Compile OK
* modAppli.bas
- Ajouter la version de l'application dans le fichier d'activité par utilisateur
- Ajouter l'utilisateur 'gchar' à la liste des utilisateurs
* modMenu.bas
- Ajouter l'utilisateur 'gchar' à la liste des utilisateurs
* ufSaisieHeures.frm
- Ajouter l'utilisateur 'gchar' à la liste des utilisateurs
</commit_message>
<xml_diff>
--- a/Vérification Quotidienne.docx
+++ b/Vérification Quotidienne.docx
@@ -14875,6 +14875,900 @@
                 <w:szCs w:val="20"/>
               </w:rPr>
               <w:t>4118</w:t>
+            </w:r>
+          </w:p>
+        </w:tc>
+        <w:tc>
+          <w:tcPr>
+            <w:tcW w:w="465" w:type="dxa"/>
+          </w:tcPr>
+          <w:p>
+            <w:pPr>
+              <w:jc w:val="center"/>
+              <w:rPr>
+                <w:rFonts w:ascii="Aptos Narrow" w:hAnsi="Aptos Narrow"/>
+                <w:sz w:val="18"/>
+                <w:szCs w:val="20"/>
+              </w:rPr>
+            </w:pPr>
+            <w:r>
+              <w:rPr>
+                <w:rFonts w:ascii="Aptos Narrow" w:hAnsi="Aptos Narrow"/>
+                <w:b/>
+                <w:bCs/>
+                <w:color w:val="FF0000"/>
+                <w:sz w:val="22"/>
+                <w:szCs w:val="24"/>
+              </w:rPr>
+              <w:sym w:font="Wingdings 2" w:char="F050"/>
+            </w:r>
+          </w:p>
+        </w:tc>
+      </w:tr>
+      <w:tr>
+        <w:tc>
+          <w:tcPr>
+            <w:tcW w:w="1715" w:type="dxa"/>
+          </w:tcPr>
+          <w:p>
+            <w:pPr>
+              <w:rPr>
+                <w:rFonts w:ascii="Aptos Narrow" w:hAnsi="Aptos Narrow"/>
+                <w:sz w:val="18"/>
+                <w:szCs w:val="20"/>
+              </w:rPr>
+            </w:pPr>
+            <w:r>
+              <w:rPr>
+                <w:rFonts w:ascii="Aptos Narrow" w:hAnsi="Aptos Narrow"/>
+                <w:sz w:val="18"/>
+                <w:szCs w:val="20"/>
+              </w:rPr>
+              <w:t>202</w:t>
+            </w:r>
+            <w:r>
+              <w:rPr>
+                <w:rFonts w:ascii="Aptos Narrow" w:hAnsi="Aptos Narrow"/>
+                <w:sz w:val="18"/>
+                <w:szCs w:val="20"/>
+              </w:rPr>
+              <w:t>5</w:t>
+            </w:r>
+            <w:r>
+              <w:rPr>
+                <w:rFonts w:ascii="Aptos Narrow" w:hAnsi="Aptos Narrow"/>
+                <w:sz w:val="18"/>
+                <w:szCs w:val="20"/>
+              </w:rPr>
+              <w:t>_</w:t>
+            </w:r>
+            <w:r>
+              <w:rPr>
+                <w:rFonts w:ascii="Aptos Narrow" w:hAnsi="Aptos Narrow"/>
+                <w:sz w:val="18"/>
+                <w:szCs w:val="20"/>
+              </w:rPr>
+              <w:t>02</w:t>
+            </w:r>
+            <w:r>
+              <w:rPr>
+                <w:rFonts w:ascii="Aptos Narrow" w:hAnsi="Aptos Narrow"/>
+                <w:sz w:val="18"/>
+                <w:szCs w:val="20"/>
+              </w:rPr>
+              <w:t>_</w:t>
+            </w:r>
+            <w:r>
+              <w:rPr>
+                <w:rFonts w:ascii="Aptos Narrow" w:hAnsi="Aptos Narrow"/>
+                <w:sz w:val="18"/>
+                <w:szCs w:val="20"/>
+              </w:rPr>
+              <w:t>16_0802</w:t>
+            </w:r>
+          </w:p>
+        </w:tc>
+        <w:tc>
+          <w:tcPr>
+            <w:tcW w:w="938" w:type="dxa"/>
+          </w:tcPr>
+          <w:p>
+            <w:pPr>
+              <w:jc w:val="center"/>
+              <w:rPr>
+                <w:rFonts w:ascii="Aptos Narrow" w:hAnsi="Aptos Narrow"/>
+                <w:sz w:val="18"/>
+                <w:szCs w:val="20"/>
+              </w:rPr>
+            </w:pPr>
+            <w:r>
+              <w:rPr>
+                <w:rFonts w:ascii="Aptos Narrow" w:hAnsi="Aptos Narrow"/>
+                <w:sz w:val="18"/>
+                <w:szCs w:val="20"/>
+              </w:rPr>
+              <w:t>OK</w:t>
+            </w:r>
+          </w:p>
+        </w:tc>
+        <w:tc>
+          <w:tcPr>
+            <w:tcW w:w="1970" w:type="dxa"/>
+          </w:tcPr>
+          <w:p>
+            <w:pPr>
+              <w:jc w:val="center"/>
+              <w:rPr>
+                <w:rFonts w:ascii="Aptos Narrow" w:hAnsi="Aptos Narrow"/>
+                <w:sz w:val="18"/>
+                <w:szCs w:val="20"/>
+              </w:rPr>
+            </w:pPr>
+            <w:r>
+              <w:rPr>
+                <w:rFonts w:ascii="Aptos Narrow" w:hAnsi="Aptos Narrow"/>
+                <w:sz w:val="18"/>
+                <w:szCs w:val="20"/>
+              </w:rPr>
+              <w:t>202</w:t>
+            </w:r>
+            <w:r>
+              <w:rPr>
+                <w:rFonts w:ascii="Aptos Narrow" w:hAnsi="Aptos Narrow"/>
+                <w:sz w:val="18"/>
+                <w:szCs w:val="20"/>
+              </w:rPr>
+              <w:t>5</w:t>
+            </w:r>
+            <w:r>
+              <w:rPr>
+                <w:rFonts w:ascii="Aptos Narrow" w:hAnsi="Aptos Narrow"/>
+                <w:sz w:val="18"/>
+                <w:szCs w:val="20"/>
+              </w:rPr>
+              <w:t>_</w:t>
+            </w:r>
+            <w:r>
+              <w:rPr>
+                <w:rFonts w:ascii="Aptos Narrow" w:hAnsi="Aptos Narrow"/>
+                <w:sz w:val="18"/>
+                <w:szCs w:val="20"/>
+              </w:rPr>
+              <w:t>02</w:t>
+            </w:r>
+            <w:r>
+              <w:rPr>
+                <w:rFonts w:ascii="Aptos Narrow" w:hAnsi="Aptos Narrow"/>
+                <w:sz w:val="18"/>
+                <w:szCs w:val="20"/>
+              </w:rPr>
+              <w:t>_</w:t>
+            </w:r>
+            <w:r>
+              <w:rPr>
+                <w:rFonts w:ascii="Aptos Narrow" w:hAnsi="Aptos Narrow"/>
+                <w:sz w:val="18"/>
+                <w:szCs w:val="20"/>
+              </w:rPr>
+              <w:t>16</w:t>
+            </w:r>
+            <w:r>
+              <w:rPr>
+                <w:rFonts w:ascii="Aptos Narrow" w:hAnsi="Aptos Narrow"/>
+                <w:sz w:val="18"/>
+                <w:szCs w:val="20"/>
+              </w:rPr>
+              <w:t>_</w:t>
+            </w:r>
+            <w:r>
+              <w:rPr>
+                <w:rFonts w:ascii="Aptos Narrow" w:hAnsi="Aptos Narrow"/>
+                <w:sz w:val="18"/>
+                <w:szCs w:val="20"/>
+              </w:rPr>
+              <w:t>0803.pdf</w:t>
+            </w:r>
+          </w:p>
+        </w:tc>
+        <w:tc>
+          <w:tcPr>
+            <w:tcW w:w="1342" w:type="dxa"/>
+          </w:tcPr>
+          <w:p>
+            <w:pPr>
+              <w:jc w:val="right"/>
+              <w:rPr>
+                <w:rFonts w:ascii="Aptos Narrow" w:hAnsi="Aptos Narrow"/>
+                <w:sz w:val="18"/>
+                <w:szCs w:val="20"/>
+              </w:rPr>
+            </w:pPr>
+            <w:r>
+              <w:rPr>
+                <w:rFonts w:ascii="Aptos Narrow" w:hAnsi="Aptos Narrow"/>
+                <w:sz w:val="18"/>
+                <w:szCs w:val="20"/>
+              </w:rPr>
+              <w:t>109 404,79 $</w:t>
+            </w:r>
+          </w:p>
+        </w:tc>
+        <w:tc>
+          <w:tcPr>
+            <w:tcW w:w="468" w:type="dxa"/>
+          </w:tcPr>
+          <w:p>
+            <w:pPr>
+              <w:jc w:val="center"/>
+              <w:rPr>
+                <w:rFonts w:ascii="Aptos Narrow" w:hAnsi="Aptos Narrow"/>
+                <w:sz w:val="18"/>
+                <w:szCs w:val="20"/>
+              </w:rPr>
+            </w:pPr>
+            <w:r>
+              <w:rPr>
+                <w:rFonts w:ascii="Aptos Narrow" w:hAnsi="Aptos Narrow"/>
+                <w:b/>
+                <w:bCs/>
+                <w:color w:val="FF0000"/>
+                <w:sz w:val="22"/>
+                <w:szCs w:val="24"/>
+              </w:rPr>
+              <w:sym w:font="Wingdings 2" w:char="F050"/>
+            </w:r>
+          </w:p>
+        </w:tc>
+        <w:tc>
+          <w:tcPr>
+            <w:tcW w:w="468" w:type="dxa"/>
+          </w:tcPr>
+          <w:p>
+            <w:pPr>
+              <w:jc w:val="center"/>
+              <w:rPr>
+                <w:rFonts w:ascii="Aptos Narrow" w:hAnsi="Aptos Narrow"/>
+                <w:sz w:val="18"/>
+                <w:szCs w:val="20"/>
+              </w:rPr>
+            </w:pPr>
+            <w:r>
+              <w:rPr>
+                <w:rFonts w:ascii="Aptos Narrow" w:hAnsi="Aptos Narrow"/>
+                <w:b/>
+                <w:bCs/>
+                <w:color w:val="FF0000"/>
+                <w:sz w:val="22"/>
+                <w:szCs w:val="24"/>
+              </w:rPr>
+              <w:sym w:font="Wingdings 2" w:char="F050"/>
+            </w:r>
+          </w:p>
+        </w:tc>
+        <w:tc>
+          <w:tcPr>
+            <w:tcW w:w="468" w:type="dxa"/>
+          </w:tcPr>
+          <w:p>
+            <w:pPr>
+              <w:jc w:val="center"/>
+              <w:rPr>
+                <w:rFonts w:ascii="Aptos Narrow" w:hAnsi="Aptos Narrow"/>
+                <w:sz w:val="18"/>
+                <w:szCs w:val="20"/>
+              </w:rPr>
+            </w:pPr>
+            <w:r>
+              <w:rPr>
+                <w:rFonts w:ascii="Aptos Narrow" w:hAnsi="Aptos Narrow"/>
+                <w:b/>
+                <w:bCs/>
+                <w:color w:val="FF0000"/>
+                <w:sz w:val="22"/>
+                <w:szCs w:val="24"/>
+              </w:rPr>
+              <w:sym w:font="Wingdings 2" w:char="F050"/>
+            </w:r>
+          </w:p>
+        </w:tc>
+        <w:tc>
+          <w:tcPr>
+            <w:tcW w:w="1233" w:type="dxa"/>
+          </w:tcPr>
+          <w:p>
+            <w:pPr>
+              <w:jc w:val="right"/>
+              <w:rPr>
+                <w:rFonts w:ascii="Aptos Narrow" w:hAnsi="Aptos Narrow"/>
+                <w:sz w:val="18"/>
+                <w:szCs w:val="20"/>
+              </w:rPr>
+            </w:pPr>
+            <w:r>
+              <w:rPr>
+                <w:rFonts w:ascii="Aptos Narrow" w:hAnsi="Aptos Narrow"/>
+                <w:sz w:val="18"/>
+                <w:szCs w:val="20"/>
+              </w:rPr>
+              <w:t xml:space="preserve">823,15 </w:t>
+            </w:r>
+            <w:proofErr w:type="spellStart"/>
+            <w:r>
+              <w:rPr>
+                <w:rFonts w:ascii="Aptos Narrow" w:hAnsi="Aptos Narrow"/>
+                <w:sz w:val="18"/>
+                <w:szCs w:val="20"/>
+              </w:rPr>
+              <w:t>hres</w:t>
+            </w:r>
+            <w:proofErr w:type="spellEnd"/>
+          </w:p>
+        </w:tc>
+        <w:tc>
+          <w:tcPr>
+            <w:tcW w:w="468" w:type="dxa"/>
+          </w:tcPr>
+          <w:p>
+            <w:pPr>
+              <w:jc w:val="center"/>
+              <w:rPr>
+                <w:rFonts w:ascii="Aptos Narrow" w:hAnsi="Aptos Narrow"/>
+                <w:sz w:val="18"/>
+                <w:szCs w:val="20"/>
+              </w:rPr>
+            </w:pPr>
+            <w:r>
+              <w:rPr>
+                <w:rFonts w:ascii="Aptos Narrow" w:hAnsi="Aptos Narrow"/>
+                <w:b/>
+                <w:bCs/>
+                <w:color w:val="FF0000"/>
+                <w:sz w:val="22"/>
+                <w:szCs w:val="24"/>
+              </w:rPr>
+              <w:sym w:font="Wingdings 2" w:char="F050"/>
+            </w:r>
+          </w:p>
+        </w:tc>
+        <w:tc>
+          <w:tcPr>
+            <w:tcW w:w="468" w:type="dxa"/>
+          </w:tcPr>
+          <w:p>
+            <w:pPr>
+              <w:jc w:val="center"/>
+              <w:rPr>
+                <w:rFonts w:ascii="Aptos Narrow" w:hAnsi="Aptos Narrow"/>
+                <w:sz w:val="18"/>
+                <w:szCs w:val="20"/>
+              </w:rPr>
+            </w:pPr>
+            <w:r>
+              <w:rPr>
+                <w:rFonts w:ascii="Aptos Narrow" w:hAnsi="Aptos Narrow"/>
+                <w:b/>
+                <w:bCs/>
+                <w:color w:val="FF0000"/>
+                <w:sz w:val="22"/>
+                <w:szCs w:val="24"/>
+              </w:rPr>
+              <w:sym w:font="Wingdings 2" w:char="F050"/>
+            </w:r>
+          </w:p>
+        </w:tc>
+        <w:tc>
+          <w:tcPr>
+            <w:tcW w:w="468" w:type="dxa"/>
+          </w:tcPr>
+          <w:p>
+            <w:pPr>
+              <w:jc w:val="center"/>
+              <w:rPr>
+                <w:rFonts w:ascii="Aptos Narrow" w:hAnsi="Aptos Narrow"/>
+                <w:sz w:val="18"/>
+                <w:szCs w:val="20"/>
+              </w:rPr>
+            </w:pPr>
+            <w:r>
+              <w:rPr>
+                <w:rFonts w:ascii="Aptos Narrow" w:hAnsi="Aptos Narrow"/>
+                <w:b/>
+                <w:bCs/>
+                <w:color w:val="FF0000"/>
+                <w:sz w:val="22"/>
+                <w:szCs w:val="24"/>
+              </w:rPr>
+              <w:sym w:font="Wingdings 2" w:char="F050"/>
+            </w:r>
+          </w:p>
+        </w:tc>
+        <w:tc>
+          <w:tcPr>
+            <w:tcW w:w="757" w:type="dxa"/>
+          </w:tcPr>
+          <w:p>
+            <w:pPr>
+              <w:jc w:val="center"/>
+              <w:rPr>
+                <w:rFonts w:ascii="Aptos Narrow" w:hAnsi="Aptos Narrow"/>
+                <w:sz w:val="18"/>
+                <w:szCs w:val="20"/>
+              </w:rPr>
+            </w:pPr>
+            <w:r>
+              <w:rPr>
+                <w:rFonts w:ascii="Aptos Narrow" w:hAnsi="Aptos Narrow"/>
+                <w:sz w:val="18"/>
+                <w:szCs w:val="20"/>
+              </w:rPr>
+              <w:t>4152</w:t>
+            </w:r>
+          </w:p>
+        </w:tc>
+        <w:tc>
+          <w:tcPr>
+            <w:tcW w:w="465" w:type="dxa"/>
+          </w:tcPr>
+          <w:p>
+            <w:pPr>
+              <w:jc w:val="center"/>
+              <w:rPr>
+                <w:rFonts w:ascii="Aptos Narrow" w:hAnsi="Aptos Narrow"/>
+                <w:sz w:val="18"/>
+                <w:szCs w:val="20"/>
+              </w:rPr>
+            </w:pPr>
+            <w:r>
+              <w:rPr>
+                <w:rFonts w:ascii="Aptos Narrow" w:hAnsi="Aptos Narrow"/>
+                <w:b/>
+                <w:bCs/>
+                <w:color w:val="FF0000"/>
+                <w:sz w:val="22"/>
+                <w:szCs w:val="24"/>
+              </w:rPr>
+              <w:sym w:font="Wingdings 2" w:char="F050"/>
+            </w:r>
+          </w:p>
+        </w:tc>
+      </w:tr>
+      <w:tr>
+        <w:tc>
+          <w:tcPr>
+            <w:tcW w:w="1715" w:type="dxa"/>
+          </w:tcPr>
+          <w:p>
+            <w:pPr>
+              <w:rPr>
+                <w:rFonts w:ascii="Aptos Narrow" w:hAnsi="Aptos Narrow"/>
+                <w:sz w:val="18"/>
+                <w:szCs w:val="20"/>
+              </w:rPr>
+            </w:pPr>
+            <w:r>
+              <w:rPr>
+                <w:rFonts w:ascii="Aptos Narrow" w:hAnsi="Aptos Narrow"/>
+                <w:sz w:val="18"/>
+                <w:szCs w:val="20"/>
+              </w:rPr>
+              <w:t>202</w:t>
+            </w:r>
+            <w:r>
+              <w:rPr>
+                <w:rFonts w:ascii="Aptos Narrow" w:hAnsi="Aptos Narrow"/>
+                <w:sz w:val="18"/>
+                <w:szCs w:val="20"/>
+              </w:rPr>
+              <w:t>5</w:t>
+            </w:r>
+            <w:r>
+              <w:rPr>
+                <w:rFonts w:ascii="Aptos Narrow" w:hAnsi="Aptos Narrow"/>
+                <w:sz w:val="18"/>
+                <w:szCs w:val="20"/>
+              </w:rPr>
+              <w:t>_</w:t>
+            </w:r>
+            <w:r>
+              <w:rPr>
+                <w:rFonts w:ascii="Aptos Narrow" w:hAnsi="Aptos Narrow"/>
+                <w:sz w:val="18"/>
+                <w:szCs w:val="20"/>
+              </w:rPr>
+              <w:t>02</w:t>
+            </w:r>
+            <w:r>
+              <w:rPr>
+                <w:rFonts w:ascii="Aptos Narrow" w:hAnsi="Aptos Narrow"/>
+                <w:sz w:val="18"/>
+                <w:szCs w:val="20"/>
+              </w:rPr>
+              <w:t>_</w:t>
+            </w:r>
+            <w:r>
+              <w:rPr>
+                <w:rFonts w:ascii="Aptos Narrow" w:hAnsi="Aptos Narrow"/>
+                <w:sz w:val="18"/>
+                <w:szCs w:val="20"/>
+              </w:rPr>
+              <w:t>1</w:t>
+            </w:r>
+            <w:r>
+              <w:rPr>
+                <w:rFonts w:ascii="Aptos Narrow" w:hAnsi="Aptos Narrow"/>
+                <w:sz w:val="18"/>
+                <w:szCs w:val="20"/>
+              </w:rPr>
+              <w:t>9</w:t>
+            </w:r>
+            <w:r>
+              <w:rPr>
+                <w:rFonts w:ascii="Aptos Narrow" w:hAnsi="Aptos Narrow"/>
+                <w:sz w:val="18"/>
+                <w:szCs w:val="20"/>
+              </w:rPr>
+              <w:t>_</w:t>
+            </w:r>
+            <w:r>
+              <w:rPr>
+                <w:rFonts w:ascii="Aptos Narrow" w:hAnsi="Aptos Narrow"/>
+                <w:sz w:val="18"/>
+                <w:szCs w:val="20"/>
+              </w:rPr>
+              <w:t>0659</w:t>
+            </w:r>
+          </w:p>
+        </w:tc>
+        <w:tc>
+          <w:tcPr>
+            <w:tcW w:w="938" w:type="dxa"/>
+          </w:tcPr>
+          <w:p>
+            <w:pPr>
+              <w:jc w:val="center"/>
+              <w:rPr>
+                <w:rFonts w:ascii="Aptos Narrow" w:hAnsi="Aptos Narrow"/>
+                <w:sz w:val="18"/>
+                <w:szCs w:val="20"/>
+              </w:rPr>
+            </w:pPr>
+            <w:r>
+              <w:rPr>
+                <w:rFonts w:ascii="Aptos Narrow" w:hAnsi="Aptos Narrow"/>
+                <w:sz w:val="18"/>
+                <w:szCs w:val="20"/>
+              </w:rPr>
+              <w:t>OK</w:t>
+            </w:r>
+          </w:p>
+        </w:tc>
+        <w:tc>
+          <w:tcPr>
+            <w:tcW w:w="1970" w:type="dxa"/>
+          </w:tcPr>
+          <w:p>
+            <w:pPr>
+              <w:jc w:val="center"/>
+              <w:rPr>
+                <w:rFonts w:ascii="Aptos Narrow" w:hAnsi="Aptos Narrow"/>
+                <w:sz w:val="18"/>
+                <w:szCs w:val="20"/>
+              </w:rPr>
+            </w:pPr>
+            <w:r>
+              <w:rPr>
+                <w:rFonts w:ascii="Aptos Narrow" w:hAnsi="Aptos Narrow"/>
+                <w:sz w:val="18"/>
+                <w:szCs w:val="20"/>
+              </w:rPr>
+              <w:t>202</w:t>
+            </w:r>
+            <w:r>
+              <w:rPr>
+                <w:rFonts w:ascii="Aptos Narrow" w:hAnsi="Aptos Narrow"/>
+                <w:sz w:val="18"/>
+                <w:szCs w:val="20"/>
+              </w:rPr>
+              <w:t>5</w:t>
+            </w:r>
+            <w:r>
+              <w:rPr>
+                <w:rFonts w:ascii="Aptos Narrow" w:hAnsi="Aptos Narrow"/>
+                <w:sz w:val="18"/>
+                <w:szCs w:val="20"/>
+              </w:rPr>
+              <w:t>_</w:t>
+            </w:r>
+            <w:r>
+              <w:rPr>
+                <w:rFonts w:ascii="Aptos Narrow" w:hAnsi="Aptos Narrow"/>
+                <w:sz w:val="18"/>
+                <w:szCs w:val="20"/>
+              </w:rPr>
+              <w:t>02</w:t>
+            </w:r>
+            <w:r>
+              <w:rPr>
+                <w:rFonts w:ascii="Aptos Narrow" w:hAnsi="Aptos Narrow"/>
+                <w:sz w:val="18"/>
+                <w:szCs w:val="20"/>
+              </w:rPr>
+              <w:t>_</w:t>
+            </w:r>
+            <w:r>
+              <w:rPr>
+                <w:rFonts w:ascii="Aptos Narrow" w:hAnsi="Aptos Narrow"/>
+                <w:sz w:val="18"/>
+                <w:szCs w:val="20"/>
+              </w:rPr>
+              <w:t>1</w:t>
+            </w:r>
+            <w:r>
+              <w:rPr>
+                <w:rFonts w:ascii="Aptos Narrow" w:hAnsi="Aptos Narrow"/>
+                <w:sz w:val="18"/>
+                <w:szCs w:val="20"/>
+              </w:rPr>
+              <w:t>9</w:t>
+            </w:r>
+            <w:r>
+              <w:rPr>
+                <w:rFonts w:ascii="Aptos Narrow" w:hAnsi="Aptos Narrow"/>
+                <w:sz w:val="18"/>
+                <w:szCs w:val="20"/>
+              </w:rPr>
+              <w:t>_</w:t>
+            </w:r>
+            <w:r>
+              <w:rPr>
+                <w:rFonts w:ascii="Aptos Narrow" w:hAnsi="Aptos Narrow"/>
+                <w:sz w:val="18"/>
+                <w:szCs w:val="20"/>
+              </w:rPr>
+              <w:t>0700</w:t>
+            </w:r>
+            <w:r>
+              <w:rPr>
+                <w:rFonts w:ascii="Aptos Narrow" w:hAnsi="Aptos Narrow"/>
+                <w:sz w:val="18"/>
+                <w:szCs w:val="20"/>
+              </w:rPr>
+              <w:t>.pdf</w:t>
+            </w:r>
+          </w:p>
+        </w:tc>
+        <w:tc>
+          <w:tcPr>
+            <w:tcW w:w="1342" w:type="dxa"/>
+          </w:tcPr>
+          <w:p>
+            <w:pPr>
+              <w:jc w:val="right"/>
+              <w:rPr>
+                <w:rFonts w:ascii="Aptos Narrow" w:hAnsi="Aptos Narrow"/>
+                <w:sz w:val="18"/>
+                <w:szCs w:val="20"/>
+              </w:rPr>
+            </w:pPr>
+            <w:r>
+              <w:rPr>
+                <w:rFonts w:ascii="Aptos Narrow" w:hAnsi="Aptos Narrow"/>
+                <w:sz w:val="18"/>
+                <w:szCs w:val="20"/>
+              </w:rPr>
+              <w:t>108 801,17 $</w:t>
+            </w:r>
+          </w:p>
+        </w:tc>
+        <w:tc>
+          <w:tcPr>
+            <w:tcW w:w="468" w:type="dxa"/>
+          </w:tcPr>
+          <w:p>
+            <w:pPr>
+              <w:jc w:val="center"/>
+              <w:rPr>
+                <w:rFonts w:ascii="Aptos Narrow" w:hAnsi="Aptos Narrow"/>
+                <w:sz w:val="18"/>
+                <w:szCs w:val="20"/>
+              </w:rPr>
+            </w:pPr>
+            <w:r>
+              <w:rPr>
+                <w:rFonts w:ascii="Aptos Narrow" w:hAnsi="Aptos Narrow"/>
+                <w:b/>
+                <w:bCs/>
+                <w:color w:val="FF0000"/>
+                <w:sz w:val="22"/>
+                <w:szCs w:val="24"/>
+              </w:rPr>
+              <w:sym w:font="Wingdings 2" w:char="F050"/>
+            </w:r>
+          </w:p>
+        </w:tc>
+        <w:tc>
+          <w:tcPr>
+            <w:tcW w:w="468" w:type="dxa"/>
+          </w:tcPr>
+          <w:p>
+            <w:pPr>
+              <w:jc w:val="center"/>
+              <w:rPr>
+                <w:rFonts w:ascii="Aptos Narrow" w:hAnsi="Aptos Narrow"/>
+                <w:sz w:val="18"/>
+                <w:szCs w:val="20"/>
+              </w:rPr>
+            </w:pPr>
+            <w:r>
+              <w:rPr>
+                <w:rFonts w:ascii="Aptos Narrow" w:hAnsi="Aptos Narrow"/>
+                <w:b/>
+                <w:bCs/>
+                <w:color w:val="FF0000"/>
+                <w:sz w:val="22"/>
+                <w:szCs w:val="24"/>
+              </w:rPr>
+              <w:sym w:font="Wingdings 2" w:char="F050"/>
+            </w:r>
+          </w:p>
+        </w:tc>
+        <w:tc>
+          <w:tcPr>
+            <w:tcW w:w="468" w:type="dxa"/>
+          </w:tcPr>
+          <w:p>
+            <w:pPr>
+              <w:jc w:val="center"/>
+              <w:rPr>
+                <w:rFonts w:ascii="Aptos Narrow" w:hAnsi="Aptos Narrow"/>
+                <w:sz w:val="18"/>
+                <w:szCs w:val="20"/>
+              </w:rPr>
+            </w:pPr>
+            <w:r>
+              <w:rPr>
+                <w:rFonts w:ascii="Aptos Narrow" w:hAnsi="Aptos Narrow"/>
+                <w:b/>
+                <w:bCs/>
+                <w:color w:val="FF0000"/>
+                <w:sz w:val="22"/>
+                <w:szCs w:val="24"/>
+              </w:rPr>
+              <w:sym w:font="Wingdings 2" w:char="F050"/>
+            </w:r>
+          </w:p>
+        </w:tc>
+        <w:tc>
+          <w:tcPr>
+            <w:tcW w:w="1233" w:type="dxa"/>
+          </w:tcPr>
+          <w:p>
+            <w:pPr>
+              <w:jc w:val="right"/>
+              <w:rPr>
+                <w:rFonts w:ascii="Aptos Narrow" w:hAnsi="Aptos Narrow"/>
+                <w:sz w:val="18"/>
+                <w:szCs w:val="20"/>
+              </w:rPr>
+            </w:pPr>
+            <w:r>
+              <w:rPr>
+                <w:rFonts w:ascii="Aptos Narrow" w:hAnsi="Aptos Narrow"/>
+                <w:sz w:val="18"/>
+                <w:szCs w:val="20"/>
+              </w:rPr>
+              <w:t xml:space="preserve">862,75 </w:t>
+            </w:r>
+            <w:proofErr w:type="spellStart"/>
+            <w:r>
+              <w:rPr>
+                <w:rFonts w:ascii="Aptos Narrow" w:hAnsi="Aptos Narrow"/>
+                <w:sz w:val="18"/>
+                <w:szCs w:val="20"/>
+              </w:rPr>
+              <w:t>hres</w:t>
+            </w:r>
+            <w:proofErr w:type="spellEnd"/>
+          </w:p>
+        </w:tc>
+        <w:tc>
+          <w:tcPr>
+            <w:tcW w:w="468" w:type="dxa"/>
+          </w:tcPr>
+          <w:p>
+            <w:pPr>
+              <w:jc w:val="center"/>
+              <w:rPr>
+                <w:rFonts w:ascii="Aptos Narrow" w:hAnsi="Aptos Narrow"/>
+                <w:sz w:val="18"/>
+                <w:szCs w:val="20"/>
+              </w:rPr>
+            </w:pPr>
+            <w:r>
+              <w:rPr>
+                <w:rFonts w:ascii="Aptos Narrow" w:hAnsi="Aptos Narrow"/>
+                <w:b/>
+                <w:bCs/>
+                <w:color w:val="FF0000"/>
+                <w:sz w:val="22"/>
+                <w:szCs w:val="24"/>
+              </w:rPr>
+              <w:sym w:font="Wingdings 2" w:char="F050"/>
+            </w:r>
+          </w:p>
+        </w:tc>
+        <w:tc>
+          <w:tcPr>
+            <w:tcW w:w="468" w:type="dxa"/>
+          </w:tcPr>
+          <w:p>
+            <w:pPr>
+              <w:jc w:val="center"/>
+              <w:rPr>
+                <w:rFonts w:ascii="Aptos Narrow" w:hAnsi="Aptos Narrow"/>
+                <w:sz w:val="18"/>
+                <w:szCs w:val="20"/>
+              </w:rPr>
+            </w:pPr>
+            <w:r>
+              <w:rPr>
+                <w:rFonts w:ascii="Aptos Narrow" w:hAnsi="Aptos Narrow"/>
+                <w:b/>
+                <w:bCs/>
+                <w:color w:val="FF0000"/>
+                <w:sz w:val="22"/>
+                <w:szCs w:val="24"/>
+              </w:rPr>
+              <w:sym w:font="Wingdings 2" w:char="F050"/>
+            </w:r>
+          </w:p>
+        </w:tc>
+        <w:tc>
+          <w:tcPr>
+            <w:tcW w:w="468" w:type="dxa"/>
+          </w:tcPr>
+          <w:p>
+            <w:pPr>
+              <w:jc w:val="center"/>
+              <w:rPr>
+                <w:rFonts w:ascii="Aptos Narrow" w:hAnsi="Aptos Narrow"/>
+                <w:sz w:val="18"/>
+                <w:szCs w:val="20"/>
+              </w:rPr>
+            </w:pPr>
+            <w:r>
+              <w:rPr>
+                <w:rFonts w:ascii="Aptos Narrow" w:hAnsi="Aptos Narrow"/>
+                <w:b/>
+                <w:bCs/>
+                <w:color w:val="FF0000"/>
+                <w:sz w:val="22"/>
+                <w:szCs w:val="24"/>
+              </w:rPr>
+              <w:sym w:font="Wingdings 2" w:char="F050"/>
+            </w:r>
+          </w:p>
+        </w:tc>
+        <w:tc>
+          <w:tcPr>
+            <w:tcW w:w="757" w:type="dxa"/>
+          </w:tcPr>
+          <w:p>
+            <w:pPr>
+              <w:jc w:val="center"/>
+              <w:rPr>
+                <w:rFonts w:ascii="Aptos Narrow" w:hAnsi="Aptos Narrow"/>
+                <w:sz w:val="18"/>
+                <w:szCs w:val="20"/>
+              </w:rPr>
+            </w:pPr>
+            <w:r>
+              <w:rPr>
+                <w:rFonts w:ascii="Aptos Narrow" w:hAnsi="Aptos Narrow"/>
+                <w:sz w:val="18"/>
+                <w:szCs w:val="20"/>
+              </w:rPr>
+              <w:t>4211</w:t>
             </w:r>
           </w:p>
         </w:tc>

</xml_diff>

<commit_message>
2025-02-27 @ 10:17 - Clients_v5.4.xlsm - 1 561 lignes - Compile OK
* modMain.bas
- Éliminer du code en remarques
- .txtNomClientPlusNomClientSyst�me.BackColor = vbWhite n'était pas présent
- Réintégrer la mise à jour de BD_Entrée avec ADO, vérification si le fichier a été mis à jour dans les 10 dernières secondes
* modUtils.bas
- Éliminer du code en remarques
- Ajouter un 'Exit Sub' s'il y a une message d'erreur suite à la validation de la date de la dernière mise à jour
* ufClientMF.frm
- Changer le titre du userForm pour 'version 5.4'
- Ajouter une procédure liée au clic du bouton Sauvegarde qui appelle 'MAJ_Fichier_Client'
- Appel à la procédure qui écrit sur disque 'CM_Update_External_GCF_BD_Entrée' qui devient 'CM_Update_External_GCF_Entrée_BD'
- Utilisation de 'NomClientPlusNomClientSystème' plutôt que 'NomClientPlusNomSystème'
</commit_message>
<xml_diff>
--- a/Vérification Quotidienne.docx
+++ b/Vérification Quotidienne.docx
@@ -16245,6 +16245,92 @@
                 <w:sz w:val="18"/>
                 <w:szCs w:val="20"/>
               </w:rPr>
+              <w:t>21_0644</w:t>
+            </w:r>
+          </w:p>
+        </w:tc>
+        <w:tc>
+          <w:tcPr>
+            <w:tcW w:w="938" w:type="dxa"/>
+          </w:tcPr>
+          <w:p>
+            <w:pPr>
+              <w:jc w:val="center"/>
+              <w:rPr>
+                <w:rFonts w:ascii="Aptos Narrow" w:hAnsi="Aptos Narrow"/>
+                <w:sz w:val="18"/>
+                <w:szCs w:val="20"/>
+              </w:rPr>
+            </w:pPr>
+            <w:r>
+              <w:rPr>
+                <w:rFonts w:ascii="Aptos Narrow" w:hAnsi="Aptos Narrow"/>
+                <w:sz w:val="18"/>
+                <w:szCs w:val="20"/>
+              </w:rPr>
+              <w:t>OK</w:t>
+            </w:r>
+          </w:p>
+        </w:tc>
+        <w:tc>
+          <w:tcPr>
+            <w:tcW w:w="1970" w:type="dxa"/>
+          </w:tcPr>
+          <w:p>
+            <w:pPr>
+              <w:jc w:val="center"/>
+              <w:rPr>
+                <w:rFonts w:ascii="Aptos Narrow" w:hAnsi="Aptos Narrow"/>
+                <w:sz w:val="18"/>
+                <w:szCs w:val="20"/>
+              </w:rPr>
+            </w:pPr>
+            <w:r>
+              <w:rPr>
+                <w:rFonts w:ascii="Aptos Narrow" w:hAnsi="Aptos Narrow"/>
+                <w:sz w:val="18"/>
+                <w:szCs w:val="20"/>
+              </w:rPr>
+              <w:t>202</w:t>
+            </w:r>
+            <w:r>
+              <w:rPr>
+                <w:rFonts w:ascii="Aptos Narrow" w:hAnsi="Aptos Narrow"/>
+                <w:sz w:val="18"/>
+                <w:szCs w:val="20"/>
+              </w:rPr>
+              <w:t>5</w:t>
+            </w:r>
+            <w:r>
+              <w:rPr>
+                <w:rFonts w:ascii="Aptos Narrow" w:hAnsi="Aptos Narrow"/>
+                <w:sz w:val="18"/>
+                <w:szCs w:val="20"/>
+              </w:rPr>
+              <w:t>_</w:t>
+            </w:r>
+            <w:r>
+              <w:rPr>
+                <w:rFonts w:ascii="Aptos Narrow" w:hAnsi="Aptos Narrow"/>
+                <w:sz w:val="18"/>
+                <w:szCs w:val="20"/>
+              </w:rPr>
+              <w:t>02</w:t>
+            </w:r>
+            <w:r>
+              <w:rPr>
+                <w:rFonts w:ascii="Aptos Narrow" w:hAnsi="Aptos Narrow"/>
+                <w:sz w:val="18"/>
+                <w:szCs w:val="20"/>
+              </w:rPr>
+              <w:t>_</w:t>
+            </w:r>
+            <w:r>
+              <w:rPr>
+                <w:rFonts w:ascii="Aptos Narrow" w:hAnsi="Aptos Narrow"/>
+                <w:sz w:val="18"/>
+                <w:szCs w:val="20"/>
+              </w:rPr>
               <w:t>21</w:t>
             </w:r>
             <w:r>
@@ -16261,7 +16347,332 @@
                 <w:sz w:val="18"/>
                 <w:szCs w:val="20"/>
               </w:rPr>
-              <w:t>0644</w:t>
+              <w:t>0647.pdf</w:t>
+            </w:r>
+          </w:p>
+        </w:tc>
+        <w:tc>
+          <w:tcPr>
+            <w:tcW w:w="1342" w:type="dxa"/>
+          </w:tcPr>
+          <w:p>
+            <w:pPr>
+              <w:jc w:val="right"/>
+              <w:rPr>
+                <w:rFonts w:ascii="Aptos Narrow" w:hAnsi="Aptos Narrow"/>
+                <w:sz w:val="18"/>
+                <w:szCs w:val="20"/>
+              </w:rPr>
+            </w:pPr>
+            <w:r>
+              <w:rPr>
+                <w:rFonts w:ascii="Aptos Narrow" w:hAnsi="Aptos Narrow"/>
+                <w:sz w:val="18"/>
+                <w:szCs w:val="20"/>
+              </w:rPr>
+              <w:t>92 101,05 $</w:t>
+            </w:r>
+          </w:p>
+        </w:tc>
+        <w:tc>
+          <w:tcPr>
+            <w:tcW w:w="468" w:type="dxa"/>
+          </w:tcPr>
+          <w:p>
+            <w:pPr>
+              <w:jc w:val="center"/>
+              <w:rPr>
+                <w:rFonts w:ascii="Aptos Narrow" w:hAnsi="Aptos Narrow"/>
+                <w:sz w:val="18"/>
+                <w:szCs w:val="20"/>
+              </w:rPr>
+            </w:pPr>
+            <w:r>
+              <w:rPr>
+                <w:rFonts w:ascii="Aptos Narrow" w:hAnsi="Aptos Narrow"/>
+                <w:b/>
+                <w:bCs/>
+                <w:color w:val="FF0000"/>
+                <w:sz w:val="22"/>
+                <w:szCs w:val="24"/>
+              </w:rPr>
+              <w:sym w:font="Wingdings 2" w:char="F050"/>
+            </w:r>
+          </w:p>
+        </w:tc>
+        <w:tc>
+          <w:tcPr>
+            <w:tcW w:w="468" w:type="dxa"/>
+          </w:tcPr>
+          <w:p>
+            <w:pPr>
+              <w:jc w:val="center"/>
+              <w:rPr>
+                <w:rFonts w:ascii="Aptos Narrow" w:hAnsi="Aptos Narrow"/>
+                <w:sz w:val="18"/>
+                <w:szCs w:val="20"/>
+              </w:rPr>
+            </w:pPr>
+            <w:r>
+              <w:rPr>
+                <w:rFonts w:ascii="Aptos Narrow" w:hAnsi="Aptos Narrow"/>
+                <w:b/>
+                <w:bCs/>
+                <w:color w:val="FF0000"/>
+                <w:sz w:val="22"/>
+                <w:szCs w:val="24"/>
+              </w:rPr>
+              <w:sym w:font="Wingdings 2" w:char="F050"/>
+            </w:r>
+          </w:p>
+        </w:tc>
+        <w:tc>
+          <w:tcPr>
+            <w:tcW w:w="468" w:type="dxa"/>
+          </w:tcPr>
+          <w:p>
+            <w:pPr>
+              <w:jc w:val="center"/>
+              <w:rPr>
+                <w:rFonts w:ascii="Aptos Narrow" w:hAnsi="Aptos Narrow"/>
+                <w:sz w:val="18"/>
+                <w:szCs w:val="20"/>
+              </w:rPr>
+            </w:pPr>
+            <w:r>
+              <w:rPr>
+                <w:rFonts w:ascii="Aptos Narrow" w:hAnsi="Aptos Narrow"/>
+                <w:b/>
+                <w:bCs/>
+                <w:color w:val="FF0000"/>
+                <w:sz w:val="22"/>
+                <w:szCs w:val="24"/>
+              </w:rPr>
+              <w:sym w:font="Wingdings 2" w:char="F050"/>
+            </w:r>
+          </w:p>
+        </w:tc>
+        <w:tc>
+          <w:tcPr>
+            <w:tcW w:w="1233" w:type="dxa"/>
+          </w:tcPr>
+          <w:p>
+            <w:pPr>
+              <w:jc w:val="right"/>
+              <w:rPr>
+                <w:rFonts w:ascii="Aptos Narrow" w:hAnsi="Aptos Narrow"/>
+                <w:sz w:val="18"/>
+                <w:szCs w:val="20"/>
+              </w:rPr>
+            </w:pPr>
+            <w:r>
+              <w:rPr>
+                <w:rFonts w:ascii="Aptos Narrow" w:hAnsi="Aptos Narrow"/>
+                <w:sz w:val="18"/>
+                <w:szCs w:val="20"/>
+              </w:rPr>
+              <w:t xml:space="preserve">903,85 </w:t>
+            </w:r>
+            <w:proofErr w:type="spellStart"/>
+            <w:r>
+              <w:rPr>
+                <w:rFonts w:ascii="Aptos Narrow" w:hAnsi="Aptos Narrow"/>
+                <w:sz w:val="18"/>
+                <w:szCs w:val="20"/>
+              </w:rPr>
+              <w:t>hres</w:t>
+            </w:r>
+            <w:proofErr w:type="spellEnd"/>
+          </w:p>
+        </w:tc>
+        <w:tc>
+          <w:tcPr>
+            <w:tcW w:w="468" w:type="dxa"/>
+          </w:tcPr>
+          <w:p>
+            <w:pPr>
+              <w:jc w:val="center"/>
+              <w:rPr>
+                <w:rFonts w:ascii="Aptos Narrow" w:hAnsi="Aptos Narrow"/>
+                <w:sz w:val="18"/>
+                <w:szCs w:val="20"/>
+              </w:rPr>
+            </w:pPr>
+            <w:r>
+              <w:rPr>
+                <w:rFonts w:ascii="Aptos Narrow" w:hAnsi="Aptos Narrow"/>
+                <w:b/>
+                <w:bCs/>
+                <w:color w:val="FF0000"/>
+                <w:sz w:val="22"/>
+                <w:szCs w:val="24"/>
+              </w:rPr>
+              <w:sym w:font="Wingdings 2" w:char="F050"/>
+            </w:r>
+          </w:p>
+        </w:tc>
+        <w:tc>
+          <w:tcPr>
+            <w:tcW w:w="468" w:type="dxa"/>
+          </w:tcPr>
+          <w:p>
+            <w:pPr>
+              <w:jc w:val="center"/>
+              <w:rPr>
+                <w:rFonts w:ascii="Aptos Narrow" w:hAnsi="Aptos Narrow"/>
+                <w:sz w:val="18"/>
+                <w:szCs w:val="20"/>
+              </w:rPr>
+            </w:pPr>
+            <w:r>
+              <w:rPr>
+                <w:rFonts w:ascii="Aptos Narrow" w:hAnsi="Aptos Narrow"/>
+                <w:b/>
+                <w:bCs/>
+                <w:color w:val="FF0000"/>
+                <w:sz w:val="22"/>
+                <w:szCs w:val="24"/>
+              </w:rPr>
+              <w:sym w:font="Wingdings 2" w:char="F050"/>
+            </w:r>
+          </w:p>
+        </w:tc>
+        <w:tc>
+          <w:tcPr>
+            <w:tcW w:w="468" w:type="dxa"/>
+          </w:tcPr>
+          <w:p>
+            <w:pPr>
+              <w:jc w:val="center"/>
+              <w:rPr>
+                <w:rFonts w:ascii="Aptos Narrow" w:hAnsi="Aptos Narrow"/>
+                <w:sz w:val="18"/>
+                <w:szCs w:val="20"/>
+              </w:rPr>
+            </w:pPr>
+            <w:r>
+              <w:rPr>
+                <w:rFonts w:ascii="Aptos Narrow" w:hAnsi="Aptos Narrow"/>
+                <w:b/>
+                <w:bCs/>
+                <w:color w:val="FF0000"/>
+                <w:sz w:val="22"/>
+                <w:szCs w:val="24"/>
+              </w:rPr>
+              <w:sym w:font="Wingdings 2" w:char="F050"/>
+            </w:r>
+          </w:p>
+        </w:tc>
+        <w:tc>
+          <w:tcPr>
+            <w:tcW w:w="757" w:type="dxa"/>
+          </w:tcPr>
+          <w:p>
+            <w:pPr>
+              <w:jc w:val="center"/>
+              <w:rPr>
+                <w:rFonts w:ascii="Aptos Narrow" w:hAnsi="Aptos Narrow"/>
+                <w:sz w:val="18"/>
+                <w:szCs w:val="20"/>
+              </w:rPr>
+            </w:pPr>
+            <w:r>
+              <w:rPr>
+                <w:rFonts w:ascii="Aptos Narrow" w:hAnsi="Aptos Narrow"/>
+                <w:sz w:val="18"/>
+                <w:szCs w:val="20"/>
+              </w:rPr>
+              <w:t>4270</w:t>
+            </w:r>
+          </w:p>
+        </w:tc>
+        <w:tc>
+          <w:tcPr>
+            <w:tcW w:w="465" w:type="dxa"/>
+          </w:tcPr>
+          <w:p>
+            <w:pPr>
+              <w:jc w:val="center"/>
+              <w:rPr>
+                <w:rFonts w:ascii="Aptos Narrow" w:hAnsi="Aptos Narrow"/>
+                <w:sz w:val="18"/>
+                <w:szCs w:val="20"/>
+              </w:rPr>
+            </w:pPr>
+            <w:r>
+              <w:rPr>
+                <w:rFonts w:ascii="Aptos Narrow" w:hAnsi="Aptos Narrow"/>
+                <w:b/>
+                <w:bCs/>
+                <w:color w:val="FF0000"/>
+                <w:sz w:val="22"/>
+                <w:szCs w:val="24"/>
+              </w:rPr>
+              <w:sym w:font="Wingdings 2" w:char="F050"/>
+            </w:r>
+          </w:p>
+        </w:tc>
+      </w:tr>
+      <w:tr>
+        <w:tc>
+          <w:tcPr>
+            <w:tcW w:w="1715" w:type="dxa"/>
+          </w:tcPr>
+          <w:p>
+            <w:pPr>
+              <w:rPr>
+                <w:rFonts w:ascii="Aptos Narrow" w:hAnsi="Aptos Narrow"/>
+                <w:sz w:val="18"/>
+                <w:szCs w:val="20"/>
+              </w:rPr>
+            </w:pPr>
+            <w:r>
+              <w:rPr>
+                <w:rFonts w:ascii="Aptos Narrow" w:hAnsi="Aptos Narrow"/>
+                <w:sz w:val="18"/>
+                <w:szCs w:val="20"/>
+              </w:rPr>
+              <w:t>202</w:t>
+            </w:r>
+            <w:r>
+              <w:rPr>
+                <w:rFonts w:ascii="Aptos Narrow" w:hAnsi="Aptos Narrow"/>
+                <w:sz w:val="18"/>
+                <w:szCs w:val="20"/>
+              </w:rPr>
+              <w:t>5</w:t>
+            </w:r>
+            <w:r>
+              <w:rPr>
+                <w:rFonts w:ascii="Aptos Narrow" w:hAnsi="Aptos Narrow"/>
+                <w:sz w:val="18"/>
+                <w:szCs w:val="20"/>
+              </w:rPr>
+              <w:t>_</w:t>
+            </w:r>
+            <w:r>
+              <w:rPr>
+                <w:rFonts w:ascii="Aptos Narrow" w:hAnsi="Aptos Narrow"/>
+                <w:sz w:val="18"/>
+                <w:szCs w:val="20"/>
+              </w:rPr>
+              <w:t>02</w:t>
+            </w:r>
+            <w:r>
+              <w:rPr>
+                <w:rFonts w:ascii="Aptos Narrow" w:hAnsi="Aptos Narrow"/>
+                <w:sz w:val="18"/>
+                <w:szCs w:val="20"/>
+              </w:rPr>
+              <w:t>_</w:t>
+            </w:r>
+            <w:r>
+              <w:rPr>
+                <w:rFonts w:ascii="Aptos Narrow" w:hAnsi="Aptos Narrow"/>
+                <w:sz w:val="18"/>
+                <w:szCs w:val="20"/>
+              </w:rPr>
+              <w:t>24_2218</w:t>
             </w:r>
           </w:p>
         </w:tc>
@@ -16347,23 +16758,482 @@
                 <w:sz w:val="18"/>
                 <w:szCs w:val="20"/>
               </w:rPr>
-              <w:t>21</w:t>
-            </w:r>
-            <w:r>
-              <w:rPr>
-                <w:rFonts w:ascii="Aptos Narrow" w:hAnsi="Aptos Narrow"/>
-                <w:sz w:val="18"/>
-                <w:szCs w:val="20"/>
-              </w:rPr>
-              <w:t>_</w:t>
-            </w:r>
-            <w:r>
-              <w:rPr>
-                <w:rFonts w:ascii="Aptos Narrow" w:hAnsi="Aptos Narrow"/>
-                <w:sz w:val="18"/>
-                <w:szCs w:val="20"/>
-              </w:rPr>
-              <w:t>0647</w:t>
+              <w:t>24</w:t>
+            </w:r>
+            <w:r>
+              <w:rPr>
+                <w:rFonts w:ascii="Aptos Narrow" w:hAnsi="Aptos Narrow"/>
+                <w:sz w:val="18"/>
+                <w:szCs w:val="20"/>
+              </w:rPr>
+              <w:t>_</w:t>
+            </w:r>
+            <w:r>
+              <w:rPr>
+                <w:rFonts w:ascii="Aptos Narrow" w:hAnsi="Aptos Narrow"/>
+                <w:sz w:val="18"/>
+                <w:szCs w:val="20"/>
+              </w:rPr>
+              <w:t>2227.pdf</w:t>
+            </w:r>
+          </w:p>
+        </w:tc>
+        <w:tc>
+          <w:tcPr>
+            <w:tcW w:w="1342" w:type="dxa"/>
+          </w:tcPr>
+          <w:p>
+            <w:pPr>
+              <w:jc w:val="right"/>
+              <w:rPr>
+                <w:rFonts w:ascii="Aptos Narrow" w:hAnsi="Aptos Narrow"/>
+                <w:sz w:val="18"/>
+                <w:szCs w:val="20"/>
+              </w:rPr>
+            </w:pPr>
+            <w:r>
+              <w:rPr>
+                <w:rFonts w:ascii="Aptos Narrow" w:hAnsi="Aptos Narrow"/>
+                <w:sz w:val="18"/>
+                <w:szCs w:val="20"/>
+              </w:rPr>
+              <w:t>87 897,27 $</w:t>
+            </w:r>
+          </w:p>
+        </w:tc>
+        <w:tc>
+          <w:tcPr>
+            <w:tcW w:w="468" w:type="dxa"/>
+          </w:tcPr>
+          <w:p>
+            <w:pPr>
+              <w:jc w:val="center"/>
+              <w:rPr>
+                <w:rFonts w:ascii="Aptos Narrow" w:hAnsi="Aptos Narrow"/>
+                <w:sz w:val="18"/>
+                <w:szCs w:val="20"/>
+              </w:rPr>
+            </w:pPr>
+            <w:r>
+              <w:rPr>
+                <w:rFonts w:ascii="Aptos Narrow" w:hAnsi="Aptos Narrow"/>
+                <w:b/>
+                <w:bCs/>
+                <w:color w:val="FF0000"/>
+                <w:sz w:val="22"/>
+                <w:szCs w:val="24"/>
+              </w:rPr>
+              <w:sym w:font="Wingdings 2" w:char="F050"/>
+            </w:r>
+          </w:p>
+        </w:tc>
+        <w:tc>
+          <w:tcPr>
+            <w:tcW w:w="468" w:type="dxa"/>
+          </w:tcPr>
+          <w:p>
+            <w:pPr>
+              <w:jc w:val="center"/>
+              <w:rPr>
+                <w:rFonts w:ascii="Aptos Narrow" w:hAnsi="Aptos Narrow"/>
+                <w:sz w:val="18"/>
+                <w:szCs w:val="20"/>
+              </w:rPr>
+            </w:pPr>
+            <w:r>
+              <w:rPr>
+                <w:rFonts w:ascii="Aptos Narrow" w:hAnsi="Aptos Narrow"/>
+                <w:b/>
+                <w:bCs/>
+                <w:color w:val="FF0000"/>
+                <w:sz w:val="22"/>
+                <w:szCs w:val="24"/>
+              </w:rPr>
+              <w:sym w:font="Wingdings 2" w:char="F050"/>
+            </w:r>
+          </w:p>
+        </w:tc>
+        <w:tc>
+          <w:tcPr>
+            <w:tcW w:w="468" w:type="dxa"/>
+          </w:tcPr>
+          <w:p>
+            <w:pPr>
+              <w:jc w:val="center"/>
+              <w:rPr>
+                <w:rFonts w:ascii="Aptos Narrow" w:hAnsi="Aptos Narrow"/>
+                <w:sz w:val="18"/>
+                <w:szCs w:val="20"/>
+              </w:rPr>
+            </w:pPr>
+            <w:r>
+              <w:rPr>
+                <w:rFonts w:ascii="Aptos Narrow" w:hAnsi="Aptos Narrow"/>
+                <w:b/>
+                <w:bCs/>
+                <w:color w:val="FF0000"/>
+                <w:sz w:val="22"/>
+                <w:szCs w:val="24"/>
+              </w:rPr>
+              <w:sym w:font="Wingdings 2" w:char="F050"/>
+            </w:r>
+          </w:p>
+        </w:tc>
+        <w:tc>
+          <w:tcPr>
+            <w:tcW w:w="1233" w:type="dxa"/>
+          </w:tcPr>
+          <w:p>
+            <w:pPr>
+              <w:jc w:val="right"/>
+              <w:rPr>
+                <w:rFonts w:ascii="Aptos Narrow" w:hAnsi="Aptos Narrow"/>
+                <w:sz w:val="18"/>
+                <w:szCs w:val="20"/>
+              </w:rPr>
+            </w:pPr>
+            <w:r>
+              <w:rPr>
+                <w:rFonts w:ascii="Aptos Narrow" w:hAnsi="Aptos Narrow"/>
+                <w:sz w:val="18"/>
+                <w:szCs w:val="20"/>
+              </w:rPr>
+              <w:t xml:space="preserve">955,95 </w:t>
+            </w:r>
+            <w:proofErr w:type="spellStart"/>
+            <w:r>
+              <w:rPr>
+                <w:rFonts w:ascii="Aptos Narrow" w:hAnsi="Aptos Narrow"/>
+                <w:sz w:val="18"/>
+                <w:szCs w:val="20"/>
+              </w:rPr>
+              <w:t>hres</w:t>
+            </w:r>
+            <w:proofErr w:type="spellEnd"/>
+          </w:p>
+        </w:tc>
+        <w:tc>
+          <w:tcPr>
+            <w:tcW w:w="468" w:type="dxa"/>
+          </w:tcPr>
+          <w:p>
+            <w:pPr>
+              <w:jc w:val="center"/>
+              <w:rPr>
+                <w:rFonts w:ascii="Aptos Narrow" w:hAnsi="Aptos Narrow"/>
+                <w:sz w:val="18"/>
+                <w:szCs w:val="20"/>
+              </w:rPr>
+            </w:pPr>
+            <w:r>
+              <w:rPr>
+                <w:rFonts w:ascii="Aptos Narrow" w:hAnsi="Aptos Narrow"/>
+                <w:b/>
+                <w:bCs/>
+                <w:color w:val="FF0000"/>
+                <w:sz w:val="22"/>
+                <w:szCs w:val="24"/>
+              </w:rPr>
+              <w:sym w:font="Wingdings 2" w:char="F050"/>
+            </w:r>
+          </w:p>
+        </w:tc>
+        <w:tc>
+          <w:tcPr>
+            <w:tcW w:w="468" w:type="dxa"/>
+          </w:tcPr>
+          <w:p>
+            <w:pPr>
+              <w:jc w:val="center"/>
+              <w:rPr>
+                <w:rFonts w:ascii="Aptos Narrow" w:hAnsi="Aptos Narrow"/>
+                <w:sz w:val="18"/>
+                <w:szCs w:val="20"/>
+              </w:rPr>
+            </w:pPr>
+            <w:r>
+              <w:rPr>
+                <w:rFonts w:ascii="Aptos Narrow" w:hAnsi="Aptos Narrow"/>
+                <w:b/>
+                <w:bCs/>
+                <w:color w:val="FF0000"/>
+                <w:sz w:val="22"/>
+                <w:szCs w:val="24"/>
+              </w:rPr>
+              <w:sym w:font="Wingdings 2" w:char="F050"/>
+            </w:r>
+          </w:p>
+        </w:tc>
+        <w:tc>
+          <w:tcPr>
+            <w:tcW w:w="468" w:type="dxa"/>
+          </w:tcPr>
+          <w:p>
+            <w:pPr>
+              <w:jc w:val="center"/>
+              <w:rPr>
+                <w:rFonts w:ascii="Aptos Narrow" w:hAnsi="Aptos Narrow"/>
+                <w:sz w:val="18"/>
+                <w:szCs w:val="20"/>
+              </w:rPr>
+            </w:pPr>
+            <w:r>
+              <w:rPr>
+                <w:rFonts w:ascii="Aptos Narrow" w:hAnsi="Aptos Narrow"/>
+                <w:b/>
+                <w:bCs/>
+                <w:color w:val="FF0000"/>
+                <w:sz w:val="22"/>
+                <w:szCs w:val="24"/>
+              </w:rPr>
+              <w:sym w:font="Wingdings 2" w:char="F050"/>
+            </w:r>
+          </w:p>
+        </w:tc>
+        <w:tc>
+          <w:tcPr>
+            <w:tcW w:w="757" w:type="dxa"/>
+          </w:tcPr>
+          <w:p>
+            <w:pPr>
+              <w:jc w:val="center"/>
+              <w:rPr>
+                <w:rFonts w:ascii="Aptos Narrow" w:hAnsi="Aptos Narrow"/>
+                <w:sz w:val="18"/>
+                <w:szCs w:val="20"/>
+              </w:rPr>
+            </w:pPr>
+            <w:r>
+              <w:rPr>
+                <w:rFonts w:ascii="Aptos Narrow" w:hAnsi="Aptos Narrow"/>
+                <w:sz w:val="18"/>
+                <w:szCs w:val="20"/>
+              </w:rPr>
+              <w:t>4346</w:t>
+            </w:r>
+          </w:p>
+        </w:tc>
+        <w:tc>
+          <w:tcPr>
+            <w:tcW w:w="465" w:type="dxa"/>
+          </w:tcPr>
+          <w:p>
+            <w:pPr>
+              <w:jc w:val="center"/>
+              <w:rPr>
+                <w:rFonts w:ascii="Aptos Narrow" w:hAnsi="Aptos Narrow"/>
+                <w:sz w:val="18"/>
+                <w:szCs w:val="20"/>
+              </w:rPr>
+            </w:pPr>
+            <w:r>
+              <w:rPr>
+                <w:rFonts w:ascii="Aptos Narrow" w:hAnsi="Aptos Narrow"/>
+                <w:b/>
+                <w:bCs/>
+                <w:color w:val="FF0000"/>
+                <w:sz w:val="22"/>
+                <w:szCs w:val="24"/>
+              </w:rPr>
+              <w:sym w:font="Wingdings 2" w:char="F050"/>
+            </w:r>
+          </w:p>
+        </w:tc>
+      </w:tr>
+      <w:tr>
+        <w:tc>
+          <w:tcPr>
+            <w:tcW w:w="1715" w:type="dxa"/>
+          </w:tcPr>
+          <w:p>
+            <w:pPr>
+              <w:rPr>
+                <w:rFonts w:ascii="Aptos Narrow" w:hAnsi="Aptos Narrow"/>
+                <w:sz w:val="18"/>
+                <w:szCs w:val="20"/>
+              </w:rPr>
+            </w:pPr>
+            <w:r>
+              <w:rPr>
+                <w:rFonts w:ascii="Aptos Narrow" w:hAnsi="Aptos Narrow"/>
+                <w:sz w:val="18"/>
+                <w:szCs w:val="20"/>
+              </w:rPr>
+              <w:t>202</w:t>
+            </w:r>
+            <w:r>
+              <w:rPr>
+                <w:rFonts w:ascii="Aptos Narrow" w:hAnsi="Aptos Narrow"/>
+                <w:sz w:val="18"/>
+                <w:szCs w:val="20"/>
+              </w:rPr>
+              <w:t>5</w:t>
+            </w:r>
+            <w:r>
+              <w:rPr>
+                <w:rFonts w:ascii="Aptos Narrow" w:hAnsi="Aptos Narrow"/>
+                <w:sz w:val="18"/>
+                <w:szCs w:val="20"/>
+              </w:rPr>
+              <w:t>_</w:t>
+            </w:r>
+            <w:r>
+              <w:rPr>
+                <w:rFonts w:ascii="Aptos Narrow" w:hAnsi="Aptos Narrow"/>
+                <w:sz w:val="18"/>
+                <w:szCs w:val="20"/>
+              </w:rPr>
+              <w:t>02</w:t>
+            </w:r>
+            <w:r>
+              <w:rPr>
+                <w:rFonts w:ascii="Aptos Narrow" w:hAnsi="Aptos Narrow"/>
+                <w:sz w:val="18"/>
+                <w:szCs w:val="20"/>
+              </w:rPr>
+              <w:t>_</w:t>
+            </w:r>
+            <w:r>
+              <w:rPr>
+                <w:rFonts w:ascii="Aptos Narrow" w:hAnsi="Aptos Narrow"/>
+                <w:sz w:val="18"/>
+                <w:szCs w:val="20"/>
+              </w:rPr>
+              <w:t>2</w:t>
+            </w:r>
+            <w:r>
+              <w:rPr>
+                <w:rFonts w:ascii="Aptos Narrow" w:hAnsi="Aptos Narrow"/>
+                <w:sz w:val="18"/>
+                <w:szCs w:val="20"/>
+              </w:rPr>
+              <w:t>5</w:t>
+            </w:r>
+            <w:r>
+              <w:rPr>
+                <w:rFonts w:ascii="Aptos Narrow" w:hAnsi="Aptos Narrow"/>
+                <w:sz w:val="18"/>
+                <w:szCs w:val="20"/>
+              </w:rPr>
+              <w:t>_22</w:t>
+            </w:r>
+            <w:r>
+              <w:rPr>
+                <w:rFonts w:ascii="Aptos Narrow" w:hAnsi="Aptos Narrow"/>
+                <w:sz w:val="18"/>
+                <w:szCs w:val="20"/>
+              </w:rPr>
+              <w:t>40</w:t>
+            </w:r>
+          </w:p>
+        </w:tc>
+        <w:tc>
+          <w:tcPr>
+            <w:tcW w:w="938" w:type="dxa"/>
+          </w:tcPr>
+          <w:p>
+            <w:pPr>
+              <w:jc w:val="center"/>
+              <w:rPr>
+                <w:rFonts w:ascii="Aptos Narrow" w:hAnsi="Aptos Narrow"/>
+                <w:sz w:val="18"/>
+                <w:szCs w:val="20"/>
+              </w:rPr>
+            </w:pPr>
+            <w:r>
+              <w:rPr>
+                <w:rFonts w:ascii="Aptos Narrow" w:hAnsi="Aptos Narrow"/>
+                <w:sz w:val="18"/>
+                <w:szCs w:val="20"/>
+              </w:rPr>
+              <w:t>OK</w:t>
+            </w:r>
+          </w:p>
+        </w:tc>
+        <w:tc>
+          <w:tcPr>
+            <w:tcW w:w="1970" w:type="dxa"/>
+          </w:tcPr>
+          <w:p>
+            <w:pPr>
+              <w:jc w:val="center"/>
+              <w:rPr>
+                <w:rFonts w:ascii="Aptos Narrow" w:hAnsi="Aptos Narrow"/>
+                <w:sz w:val="18"/>
+                <w:szCs w:val="20"/>
+              </w:rPr>
+            </w:pPr>
+            <w:r>
+              <w:rPr>
+                <w:rFonts w:ascii="Aptos Narrow" w:hAnsi="Aptos Narrow"/>
+                <w:sz w:val="18"/>
+                <w:szCs w:val="20"/>
+              </w:rPr>
+              <w:t>202</w:t>
+            </w:r>
+            <w:r>
+              <w:rPr>
+                <w:rFonts w:ascii="Aptos Narrow" w:hAnsi="Aptos Narrow"/>
+                <w:sz w:val="18"/>
+                <w:szCs w:val="20"/>
+              </w:rPr>
+              <w:t>5</w:t>
+            </w:r>
+            <w:r>
+              <w:rPr>
+                <w:rFonts w:ascii="Aptos Narrow" w:hAnsi="Aptos Narrow"/>
+                <w:sz w:val="18"/>
+                <w:szCs w:val="20"/>
+              </w:rPr>
+              <w:t>_</w:t>
+            </w:r>
+            <w:r>
+              <w:rPr>
+                <w:rFonts w:ascii="Aptos Narrow" w:hAnsi="Aptos Narrow"/>
+                <w:sz w:val="18"/>
+                <w:szCs w:val="20"/>
+              </w:rPr>
+              <w:t>02</w:t>
+            </w:r>
+            <w:r>
+              <w:rPr>
+                <w:rFonts w:ascii="Aptos Narrow" w:hAnsi="Aptos Narrow"/>
+                <w:sz w:val="18"/>
+                <w:szCs w:val="20"/>
+              </w:rPr>
+              <w:t>_</w:t>
+            </w:r>
+            <w:r>
+              <w:rPr>
+                <w:rFonts w:ascii="Aptos Narrow" w:hAnsi="Aptos Narrow"/>
+                <w:sz w:val="18"/>
+                <w:szCs w:val="20"/>
+              </w:rPr>
+              <w:t>26</w:t>
+            </w:r>
+            <w:r>
+              <w:rPr>
+                <w:rFonts w:ascii="Aptos Narrow" w:hAnsi="Aptos Narrow"/>
+                <w:sz w:val="18"/>
+                <w:szCs w:val="20"/>
+              </w:rPr>
+              <w:t>_</w:t>
+            </w:r>
+            <w:r>
+              <w:rPr>
+                <w:rFonts w:ascii="Aptos Narrow" w:hAnsi="Aptos Narrow"/>
+                <w:sz w:val="18"/>
+                <w:szCs w:val="20"/>
+              </w:rPr>
+              <w:t>22</w:t>
+            </w:r>
+            <w:r>
+              <w:rPr>
+                <w:rFonts w:ascii="Aptos Narrow" w:hAnsi="Aptos Narrow"/>
+                <w:sz w:val="18"/>
+                <w:szCs w:val="20"/>
+              </w:rPr>
+              <w:t>49</w:t>
             </w:r>
             <w:r>
               <w:rPr>
@@ -16394,7 +17264,7 @@
                 <w:sz w:val="18"/>
                 <w:szCs w:val="20"/>
               </w:rPr>
-              <w:t>92 101,05 $</w:t>
+              <w:t>87 897,27 $</w:t>
             </w:r>
           </w:p>
         </w:tc>
@@ -16495,7 +17365,7 @@
                 <w:sz w:val="18"/>
                 <w:szCs w:val="20"/>
               </w:rPr>
-              <w:t xml:space="preserve">903,85 </w:t>
+              <w:t xml:space="preserve">1 003,50 </w:t>
             </w:r>
             <w:proofErr w:type="spellStart"/>
             <w:r>
@@ -16606,7 +17476,482 @@
                 <w:sz w:val="18"/>
                 <w:szCs w:val="20"/>
               </w:rPr>
-              <w:t>4270</w:t>
+              <w:t>4410</w:t>
+            </w:r>
+          </w:p>
+        </w:tc>
+        <w:tc>
+          <w:tcPr>
+            <w:tcW w:w="465" w:type="dxa"/>
+          </w:tcPr>
+          <w:p>
+            <w:pPr>
+              <w:jc w:val="center"/>
+              <w:rPr>
+                <w:rFonts w:ascii="Aptos Narrow" w:hAnsi="Aptos Narrow"/>
+                <w:sz w:val="18"/>
+                <w:szCs w:val="20"/>
+              </w:rPr>
+            </w:pPr>
+            <w:r>
+              <w:rPr>
+                <w:rFonts w:ascii="Aptos Narrow" w:hAnsi="Aptos Narrow"/>
+                <w:b/>
+                <w:bCs/>
+                <w:color w:val="FF0000"/>
+                <w:sz w:val="22"/>
+                <w:szCs w:val="24"/>
+              </w:rPr>
+              <w:sym w:font="Wingdings 2" w:char="F050"/>
+            </w:r>
+          </w:p>
+        </w:tc>
+      </w:tr>
+      <w:tr>
+        <w:tc>
+          <w:tcPr>
+            <w:tcW w:w="1715" w:type="dxa"/>
+          </w:tcPr>
+          <w:p>
+            <w:pPr>
+              <w:rPr>
+                <w:rFonts w:ascii="Aptos Narrow" w:hAnsi="Aptos Narrow"/>
+                <w:sz w:val="18"/>
+                <w:szCs w:val="20"/>
+              </w:rPr>
+            </w:pPr>
+            <w:r>
+              <w:rPr>
+                <w:rFonts w:ascii="Aptos Narrow" w:hAnsi="Aptos Narrow"/>
+                <w:sz w:val="18"/>
+                <w:szCs w:val="20"/>
+              </w:rPr>
+              <w:t>202</w:t>
+            </w:r>
+            <w:r>
+              <w:rPr>
+                <w:rFonts w:ascii="Aptos Narrow" w:hAnsi="Aptos Narrow"/>
+                <w:sz w:val="18"/>
+                <w:szCs w:val="20"/>
+              </w:rPr>
+              <w:t>5</w:t>
+            </w:r>
+            <w:r>
+              <w:rPr>
+                <w:rFonts w:ascii="Aptos Narrow" w:hAnsi="Aptos Narrow"/>
+                <w:sz w:val="18"/>
+                <w:szCs w:val="20"/>
+              </w:rPr>
+              <w:t>_</w:t>
+            </w:r>
+            <w:r>
+              <w:rPr>
+                <w:rFonts w:ascii="Aptos Narrow" w:hAnsi="Aptos Narrow"/>
+                <w:sz w:val="18"/>
+                <w:szCs w:val="20"/>
+              </w:rPr>
+              <w:t>02</w:t>
+            </w:r>
+            <w:r>
+              <w:rPr>
+                <w:rFonts w:ascii="Aptos Narrow" w:hAnsi="Aptos Narrow"/>
+                <w:sz w:val="18"/>
+                <w:szCs w:val="20"/>
+              </w:rPr>
+              <w:t>_</w:t>
+            </w:r>
+            <w:r>
+              <w:rPr>
+                <w:rFonts w:ascii="Aptos Narrow" w:hAnsi="Aptos Narrow"/>
+                <w:sz w:val="18"/>
+                <w:szCs w:val="20"/>
+              </w:rPr>
+              <w:t>2</w:t>
+            </w:r>
+            <w:r>
+              <w:rPr>
+                <w:rFonts w:ascii="Aptos Narrow" w:hAnsi="Aptos Narrow"/>
+                <w:sz w:val="18"/>
+                <w:szCs w:val="20"/>
+              </w:rPr>
+              <w:t>6</w:t>
+            </w:r>
+            <w:r>
+              <w:rPr>
+                <w:rFonts w:ascii="Aptos Narrow" w:hAnsi="Aptos Narrow"/>
+                <w:sz w:val="18"/>
+                <w:szCs w:val="20"/>
+              </w:rPr>
+              <w:t>_</w:t>
+            </w:r>
+            <w:r>
+              <w:rPr>
+                <w:rFonts w:ascii="Aptos Narrow" w:hAnsi="Aptos Narrow"/>
+                <w:sz w:val="18"/>
+                <w:szCs w:val="20"/>
+              </w:rPr>
+              <w:t>2221</w:t>
+            </w:r>
+          </w:p>
+        </w:tc>
+        <w:tc>
+          <w:tcPr>
+            <w:tcW w:w="938" w:type="dxa"/>
+          </w:tcPr>
+          <w:p>
+            <w:pPr>
+              <w:jc w:val="center"/>
+              <w:rPr>
+                <w:rFonts w:ascii="Aptos Narrow" w:hAnsi="Aptos Narrow"/>
+                <w:sz w:val="18"/>
+                <w:szCs w:val="20"/>
+              </w:rPr>
+            </w:pPr>
+            <w:r>
+              <w:rPr>
+                <w:rFonts w:ascii="Aptos Narrow" w:hAnsi="Aptos Narrow"/>
+                <w:sz w:val="18"/>
+                <w:szCs w:val="20"/>
+              </w:rPr>
+              <w:t>OK</w:t>
+            </w:r>
+          </w:p>
+        </w:tc>
+        <w:tc>
+          <w:tcPr>
+            <w:tcW w:w="1970" w:type="dxa"/>
+          </w:tcPr>
+          <w:p>
+            <w:pPr>
+              <w:jc w:val="center"/>
+              <w:rPr>
+                <w:rFonts w:ascii="Aptos Narrow" w:hAnsi="Aptos Narrow"/>
+                <w:sz w:val="18"/>
+                <w:szCs w:val="20"/>
+              </w:rPr>
+            </w:pPr>
+            <w:r>
+              <w:rPr>
+                <w:rFonts w:ascii="Aptos Narrow" w:hAnsi="Aptos Narrow"/>
+                <w:sz w:val="18"/>
+                <w:szCs w:val="20"/>
+              </w:rPr>
+              <w:t>202</w:t>
+            </w:r>
+            <w:r>
+              <w:rPr>
+                <w:rFonts w:ascii="Aptos Narrow" w:hAnsi="Aptos Narrow"/>
+                <w:sz w:val="18"/>
+                <w:szCs w:val="20"/>
+              </w:rPr>
+              <w:t>5</w:t>
+            </w:r>
+            <w:r>
+              <w:rPr>
+                <w:rFonts w:ascii="Aptos Narrow" w:hAnsi="Aptos Narrow"/>
+                <w:sz w:val="18"/>
+                <w:szCs w:val="20"/>
+              </w:rPr>
+              <w:t>_</w:t>
+            </w:r>
+            <w:r>
+              <w:rPr>
+                <w:rFonts w:ascii="Aptos Narrow" w:hAnsi="Aptos Narrow"/>
+                <w:sz w:val="18"/>
+                <w:szCs w:val="20"/>
+              </w:rPr>
+              <w:t>02</w:t>
+            </w:r>
+            <w:r>
+              <w:rPr>
+                <w:rFonts w:ascii="Aptos Narrow" w:hAnsi="Aptos Narrow"/>
+                <w:sz w:val="18"/>
+                <w:szCs w:val="20"/>
+              </w:rPr>
+              <w:t>_</w:t>
+            </w:r>
+            <w:r>
+              <w:rPr>
+                <w:rFonts w:ascii="Aptos Narrow" w:hAnsi="Aptos Narrow"/>
+                <w:sz w:val="18"/>
+                <w:szCs w:val="20"/>
+              </w:rPr>
+              <w:t>2</w:t>
+            </w:r>
+            <w:r>
+              <w:rPr>
+                <w:rFonts w:ascii="Aptos Narrow" w:hAnsi="Aptos Narrow"/>
+                <w:sz w:val="18"/>
+                <w:szCs w:val="20"/>
+              </w:rPr>
+              <w:t>6</w:t>
+            </w:r>
+            <w:r>
+              <w:rPr>
+                <w:rFonts w:ascii="Aptos Narrow" w:hAnsi="Aptos Narrow"/>
+                <w:sz w:val="18"/>
+                <w:szCs w:val="20"/>
+              </w:rPr>
+              <w:t>_</w:t>
+            </w:r>
+            <w:r>
+              <w:rPr>
+                <w:rFonts w:ascii="Aptos Narrow" w:hAnsi="Aptos Narrow"/>
+                <w:sz w:val="18"/>
+                <w:szCs w:val="20"/>
+              </w:rPr>
+              <w:t>22</w:t>
+            </w:r>
+            <w:r>
+              <w:rPr>
+                <w:rFonts w:ascii="Aptos Narrow" w:hAnsi="Aptos Narrow"/>
+                <w:sz w:val="18"/>
+                <w:szCs w:val="20"/>
+              </w:rPr>
+              <w:t>30</w:t>
+            </w:r>
+            <w:r>
+              <w:rPr>
+                <w:rFonts w:ascii="Aptos Narrow" w:hAnsi="Aptos Narrow"/>
+                <w:sz w:val="18"/>
+                <w:szCs w:val="20"/>
+              </w:rPr>
+              <w:t>.pdf</w:t>
+            </w:r>
+          </w:p>
+        </w:tc>
+        <w:tc>
+          <w:tcPr>
+            <w:tcW w:w="1342" w:type="dxa"/>
+          </w:tcPr>
+          <w:p>
+            <w:pPr>
+              <w:jc w:val="right"/>
+              <w:rPr>
+                <w:rFonts w:ascii="Aptos Narrow" w:hAnsi="Aptos Narrow"/>
+                <w:sz w:val="18"/>
+                <w:szCs w:val="20"/>
+              </w:rPr>
+            </w:pPr>
+            <w:r>
+              <w:rPr>
+                <w:rFonts w:ascii="Aptos Narrow" w:hAnsi="Aptos Narrow"/>
+                <w:sz w:val="18"/>
+                <w:szCs w:val="20"/>
+              </w:rPr>
+              <w:t>87 897,27 $</w:t>
+            </w:r>
+          </w:p>
+        </w:tc>
+        <w:tc>
+          <w:tcPr>
+            <w:tcW w:w="468" w:type="dxa"/>
+          </w:tcPr>
+          <w:p>
+            <w:pPr>
+              <w:jc w:val="center"/>
+              <w:rPr>
+                <w:rFonts w:ascii="Aptos Narrow" w:hAnsi="Aptos Narrow"/>
+                <w:sz w:val="18"/>
+                <w:szCs w:val="20"/>
+              </w:rPr>
+            </w:pPr>
+            <w:r>
+              <w:rPr>
+                <w:rFonts w:ascii="Aptos Narrow" w:hAnsi="Aptos Narrow"/>
+                <w:b/>
+                <w:bCs/>
+                <w:color w:val="FF0000"/>
+                <w:sz w:val="22"/>
+                <w:szCs w:val="24"/>
+              </w:rPr>
+              <w:sym w:font="Wingdings 2" w:char="F050"/>
+            </w:r>
+          </w:p>
+        </w:tc>
+        <w:tc>
+          <w:tcPr>
+            <w:tcW w:w="468" w:type="dxa"/>
+          </w:tcPr>
+          <w:p>
+            <w:pPr>
+              <w:jc w:val="center"/>
+              <w:rPr>
+                <w:rFonts w:ascii="Aptos Narrow" w:hAnsi="Aptos Narrow"/>
+                <w:sz w:val="18"/>
+                <w:szCs w:val="20"/>
+              </w:rPr>
+            </w:pPr>
+            <w:r>
+              <w:rPr>
+                <w:rFonts w:ascii="Aptos Narrow" w:hAnsi="Aptos Narrow"/>
+                <w:b/>
+                <w:bCs/>
+                <w:color w:val="FF0000"/>
+                <w:sz w:val="22"/>
+                <w:szCs w:val="24"/>
+              </w:rPr>
+              <w:sym w:font="Wingdings 2" w:char="F050"/>
+            </w:r>
+          </w:p>
+        </w:tc>
+        <w:tc>
+          <w:tcPr>
+            <w:tcW w:w="468" w:type="dxa"/>
+          </w:tcPr>
+          <w:p>
+            <w:pPr>
+              <w:jc w:val="center"/>
+              <w:rPr>
+                <w:rFonts w:ascii="Aptos Narrow" w:hAnsi="Aptos Narrow"/>
+                <w:sz w:val="18"/>
+                <w:szCs w:val="20"/>
+              </w:rPr>
+            </w:pPr>
+            <w:r>
+              <w:rPr>
+                <w:rFonts w:ascii="Aptos Narrow" w:hAnsi="Aptos Narrow"/>
+                <w:b/>
+                <w:bCs/>
+                <w:color w:val="FF0000"/>
+                <w:sz w:val="22"/>
+                <w:szCs w:val="24"/>
+              </w:rPr>
+              <w:sym w:font="Wingdings 2" w:char="F050"/>
+            </w:r>
+          </w:p>
+        </w:tc>
+        <w:tc>
+          <w:tcPr>
+            <w:tcW w:w="1233" w:type="dxa"/>
+          </w:tcPr>
+          <w:p>
+            <w:pPr>
+              <w:jc w:val="right"/>
+              <w:rPr>
+                <w:rFonts w:ascii="Aptos Narrow" w:hAnsi="Aptos Narrow"/>
+                <w:sz w:val="18"/>
+                <w:szCs w:val="20"/>
+              </w:rPr>
+            </w:pPr>
+            <w:r>
+              <w:rPr>
+                <w:rFonts w:ascii="Aptos Narrow" w:hAnsi="Aptos Narrow"/>
+                <w:sz w:val="18"/>
+                <w:szCs w:val="20"/>
+              </w:rPr>
+              <w:t xml:space="preserve">1 039,20 </w:t>
+            </w:r>
+            <w:proofErr w:type="spellStart"/>
+            <w:r>
+              <w:rPr>
+                <w:rFonts w:ascii="Aptos Narrow" w:hAnsi="Aptos Narrow"/>
+                <w:sz w:val="18"/>
+                <w:szCs w:val="20"/>
+              </w:rPr>
+              <w:t>hres</w:t>
+            </w:r>
+            <w:proofErr w:type="spellEnd"/>
+          </w:p>
+        </w:tc>
+        <w:tc>
+          <w:tcPr>
+            <w:tcW w:w="468" w:type="dxa"/>
+          </w:tcPr>
+          <w:p>
+            <w:pPr>
+              <w:jc w:val="center"/>
+              <w:rPr>
+                <w:rFonts w:ascii="Aptos Narrow" w:hAnsi="Aptos Narrow"/>
+                <w:sz w:val="18"/>
+                <w:szCs w:val="20"/>
+              </w:rPr>
+            </w:pPr>
+            <w:r>
+              <w:rPr>
+                <w:rFonts w:ascii="Aptos Narrow" w:hAnsi="Aptos Narrow"/>
+                <w:b/>
+                <w:bCs/>
+                <w:color w:val="FF0000"/>
+                <w:sz w:val="22"/>
+                <w:szCs w:val="24"/>
+              </w:rPr>
+              <w:sym w:font="Wingdings 2" w:char="F050"/>
+            </w:r>
+          </w:p>
+        </w:tc>
+        <w:tc>
+          <w:tcPr>
+            <w:tcW w:w="468" w:type="dxa"/>
+          </w:tcPr>
+          <w:p>
+            <w:pPr>
+              <w:jc w:val="center"/>
+              <w:rPr>
+                <w:rFonts w:ascii="Aptos Narrow" w:hAnsi="Aptos Narrow"/>
+                <w:sz w:val="18"/>
+                <w:szCs w:val="20"/>
+              </w:rPr>
+            </w:pPr>
+            <w:r>
+              <w:rPr>
+                <w:rFonts w:ascii="Aptos Narrow" w:hAnsi="Aptos Narrow"/>
+                <w:b/>
+                <w:bCs/>
+                <w:color w:val="FF0000"/>
+                <w:sz w:val="22"/>
+                <w:szCs w:val="24"/>
+              </w:rPr>
+              <w:sym w:font="Wingdings 2" w:char="F050"/>
+            </w:r>
+          </w:p>
+        </w:tc>
+        <w:tc>
+          <w:tcPr>
+            <w:tcW w:w="468" w:type="dxa"/>
+          </w:tcPr>
+          <w:p>
+            <w:pPr>
+              <w:jc w:val="center"/>
+              <w:rPr>
+                <w:rFonts w:ascii="Aptos Narrow" w:hAnsi="Aptos Narrow"/>
+                <w:sz w:val="18"/>
+                <w:szCs w:val="20"/>
+              </w:rPr>
+            </w:pPr>
+            <w:r>
+              <w:rPr>
+                <w:rFonts w:ascii="Aptos Narrow" w:hAnsi="Aptos Narrow"/>
+                <w:b/>
+                <w:bCs/>
+                <w:color w:val="FF0000"/>
+                <w:sz w:val="22"/>
+                <w:szCs w:val="24"/>
+              </w:rPr>
+              <w:sym w:font="Wingdings 2" w:char="F050"/>
+            </w:r>
+          </w:p>
+        </w:tc>
+        <w:tc>
+          <w:tcPr>
+            <w:tcW w:w="757" w:type="dxa"/>
+          </w:tcPr>
+          <w:p>
+            <w:pPr>
+              <w:jc w:val="center"/>
+              <w:rPr>
+                <w:rFonts w:ascii="Aptos Narrow" w:hAnsi="Aptos Narrow"/>
+                <w:sz w:val="18"/>
+                <w:szCs w:val="20"/>
+              </w:rPr>
+            </w:pPr>
+            <w:r>
+              <w:rPr>
+                <w:rFonts w:ascii="Aptos Narrow" w:hAnsi="Aptos Narrow"/>
+                <w:sz w:val="18"/>
+                <w:szCs w:val="20"/>
+              </w:rPr>
+              <w:t>4453</w:t>
             </w:r>
           </w:p>
         </w:tc>

</xml_diff>

<commit_message>
2025-03-01 @ 13:40 - v6.A.5.xlsb - 28 249 lignes - Compile OK
* modFAC_Interrogation.bas
- Plage ---> plage
* modFunctions.bas
- Nouvelle fonction pour déterminer s'il y a ou pas de lignes sélectionnée dans un listBox
* modGL_EJ.bas
- Changer le tri des écritures de journal (No. Entrée, Débit (D) et Crédit (D)
* modGL_PrepEF.bas
- Éliminer du code en remarques
* modGL_Rapport_Nouveau.bas
- Nouveau module pour la refonte du rapport des transactions du G/L (570 lignes)
* modGL_Rapport_TBD.bas
- Ce module devient inutile, toutes les lignes en remarques
* modMENU_GL.bas
- Appel au userForm 'ufGL_Rapport' plutôt que la feuille wshGL_Rapport
* ufGL_Rapport
- Nouveau userForm pour saisir les paramètres du rapport (228 lignes)
* wshGL_Rapport.doccls
- Feuille désuète, mise en remarques de tout le code
</commit_message>
<xml_diff>
--- a/Vérification Quotidienne.docx
+++ b/Vérification Quotidienne.docx
@@ -17099,7 +17099,53 @@
                 <w:sz w:val="18"/>
                 <w:szCs w:val="20"/>
               </w:rPr>
-              <w:t>2</w:t>
+              <w:t>25_2240</w:t>
+            </w:r>
+          </w:p>
+        </w:tc>
+        <w:tc>
+          <w:tcPr>
+            <w:tcW w:w="938" w:type="dxa"/>
+          </w:tcPr>
+          <w:p>
+            <w:pPr>
+              <w:jc w:val="center"/>
+              <w:rPr>
+                <w:rFonts w:ascii="Aptos Narrow" w:hAnsi="Aptos Narrow"/>
+                <w:sz w:val="18"/>
+                <w:szCs w:val="20"/>
+              </w:rPr>
+            </w:pPr>
+            <w:r>
+              <w:rPr>
+                <w:rFonts w:ascii="Aptos Narrow" w:hAnsi="Aptos Narrow"/>
+                <w:sz w:val="18"/>
+                <w:szCs w:val="20"/>
+              </w:rPr>
+              <w:t>OK</w:t>
+            </w:r>
+          </w:p>
+        </w:tc>
+        <w:tc>
+          <w:tcPr>
+            <w:tcW w:w="1970" w:type="dxa"/>
+          </w:tcPr>
+          <w:p>
+            <w:pPr>
+              <w:jc w:val="center"/>
+              <w:rPr>
+                <w:rFonts w:ascii="Aptos Narrow" w:hAnsi="Aptos Narrow"/>
+                <w:sz w:val="18"/>
+                <w:szCs w:val="20"/>
+              </w:rPr>
+            </w:pPr>
+            <w:r>
+              <w:rPr>
+                <w:rFonts w:ascii="Aptos Narrow" w:hAnsi="Aptos Narrow"/>
+                <w:sz w:val="18"/>
+                <w:szCs w:val="20"/>
+              </w:rPr>
+              <w:t>202</w:t>
             </w:r>
             <w:r>
               <w:rPr>
@@ -17115,76 +17161,6 @@
                 <w:sz w:val="18"/>
                 <w:szCs w:val="20"/>
               </w:rPr>
-              <w:t>_22</w:t>
-            </w:r>
-            <w:r>
-              <w:rPr>
-                <w:rFonts w:ascii="Aptos Narrow" w:hAnsi="Aptos Narrow"/>
-                <w:sz w:val="18"/>
-                <w:szCs w:val="20"/>
-              </w:rPr>
-              <w:t>40</w:t>
-            </w:r>
-          </w:p>
-        </w:tc>
-        <w:tc>
-          <w:tcPr>
-            <w:tcW w:w="938" w:type="dxa"/>
-          </w:tcPr>
-          <w:p>
-            <w:pPr>
-              <w:jc w:val="center"/>
-              <w:rPr>
-                <w:rFonts w:ascii="Aptos Narrow" w:hAnsi="Aptos Narrow"/>
-                <w:sz w:val="18"/>
-                <w:szCs w:val="20"/>
-              </w:rPr>
-            </w:pPr>
-            <w:r>
-              <w:rPr>
-                <w:rFonts w:ascii="Aptos Narrow" w:hAnsi="Aptos Narrow"/>
-                <w:sz w:val="18"/>
-                <w:szCs w:val="20"/>
-              </w:rPr>
-              <w:t>OK</w:t>
-            </w:r>
-          </w:p>
-        </w:tc>
-        <w:tc>
-          <w:tcPr>
-            <w:tcW w:w="1970" w:type="dxa"/>
-          </w:tcPr>
-          <w:p>
-            <w:pPr>
-              <w:jc w:val="center"/>
-              <w:rPr>
-                <w:rFonts w:ascii="Aptos Narrow" w:hAnsi="Aptos Narrow"/>
-                <w:sz w:val="18"/>
-                <w:szCs w:val="20"/>
-              </w:rPr>
-            </w:pPr>
-            <w:r>
-              <w:rPr>
-                <w:rFonts w:ascii="Aptos Narrow" w:hAnsi="Aptos Narrow"/>
-                <w:sz w:val="18"/>
-                <w:szCs w:val="20"/>
-              </w:rPr>
-              <w:t>202</w:t>
-            </w:r>
-            <w:r>
-              <w:rPr>
-                <w:rFonts w:ascii="Aptos Narrow" w:hAnsi="Aptos Narrow"/>
-                <w:sz w:val="18"/>
-                <w:szCs w:val="20"/>
-              </w:rPr>
-              <w:t>5</w:t>
-            </w:r>
-            <w:r>
-              <w:rPr>
-                <w:rFonts w:ascii="Aptos Narrow" w:hAnsi="Aptos Narrow"/>
-                <w:sz w:val="18"/>
-                <w:szCs w:val="20"/>
-              </w:rPr>
               <w:t>_</w:t>
             </w:r>
             <w:r>
@@ -17225,23 +17201,7 @@
                 <w:sz w:val="18"/>
                 <w:szCs w:val="20"/>
               </w:rPr>
-              <w:t>22</w:t>
-            </w:r>
-            <w:r>
-              <w:rPr>
-                <w:rFonts w:ascii="Aptos Narrow" w:hAnsi="Aptos Narrow"/>
-                <w:sz w:val="18"/>
-                <w:szCs w:val="20"/>
-              </w:rPr>
-              <w:t>49</w:t>
-            </w:r>
-            <w:r>
-              <w:rPr>
-                <w:rFonts w:ascii="Aptos Narrow" w:hAnsi="Aptos Narrow"/>
-                <w:sz w:val="18"/>
-                <w:szCs w:val="20"/>
-              </w:rPr>
-              <w:t>.pdf</w:t>
+              <w:t>2249.pdf</w:t>
             </w:r>
           </w:p>
         </w:tc>
@@ -17566,6 +17526,433 @@
                 <w:sz w:val="18"/>
                 <w:szCs w:val="20"/>
               </w:rPr>
+              <w:t>26_2221</w:t>
+            </w:r>
+          </w:p>
+        </w:tc>
+        <w:tc>
+          <w:tcPr>
+            <w:tcW w:w="938" w:type="dxa"/>
+          </w:tcPr>
+          <w:p>
+            <w:pPr>
+              <w:jc w:val="center"/>
+              <w:rPr>
+                <w:rFonts w:ascii="Aptos Narrow" w:hAnsi="Aptos Narrow"/>
+                <w:sz w:val="18"/>
+                <w:szCs w:val="20"/>
+              </w:rPr>
+            </w:pPr>
+            <w:r>
+              <w:rPr>
+                <w:rFonts w:ascii="Aptos Narrow" w:hAnsi="Aptos Narrow"/>
+                <w:sz w:val="18"/>
+                <w:szCs w:val="20"/>
+              </w:rPr>
+              <w:t>OK</w:t>
+            </w:r>
+          </w:p>
+        </w:tc>
+        <w:tc>
+          <w:tcPr>
+            <w:tcW w:w="1970" w:type="dxa"/>
+          </w:tcPr>
+          <w:p>
+            <w:pPr>
+              <w:jc w:val="center"/>
+              <w:rPr>
+                <w:rFonts w:ascii="Aptos Narrow" w:hAnsi="Aptos Narrow"/>
+                <w:sz w:val="18"/>
+                <w:szCs w:val="20"/>
+              </w:rPr>
+            </w:pPr>
+            <w:r>
+              <w:rPr>
+                <w:rFonts w:ascii="Aptos Narrow" w:hAnsi="Aptos Narrow"/>
+                <w:sz w:val="18"/>
+                <w:szCs w:val="20"/>
+              </w:rPr>
+              <w:t>202</w:t>
+            </w:r>
+            <w:r>
+              <w:rPr>
+                <w:rFonts w:ascii="Aptos Narrow" w:hAnsi="Aptos Narrow"/>
+                <w:sz w:val="18"/>
+                <w:szCs w:val="20"/>
+              </w:rPr>
+              <w:t>5</w:t>
+            </w:r>
+            <w:r>
+              <w:rPr>
+                <w:rFonts w:ascii="Aptos Narrow" w:hAnsi="Aptos Narrow"/>
+                <w:sz w:val="18"/>
+                <w:szCs w:val="20"/>
+              </w:rPr>
+              <w:t>_</w:t>
+            </w:r>
+            <w:r>
+              <w:rPr>
+                <w:rFonts w:ascii="Aptos Narrow" w:hAnsi="Aptos Narrow"/>
+                <w:sz w:val="18"/>
+                <w:szCs w:val="20"/>
+              </w:rPr>
+              <w:t>02</w:t>
+            </w:r>
+            <w:r>
+              <w:rPr>
+                <w:rFonts w:ascii="Aptos Narrow" w:hAnsi="Aptos Narrow"/>
+                <w:sz w:val="18"/>
+                <w:szCs w:val="20"/>
+              </w:rPr>
+              <w:t>_</w:t>
+            </w:r>
+            <w:r>
+              <w:rPr>
+                <w:rFonts w:ascii="Aptos Narrow" w:hAnsi="Aptos Narrow"/>
+                <w:sz w:val="18"/>
+                <w:szCs w:val="20"/>
+              </w:rPr>
+              <w:t>26</w:t>
+            </w:r>
+            <w:r>
+              <w:rPr>
+                <w:rFonts w:ascii="Aptos Narrow" w:hAnsi="Aptos Narrow"/>
+                <w:sz w:val="18"/>
+                <w:szCs w:val="20"/>
+              </w:rPr>
+              <w:t>_</w:t>
+            </w:r>
+            <w:r>
+              <w:rPr>
+                <w:rFonts w:ascii="Aptos Narrow" w:hAnsi="Aptos Narrow"/>
+                <w:sz w:val="18"/>
+                <w:szCs w:val="20"/>
+              </w:rPr>
+              <w:t>2230.pdf</w:t>
+            </w:r>
+          </w:p>
+        </w:tc>
+        <w:tc>
+          <w:tcPr>
+            <w:tcW w:w="1342" w:type="dxa"/>
+          </w:tcPr>
+          <w:p>
+            <w:pPr>
+              <w:jc w:val="right"/>
+              <w:rPr>
+                <w:rFonts w:ascii="Aptos Narrow" w:hAnsi="Aptos Narrow"/>
+                <w:sz w:val="18"/>
+                <w:szCs w:val="20"/>
+              </w:rPr>
+            </w:pPr>
+            <w:r>
+              <w:rPr>
+                <w:rFonts w:ascii="Aptos Narrow" w:hAnsi="Aptos Narrow"/>
+                <w:sz w:val="18"/>
+                <w:szCs w:val="20"/>
+              </w:rPr>
+              <w:t>87 897,27 $</w:t>
+            </w:r>
+          </w:p>
+        </w:tc>
+        <w:tc>
+          <w:tcPr>
+            <w:tcW w:w="468" w:type="dxa"/>
+          </w:tcPr>
+          <w:p>
+            <w:pPr>
+              <w:jc w:val="center"/>
+              <w:rPr>
+                <w:rFonts w:ascii="Aptos Narrow" w:hAnsi="Aptos Narrow"/>
+                <w:sz w:val="18"/>
+                <w:szCs w:val="20"/>
+              </w:rPr>
+            </w:pPr>
+            <w:r>
+              <w:rPr>
+                <w:rFonts w:ascii="Aptos Narrow" w:hAnsi="Aptos Narrow"/>
+                <w:b/>
+                <w:bCs/>
+                <w:color w:val="FF0000"/>
+                <w:sz w:val="22"/>
+                <w:szCs w:val="24"/>
+              </w:rPr>
+              <w:sym w:font="Wingdings 2" w:char="F050"/>
+            </w:r>
+          </w:p>
+        </w:tc>
+        <w:tc>
+          <w:tcPr>
+            <w:tcW w:w="468" w:type="dxa"/>
+          </w:tcPr>
+          <w:p>
+            <w:pPr>
+              <w:jc w:val="center"/>
+              <w:rPr>
+                <w:rFonts w:ascii="Aptos Narrow" w:hAnsi="Aptos Narrow"/>
+                <w:sz w:val="18"/>
+                <w:szCs w:val="20"/>
+              </w:rPr>
+            </w:pPr>
+            <w:r>
+              <w:rPr>
+                <w:rFonts w:ascii="Aptos Narrow" w:hAnsi="Aptos Narrow"/>
+                <w:b/>
+                <w:bCs/>
+                <w:color w:val="FF0000"/>
+                <w:sz w:val="22"/>
+                <w:szCs w:val="24"/>
+              </w:rPr>
+              <w:sym w:font="Wingdings 2" w:char="F050"/>
+            </w:r>
+          </w:p>
+        </w:tc>
+        <w:tc>
+          <w:tcPr>
+            <w:tcW w:w="468" w:type="dxa"/>
+          </w:tcPr>
+          <w:p>
+            <w:pPr>
+              <w:jc w:val="center"/>
+              <w:rPr>
+                <w:rFonts w:ascii="Aptos Narrow" w:hAnsi="Aptos Narrow"/>
+                <w:sz w:val="18"/>
+                <w:szCs w:val="20"/>
+              </w:rPr>
+            </w:pPr>
+            <w:r>
+              <w:rPr>
+                <w:rFonts w:ascii="Aptos Narrow" w:hAnsi="Aptos Narrow"/>
+                <w:b/>
+                <w:bCs/>
+                <w:color w:val="FF0000"/>
+                <w:sz w:val="22"/>
+                <w:szCs w:val="24"/>
+              </w:rPr>
+              <w:sym w:font="Wingdings 2" w:char="F050"/>
+            </w:r>
+          </w:p>
+        </w:tc>
+        <w:tc>
+          <w:tcPr>
+            <w:tcW w:w="1233" w:type="dxa"/>
+          </w:tcPr>
+          <w:p>
+            <w:pPr>
+              <w:jc w:val="right"/>
+              <w:rPr>
+                <w:rFonts w:ascii="Aptos Narrow" w:hAnsi="Aptos Narrow"/>
+                <w:sz w:val="18"/>
+                <w:szCs w:val="20"/>
+              </w:rPr>
+            </w:pPr>
+            <w:r>
+              <w:rPr>
+                <w:rFonts w:ascii="Aptos Narrow" w:hAnsi="Aptos Narrow"/>
+                <w:sz w:val="18"/>
+                <w:szCs w:val="20"/>
+              </w:rPr>
+              <w:t xml:space="preserve">1 039,20 </w:t>
+            </w:r>
+            <w:proofErr w:type="spellStart"/>
+            <w:r>
+              <w:rPr>
+                <w:rFonts w:ascii="Aptos Narrow" w:hAnsi="Aptos Narrow"/>
+                <w:sz w:val="18"/>
+                <w:szCs w:val="20"/>
+              </w:rPr>
+              <w:t>hres</w:t>
+            </w:r>
+            <w:proofErr w:type="spellEnd"/>
+          </w:p>
+        </w:tc>
+        <w:tc>
+          <w:tcPr>
+            <w:tcW w:w="468" w:type="dxa"/>
+          </w:tcPr>
+          <w:p>
+            <w:pPr>
+              <w:jc w:val="center"/>
+              <w:rPr>
+                <w:rFonts w:ascii="Aptos Narrow" w:hAnsi="Aptos Narrow"/>
+                <w:sz w:val="18"/>
+                <w:szCs w:val="20"/>
+              </w:rPr>
+            </w:pPr>
+            <w:r>
+              <w:rPr>
+                <w:rFonts w:ascii="Aptos Narrow" w:hAnsi="Aptos Narrow"/>
+                <w:b/>
+                <w:bCs/>
+                <w:color w:val="FF0000"/>
+                <w:sz w:val="22"/>
+                <w:szCs w:val="24"/>
+              </w:rPr>
+              <w:sym w:font="Wingdings 2" w:char="F050"/>
+            </w:r>
+          </w:p>
+        </w:tc>
+        <w:tc>
+          <w:tcPr>
+            <w:tcW w:w="468" w:type="dxa"/>
+          </w:tcPr>
+          <w:p>
+            <w:pPr>
+              <w:jc w:val="center"/>
+              <w:rPr>
+                <w:rFonts w:ascii="Aptos Narrow" w:hAnsi="Aptos Narrow"/>
+                <w:sz w:val="18"/>
+                <w:szCs w:val="20"/>
+              </w:rPr>
+            </w:pPr>
+            <w:r>
+              <w:rPr>
+                <w:rFonts w:ascii="Aptos Narrow" w:hAnsi="Aptos Narrow"/>
+                <w:b/>
+                <w:bCs/>
+                <w:color w:val="FF0000"/>
+                <w:sz w:val="22"/>
+                <w:szCs w:val="24"/>
+              </w:rPr>
+              <w:sym w:font="Wingdings 2" w:char="F050"/>
+            </w:r>
+          </w:p>
+        </w:tc>
+        <w:tc>
+          <w:tcPr>
+            <w:tcW w:w="468" w:type="dxa"/>
+          </w:tcPr>
+          <w:p>
+            <w:pPr>
+              <w:jc w:val="center"/>
+              <w:rPr>
+                <w:rFonts w:ascii="Aptos Narrow" w:hAnsi="Aptos Narrow"/>
+                <w:sz w:val="18"/>
+                <w:szCs w:val="20"/>
+              </w:rPr>
+            </w:pPr>
+            <w:r>
+              <w:rPr>
+                <w:rFonts w:ascii="Aptos Narrow" w:hAnsi="Aptos Narrow"/>
+                <w:b/>
+                <w:bCs/>
+                <w:color w:val="FF0000"/>
+                <w:sz w:val="22"/>
+                <w:szCs w:val="24"/>
+              </w:rPr>
+              <w:sym w:font="Wingdings 2" w:char="F050"/>
+            </w:r>
+          </w:p>
+        </w:tc>
+        <w:tc>
+          <w:tcPr>
+            <w:tcW w:w="757" w:type="dxa"/>
+          </w:tcPr>
+          <w:p>
+            <w:pPr>
+              <w:jc w:val="center"/>
+              <w:rPr>
+                <w:rFonts w:ascii="Aptos Narrow" w:hAnsi="Aptos Narrow"/>
+                <w:sz w:val="18"/>
+                <w:szCs w:val="20"/>
+              </w:rPr>
+            </w:pPr>
+            <w:r>
+              <w:rPr>
+                <w:rFonts w:ascii="Aptos Narrow" w:hAnsi="Aptos Narrow"/>
+                <w:sz w:val="18"/>
+                <w:szCs w:val="20"/>
+              </w:rPr>
+              <w:t>4453</w:t>
+            </w:r>
+          </w:p>
+        </w:tc>
+        <w:tc>
+          <w:tcPr>
+            <w:tcW w:w="465" w:type="dxa"/>
+          </w:tcPr>
+          <w:p>
+            <w:pPr>
+              <w:jc w:val="center"/>
+              <w:rPr>
+                <w:rFonts w:ascii="Aptos Narrow" w:hAnsi="Aptos Narrow"/>
+                <w:sz w:val="18"/>
+                <w:szCs w:val="20"/>
+              </w:rPr>
+            </w:pPr>
+            <w:r>
+              <w:rPr>
+                <w:rFonts w:ascii="Aptos Narrow" w:hAnsi="Aptos Narrow"/>
+                <w:b/>
+                <w:bCs/>
+                <w:color w:val="FF0000"/>
+                <w:sz w:val="22"/>
+                <w:szCs w:val="24"/>
+              </w:rPr>
+              <w:sym w:font="Wingdings 2" w:char="F050"/>
+            </w:r>
+          </w:p>
+        </w:tc>
+      </w:tr>
+      <w:tr>
+        <w:tc>
+          <w:tcPr>
+            <w:tcW w:w="1715" w:type="dxa"/>
+          </w:tcPr>
+          <w:p>
+            <w:pPr>
+              <w:rPr>
+                <w:rFonts w:ascii="Aptos Narrow" w:hAnsi="Aptos Narrow"/>
+                <w:sz w:val="18"/>
+                <w:szCs w:val="20"/>
+              </w:rPr>
+            </w:pPr>
+            <w:r>
+              <w:rPr>
+                <w:rFonts w:ascii="Aptos Narrow" w:hAnsi="Aptos Narrow"/>
+                <w:sz w:val="18"/>
+                <w:szCs w:val="20"/>
+              </w:rPr>
+              <w:t>202</w:t>
+            </w:r>
+            <w:r>
+              <w:rPr>
+                <w:rFonts w:ascii="Aptos Narrow" w:hAnsi="Aptos Narrow"/>
+                <w:sz w:val="18"/>
+                <w:szCs w:val="20"/>
+              </w:rPr>
+              <w:t>5</w:t>
+            </w:r>
+            <w:r>
+              <w:rPr>
+                <w:rFonts w:ascii="Aptos Narrow" w:hAnsi="Aptos Narrow"/>
+                <w:sz w:val="18"/>
+                <w:szCs w:val="20"/>
+              </w:rPr>
+              <w:t>_</w:t>
+            </w:r>
+            <w:r>
+              <w:rPr>
+                <w:rFonts w:ascii="Aptos Narrow" w:hAnsi="Aptos Narrow"/>
+                <w:sz w:val="18"/>
+                <w:szCs w:val="20"/>
+              </w:rPr>
+              <w:t>02</w:t>
+            </w:r>
+            <w:r>
+              <w:rPr>
+                <w:rFonts w:ascii="Aptos Narrow" w:hAnsi="Aptos Narrow"/>
+                <w:sz w:val="18"/>
+                <w:szCs w:val="20"/>
+              </w:rPr>
+              <w:t>_</w:t>
+            </w:r>
+            <w:r>
+              <w:rPr>
+                <w:rFonts w:ascii="Aptos Narrow" w:hAnsi="Aptos Narrow"/>
+                <w:sz w:val="18"/>
+                <w:szCs w:val="20"/>
+              </w:rPr>
               <w:t>2</w:t>
             </w:r>
             <w:r>
@@ -17574,23 +17961,31 @@
                 <w:sz w:val="18"/>
                 <w:szCs w:val="20"/>
               </w:rPr>
-              <w:t>6</w:t>
-            </w:r>
-            <w:r>
-              <w:rPr>
-                <w:rFonts w:ascii="Aptos Narrow" w:hAnsi="Aptos Narrow"/>
-                <w:sz w:val="18"/>
-                <w:szCs w:val="20"/>
-              </w:rPr>
-              <w:t>_</w:t>
-            </w:r>
-            <w:r>
-              <w:rPr>
-                <w:rFonts w:ascii="Aptos Narrow" w:hAnsi="Aptos Narrow"/>
-                <w:sz w:val="18"/>
-                <w:szCs w:val="20"/>
-              </w:rPr>
-              <w:t>2221</w:t>
+              <w:t>8</w:t>
+            </w:r>
+            <w:r>
+              <w:rPr>
+                <w:rFonts w:ascii="Aptos Narrow" w:hAnsi="Aptos Narrow"/>
+                <w:sz w:val="18"/>
+                <w:szCs w:val="20"/>
+              </w:rPr>
+              <w:t>_</w:t>
+            </w:r>
+            <w:r>
+              <w:rPr>
+                <w:rFonts w:ascii="Aptos Narrow" w:hAnsi="Aptos Narrow"/>
+                <w:sz w:val="18"/>
+                <w:szCs w:val="20"/>
+              </w:rPr>
+              <w:t>2</w:t>
+            </w:r>
+            <w:r>
+              <w:rPr>
+                <w:rFonts w:ascii="Aptos Narrow" w:hAnsi="Aptos Narrow"/>
+                <w:sz w:val="18"/>
+                <w:szCs w:val="20"/>
+              </w:rPr>
+              <w:t>135</w:t>
             </w:r>
           </w:p>
         </w:tc>
@@ -17684,31 +18079,31 @@
                 <w:sz w:val="18"/>
                 <w:szCs w:val="20"/>
               </w:rPr>
-              <w:t>6</w:t>
-            </w:r>
-            <w:r>
-              <w:rPr>
-                <w:rFonts w:ascii="Aptos Narrow" w:hAnsi="Aptos Narrow"/>
-                <w:sz w:val="18"/>
-                <w:szCs w:val="20"/>
-              </w:rPr>
-              <w:t>_</w:t>
-            </w:r>
-            <w:r>
-              <w:rPr>
-                <w:rFonts w:ascii="Aptos Narrow" w:hAnsi="Aptos Narrow"/>
-                <w:sz w:val="18"/>
-                <w:szCs w:val="20"/>
-              </w:rPr>
-              <w:t>22</w:t>
-            </w:r>
-            <w:r>
-              <w:rPr>
-                <w:rFonts w:ascii="Aptos Narrow" w:hAnsi="Aptos Narrow"/>
-                <w:sz w:val="18"/>
-                <w:szCs w:val="20"/>
-              </w:rPr>
-              <w:t>30</w:t>
+              <w:t>8</w:t>
+            </w:r>
+            <w:r>
+              <w:rPr>
+                <w:rFonts w:ascii="Aptos Narrow" w:hAnsi="Aptos Narrow"/>
+                <w:sz w:val="18"/>
+                <w:szCs w:val="20"/>
+              </w:rPr>
+              <w:t>_</w:t>
+            </w:r>
+            <w:r>
+              <w:rPr>
+                <w:rFonts w:ascii="Aptos Narrow" w:hAnsi="Aptos Narrow"/>
+                <w:sz w:val="18"/>
+                <w:szCs w:val="20"/>
+              </w:rPr>
+              <w:t>2</w:t>
+            </w:r>
+            <w:r>
+              <w:rPr>
+                <w:rFonts w:ascii="Aptos Narrow" w:hAnsi="Aptos Narrow"/>
+                <w:sz w:val="18"/>
+                <w:szCs w:val="20"/>
+              </w:rPr>
+              <w:t>137</w:t>
             </w:r>
             <w:r>
               <w:rPr>
@@ -17840,7 +18235,7 @@
                 <w:sz w:val="18"/>
                 <w:szCs w:val="20"/>
               </w:rPr>
-              <w:t xml:space="preserve">1 039,20 </w:t>
+              <w:t xml:space="preserve">1 099,75 </w:t>
             </w:r>
             <w:proofErr w:type="spellStart"/>
             <w:r>
@@ -17951,7 +18346,7 @@
                 <w:sz w:val="18"/>
                 <w:szCs w:val="20"/>
               </w:rPr>
-              <w:t>4453</w:t>
+              <w:t>4534</w:t>
             </w:r>
           </w:p>
         </w:tc>

</xml_diff>

<commit_message>
2025-03-04 @ 17:04 - v6.B.1.xlsb - 29 144 lignes - Compile OK
- Application de recommandation de RubberDuck (ajout d'un $ à la fin de certaines fonctions)
- Uniformation de la valeur de timeStamp pour chaque transaction
* modAppli.bas
- Mise en commentaires les lignes associées à 'GetSystemMetrics'
- Sub Auto_Open() devient Private Sub Auto_Open()
* modCAR_Liste_Agée.bas
- Ajout de l'importation des régularisations
* modDev_Tools.bas
- Éliminer du code en commentaires
</commit_message>
<xml_diff>
--- a/Vérification Quotidienne.docx
+++ b/Vérification Quotidienne.docx
@@ -18364,6 +18364,433 @@
                 <w:sz w:val="18"/>
                 <w:szCs w:val="20"/>
               </w:rPr>
+              <w:t>03</w:t>
+            </w:r>
+            <w:r>
+              <w:rPr>
+                <w:rFonts w:ascii="Aptos Narrow" w:hAnsi="Aptos Narrow"/>
+                <w:sz w:val="18"/>
+                <w:szCs w:val="20"/>
+              </w:rPr>
+              <w:t>_</w:t>
+            </w:r>
+            <w:r>
+              <w:rPr>
+                <w:rFonts w:ascii="Aptos Narrow" w:hAnsi="Aptos Narrow"/>
+                <w:sz w:val="18"/>
+                <w:szCs w:val="20"/>
+              </w:rPr>
+              <w:t>01_2029</w:t>
+            </w:r>
+          </w:p>
+        </w:tc>
+        <w:tc>
+          <w:tcPr>
+            <w:tcW w:w="938" w:type="dxa"/>
+          </w:tcPr>
+          <w:p>
+            <w:pPr>
+              <w:jc w:val="center"/>
+              <w:rPr>
+                <w:rFonts w:ascii="Aptos Narrow" w:hAnsi="Aptos Narrow"/>
+                <w:sz w:val="18"/>
+                <w:szCs w:val="20"/>
+              </w:rPr>
+            </w:pPr>
+            <w:r>
+              <w:rPr>
+                <w:rFonts w:ascii="Aptos Narrow" w:hAnsi="Aptos Narrow"/>
+                <w:sz w:val="18"/>
+                <w:szCs w:val="20"/>
+              </w:rPr>
+              <w:t>OK</w:t>
+            </w:r>
+          </w:p>
+        </w:tc>
+        <w:tc>
+          <w:tcPr>
+            <w:tcW w:w="1970" w:type="dxa"/>
+          </w:tcPr>
+          <w:p>
+            <w:pPr>
+              <w:jc w:val="center"/>
+              <w:rPr>
+                <w:rFonts w:ascii="Aptos Narrow" w:hAnsi="Aptos Narrow"/>
+                <w:sz w:val="18"/>
+                <w:szCs w:val="20"/>
+              </w:rPr>
+            </w:pPr>
+            <w:r>
+              <w:rPr>
+                <w:rFonts w:ascii="Aptos Narrow" w:hAnsi="Aptos Narrow"/>
+                <w:sz w:val="18"/>
+                <w:szCs w:val="20"/>
+              </w:rPr>
+              <w:t>202</w:t>
+            </w:r>
+            <w:r>
+              <w:rPr>
+                <w:rFonts w:ascii="Aptos Narrow" w:hAnsi="Aptos Narrow"/>
+                <w:sz w:val="18"/>
+                <w:szCs w:val="20"/>
+              </w:rPr>
+              <w:t>5</w:t>
+            </w:r>
+            <w:r>
+              <w:rPr>
+                <w:rFonts w:ascii="Aptos Narrow" w:hAnsi="Aptos Narrow"/>
+                <w:sz w:val="18"/>
+                <w:szCs w:val="20"/>
+              </w:rPr>
+              <w:t>_</w:t>
+            </w:r>
+            <w:r>
+              <w:rPr>
+                <w:rFonts w:ascii="Aptos Narrow" w:hAnsi="Aptos Narrow"/>
+                <w:sz w:val="18"/>
+                <w:szCs w:val="20"/>
+              </w:rPr>
+              <w:t>03</w:t>
+            </w:r>
+            <w:r>
+              <w:rPr>
+                <w:rFonts w:ascii="Aptos Narrow" w:hAnsi="Aptos Narrow"/>
+                <w:sz w:val="18"/>
+                <w:szCs w:val="20"/>
+              </w:rPr>
+              <w:t>_</w:t>
+            </w:r>
+            <w:r>
+              <w:rPr>
+                <w:rFonts w:ascii="Aptos Narrow" w:hAnsi="Aptos Narrow"/>
+                <w:sz w:val="18"/>
+                <w:szCs w:val="20"/>
+              </w:rPr>
+              <w:t>01</w:t>
+            </w:r>
+            <w:r>
+              <w:rPr>
+                <w:rFonts w:ascii="Aptos Narrow" w:hAnsi="Aptos Narrow"/>
+                <w:sz w:val="18"/>
+                <w:szCs w:val="20"/>
+              </w:rPr>
+              <w:t>_</w:t>
+            </w:r>
+            <w:r>
+              <w:rPr>
+                <w:rFonts w:ascii="Aptos Narrow" w:hAnsi="Aptos Narrow"/>
+                <w:sz w:val="18"/>
+                <w:szCs w:val="20"/>
+              </w:rPr>
+              <w:t>2030.pdf</w:t>
+            </w:r>
+          </w:p>
+        </w:tc>
+        <w:tc>
+          <w:tcPr>
+            <w:tcW w:w="1342" w:type="dxa"/>
+          </w:tcPr>
+          <w:p>
+            <w:pPr>
+              <w:jc w:val="right"/>
+              <w:rPr>
+                <w:rFonts w:ascii="Aptos Narrow" w:hAnsi="Aptos Narrow"/>
+                <w:sz w:val="18"/>
+                <w:szCs w:val="20"/>
+              </w:rPr>
+            </w:pPr>
+            <w:r>
+              <w:rPr>
+                <w:rFonts w:ascii="Aptos Narrow" w:hAnsi="Aptos Narrow"/>
+                <w:sz w:val="18"/>
+                <w:szCs w:val="20"/>
+              </w:rPr>
+              <w:t>87 897,27 $</w:t>
+            </w:r>
+          </w:p>
+        </w:tc>
+        <w:tc>
+          <w:tcPr>
+            <w:tcW w:w="468" w:type="dxa"/>
+          </w:tcPr>
+          <w:p>
+            <w:pPr>
+              <w:jc w:val="center"/>
+              <w:rPr>
+                <w:rFonts w:ascii="Aptos Narrow" w:hAnsi="Aptos Narrow"/>
+                <w:sz w:val="18"/>
+                <w:szCs w:val="20"/>
+              </w:rPr>
+            </w:pPr>
+            <w:r>
+              <w:rPr>
+                <w:rFonts w:ascii="Aptos Narrow" w:hAnsi="Aptos Narrow"/>
+                <w:b/>
+                <w:bCs/>
+                <w:color w:val="FF0000"/>
+                <w:sz w:val="22"/>
+                <w:szCs w:val="24"/>
+              </w:rPr>
+              <w:sym w:font="Wingdings 2" w:char="F050"/>
+            </w:r>
+          </w:p>
+        </w:tc>
+        <w:tc>
+          <w:tcPr>
+            <w:tcW w:w="468" w:type="dxa"/>
+          </w:tcPr>
+          <w:p>
+            <w:pPr>
+              <w:jc w:val="center"/>
+              <w:rPr>
+                <w:rFonts w:ascii="Aptos Narrow" w:hAnsi="Aptos Narrow"/>
+                <w:sz w:val="18"/>
+                <w:szCs w:val="20"/>
+              </w:rPr>
+            </w:pPr>
+            <w:r>
+              <w:rPr>
+                <w:rFonts w:ascii="Aptos Narrow" w:hAnsi="Aptos Narrow"/>
+                <w:b/>
+                <w:bCs/>
+                <w:color w:val="FF0000"/>
+                <w:sz w:val="22"/>
+                <w:szCs w:val="24"/>
+              </w:rPr>
+              <w:sym w:font="Wingdings 2" w:char="F050"/>
+            </w:r>
+          </w:p>
+        </w:tc>
+        <w:tc>
+          <w:tcPr>
+            <w:tcW w:w="468" w:type="dxa"/>
+          </w:tcPr>
+          <w:p>
+            <w:pPr>
+              <w:jc w:val="center"/>
+              <w:rPr>
+                <w:rFonts w:ascii="Aptos Narrow" w:hAnsi="Aptos Narrow"/>
+                <w:sz w:val="18"/>
+                <w:szCs w:val="20"/>
+              </w:rPr>
+            </w:pPr>
+            <w:r>
+              <w:rPr>
+                <w:rFonts w:ascii="Aptos Narrow" w:hAnsi="Aptos Narrow"/>
+                <w:b/>
+                <w:bCs/>
+                <w:color w:val="FF0000"/>
+                <w:sz w:val="22"/>
+                <w:szCs w:val="24"/>
+              </w:rPr>
+              <w:sym w:font="Wingdings 2" w:char="F050"/>
+            </w:r>
+          </w:p>
+        </w:tc>
+        <w:tc>
+          <w:tcPr>
+            <w:tcW w:w="1233" w:type="dxa"/>
+          </w:tcPr>
+          <w:p>
+            <w:pPr>
+              <w:jc w:val="right"/>
+              <w:rPr>
+                <w:rFonts w:ascii="Aptos Narrow" w:hAnsi="Aptos Narrow"/>
+                <w:sz w:val="18"/>
+                <w:szCs w:val="20"/>
+              </w:rPr>
+            </w:pPr>
+            <w:r>
+              <w:rPr>
+                <w:rFonts w:ascii="Aptos Narrow" w:hAnsi="Aptos Narrow"/>
+                <w:sz w:val="18"/>
+                <w:szCs w:val="20"/>
+              </w:rPr>
+              <w:t xml:space="preserve">611,05 </w:t>
+            </w:r>
+            <w:proofErr w:type="spellStart"/>
+            <w:r>
+              <w:rPr>
+                <w:rFonts w:ascii="Aptos Narrow" w:hAnsi="Aptos Narrow"/>
+                <w:sz w:val="18"/>
+                <w:szCs w:val="20"/>
+              </w:rPr>
+              <w:t>hres</w:t>
+            </w:r>
+            <w:proofErr w:type="spellEnd"/>
+          </w:p>
+        </w:tc>
+        <w:tc>
+          <w:tcPr>
+            <w:tcW w:w="468" w:type="dxa"/>
+          </w:tcPr>
+          <w:p>
+            <w:pPr>
+              <w:jc w:val="center"/>
+              <w:rPr>
+                <w:rFonts w:ascii="Aptos Narrow" w:hAnsi="Aptos Narrow"/>
+                <w:sz w:val="18"/>
+                <w:szCs w:val="20"/>
+              </w:rPr>
+            </w:pPr>
+            <w:r>
+              <w:rPr>
+                <w:rFonts w:ascii="Aptos Narrow" w:hAnsi="Aptos Narrow"/>
+                <w:b/>
+                <w:bCs/>
+                <w:color w:val="FF0000"/>
+                <w:sz w:val="22"/>
+                <w:szCs w:val="24"/>
+              </w:rPr>
+              <w:sym w:font="Wingdings 2" w:char="F050"/>
+            </w:r>
+          </w:p>
+        </w:tc>
+        <w:tc>
+          <w:tcPr>
+            <w:tcW w:w="468" w:type="dxa"/>
+          </w:tcPr>
+          <w:p>
+            <w:pPr>
+              <w:jc w:val="center"/>
+              <w:rPr>
+                <w:rFonts w:ascii="Aptos Narrow" w:hAnsi="Aptos Narrow"/>
+                <w:sz w:val="18"/>
+                <w:szCs w:val="20"/>
+              </w:rPr>
+            </w:pPr>
+            <w:r>
+              <w:rPr>
+                <w:rFonts w:ascii="Aptos Narrow" w:hAnsi="Aptos Narrow"/>
+                <w:b/>
+                <w:bCs/>
+                <w:color w:val="FF0000"/>
+                <w:sz w:val="22"/>
+                <w:szCs w:val="24"/>
+              </w:rPr>
+              <w:sym w:font="Wingdings 2" w:char="F050"/>
+            </w:r>
+          </w:p>
+        </w:tc>
+        <w:tc>
+          <w:tcPr>
+            <w:tcW w:w="468" w:type="dxa"/>
+          </w:tcPr>
+          <w:p>
+            <w:pPr>
+              <w:jc w:val="center"/>
+              <w:rPr>
+                <w:rFonts w:ascii="Aptos Narrow" w:hAnsi="Aptos Narrow"/>
+                <w:sz w:val="18"/>
+                <w:szCs w:val="20"/>
+              </w:rPr>
+            </w:pPr>
+            <w:r>
+              <w:rPr>
+                <w:rFonts w:ascii="Aptos Narrow" w:hAnsi="Aptos Narrow"/>
+                <w:b/>
+                <w:bCs/>
+                <w:color w:val="FF0000"/>
+                <w:sz w:val="22"/>
+                <w:szCs w:val="24"/>
+              </w:rPr>
+              <w:sym w:font="Wingdings 2" w:char="F050"/>
+            </w:r>
+          </w:p>
+        </w:tc>
+        <w:tc>
+          <w:tcPr>
+            <w:tcW w:w="757" w:type="dxa"/>
+          </w:tcPr>
+          <w:p>
+            <w:pPr>
+              <w:jc w:val="center"/>
+              <w:rPr>
+                <w:rFonts w:ascii="Aptos Narrow" w:hAnsi="Aptos Narrow"/>
+                <w:sz w:val="18"/>
+                <w:szCs w:val="20"/>
+              </w:rPr>
+            </w:pPr>
+            <w:r>
+              <w:rPr>
+                <w:rFonts w:ascii="Aptos Narrow" w:hAnsi="Aptos Narrow"/>
+                <w:sz w:val="18"/>
+                <w:szCs w:val="20"/>
+              </w:rPr>
+              <w:t>4536</w:t>
+            </w:r>
+          </w:p>
+        </w:tc>
+        <w:tc>
+          <w:tcPr>
+            <w:tcW w:w="465" w:type="dxa"/>
+          </w:tcPr>
+          <w:p>
+            <w:pPr>
+              <w:jc w:val="center"/>
+              <w:rPr>
+                <w:rFonts w:ascii="Aptos Narrow" w:hAnsi="Aptos Narrow"/>
+                <w:sz w:val="18"/>
+                <w:szCs w:val="20"/>
+              </w:rPr>
+            </w:pPr>
+            <w:r>
+              <w:rPr>
+                <w:rFonts w:ascii="Aptos Narrow" w:hAnsi="Aptos Narrow"/>
+                <w:b/>
+                <w:bCs/>
+                <w:color w:val="FF0000"/>
+                <w:sz w:val="22"/>
+                <w:szCs w:val="24"/>
+              </w:rPr>
+              <w:sym w:font="Wingdings 2" w:char="F050"/>
+            </w:r>
+          </w:p>
+        </w:tc>
+      </w:tr>
+      <w:tr>
+        <w:tc>
+          <w:tcPr>
+            <w:tcW w:w="1715" w:type="dxa"/>
+          </w:tcPr>
+          <w:p>
+            <w:pPr>
+              <w:rPr>
+                <w:rFonts w:ascii="Aptos Narrow" w:hAnsi="Aptos Narrow"/>
+                <w:sz w:val="18"/>
+                <w:szCs w:val="20"/>
+              </w:rPr>
+            </w:pPr>
+            <w:r>
+              <w:rPr>
+                <w:rFonts w:ascii="Aptos Narrow" w:hAnsi="Aptos Narrow"/>
+                <w:sz w:val="18"/>
+                <w:szCs w:val="20"/>
+              </w:rPr>
+              <w:t>202</w:t>
+            </w:r>
+            <w:r>
+              <w:rPr>
+                <w:rFonts w:ascii="Aptos Narrow" w:hAnsi="Aptos Narrow"/>
+                <w:sz w:val="18"/>
+                <w:szCs w:val="20"/>
+              </w:rPr>
+              <w:t>5</w:t>
+            </w:r>
+            <w:r>
+              <w:rPr>
+                <w:rFonts w:ascii="Aptos Narrow" w:hAnsi="Aptos Narrow"/>
+                <w:sz w:val="18"/>
+                <w:szCs w:val="20"/>
+              </w:rPr>
+              <w:t>_</w:t>
+            </w:r>
+            <w:r>
+              <w:rPr>
+                <w:rFonts w:ascii="Aptos Narrow" w:hAnsi="Aptos Narrow"/>
+                <w:sz w:val="18"/>
+                <w:szCs w:val="20"/>
+              </w:rPr>
               <w:t>0</w:t>
             </w:r>
             <w:r>
@@ -18388,23 +18815,39 @@
                 <w:sz w:val="18"/>
                 <w:szCs w:val="20"/>
               </w:rPr>
-              <w:t>01</w:t>
-            </w:r>
-            <w:r>
-              <w:rPr>
-                <w:rFonts w:ascii="Aptos Narrow" w:hAnsi="Aptos Narrow"/>
-                <w:sz w:val="18"/>
-                <w:szCs w:val="20"/>
-              </w:rPr>
-              <w:t>_</w:t>
-            </w:r>
-            <w:r>
-              <w:rPr>
-                <w:rFonts w:ascii="Aptos Narrow" w:hAnsi="Aptos Narrow"/>
-                <w:sz w:val="18"/>
-                <w:szCs w:val="20"/>
-              </w:rPr>
-              <w:t>2029</w:t>
+              <w:t>0</w:t>
+            </w:r>
+            <w:r>
+              <w:rPr>
+                <w:rFonts w:ascii="Aptos Narrow" w:hAnsi="Aptos Narrow"/>
+                <w:sz w:val="18"/>
+                <w:szCs w:val="20"/>
+              </w:rPr>
+              <w:t>3</w:t>
+            </w:r>
+            <w:r>
+              <w:rPr>
+                <w:rFonts w:ascii="Aptos Narrow" w:hAnsi="Aptos Narrow"/>
+                <w:sz w:val="18"/>
+                <w:szCs w:val="20"/>
+              </w:rPr>
+              <w:t>_</w:t>
+            </w:r>
+            <w:r>
+              <w:rPr>
+                <w:rFonts w:ascii="Aptos Narrow" w:hAnsi="Aptos Narrow"/>
+                <w:sz w:val="18"/>
+                <w:szCs w:val="20"/>
+              </w:rPr>
+              <w:t>2</w:t>
+            </w:r>
+            <w:r>
+              <w:rPr>
+                <w:rFonts w:ascii="Aptos Narrow" w:hAnsi="Aptos Narrow"/>
+                <w:sz w:val="18"/>
+                <w:szCs w:val="20"/>
+              </w:rPr>
+              <w:t>324</w:t>
             </w:r>
           </w:p>
         </w:tc>
@@ -18498,23 +18941,39 @@
                 <w:sz w:val="18"/>
                 <w:szCs w:val="20"/>
               </w:rPr>
-              <w:t>01</w:t>
-            </w:r>
-            <w:r>
-              <w:rPr>
-                <w:rFonts w:ascii="Aptos Narrow" w:hAnsi="Aptos Narrow"/>
-                <w:sz w:val="18"/>
-                <w:szCs w:val="20"/>
-              </w:rPr>
-              <w:t>_</w:t>
-            </w:r>
-            <w:r>
-              <w:rPr>
-                <w:rFonts w:ascii="Aptos Narrow" w:hAnsi="Aptos Narrow"/>
-                <w:sz w:val="18"/>
-                <w:szCs w:val="20"/>
-              </w:rPr>
-              <w:t>2030</w:t>
+              <w:t>0</w:t>
+            </w:r>
+            <w:r>
+              <w:rPr>
+                <w:rFonts w:ascii="Aptos Narrow" w:hAnsi="Aptos Narrow"/>
+                <w:sz w:val="18"/>
+                <w:szCs w:val="20"/>
+              </w:rPr>
+              <w:t>3</w:t>
+            </w:r>
+            <w:r>
+              <w:rPr>
+                <w:rFonts w:ascii="Aptos Narrow" w:hAnsi="Aptos Narrow"/>
+                <w:sz w:val="18"/>
+                <w:szCs w:val="20"/>
+              </w:rPr>
+              <w:t>_</w:t>
+            </w:r>
+            <w:r>
+              <w:rPr>
+                <w:rFonts w:ascii="Aptos Narrow" w:hAnsi="Aptos Narrow"/>
+                <w:sz w:val="18"/>
+                <w:szCs w:val="20"/>
+              </w:rPr>
+              <w:t>2</w:t>
+            </w:r>
+            <w:r>
+              <w:rPr>
+                <w:rFonts w:ascii="Aptos Narrow" w:hAnsi="Aptos Narrow"/>
+                <w:sz w:val="18"/>
+                <w:szCs w:val="20"/>
+              </w:rPr>
+              <w:t>332</w:t>
             </w:r>
             <w:r>
               <w:rPr>
@@ -18544,8 +19003,18 @@
                 <w:rFonts w:ascii="Aptos Narrow" w:hAnsi="Aptos Narrow"/>
                 <w:sz w:val="18"/>
                 <w:szCs w:val="20"/>
-              </w:rPr>
-              <w:t>87 897,27 $</w:t>
+                <w:lang w:val="fr-CA"/>
+              </w:rPr>
+              <w:t>431 275,98</w:t>
+            </w:r>
+            <w:r>
+              <w:rPr>
+                <w:rFonts w:ascii="Aptos Narrow" w:hAnsi="Aptos Narrow"/>
+                <w:sz w:val="18"/>
+                <w:szCs w:val="20"/>
+                <w:lang w:val="fr-CA"/>
+              </w:rPr>
+              <w:t xml:space="preserve"> $</w:t>
             </w:r>
           </w:p>
         </w:tc>
@@ -18645,8 +19114,18 @@
                 <w:rFonts w:ascii="Aptos Narrow" w:hAnsi="Aptos Narrow"/>
                 <w:sz w:val="18"/>
                 <w:szCs w:val="20"/>
-              </w:rPr>
-              <w:t xml:space="preserve">611,05 </w:t>
+                <w:lang w:val="fr-CA"/>
+              </w:rPr>
+              <w:t>486,45</w:t>
+            </w:r>
+            <w:r>
+              <w:rPr>
+                <w:rFonts w:ascii="Aptos Narrow" w:hAnsi="Aptos Narrow"/>
+                <w:sz w:val="18"/>
+                <w:szCs w:val="20"/>
+                <w:lang w:val="fr-CA"/>
+              </w:rPr>
+              <w:t xml:space="preserve"> </w:t>
             </w:r>
             <w:proofErr w:type="spellStart"/>
             <w:r>
@@ -18757,7 +19236,7 @@
                 <w:sz w:val="18"/>
                 <w:szCs w:val="20"/>
               </w:rPr>
-              <w:t>4536</w:t>
+              <w:t>4572</w:t>
             </w:r>
           </w:p>
         </w:tc>
@@ -19411,7 +19890,6 @@
   <w:style w:type="character" w:default="1" w:styleId="Policepardfaut">
     <w:name w:val="Default Paragraph Font"/>
     <w:uiPriority w:val="1"/>
-    <w:semiHidden/>
     <w:unhideWhenUsed/>
   </w:style>
   <w:style w:type="table" w:default="1" w:styleId="TableauNormal">

</xml_diff>

<commit_message>
2025-03-05 @ 07:57 - v5.4.xlsm - 1 629 lignes - Compile OK
Ajout des annotations @Folder("Gestion_Clients")
* modFunctions.bas
- Changer la structure de l'appel de MsgBox (Prompt, Title & Buttons)
- Utilisation de la nouvelle fonction qui normalise le champ adresse courriel
- Changer ByVal ---> ByRef pour la variable courriel dans la fonction 'Fn_ValiderCourriel'
- Nouvelle fonction 'Fn_NormaliserAdressesCourriel' pour corriger la structure du champs adresse courriel
* modMain.bas
- Utilisation de 'Application.WorksheetFunction.CountA(Sheets("Donn�es").Range("A:A"))' plutôt que '[Counta(Donn�es!A:A)]'
- Utilisation du codeName plutôt que le nom de la feuille
* modUtils.bas
- Éliminer l'assignation de la valeur 'r'
* ufClientMF.frm
- Encapsulation de Propriétés (EnableEvents, NouveauClient, IsActiveSearch
</commit_message>
<xml_diff>
--- a/Vérification Quotidienne.docx
+++ b/Vérification Quotidienne.docx
@@ -18791,6 +18791,453 @@
                 <w:sz w:val="18"/>
                 <w:szCs w:val="20"/>
               </w:rPr>
+              <w:t>03</w:t>
+            </w:r>
+            <w:r>
+              <w:rPr>
+                <w:rFonts w:ascii="Aptos Narrow" w:hAnsi="Aptos Narrow"/>
+                <w:sz w:val="18"/>
+                <w:szCs w:val="20"/>
+              </w:rPr>
+              <w:t>_</w:t>
+            </w:r>
+            <w:r>
+              <w:rPr>
+                <w:rFonts w:ascii="Aptos Narrow" w:hAnsi="Aptos Narrow"/>
+                <w:sz w:val="18"/>
+                <w:szCs w:val="20"/>
+              </w:rPr>
+              <w:t>03_2324</w:t>
+            </w:r>
+          </w:p>
+        </w:tc>
+        <w:tc>
+          <w:tcPr>
+            <w:tcW w:w="938" w:type="dxa"/>
+          </w:tcPr>
+          <w:p>
+            <w:pPr>
+              <w:jc w:val="center"/>
+              <w:rPr>
+                <w:rFonts w:ascii="Aptos Narrow" w:hAnsi="Aptos Narrow"/>
+                <w:sz w:val="18"/>
+                <w:szCs w:val="20"/>
+              </w:rPr>
+            </w:pPr>
+            <w:r>
+              <w:rPr>
+                <w:rFonts w:ascii="Aptos Narrow" w:hAnsi="Aptos Narrow"/>
+                <w:sz w:val="18"/>
+                <w:szCs w:val="20"/>
+              </w:rPr>
+              <w:t>OK</w:t>
+            </w:r>
+          </w:p>
+        </w:tc>
+        <w:tc>
+          <w:tcPr>
+            <w:tcW w:w="1970" w:type="dxa"/>
+          </w:tcPr>
+          <w:p>
+            <w:pPr>
+              <w:jc w:val="center"/>
+              <w:rPr>
+                <w:rFonts w:ascii="Aptos Narrow" w:hAnsi="Aptos Narrow"/>
+                <w:sz w:val="18"/>
+                <w:szCs w:val="20"/>
+              </w:rPr>
+            </w:pPr>
+            <w:r>
+              <w:rPr>
+                <w:rFonts w:ascii="Aptos Narrow" w:hAnsi="Aptos Narrow"/>
+                <w:sz w:val="18"/>
+                <w:szCs w:val="20"/>
+              </w:rPr>
+              <w:t>202</w:t>
+            </w:r>
+            <w:r>
+              <w:rPr>
+                <w:rFonts w:ascii="Aptos Narrow" w:hAnsi="Aptos Narrow"/>
+                <w:sz w:val="18"/>
+                <w:szCs w:val="20"/>
+              </w:rPr>
+              <w:t>5</w:t>
+            </w:r>
+            <w:r>
+              <w:rPr>
+                <w:rFonts w:ascii="Aptos Narrow" w:hAnsi="Aptos Narrow"/>
+                <w:sz w:val="18"/>
+                <w:szCs w:val="20"/>
+              </w:rPr>
+              <w:t>_</w:t>
+            </w:r>
+            <w:r>
+              <w:rPr>
+                <w:rFonts w:ascii="Aptos Narrow" w:hAnsi="Aptos Narrow"/>
+                <w:sz w:val="18"/>
+                <w:szCs w:val="20"/>
+              </w:rPr>
+              <w:t>03</w:t>
+            </w:r>
+            <w:r>
+              <w:rPr>
+                <w:rFonts w:ascii="Aptos Narrow" w:hAnsi="Aptos Narrow"/>
+                <w:sz w:val="18"/>
+                <w:szCs w:val="20"/>
+              </w:rPr>
+              <w:t>_</w:t>
+            </w:r>
+            <w:r>
+              <w:rPr>
+                <w:rFonts w:ascii="Aptos Narrow" w:hAnsi="Aptos Narrow"/>
+                <w:sz w:val="18"/>
+                <w:szCs w:val="20"/>
+              </w:rPr>
+              <w:t>03</w:t>
+            </w:r>
+            <w:r>
+              <w:rPr>
+                <w:rFonts w:ascii="Aptos Narrow" w:hAnsi="Aptos Narrow"/>
+                <w:sz w:val="18"/>
+                <w:szCs w:val="20"/>
+              </w:rPr>
+              <w:t>_</w:t>
+            </w:r>
+            <w:r>
+              <w:rPr>
+                <w:rFonts w:ascii="Aptos Narrow" w:hAnsi="Aptos Narrow"/>
+                <w:sz w:val="18"/>
+                <w:szCs w:val="20"/>
+              </w:rPr>
+              <w:t>2332.pdf</w:t>
+            </w:r>
+          </w:p>
+        </w:tc>
+        <w:tc>
+          <w:tcPr>
+            <w:tcW w:w="1342" w:type="dxa"/>
+          </w:tcPr>
+          <w:p>
+            <w:pPr>
+              <w:jc w:val="right"/>
+              <w:rPr>
+                <w:rFonts w:ascii="Aptos Narrow" w:hAnsi="Aptos Narrow"/>
+                <w:sz w:val="18"/>
+                <w:szCs w:val="20"/>
+              </w:rPr>
+            </w:pPr>
+            <w:r>
+              <w:rPr>
+                <w:rFonts w:ascii="Aptos Narrow" w:hAnsi="Aptos Narrow"/>
+                <w:sz w:val="18"/>
+                <w:szCs w:val="20"/>
+                <w:lang w:val="fr-CA"/>
+              </w:rPr>
+              <w:t>431 275,98</w:t>
+            </w:r>
+            <w:r>
+              <w:rPr>
+                <w:rFonts w:ascii="Aptos Narrow" w:hAnsi="Aptos Narrow"/>
+                <w:sz w:val="18"/>
+                <w:szCs w:val="20"/>
+                <w:lang w:val="fr-CA"/>
+              </w:rPr>
+              <w:t xml:space="preserve"> $</w:t>
+            </w:r>
+          </w:p>
+        </w:tc>
+        <w:tc>
+          <w:tcPr>
+            <w:tcW w:w="468" w:type="dxa"/>
+          </w:tcPr>
+          <w:p>
+            <w:pPr>
+              <w:jc w:val="center"/>
+              <w:rPr>
+                <w:rFonts w:ascii="Aptos Narrow" w:hAnsi="Aptos Narrow"/>
+                <w:sz w:val="18"/>
+                <w:szCs w:val="20"/>
+              </w:rPr>
+            </w:pPr>
+            <w:r>
+              <w:rPr>
+                <w:rFonts w:ascii="Aptos Narrow" w:hAnsi="Aptos Narrow"/>
+                <w:b/>
+                <w:bCs/>
+                <w:color w:val="FF0000"/>
+                <w:sz w:val="22"/>
+                <w:szCs w:val="24"/>
+              </w:rPr>
+              <w:sym w:font="Wingdings 2" w:char="F050"/>
+            </w:r>
+          </w:p>
+        </w:tc>
+        <w:tc>
+          <w:tcPr>
+            <w:tcW w:w="468" w:type="dxa"/>
+          </w:tcPr>
+          <w:p>
+            <w:pPr>
+              <w:jc w:val="center"/>
+              <w:rPr>
+                <w:rFonts w:ascii="Aptos Narrow" w:hAnsi="Aptos Narrow"/>
+                <w:sz w:val="18"/>
+                <w:szCs w:val="20"/>
+              </w:rPr>
+            </w:pPr>
+            <w:r>
+              <w:rPr>
+                <w:rFonts w:ascii="Aptos Narrow" w:hAnsi="Aptos Narrow"/>
+                <w:b/>
+                <w:bCs/>
+                <w:color w:val="FF0000"/>
+                <w:sz w:val="22"/>
+                <w:szCs w:val="24"/>
+              </w:rPr>
+              <w:sym w:font="Wingdings 2" w:char="F050"/>
+            </w:r>
+          </w:p>
+        </w:tc>
+        <w:tc>
+          <w:tcPr>
+            <w:tcW w:w="468" w:type="dxa"/>
+          </w:tcPr>
+          <w:p>
+            <w:pPr>
+              <w:jc w:val="center"/>
+              <w:rPr>
+                <w:rFonts w:ascii="Aptos Narrow" w:hAnsi="Aptos Narrow"/>
+                <w:sz w:val="18"/>
+                <w:szCs w:val="20"/>
+              </w:rPr>
+            </w:pPr>
+            <w:r>
+              <w:rPr>
+                <w:rFonts w:ascii="Aptos Narrow" w:hAnsi="Aptos Narrow"/>
+                <w:b/>
+                <w:bCs/>
+                <w:color w:val="FF0000"/>
+                <w:sz w:val="22"/>
+                <w:szCs w:val="24"/>
+              </w:rPr>
+              <w:sym w:font="Wingdings 2" w:char="F050"/>
+            </w:r>
+          </w:p>
+        </w:tc>
+        <w:tc>
+          <w:tcPr>
+            <w:tcW w:w="1233" w:type="dxa"/>
+          </w:tcPr>
+          <w:p>
+            <w:pPr>
+              <w:jc w:val="right"/>
+              <w:rPr>
+                <w:rFonts w:ascii="Aptos Narrow" w:hAnsi="Aptos Narrow"/>
+                <w:sz w:val="18"/>
+                <w:szCs w:val="20"/>
+              </w:rPr>
+            </w:pPr>
+            <w:r>
+              <w:rPr>
+                <w:rFonts w:ascii="Aptos Narrow" w:hAnsi="Aptos Narrow"/>
+                <w:sz w:val="18"/>
+                <w:szCs w:val="20"/>
+                <w:lang w:val="fr-CA"/>
+              </w:rPr>
+              <w:t>486,45</w:t>
+            </w:r>
+            <w:r>
+              <w:rPr>
+                <w:rFonts w:ascii="Aptos Narrow" w:hAnsi="Aptos Narrow"/>
+                <w:sz w:val="18"/>
+                <w:szCs w:val="20"/>
+                <w:lang w:val="fr-CA"/>
+              </w:rPr>
+              <w:t xml:space="preserve"> </w:t>
+            </w:r>
+            <w:proofErr w:type="spellStart"/>
+            <w:r>
+              <w:rPr>
+                <w:rFonts w:ascii="Aptos Narrow" w:hAnsi="Aptos Narrow"/>
+                <w:sz w:val="18"/>
+                <w:szCs w:val="20"/>
+              </w:rPr>
+              <w:t>hres</w:t>
+            </w:r>
+            <w:proofErr w:type="spellEnd"/>
+          </w:p>
+        </w:tc>
+        <w:tc>
+          <w:tcPr>
+            <w:tcW w:w="468" w:type="dxa"/>
+          </w:tcPr>
+          <w:p>
+            <w:pPr>
+              <w:jc w:val="center"/>
+              <w:rPr>
+                <w:rFonts w:ascii="Aptos Narrow" w:hAnsi="Aptos Narrow"/>
+                <w:sz w:val="18"/>
+                <w:szCs w:val="20"/>
+              </w:rPr>
+            </w:pPr>
+            <w:r>
+              <w:rPr>
+                <w:rFonts w:ascii="Aptos Narrow" w:hAnsi="Aptos Narrow"/>
+                <w:b/>
+                <w:bCs/>
+                <w:color w:val="FF0000"/>
+                <w:sz w:val="22"/>
+                <w:szCs w:val="24"/>
+              </w:rPr>
+              <w:sym w:font="Wingdings 2" w:char="F050"/>
+            </w:r>
+          </w:p>
+        </w:tc>
+        <w:tc>
+          <w:tcPr>
+            <w:tcW w:w="468" w:type="dxa"/>
+          </w:tcPr>
+          <w:p>
+            <w:pPr>
+              <w:jc w:val="center"/>
+              <w:rPr>
+                <w:rFonts w:ascii="Aptos Narrow" w:hAnsi="Aptos Narrow"/>
+                <w:sz w:val="18"/>
+                <w:szCs w:val="20"/>
+              </w:rPr>
+            </w:pPr>
+            <w:r>
+              <w:rPr>
+                <w:rFonts w:ascii="Aptos Narrow" w:hAnsi="Aptos Narrow"/>
+                <w:b/>
+                <w:bCs/>
+                <w:color w:val="FF0000"/>
+                <w:sz w:val="22"/>
+                <w:szCs w:val="24"/>
+              </w:rPr>
+              <w:sym w:font="Wingdings 2" w:char="F050"/>
+            </w:r>
+          </w:p>
+        </w:tc>
+        <w:tc>
+          <w:tcPr>
+            <w:tcW w:w="468" w:type="dxa"/>
+          </w:tcPr>
+          <w:p>
+            <w:pPr>
+              <w:jc w:val="center"/>
+              <w:rPr>
+                <w:rFonts w:ascii="Aptos Narrow" w:hAnsi="Aptos Narrow"/>
+                <w:sz w:val="18"/>
+                <w:szCs w:val="20"/>
+              </w:rPr>
+            </w:pPr>
+            <w:r>
+              <w:rPr>
+                <w:rFonts w:ascii="Aptos Narrow" w:hAnsi="Aptos Narrow"/>
+                <w:b/>
+                <w:bCs/>
+                <w:color w:val="FF0000"/>
+                <w:sz w:val="22"/>
+                <w:szCs w:val="24"/>
+              </w:rPr>
+              <w:sym w:font="Wingdings 2" w:char="F050"/>
+            </w:r>
+          </w:p>
+        </w:tc>
+        <w:tc>
+          <w:tcPr>
+            <w:tcW w:w="757" w:type="dxa"/>
+          </w:tcPr>
+          <w:p>
+            <w:pPr>
+              <w:jc w:val="center"/>
+              <w:rPr>
+                <w:rFonts w:ascii="Aptos Narrow" w:hAnsi="Aptos Narrow"/>
+                <w:sz w:val="18"/>
+                <w:szCs w:val="20"/>
+              </w:rPr>
+            </w:pPr>
+            <w:r>
+              <w:rPr>
+                <w:rFonts w:ascii="Aptos Narrow" w:hAnsi="Aptos Narrow"/>
+                <w:sz w:val="18"/>
+                <w:szCs w:val="20"/>
+              </w:rPr>
+              <w:t>4572</w:t>
+            </w:r>
+          </w:p>
+        </w:tc>
+        <w:tc>
+          <w:tcPr>
+            <w:tcW w:w="465" w:type="dxa"/>
+          </w:tcPr>
+          <w:p>
+            <w:pPr>
+              <w:jc w:val="center"/>
+              <w:rPr>
+                <w:rFonts w:ascii="Aptos Narrow" w:hAnsi="Aptos Narrow"/>
+                <w:sz w:val="18"/>
+                <w:szCs w:val="20"/>
+              </w:rPr>
+            </w:pPr>
+            <w:r>
+              <w:rPr>
+                <w:rFonts w:ascii="Aptos Narrow" w:hAnsi="Aptos Narrow"/>
+                <w:b/>
+                <w:bCs/>
+                <w:color w:val="FF0000"/>
+                <w:sz w:val="22"/>
+                <w:szCs w:val="24"/>
+              </w:rPr>
+              <w:sym w:font="Wingdings 2" w:char="F050"/>
+            </w:r>
+          </w:p>
+        </w:tc>
+      </w:tr>
+      <w:tr>
+        <w:tc>
+          <w:tcPr>
+            <w:tcW w:w="1715" w:type="dxa"/>
+          </w:tcPr>
+          <w:p>
+            <w:pPr>
+              <w:rPr>
+                <w:rFonts w:ascii="Aptos Narrow" w:hAnsi="Aptos Narrow"/>
+                <w:sz w:val="18"/>
+                <w:szCs w:val="20"/>
+              </w:rPr>
+            </w:pPr>
+            <w:r>
+              <w:rPr>
+                <w:rFonts w:ascii="Aptos Narrow" w:hAnsi="Aptos Narrow"/>
+                <w:sz w:val="18"/>
+                <w:szCs w:val="20"/>
+              </w:rPr>
+              <w:t>202</w:t>
+            </w:r>
+            <w:r>
+              <w:rPr>
+                <w:rFonts w:ascii="Aptos Narrow" w:hAnsi="Aptos Narrow"/>
+                <w:sz w:val="18"/>
+                <w:szCs w:val="20"/>
+              </w:rPr>
+              <w:t>5</w:t>
+            </w:r>
+            <w:r>
+              <w:rPr>
+                <w:rFonts w:ascii="Aptos Narrow" w:hAnsi="Aptos Narrow"/>
+                <w:sz w:val="18"/>
+                <w:szCs w:val="20"/>
+              </w:rPr>
+              <w:t>_</w:t>
+            </w:r>
+            <w:r>
+              <w:rPr>
+                <w:rFonts w:ascii="Aptos Narrow" w:hAnsi="Aptos Narrow"/>
+                <w:sz w:val="18"/>
+                <w:szCs w:val="20"/>
+              </w:rPr>
               <w:t>0</w:t>
             </w:r>
             <w:r>
@@ -18823,6 +19270,108 @@
                 <w:sz w:val="18"/>
                 <w:szCs w:val="20"/>
               </w:rPr>
+              <w:t>4</w:t>
+            </w:r>
+            <w:r>
+              <w:rPr>
+                <w:rFonts w:ascii="Aptos Narrow" w:hAnsi="Aptos Narrow"/>
+                <w:sz w:val="18"/>
+                <w:szCs w:val="20"/>
+              </w:rPr>
+              <w:t>_</w:t>
+            </w:r>
+            <w:r>
+              <w:rPr>
+                <w:rFonts w:ascii="Aptos Narrow" w:hAnsi="Aptos Narrow"/>
+                <w:sz w:val="18"/>
+                <w:szCs w:val="20"/>
+              </w:rPr>
+              <w:t>2</w:t>
+            </w:r>
+            <w:r>
+              <w:rPr>
+                <w:rFonts w:ascii="Aptos Narrow" w:hAnsi="Aptos Narrow"/>
+                <w:sz w:val="18"/>
+                <w:szCs w:val="20"/>
+              </w:rPr>
+              <w:t>231</w:t>
+            </w:r>
+          </w:p>
+        </w:tc>
+        <w:tc>
+          <w:tcPr>
+            <w:tcW w:w="938" w:type="dxa"/>
+          </w:tcPr>
+          <w:p>
+            <w:pPr>
+              <w:jc w:val="center"/>
+              <w:rPr>
+                <w:rFonts w:ascii="Aptos Narrow" w:hAnsi="Aptos Narrow"/>
+                <w:sz w:val="18"/>
+                <w:szCs w:val="20"/>
+              </w:rPr>
+            </w:pPr>
+            <w:r>
+              <w:rPr>
+                <w:rFonts w:ascii="Aptos Narrow" w:hAnsi="Aptos Narrow"/>
+                <w:sz w:val="18"/>
+                <w:szCs w:val="20"/>
+              </w:rPr>
+              <w:t>OK</w:t>
+            </w:r>
+          </w:p>
+        </w:tc>
+        <w:tc>
+          <w:tcPr>
+            <w:tcW w:w="1970" w:type="dxa"/>
+          </w:tcPr>
+          <w:p>
+            <w:pPr>
+              <w:jc w:val="center"/>
+              <w:rPr>
+                <w:rFonts w:ascii="Aptos Narrow" w:hAnsi="Aptos Narrow"/>
+                <w:sz w:val="18"/>
+                <w:szCs w:val="20"/>
+              </w:rPr>
+            </w:pPr>
+            <w:r>
+              <w:rPr>
+                <w:rFonts w:ascii="Aptos Narrow" w:hAnsi="Aptos Narrow"/>
+                <w:sz w:val="18"/>
+                <w:szCs w:val="20"/>
+              </w:rPr>
+              <w:t>202</w:t>
+            </w:r>
+            <w:r>
+              <w:rPr>
+                <w:rFonts w:ascii="Aptos Narrow" w:hAnsi="Aptos Narrow"/>
+                <w:sz w:val="18"/>
+                <w:szCs w:val="20"/>
+              </w:rPr>
+              <w:t>5</w:t>
+            </w:r>
+            <w:r>
+              <w:rPr>
+                <w:rFonts w:ascii="Aptos Narrow" w:hAnsi="Aptos Narrow"/>
+                <w:sz w:val="18"/>
+                <w:szCs w:val="20"/>
+              </w:rPr>
+              <w:t>_</w:t>
+            </w:r>
+            <w:r>
+              <w:rPr>
+                <w:rFonts w:ascii="Aptos Narrow" w:hAnsi="Aptos Narrow"/>
+                <w:sz w:val="18"/>
+                <w:szCs w:val="20"/>
+              </w:rPr>
+              <w:t>0</w:t>
+            </w:r>
+            <w:r>
+              <w:rPr>
+                <w:rFonts w:ascii="Aptos Narrow" w:hAnsi="Aptos Narrow"/>
+                <w:sz w:val="18"/>
+                <w:szCs w:val="20"/>
+              </w:rPr>
               <w:t>3</w:t>
             </w:r>
             <w:r>
@@ -18839,6 +19388,30 @@
                 <w:sz w:val="18"/>
                 <w:szCs w:val="20"/>
               </w:rPr>
+              <w:t>0</w:t>
+            </w:r>
+            <w:r>
+              <w:rPr>
+                <w:rFonts w:ascii="Aptos Narrow" w:hAnsi="Aptos Narrow"/>
+                <w:sz w:val="18"/>
+                <w:szCs w:val="20"/>
+              </w:rPr>
+              <w:t>4</w:t>
+            </w:r>
+            <w:r>
+              <w:rPr>
+                <w:rFonts w:ascii="Aptos Narrow" w:hAnsi="Aptos Narrow"/>
+                <w:sz w:val="18"/>
+                <w:szCs w:val="20"/>
+              </w:rPr>
+              <w:t>_</w:t>
+            </w:r>
+            <w:r>
+              <w:rPr>
+                <w:rFonts w:ascii="Aptos Narrow" w:hAnsi="Aptos Narrow"/>
+                <w:sz w:val="18"/>
+                <w:szCs w:val="20"/>
+              </w:rPr>
               <w:t>2</w:t>
             </w:r>
             <w:r>
@@ -18847,133 +19420,7 @@
                 <w:sz w:val="18"/>
                 <w:szCs w:val="20"/>
               </w:rPr>
-              <w:t>324</w:t>
-            </w:r>
-          </w:p>
-        </w:tc>
-        <w:tc>
-          <w:tcPr>
-            <w:tcW w:w="938" w:type="dxa"/>
-          </w:tcPr>
-          <w:p>
-            <w:pPr>
-              <w:jc w:val="center"/>
-              <w:rPr>
-                <w:rFonts w:ascii="Aptos Narrow" w:hAnsi="Aptos Narrow"/>
-                <w:sz w:val="18"/>
-                <w:szCs w:val="20"/>
-              </w:rPr>
-            </w:pPr>
-            <w:r>
-              <w:rPr>
-                <w:rFonts w:ascii="Aptos Narrow" w:hAnsi="Aptos Narrow"/>
-                <w:sz w:val="18"/>
-                <w:szCs w:val="20"/>
-              </w:rPr>
-              <w:t>OK</w:t>
-            </w:r>
-          </w:p>
-        </w:tc>
-        <w:tc>
-          <w:tcPr>
-            <w:tcW w:w="1970" w:type="dxa"/>
-          </w:tcPr>
-          <w:p>
-            <w:pPr>
-              <w:jc w:val="center"/>
-              <w:rPr>
-                <w:rFonts w:ascii="Aptos Narrow" w:hAnsi="Aptos Narrow"/>
-                <w:sz w:val="18"/>
-                <w:szCs w:val="20"/>
-              </w:rPr>
-            </w:pPr>
-            <w:r>
-              <w:rPr>
-                <w:rFonts w:ascii="Aptos Narrow" w:hAnsi="Aptos Narrow"/>
-                <w:sz w:val="18"/>
-                <w:szCs w:val="20"/>
-              </w:rPr>
-              <w:t>202</w:t>
-            </w:r>
-            <w:r>
-              <w:rPr>
-                <w:rFonts w:ascii="Aptos Narrow" w:hAnsi="Aptos Narrow"/>
-                <w:sz w:val="18"/>
-                <w:szCs w:val="20"/>
-              </w:rPr>
-              <w:t>5</w:t>
-            </w:r>
-            <w:r>
-              <w:rPr>
-                <w:rFonts w:ascii="Aptos Narrow" w:hAnsi="Aptos Narrow"/>
-                <w:sz w:val="18"/>
-                <w:szCs w:val="20"/>
-              </w:rPr>
-              <w:t>_</w:t>
-            </w:r>
-            <w:r>
-              <w:rPr>
-                <w:rFonts w:ascii="Aptos Narrow" w:hAnsi="Aptos Narrow"/>
-                <w:sz w:val="18"/>
-                <w:szCs w:val="20"/>
-              </w:rPr>
-              <w:t>0</w:t>
-            </w:r>
-            <w:r>
-              <w:rPr>
-                <w:rFonts w:ascii="Aptos Narrow" w:hAnsi="Aptos Narrow"/>
-                <w:sz w:val="18"/>
-                <w:szCs w:val="20"/>
-              </w:rPr>
-              <w:t>3</w:t>
-            </w:r>
-            <w:r>
-              <w:rPr>
-                <w:rFonts w:ascii="Aptos Narrow" w:hAnsi="Aptos Narrow"/>
-                <w:sz w:val="18"/>
-                <w:szCs w:val="20"/>
-              </w:rPr>
-              <w:t>_</w:t>
-            </w:r>
-            <w:r>
-              <w:rPr>
-                <w:rFonts w:ascii="Aptos Narrow" w:hAnsi="Aptos Narrow"/>
-                <w:sz w:val="18"/>
-                <w:szCs w:val="20"/>
-              </w:rPr>
-              <w:t>0</w:t>
-            </w:r>
-            <w:r>
-              <w:rPr>
-                <w:rFonts w:ascii="Aptos Narrow" w:hAnsi="Aptos Narrow"/>
-                <w:sz w:val="18"/>
-                <w:szCs w:val="20"/>
-              </w:rPr>
-              <w:t>3</w:t>
-            </w:r>
-            <w:r>
-              <w:rPr>
-                <w:rFonts w:ascii="Aptos Narrow" w:hAnsi="Aptos Narrow"/>
-                <w:sz w:val="18"/>
-                <w:szCs w:val="20"/>
-              </w:rPr>
-              <w:t>_</w:t>
-            </w:r>
-            <w:r>
-              <w:rPr>
-                <w:rFonts w:ascii="Aptos Narrow" w:hAnsi="Aptos Narrow"/>
-                <w:sz w:val="18"/>
-                <w:szCs w:val="20"/>
-              </w:rPr>
-              <w:t>2</w:t>
-            </w:r>
-            <w:r>
-              <w:rPr>
-                <w:rFonts w:ascii="Aptos Narrow" w:hAnsi="Aptos Narrow"/>
-                <w:sz w:val="18"/>
-                <w:szCs w:val="20"/>
-              </w:rPr>
-              <w:t>332</w:t>
+              <w:t>235</w:t>
             </w:r>
             <w:r>
               <w:rPr>
@@ -19005,8 +19452,101 @@
                 <w:szCs w:val="20"/>
                 <w:lang w:val="fr-CA"/>
               </w:rPr>
-              <w:t>431 275,98</w:t>
-            </w:r>
+              <w:t>405 119,15 $</w:t>
+            </w:r>
+          </w:p>
+        </w:tc>
+        <w:tc>
+          <w:tcPr>
+            <w:tcW w:w="468" w:type="dxa"/>
+          </w:tcPr>
+          <w:p>
+            <w:pPr>
+              <w:jc w:val="center"/>
+              <w:rPr>
+                <w:rFonts w:ascii="Aptos Narrow" w:hAnsi="Aptos Narrow"/>
+                <w:sz w:val="18"/>
+                <w:szCs w:val="20"/>
+              </w:rPr>
+            </w:pPr>
+            <w:r>
+              <w:rPr>
+                <w:rFonts w:ascii="Aptos Narrow" w:hAnsi="Aptos Narrow"/>
+                <w:b/>
+                <w:bCs/>
+                <w:color w:val="FF0000"/>
+                <w:sz w:val="22"/>
+                <w:szCs w:val="24"/>
+              </w:rPr>
+              <w:sym w:font="Wingdings 2" w:char="F050"/>
+            </w:r>
+          </w:p>
+        </w:tc>
+        <w:tc>
+          <w:tcPr>
+            <w:tcW w:w="468" w:type="dxa"/>
+          </w:tcPr>
+          <w:p>
+            <w:pPr>
+              <w:jc w:val="center"/>
+              <w:rPr>
+                <w:rFonts w:ascii="Aptos Narrow" w:hAnsi="Aptos Narrow"/>
+                <w:sz w:val="18"/>
+                <w:szCs w:val="20"/>
+              </w:rPr>
+            </w:pPr>
+            <w:r>
+              <w:rPr>
+                <w:rFonts w:ascii="Aptos Narrow" w:hAnsi="Aptos Narrow"/>
+                <w:b/>
+                <w:bCs/>
+                <w:color w:val="FF0000"/>
+                <w:sz w:val="22"/>
+                <w:szCs w:val="24"/>
+              </w:rPr>
+              <w:sym w:font="Wingdings 2" w:char="F050"/>
+            </w:r>
+          </w:p>
+        </w:tc>
+        <w:tc>
+          <w:tcPr>
+            <w:tcW w:w="468" w:type="dxa"/>
+          </w:tcPr>
+          <w:p>
+            <w:pPr>
+              <w:jc w:val="center"/>
+              <w:rPr>
+                <w:rFonts w:ascii="Aptos Narrow" w:hAnsi="Aptos Narrow"/>
+                <w:sz w:val="18"/>
+                <w:szCs w:val="20"/>
+              </w:rPr>
+            </w:pPr>
+            <w:r>
+              <w:rPr>
+                <w:rFonts w:ascii="Aptos Narrow" w:hAnsi="Aptos Narrow"/>
+                <w:b/>
+                <w:bCs/>
+                <w:color w:val="FF0000"/>
+                <w:sz w:val="22"/>
+                <w:szCs w:val="24"/>
+              </w:rPr>
+              <w:sym w:font="Wingdings 2" w:char="F050"/>
+            </w:r>
+          </w:p>
+        </w:tc>
+        <w:tc>
+          <w:tcPr>
+            <w:tcW w:w="1233" w:type="dxa"/>
+          </w:tcPr>
+          <w:p>
+            <w:pPr>
+              <w:jc w:val="right"/>
+              <w:rPr>
+                <w:rFonts w:ascii="Aptos Narrow" w:hAnsi="Aptos Narrow"/>
+                <w:sz w:val="18"/>
+                <w:szCs w:val="20"/>
+              </w:rPr>
+            </w:pPr>
             <w:r>
               <w:rPr>
                 <w:rFonts w:ascii="Aptos Narrow" w:hAnsi="Aptos Narrow"/>
@@ -19014,101 +19554,8 @@
                 <w:szCs w:val="20"/>
                 <w:lang w:val="fr-CA"/>
               </w:rPr>
-              <w:t xml:space="preserve"> $</w:t>
-            </w:r>
-          </w:p>
-        </w:tc>
-        <w:tc>
-          <w:tcPr>
-            <w:tcW w:w="468" w:type="dxa"/>
-          </w:tcPr>
-          <w:p>
-            <w:pPr>
-              <w:jc w:val="center"/>
-              <w:rPr>
-                <w:rFonts w:ascii="Aptos Narrow" w:hAnsi="Aptos Narrow"/>
-                <w:sz w:val="18"/>
-                <w:szCs w:val="20"/>
-              </w:rPr>
-            </w:pPr>
-            <w:r>
-              <w:rPr>
-                <w:rFonts w:ascii="Aptos Narrow" w:hAnsi="Aptos Narrow"/>
-                <w:b/>
-                <w:bCs/>
-                <w:color w:val="FF0000"/>
-                <w:sz w:val="22"/>
-                <w:szCs w:val="24"/>
-              </w:rPr>
-              <w:sym w:font="Wingdings 2" w:char="F050"/>
-            </w:r>
-          </w:p>
-        </w:tc>
-        <w:tc>
-          <w:tcPr>
-            <w:tcW w:w="468" w:type="dxa"/>
-          </w:tcPr>
-          <w:p>
-            <w:pPr>
-              <w:jc w:val="center"/>
-              <w:rPr>
-                <w:rFonts w:ascii="Aptos Narrow" w:hAnsi="Aptos Narrow"/>
-                <w:sz w:val="18"/>
-                <w:szCs w:val="20"/>
-              </w:rPr>
-            </w:pPr>
-            <w:r>
-              <w:rPr>
-                <w:rFonts w:ascii="Aptos Narrow" w:hAnsi="Aptos Narrow"/>
-                <w:b/>
-                <w:bCs/>
-                <w:color w:val="FF0000"/>
-                <w:sz w:val="22"/>
-                <w:szCs w:val="24"/>
-              </w:rPr>
-              <w:sym w:font="Wingdings 2" w:char="F050"/>
-            </w:r>
-          </w:p>
-        </w:tc>
-        <w:tc>
-          <w:tcPr>
-            <w:tcW w:w="468" w:type="dxa"/>
-          </w:tcPr>
-          <w:p>
-            <w:pPr>
-              <w:jc w:val="center"/>
-              <w:rPr>
-                <w:rFonts w:ascii="Aptos Narrow" w:hAnsi="Aptos Narrow"/>
-                <w:sz w:val="18"/>
-                <w:szCs w:val="20"/>
-              </w:rPr>
-            </w:pPr>
-            <w:r>
-              <w:rPr>
-                <w:rFonts w:ascii="Aptos Narrow" w:hAnsi="Aptos Narrow"/>
-                <w:b/>
-                <w:bCs/>
-                <w:color w:val="FF0000"/>
-                <w:sz w:val="22"/>
-                <w:szCs w:val="24"/>
-              </w:rPr>
-              <w:sym w:font="Wingdings 2" w:char="F050"/>
-            </w:r>
-          </w:p>
-        </w:tc>
-        <w:tc>
-          <w:tcPr>
-            <w:tcW w:w="1233" w:type="dxa"/>
-          </w:tcPr>
-          <w:p>
-            <w:pPr>
-              <w:jc w:val="right"/>
-              <w:rPr>
-                <w:rFonts w:ascii="Aptos Narrow" w:hAnsi="Aptos Narrow"/>
-                <w:sz w:val="18"/>
-                <w:szCs w:val="20"/>
-              </w:rPr>
-            </w:pPr>
+              <w:t>509,35</w:t>
+            </w:r>
             <w:r>
               <w:rPr>
                 <w:rFonts w:ascii="Aptos Narrow" w:hAnsi="Aptos Narrow"/>
@@ -19116,15 +19563,6 @@
                 <w:szCs w:val="20"/>
                 <w:lang w:val="fr-CA"/>
               </w:rPr>
-              <w:t>486,45</w:t>
-            </w:r>
-            <w:r>
-              <w:rPr>
-                <w:rFonts w:ascii="Aptos Narrow" w:hAnsi="Aptos Narrow"/>
-                <w:sz w:val="18"/>
-                <w:szCs w:val="20"/>
-                <w:lang w:val="fr-CA"/>
-              </w:rPr>
               <w:t xml:space="preserve"> </w:t>
             </w:r>
             <w:proofErr w:type="spellStart"/>
@@ -19236,7 +19674,7 @@
                 <w:sz w:val="18"/>
                 <w:szCs w:val="20"/>
               </w:rPr>
-              <w:t>4572</w:t>
+              <w:t>4606</w:t>
             </w:r>
           </w:p>
         </w:tc>
@@ -19890,6 +20328,7 @@
   <w:style w:type="character" w:default="1" w:styleId="Policepardfaut">
     <w:name w:val="Default Paragraph Font"/>
     <w:uiPriority w:val="1"/>
+    <w:semiHidden/>
     <w:unhideWhenUsed/>
   </w:style>
   <w:style w:type="table" w:default="1" w:styleId="TableauNormal">

</xml_diff>

<commit_message>
2025-03-10 @ 16:56 - v6.B.4.xlsb - 29 199 lignes - Compile OK
* Suite à l'analyse de RubberDuck, quelques insertions de remarques:
- '@IgnoreModule UnassignedVariableUsage
- '@Ignore UnassignedVariableUsage
* modDev_Tools.bas
- Procédure 'ExporterCodeVBA' - Ajustement du code pour exporter le codes feuilles
* modImport.bas
- Procédure 'FAC_Entête_Import_All' - Ajustement pour faire un resize après l'import de la table FAC_Entête de GCF_BD_MASTER
</commit_message>
<xml_diff>
--- a/Vérification Quotidienne.docx
+++ b/Vérification Quotidienne.docx
@@ -20962,6 +20962,433 @@
                 <w:sz w:val="18"/>
                 <w:szCs w:val="20"/>
               </w:rPr>
+              <w:t>03</w:t>
+            </w:r>
+            <w:r>
+              <w:rPr>
+                <w:rFonts w:ascii="Aptos Narrow" w:hAnsi="Aptos Narrow"/>
+                <w:sz w:val="18"/>
+                <w:szCs w:val="20"/>
+              </w:rPr>
+              <w:t>_</w:t>
+            </w:r>
+            <w:r>
+              <w:rPr>
+                <w:rFonts w:ascii="Aptos Narrow" w:hAnsi="Aptos Narrow"/>
+                <w:sz w:val="18"/>
+                <w:szCs w:val="20"/>
+              </w:rPr>
+              <w:t>09_1155</w:t>
+            </w:r>
+          </w:p>
+        </w:tc>
+        <w:tc>
+          <w:tcPr>
+            <w:tcW w:w="938" w:type="dxa"/>
+          </w:tcPr>
+          <w:p>
+            <w:pPr>
+              <w:jc w:val="center"/>
+              <w:rPr>
+                <w:rFonts w:ascii="Aptos Narrow" w:hAnsi="Aptos Narrow"/>
+                <w:sz w:val="18"/>
+                <w:szCs w:val="20"/>
+              </w:rPr>
+            </w:pPr>
+            <w:r>
+              <w:rPr>
+                <w:rFonts w:ascii="Aptos Narrow" w:hAnsi="Aptos Narrow"/>
+                <w:sz w:val="18"/>
+                <w:szCs w:val="20"/>
+              </w:rPr>
+              <w:t>OK</w:t>
+            </w:r>
+          </w:p>
+        </w:tc>
+        <w:tc>
+          <w:tcPr>
+            <w:tcW w:w="1970" w:type="dxa"/>
+          </w:tcPr>
+          <w:p>
+            <w:pPr>
+              <w:jc w:val="center"/>
+              <w:rPr>
+                <w:rFonts w:ascii="Aptos Narrow" w:hAnsi="Aptos Narrow"/>
+                <w:sz w:val="18"/>
+                <w:szCs w:val="20"/>
+              </w:rPr>
+            </w:pPr>
+            <w:r>
+              <w:rPr>
+                <w:rFonts w:ascii="Aptos Narrow" w:hAnsi="Aptos Narrow"/>
+                <w:sz w:val="18"/>
+                <w:szCs w:val="20"/>
+              </w:rPr>
+              <w:t>202</w:t>
+            </w:r>
+            <w:r>
+              <w:rPr>
+                <w:rFonts w:ascii="Aptos Narrow" w:hAnsi="Aptos Narrow"/>
+                <w:sz w:val="18"/>
+                <w:szCs w:val="20"/>
+              </w:rPr>
+              <w:t>5</w:t>
+            </w:r>
+            <w:r>
+              <w:rPr>
+                <w:rFonts w:ascii="Aptos Narrow" w:hAnsi="Aptos Narrow"/>
+                <w:sz w:val="18"/>
+                <w:szCs w:val="20"/>
+              </w:rPr>
+              <w:t>_</w:t>
+            </w:r>
+            <w:r>
+              <w:rPr>
+                <w:rFonts w:ascii="Aptos Narrow" w:hAnsi="Aptos Narrow"/>
+                <w:sz w:val="18"/>
+                <w:szCs w:val="20"/>
+              </w:rPr>
+              <w:t>03</w:t>
+            </w:r>
+            <w:r>
+              <w:rPr>
+                <w:rFonts w:ascii="Aptos Narrow" w:hAnsi="Aptos Narrow"/>
+                <w:sz w:val="18"/>
+                <w:szCs w:val="20"/>
+              </w:rPr>
+              <w:t>_</w:t>
+            </w:r>
+            <w:r>
+              <w:rPr>
+                <w:rFonts w:ascii="Aptos Narrow" w:hAnsi="Aptos Narrow"/>
+                <w:sz w:val="18"/>
+                <w:szCs w:val="20"/>
+              </w:rPr>
+              <w:t>09</w:t>
+            </w:r>
+            <w:r>
+              <w:rPr>
+                <w:rFonts w:ascii="Aptos Narrow" w:hAnsi="Aptos Narrow"/>
+                <w:sz w:val="18"/>
+                <w:szCs w:val="20"/>
+              </w:rPr>
+              <w:t>_</w:t>
+            </w:r>
+            <w:r>
+              <w:rPr>
+                <w:rFonts w:ascii="Aptos Narrow" w:hAnsi="Aptos Narrow"/>
+                <w:sz w:val="18"/>
+                <w:szCs w:val="20"/>
+              </w:rPr>
+              <w:t>.pdf</w:t>
+            </w:r>
+          </w:p>
+        </w:tc>
+        <w:tc>
+          <w:tcPr>
+            <w:tcW w:w="1342" w:type="dxa"/>
+          </w:tcPr>
+          <w:p>
+            <w:pPr>
+              <w:jc w:val="right"/>
+              <w:rPr>
+                <w:rFonts w:ascii="Aptos Narrow" w:hAnsi="Aptos Narrow"/>
+                <w:sz w:val="18"/>
+                <w:szCs w:val="20"/>
+              </w:rPr>
+            </w:pPr>
+            <w:r>
+              <w:rPr>
+                <w:rFonts w:ascii="Aptos Narrow" w:hAnsi="Aptos Narrow"/>
+                <w:sz w:val="18"/>
+                <w:szCs w:val="20"/>
+              </w:rPr>
+              <w:t>346 251,95 $</w:t>
+            </w:r>
+          </w:p>
+        </w:tc>
+        <w:tc>
+          <w:tcPr>
+            <w:tcW w:w="468" w:type="dxa"/>
+          </w:tcPr>
+          <w:p>
+            <w:pPr>
+              <w:jc w:val="center"/>
+              <w:rPr>
+                <w:rFonts w:ascii="Aptos Narrow" w:hAnsi="Aptos Narrow"/>
+                <w:sz w:val="18"/>
+                <w:szCs w:val="20"/>
+              </w:rPr>
+            </w:pPr>
+            <w:r>
+              <w:rPr>
+                <w:rFonts w:ascii="Aptos Narrow" w:hAnsi="Aptos Narrow"/>
+                <w:b/>
+                <w:bCs/>
+                <w:color w:val="FF0000"/>
+                <w:sz w:val="22"/>
+                <w:szCs w:val="24"/>
+              </w:rPr>
+              <w:sym w:font="Wingdings 2" w:char="F050"/>
+            </w:r>
+          </w:p>
+        </w:tc>
+        <w:tc>
+          <w:tcPr>
+            <w:tcW w:w="468" w:type="dxa"/>
+          </w:tcPr>
+          <w:p>
+            <w:pPr>
+              <w:jc w:val="center"/>
+              <w:rPr>
+                <w:rFonts w:ascii="Aptos Narrow" w:hAnsi="Aptos Narrow"/>
+                <w:sz w:val="18"/>
+                <w:szCs w:val="20"/>
+              </w:rPr>
+            </w:pPr>
+            <w:r>
+              <w:rPr>
+                <w:rFonts w:ascii="Aptos Narrow" w:hAnsi="Aptos Narrow"/>
+                <w:b/>
+                <w:bCs/>
+                <w:color w:val="FF0000"/>
+                <w:sz w:val="22"/>
+                <w:szCs w:val="24"/>
+              </w:rPr>
+              <w:sym w:font="Wingdings 2" w:char="F050"/>
+            </w:r>
+          </w:p>
+        </w:tc>
+        <w:tc>
+          <w:tcPr>
+            <w:tcW w:w="468" w:type="dxa"/>
+          </w:tcPr>
+          <w:p>
+            <w:pPr>
+              <w:jc w:val="center"/>
+              <w:rPr>
+                <w:rFonts w:ascii="Aptos Narrow" w:hAnsi="Aptos Narrow"/>
+                <w:sz w:val="18"/>
+                <w:szCs w:val="20"/>
+              </w:rPr>
+            </w:pPr>
+            <w:r>
+              <w:rPr>
+                <w:rFonts w:ascii="Aptos Narrow" w:hAnsi="Aptos Narrow"/>
+                <w:b/>
+                <w:bCs/>
+                <w:color w:val="FF0000"/>
+                <w:sz w:val="22"/>
+                <w:szCs w:val="24"/>
+              </w:rPr>
+              <w:sym w:font="Wingdings 2" w:char="F050"/>
+            </w:r>
+          </w:p>
+        </w:tc>
+        <w:tc>
+          <w:tcPr>
+            <w:tcW w:w="1233" w:type="dxa"/>
+          </w:tcPr>
+          <w:p>
+            <w:pPr>
+              <w:jc w:val="right"/>
+              <w:rPr>
+                <w:rFonts w:ascii="Aptos Narrow" w:hAnsi="Aptos Narrow"/>
+                <w:sz w:val="18"/>
+                <w:szCs w:val="20"/>
+              </w:rPr>
+            </w:pPr>
+            <w:r>
+              <w:rPr>
+                <w:rFonts w:ascii="Aptos Narrow" w:hAnsi="Aptos Narrow"/>
+                <w:sz w:val="18"/>
+                <w:szCs w:val="20"/>
+              </w:rPr>
+              <w:t xml:space="preserve">531,30 </w:t>
+            </w:r>
+            <w:proofErr w:type="spellStart"/>
+            <w:r>
+              <w:rPr>
+                <w:rFonts w:ascii="Aptos Narrow" w:hAnsi="Aptos Narrow"/>
+                <w:sz w:val="18"/>
+                <w:szCs w:val="20"/>
+              </w:rPr>
+              <w:t>hres</w:t>
+            </w:r>
+            <w:proofErr w:type="spellEnd"/>
+          </w:p>
+        </w:tc>
+        <w:tc>
+          <w:tcPr>
+            <w:tcW w:w="468" w:type="dxa"/>
+          </w:tcPr>
+          <w:p>
+            <w:pPr>
+              <w:jc w:val="center"/>
+              <w:rPr>
+                <w:rFonts w:ascii="Aptos Narrow" w:hAnsi="Aptos Narrow"/>
+                <w:sz w:val="18"/>
+                <w:szCs w:val="20"/>
+              </w:rPr>
+            </w:pPr>
+            <w:r>
+              <w:rPr>
+                <w:rFonts w:ascii="Aptos Narrow" w:hAnsi="Aptos Narrow"/>
+                <w:b/>
+                <w:bCs/>
+                <w:color w:val="FF0000"/>
+                <w:sz w:val="22"/>
+                <w:szCs w:val="24"/>
+              </w:rPr>
+              <w:sym w:font="Wingdings 2" w:char="F050"/>
+            </w:r>
+          </w:p>
+        </w:tc>
+        <w:tc>
+          <w:tcPr>
+            <w:tcW w:w="468" w:type="dxa"/>
+          </w:tcPr>
+          <w:p>
+            <w:pPr>
+              <w:jc w:val="center"/>
+              <w:rPr>
+                <w:rFonts w:ascii="Aptos Narrow" w:hAnsi="Aptos Narrow"/>
+                <w:sz w:val="18"/>
+                <w:szCs w:val="20"/>
+              </w:rPr>
+            </w:pPr>
+            <w:r>
+              <w:rPr>
+                <w:rFonts w:ascii="Aptos Narrow" w:hAnsi="Aptos Narrow"/>
+                <w:b/>
+                <w:bCs/>
+                <w:color w:val="FF0000"/>
+                <w:sz w:val="22"/>
+                <w:szCs w:val="24"/>
+              </w:rPr>
+              <w:sym w:font="Wingdings 2" w:char="F050"/>
+            </w:r>
+          </w:p>
+        </w:tc>
+        <w:tc>
+          <w:tcPr>
+            <w:tcW w:w="468" w:type="dxa"/>
+          </w:tcPr>
+          <w:p>
+            <w:pPr>
+              <w:jc w:val="center"/>
+              <w:rPr>
+                <w:rFonts w:ascii="Aptos Narrow" w:hAnsi="Aptos Narrow"/>
+                <w:sz w:val="18"/>
+                <w:szCs w:val="20"/>
+              </w:rPr>
+            </w:pPr>
+            <w:r>
+              <w:rPr>
+                <w:rFonts w:ascii="Aptos Narrow" w:hAnsi="Aptos Narrow"/>
+                <w:b/>
+                <w:bCs/>
+                <w:color w:val="FF0000"/>
+                <w:sz w:val="22"/>
+                <w:szCs w:val="24"/>
+              </w:rPr>
+              <w:sym w:font="Wingdings 2" w:char="F050"/>
+            </w:r>
+          </w:p>
+        </w:tc>
+        <w:tc>
+          <w:tcPr>
+            <w:tcW w:w="757" w:type="dxa"/>
+          </w:tcPr>
+          <w:p>
+            <w:pPr>
+              <w:jc w:val="center"/>
+              <w:rPr>
+                <w:rFonts w:ascii="Aptos Narrow" w:hAnsi="Aptos Narrow"/>
+                <w:sz w:val="18"/>
+                <w:szCs w:val="20"/>
+              </w:rPr>
+            </w:pPr>
+            <w:r>
+              <w:rPr>
+                <w:rFonts w:ascii="Aptos Narrow" w:hAnsi="Aptos Narrow"/>
+                <w:sz w:val="18"/>
+                <w:szCs w:val="20"/>
+              </w:rPr>
+              <w:t>4688</w:t>
+            </w:r>
+          </w:p>
+        </w:tc>
+        <w:tc>
+          <w:tcPr>
+            <w:tcW w:w="465" w:type="dxa"/>
+          </w:tcPr>
+          <w:p>
+            <w:pPr>
+              <w:jc w:val="center"/>
+              <w:rPr>
+                <w:rFonts w:ascii="Aptos Narrow" w:hAnsi="Aptos Narrow"/>
+                <w:sz w:val="18"/>
+                <w:szCs w:val="20"/>
+              </w:rPr>
+            </w:pPr>
+            <w:r>
+              <w:rPr>
+                <w:rFonts w:ascii="Aptos Narrow" w:hAnsi="Aptos Narrow"/>
+                <w:b/>
+                <w:bCs/>
+                <w:color w:val="FF0000"/>
+                <w:sz w:val="22"/>
+                <w:szCs w:val="24"/>
+              </w:rPr>
+              <w:sym w:font="Wingdings 2" w:char="F050"/>
+            </w:r>
+          </w:p>
+        </w:tc>
+      </w:tr>
+      <w:tr>
+        <w:tc>
+          <w:tcPr>
+            <w:tcW w:w="1715" w:type="dxa"/>
+          </w:tcPr>
+          <w:p>
+            <w:pPr>
+              <w:rPr>
+                <w:rFonts w:ascii="Aptos Narrow" w:hAnsi="Aptos Narrow"/>
+                <w:sz w:val="18"/>
+                <w:szCs w:val="20"/>
+              </w:rPr>
+            </w:pPr>
+            <w:r>
+              <w:rPr>
+                <w:rFonts w:ascii="Aptos Narrow" w:hAnsi="Aptos Narrow"/>
+                <w:sz w:val="18"/>
+                <w:szCs w:val="20"/>
+              </w:rPr>
+              <w:t>202</w:t>
+            </w:r>
+            <w:r>
+              <w:rPr>
+                <w:rFonts w:ascii="Aptos Narrow" w:hAnsi="Aptos Narrow"/>
+                <w:sz w:val="18"/>
+                <w:szCs w:val="20"/>
+              </w:rPr>
+              <w:t>5</w:t>
+            </w:r>
+            <w:r>
+              <w:rPr>
+                <w:rFonts w:ascii="Aptos Narrow" w:hAnsi="Aptos Narrow"/>
+                <w:sz w:val="18"/>
+                <w:szCs w:val="20"/>
+              </w:rPr>
+              <w:t>_</w:t>
+            </w:r>
+            <w:r>
+              <w:rPr>
+                <w:rFonts w:ascii="Aptos Narrow" w:hAnsi="Aptos Narrow"/>
+                <w:sz w:val="18"/>
+                <w:szCs w:val="20"/>
+              </w:rPr>
               <w:t>0</w:t>
             </w:r>
             <w:r>
@@ -21010,7 +21437,15 @@
                 <w:sz w:val="18"/>
                 <w:szCs w:val="20"/>
               </w:rPr>
-              <w:t>1155</w:t>
+              <w:t>1</w:t>
+            </w:r>
+            <w:r>
+              <w:rPr>
+                <w:rFonts w:ascii="Aptos Narrow" w:hAnsi="Aptos Narrow"/>
+                <w:sz w:val="18"/>
+                <w:szCs w:val="20"/>
+              </w:rPr>
+              <w:t>734</w:t>
             </w:r>
           </w:p>
         </w:tc>
@@ -21128,6 +21563,14 @@
                 <w:sz w:val="18"/>
                 <w:szCs w:val="20"/>
               </w:rPr>
+              <w:t>1827</w:t>
+            </w:r>
+            <w:r>
+              <w:rPr>
+                <w:rFonts w:ascii="Aptos Narrow" w:hAnsi="Aptos Narrow"/>
+                <w:sz w:val="18"/>
+                <w:szCs w:val="20"/>
+              </w:rPr>
               <w:t>.pdf</w:t>
             </w:r>
           </w:p>
@@ -21380,17 +21823,6 @@
                 <w:szCs w:val="20"/>
               </w:rPr>
             </w:pPr>
-            <w:r>
-              <w:rPr>
-                <w:rFonts w:ascii="Aptos Narrow" w:hAnsi="Aptos Narrow"/>
-                <w:b/>
-                <w:bCs/>
-                <w:color w:val="FF0000"/>
-                <w:sz w:val="22"/>
-                <w:szCs w:val="24"/>
-              </w:rPr>
-              <w:sym w:font="Wingdings 2" w:char="F050"/>
-            </w:r>
           </w:p>
         </w:tc>
       </w:tr>

</xml_diff>

<commit_message>
2025-03-11 @ 08:12 - v6.B.5.xlsb - 29 276 lignes - Compile OK
* Refactoring
- Toutes les procédures d'import (MASTER @ Local) ont été renommées, et les appels se font maintenant dans la forme 'module.procédure'
* modAppli.bas
- Recommendation de RubberDuck, de changer le type de variable de Integer @ Long
- Éliminer des variables déclarées, mais non utilisées
- Dans la procédure 'checkTEC' éliminer la vérification du client TEC vs. Client fichier-maître (Il est possible que le nom change dans le fichier maître)
* modImport.bas
- Toutes les procédures ont été renommées 'Importer...'
- 'ResizeTable' ---> 'RedimensionnerTable'
- 'ApplyFormatting' ---> 'AppliquerStyleTable'
- Modification de l'import de certaines tables pour s'assurer que des lignes vides ne soient pas laissées dans la table qui reçoit les données
</commit_message>
<xml_diff>
--- a/Vérification Quotidienne.docx
+++ b/Vérification Quotidienne.docx
@@ -21389,63 +21389,23 @@
                 <w:sz w:val="18"/>
                 <w:szCs w:val="20"/>
               </w:rPr>
-              <w:t>0</w:t>
-            </w:r>
-            <w:r>
-              <w:rPr>
-                <w:rFonts w:ascii="Aptos Narrow" w:hAnsi="Aptos Narrow"/>
-                <w:sz w:val="18"/>
-                <w:szCs w:val="20"/>
-              </w:rPr>
-              <w:t>3</w:t>
-            </w:r>
-            <w:r>
-              <w:rPr>
-                <w:rFonts w:ascii="Aptos Narrow" w:hAnsi="Aptos Narrow"/>
-                <w:sz w:val="18"/>
-                <w:szCs w:val="20"/>
-              </w:rPr>
-              <w:t>_</w:t>
-            </w:r>
-            <w:r>
-              <w:rPr>
-                <w:rFonts w:ascii="Aptos Narrow" w:hAnsi="Aptos Narrow"/>
-                <w:sz w:val="18"/>
-                <w:szCs w:val="20"/>
-              </w:rPr>
-              <w:t>0</w:t>
-            </w:r>
-            <w:r>
-              <w:rPr>
-                <w:rFonts w:ascii="Aptos Narrow" w:hAnsi="Aptos Narrow"/>
-                <w:sz w:val="18"/>
-                <w:szCs w:val="20"/>
-              </w:rPr>
-              <w:t>9</w:t>
-            </w:r>
-            <w:r>
-              <w:rPr>
-                <w:rFonts w:ascii="Aptos Narrow" w:hAnsi="Aptos Narrow"/>
-                <w:sz w:val="18"/>
-                <w:szCs w:val="20"/>
-              </w:rPr>
-              <w:t>_</w:t>
-            </w:r>
-            <w:r>
-              <w:rPr>
-                <w:rFonts w:ascii="Aptos Narrow" w:hAnsi="Aptos Narrow"/>
-                <w:sz w:val="18"/>
-                <w:szCs w:val="20"/>
-              </w:rPr>
-              <w:t>1</w:t>
-            </w:r>
-            <w:r>
-              <w:rPr>
-                <w:rFonts w:ascii="Aptos Narrow" w:hAnsi="Aptos Narrow"/>
-                <w:sz w:val="18"/>
-                <w:szCs w:val="20"/>
-              </w:rPr>
-              <w:t>734</w:t>
+              <w:t>03</w:t>
+            </w:r>
+            <w:r>
+              <w:rPr>
+                <w:rFonts w:ascii="Aptos Narrow" w:hAnsi="Aptos Narrow"/>
+                <w:sz w:val="18"/>
+                <w:szCs w:val="20"/>
+              </w:rPr>
+              <w:t>_</w:t>
+            </w:r>
+            <w:r>
+              <w:rPr>
+                <w:rFonts w:ascii="Aptos Narrow" w:hAnsi="Aptos Narrow"/>
+                <w:sz w:val="18"/>
+                <w:szCs w:val="20"/>
+              </w:rPr>
+              <w:t>09_1734</w:t>
             </w:r>
           </w:p>
         </w:tc>
@@ -21515,63 +21475,39 @@
                 <w:sz w:val="18"/>
                 <w:szCs w:val="20"/>
               </w:rPr>
-              <w:t>0</w:t>
-            </w:r>
-            <w:r>
-              <w:rPr>
-                <w:rFonts w:ascii="Aptos Narrow" w:hAnsi="Aptos Narrow"/>
-                <w:sz w:val="18"/>
-                <w:szCs w:val="20"/>
-              </w:rPr>
-              <w:t>3</w:t>
-            </w:r>
-            <w:r>
-              <w:rPr>
-                <w:rFonts w:ascii="Aptos Narrow" w:hAnsi="Aptos Narrow"/>
-                <w:sz w:val="18"/>
-                <w:szCs w:val="20"/>
-              </w:rPr>
-              <w:t>_</w:t>
-            </w:r>
-            <w:r>
-              <w:rPr>
-                <w:rFonts w:ascii="Aptos Narrow" w:hAnsi="Aptos Narrow"/>
-                <w:sz w:val="18"/>
-                <w:szCs w:val="20"/>
-              </w:rPr>
-              <w:t>0</w:t>
-            </w:r>
-            <w:r>
-              <w:rPr>
-                <w:rFonts w:ascii="Aptos Narrow" w:hAnsi="Aptos Narrow"/>
-                <w:sz w:val="18"/>
-                <w:szCs w:val="20"/>
-              </w:rPr>
-              <w:t>9</w:t>
-            </w:r>
-            <w:r>
-              <w:rPr>
-                <w:rFonts w:ascii="Aptos Narrow" w:hAnsi="Aptos Narrow"/>
-                <w:sz w:val="18"/>
-                <w:szCs w:val="20"/>
-              </w:rPr>
-              <w:t>_</w:t>
-            </w:r>
-            <w:r>
-              <w:rPr>
-                <w:rFonts w:ascii="Aptos Narrow" w:hAnsi="Aptos Narrow"/>
-                <w:sz w:val="18"/>
-                <w:szCs w:val="20"/>
-              </w:rPr>
-              <w:t>1827</w:t>
-            </w:r>
-            <w:r>
-              <w:rPr>
-                <w:rFonts w:ascii="Aptos Narrow" w:hAnsi="Aptos Narrow"/>
-                <w:sz w:val="18"/>
-                <w:szCs w:val="20"/>
-              </w:rPr>
-              <w:t>.pdf</w:t>
+              <w:t>03</w:t>
+            </w:r>
+            <w:r>
+              <w:rPr>
+                <w:rFonts w:ascii="Aptos Narrow" w:hAnsi="Aptos Narrow"/>
+                <w:sz w:val="18"/>
+                <w:szCs w:val="20"/>
+              </w:rPr>
+              <w:t>_</w:t>
+            </w:r>
+            <w:r>
+              <w:rPr>
+                <w:rFonts w:ascii="Aptos Narrow" w:hAnsi="Aptos Narrow"/>
+                <w:sz w:val="18"/>
+                <w:szCs w:val="20"/>
+              </w:rPr>
+              <w:t>09</w:t>
+            </w:r>
+            <w:r>
+              <w:rPr>
+                <w:rFonts w:ascii="Aptos Narrow" w:hAnsi="Aptos Narrow"/>
+                <w:sz w:val="18"/>
+                <w:szCs w:val="20"/>
+              </w:rPr>
+              <w:t>_</w:t>
+            </w:r>
+            <w:r>
+              <w:rPr>
+                <w:rFonts w:ascii="Aptos Narrow" w:hAnsi="Aptos Narrow"/>
+                <w:sz w:val="18"/>
+                <w:szCs w:val="20"/>
+              </w:rPr>
+              <w:t>1827.pdf</w:t>
             </w:r>
           </w:p>
         </w:tc>
@@ -21823,6 +21759,443 @@
                 <w:szCs w:val="20"/>
               </w:rPr>
             </w:pPr>
+          </w:p>
+        </w:tc>
+      </w:tr>
+      <w:tr>
+        <w:tc>
+          <w:tcPr>
+            <w:tcW w:w="1715" w:type="dxa"/>
+          </w:tcPr>
+          <w:p>
+            <w:pPr>
+              <w:rPr>
+                <w:rFonts w:ascii="Aptos Narrow" w:hAnsi="Aptos Narrow"/>
+                <w:sz w:val="18"/>
+                <w:szCs w:val="20"/>
+              </w:rPr>
+            </w:pPr>
+            <w:r>
+              <w:rPr>
+                <w:rFonts w:ascii="Aptos Narrow" w:hAnsi="Aptos Narrow"/>
+                <w:sz w:val="18"/>
+                <w:szCs w:val="20"/>
+              </w:rPr>
+              <w:t>202</w:t>
+            </w:r>
+            <w:r>
+              <w:rPr>
+                <w:rFonts w:ascii="Aptos Narrow" w:hAnsi="Aptos Narrow"/>
+                <w:sz w:val="18"/>
+                <w:szCs w:val="20"/>
+              </w:rPr>
+              <w:t>5</w:t>
+            </w:r>
+            <w:r>
+              <w:rPr>
+                <w:rFonts w:ascii="Aptos Narrow" w:hAnsi="Aptos Narrow"/>
+                <w:sz w:val="18"/>
+                <w:szCs w:val="20"/>
+              </w:rPr>
+              <w:t>_</w:t>
+            </w:r>
+            <w:r>
+              <w:rPr>
+                <w:rFonts w:ascii="Aptos Narrow" w:hAnsi="Aptos Narrow"/>
+                <w:sz w:val="18"/>
+                <w:szCs w:val="20"/>
+              </w:rPr>
+              <w:t>03</w:t>
+            </w:r>
+            <w:r>
+              <w:rPr>
+                <w:rFonts w:ascii="Aptos Narrow" w:hAnsi="Aptos Narrow"/>
+                <w:sz w:val="18"/>
+                <w:szCs w:val="20"/>
+              </w:rPr>
+              <w:t>_</w:t>
+            </w:r>
+            <w:r>
+              <w:rPr>
+                <w:rFonts w:ascii="Aptos Narrow" w:hAnsi="Aptos Narrow"/>
+                <w:sz w:val="18"/>
+                <w:szCs w:val="20"/>
+              </w:rPr>
+              <w:t>11_0525</w:t>
+            </w:r>
+          </w:p>
+        </w:tc>
+        <w:tc>
+          <w:tcPr>
+            <w:tcW w:w="938" w:type="dxa"/>
+          </w:tcPr>
+          <w:p>
+            <w:pPr>
+              <w:jc w:val="center"/>
+              <w:rPr>
+                <w:rFonts w:ascii="Aptos Narrow" w:hAnsi="Aptos Narrow"/>
+                <w:sz w:val="18"/>
+                <w:szCs w:val="20"/>
+              </w:rPr>
+            </w:pPr>
+            <w:r>
+              <w:rPr>
+                <w:rFonts w:ascii="Aptos Narrow" w:hAnsi="Aptos Narrow"/>
+                <w:sz w:val="18"/>
+                <w:szCs w:val="20"/>
+              </w:rPr>
+              <w:t>OK</w:t>
+            </w:r>
+          </w:p>
+        </w:tc>
+        <w:tc>
+          <w:tcPr>
+            <w:tcW w:w="1970" w:type="dxa"/>
+          </w:tcPr>
+          <w:p>
+            <w:pPr>
+              <w:jc w:val="center"/>
+              <w:rPr>
+                <w:rFonts w:ascii="Aptos Narrow" w:hAnsi="Aptos Narrow"/>
+                <w:sz w:val="18"/>
+                <w:szCs w:val="20"/>
+              </w:rPr>
+            </w:pPr>
+            <w:r>
+              <w:rPr>
+                <w:rFonts w:ascii="Aptos Narrow" w:hAnsi="Aptos Narrow"/>
+                <w:sz w:val="18"/>
+                <w:szCs w:val="20"/>
+              </w:rPr>
+              <w:t>202</w:t>
+            </w:r>
+            <w:r>
+              <w:rPr>
+                <w:rFonts w:ascii="Aptos Narrow" w:hAnsi="Aptos Narrow"/>
+                <w:sz w:val="18"/>
+                <w:szCs w:val="20"/>
+              </w:rPr>
+              <w:t>5</w:t>
+            </w:r>
+            <w:r>
+              <w:rPr>
+                <w:rFonts w:ascii="Aptos Narrow" w:hAnsi="Aptos Narrow"/>
+                <w:sz w:val="18"/>
+                <w:szCs w:val="20"/>
+              </w:rPr>
+              <w:t>_</w:t>
+            </w:r>
+            <w:r>
+              <w:rPr>
+                <w:rFonts w:ascii="Aptos Narrow" w:hAnsi="Aptos Narrow"/>
+                <w:sz w:val="18"/>
+                <w:szCs w:val="20"/>
+              </w:rPr>
+              <w:t>03</w:t>
+            </w:r>
+            <w:r>
+              <w:rPr>
+                <w:rFonts w:ascii="Aptos Narrow" w:hAnsi="Aptos Narrow"/>
+                <w:sz w:val="18"/>
+                <w:szCs w:val="20"/>
+              </w:rPr>
+              <w:t>_</w:t>
+            </w:r>
+            <w:r>
+              <w:rPr>
+                <w:rFonts w:ascii="Aptos Narrow" w:hAnsi="Aptos Narrow"/>
+                <w:sz w:val="18"/>
+                <w:szCs w:val="20"/>
+              </w:rPr>
+              <w:t>11</w:t>
+            </w:r>
+            <w:r>
+              <w:rPr>
+                <w:rFonts w:ascii="Aptos Narrow" w:hAnsi="Aptos Narrow"/>
+                <w:sz w:val="18"/>
+                <w:szCs w:val="20"/>
+              </w:rPr>
+              <w:t>_</w:t>
+            </w:r>
+            <w:r>
+              <w:rPr>
+                <w:rFonts w:ascii="Aptos Narrow" w:hAnsi="Aptos Narrow"/>
+                <w:sz w:val="18"/>
+                <w:szCs w:val="20"/>
+              </w:rPr>
+              <w:t>0526.pdf</w:t>
+            </w:r>
+          </w:p>
+        </w:tc>
+        <w:tc>
+          <w:tcPr>
+            <w:tcW w:w="1342" w:type="dxa"/>
+          </w:tcPr>
+          <w:p>
+            <w:pPr>
+              <w:jc w:val="right"/>
+              <w:rPr>
+                <w:rFonts w:ascii="Aptos Narrow" w:hAnsi="Aptos Narrow"/>
+                <w:sz w:val="18"/>
+                <w:szCs w:val="20"/>
+              </w:rPr>
+            </w:pPr>
+            <w:r>
+              <w:rPr>
+                <w:rFonts w:ascii="Aptos Narrow" w:hAnsi="Aptos Narrow"/>
+                <w:sz w:val="18"/>
+                <w:szCs w:val="20"/>
+                <w:lang w:val="fr-CA"/>
+              </w:rPr>
+              <w:t>344 527,32 $</w:t>
+            </w:r>
+          </w:p>
+        </w:tc>
+        <w:tc>
+          <w:tcPr>
+            <w:tcW w:w="468" w:type="dxa"/>
+          </w:tcPr>
+          <w:p>
+            <w:pPr>
+              <w:jc w:val="center"/>
+              <w:rPr>
+                <w:rFonts w:ascii="Aptos Narrow" w:hAnsi="Aptos Narrow"/>
+                <w:sz w:val="18"/>
+                <w:szCs w:val="20"/>
+              </w:rPr>
+            </w:pPr>
+            <w:r>
+              <w:rPr>
+                <w:rFonts w:ascii="Aptos Narrow" w:hAnsi="Aptos Narrow"/>
+                <w:b/>
+                <w:bCs/>
+                <w:color w:val="FF0000"/>
+                <w:sz w:val="22"/>
+                <w:szCs w:val="24"/>
+              </w:rPr>
+              <w:sym w:font="Wingdings 2" w:char="F050"/>
+            </w:r>
+          </w:p>
+        </w:tc>
+        <w:tc>
+          <w:tcPr>
+            <w:tcW w:w="468" w:type="dxa"/>
+          </w:tcPr>
+          <w:p>
+            <w:pPr>
+              <w:jc w:val="center"/>
+              <w:rPr>
+                <w:rFonts w:ascii="Aptos Narrow" w:hAnsi="Aptos Narrow"/>
+                <w:sz w:val="18"/>
+                <w:szCs w:val="20"/>
+              </w:rPr>
+            </w:pPr>
+            <w:r>
+              <w:rPr>
+                <w:rFonts w:ascii="Aptos Narrow" w:hAnsi="Aptos Narrow"/>
+                <w:b/>
+                <w:bCs/>
+                <w:color w:val="FF0000"/>
+                <w:sz w:val="22"/>
+                <w:szCs w:val="24"/>
+              </w:rPr>
+              <w:sym w:font="Wingdings 2" w:char="F050"/>
+            </w:r>
+          </w:p>
+        </w:tc>
+        <w:tc>
+          <w:tcPr>
+            <w:tcW w:w="468" w:type="dxa"/>
+          </w:tcPr>
+          <w:p>
+            <w:pPr>
+              <w:jc w:val="center"/>
+              <w:rPr>
+                <w:rFonts w:ascii="Aptos Narrow" w:hAnsi="Aptos Narrow"/>
+                <w:sz w:val="18"/>
+                <w:szCs w:val="20"/>
+              </w:rPr>
+            </w:pPr>
+            <w:r>
+              <w:rPr>
+                <w:rFonts w:ascii="Aptos Narrow" w:hAnsi="Aptos Narrow"/>
+                <w:b/>
+                <w:bCs/>
+                <w:color w:val="FF0000"/>
+                <w:sz w:val="22"/>
+                <w:szCs w:val="24"/>
+              </w:rPr>
+              <w:sym w:font="Wingdings 2" w:char="F050"/>
+            </w:r>
+          </w:p>
+        </w:tc>
+        <w:tc>
+          <w:tcPr>
+            <w:tcW w:w="1233" w:type="dxa"/>
+          </w:tcPr>
+          <w:p>
+            <w:pPr>
+              <w:jc w:val="right"/>
+              <w:rPr>
+                <w:rFonts w:ascii="Aptos Narrow" w:hAnsi="Aptos Narrow"/>
+                <w:sz w:val="18"/>
+                <w:szCs w:val="20"/>
+              </w:rPr>
+            </w:pPr>
+            <w:r>
+              <w:rPr>
+                <w:rFonts w:ascii="Aptos Narrow" w:hAnsi="Aptos Narrow"/>
+                <w:sz w:val="18"/>
+                <w:szCs w:val="20"/>
+                <w:lang w:val="fr-CA"/>
+              </w:rPr>
+              <w:t>550,90</w:t>
+            </w:r>
+            <w:r>
+              <w:rPr>
+                <w:rFonts w:ascii="Aptos Narrow" w:hAnsi="Aptos Narrow"/>
+                <w:sz w:val="18"/>
+                <w:szCs w:val="20"/>
+              </w:rPr>
+              <w:t xml:space="preserve"> </w:t>
+            </w:r>
+            <w:proofErr w:type="spellStart"/>
+            <w:r>
+              <w:rPr>
+                <w:rFonts w:ascii="Aptos Narrow" w:hAnsi="Aptos Narrow"/>
+                <w:sz w:val="18"/>
+                <w:szCs w:val="20"/>
+              </w:rPr>
+              <w:t>hres</w:t>
+            </w:r>
+            <w:proofErr w:type="spellEnd"/>
+          </w:p>
+        </w:tc>
+        <w:tc>
+          <w:tcPr>
+            <w:tcW w:w="468" w:type="dxa"/>
+          </w:tcPr>
+          <w:p>
+            <w:pPr>
+              <w:jc w:val="center"/>
+              <w:rPr>
+                <w:rFonts w:ascii="Aptos Narrow" w:hAnsi="Aptos Narrow"/>
+                <w:sz w:val="18"/>
+                <w:szCs w:val="20"/>
+              </w:rPr>
+            </w:pPr>
+            <w:r>
+              <w:rPr>
+                <w:rFonts w:ascii="Aptos Narrow" w:hAnsi="Aptos Narrow"/>
+                <w:b/>
+                <w:bCs/>
+                <w:color w:val="FF0000"/>
+                <w:sz w:val="22"/>
+                <w:szCs w:val="24"/>
+              </w:rPr>
+              <w:sym w:font="Wingdings 2" w:char="F050"/>
+            </w:r>
+          </w:p>
+        </w:tc>
+        <w:tc>
+          <w:tcPr>
+            <w:tcW w:w="468" w:type="dxa"/>
+          </w:tcPr>
+          <w:p>
+            <w:pPr>
+              <w:jc w:val="center"/>
+              <w:rPr>
+                <w:rFonts w:ascii="Aptos Narrow" w:hAnsi="Aptos Narrow"/>
+                <w:sz w:val="18"/>
+                <w:szCs w:val="20"/>
+              </w:rPr>
+            </w:pPr>
+            <w:r>
+              <w:rPr>
+                <w:rFonts w:ascii="Aptos Narrow" w:hAnsi="Aptos Narrow"/>
+                <w:b/>
+                <w:bCs/>
+                <w:color w:val="FF0000"/>
+                <w:sz w:val="22"/>
+                <w:szCs w:val="24"/>
+              </w:rPr>
+              <w:sym w:font="Wingdings 2" w:char="F050"/>
+            </w:r>
+          </w:p>
+        </w:tc>
+        <w:tc>
+          <w:tcPr>
+            <w:tcW w:w="468" w:type="dxa"/>
+          </w:tcPr>
+          <w:p>
+            <w:pPr>
+              <w:jc w:val="center"/>
+              <w:rPr>
+                <w:rFonts w:ascii="Aptos Narrow" w:hAnsi="Aptos Narrow"/>
+                <w:sz w:val="18"/>
+                <w:szCs w:val="20"/>
+              </w:rPr>
+            </w:pPr>
+            <w:r>
+              <w:rPr>
+                <w:rFonts w:ascii="Aptos Narrow" w:hAnsi="Aptos Narrow"/>
+                <w:b/>
+                <w:bCs/>
+                <w:color w:val="FF0000"/>
+                <w:sz w:val="22"/>
+                <w:szCs w:val="24"/>
+              </w:rPr>
+              <w:sym w:font="Wingdings 2" w:char="F050"/>
+            </w:r>
+          </w:p>
+        </w:tc>
+        <w:tc>
+          <w:tcPr>
+            <w:tcW w:w="757" w:type="dxa"/>
+          </w:tcPr>
+          <w:p>
+            <w:pPr>
+              <w:jc w:val="center"/>
+              <w:rPr>
+                <w:rFonts w:ascii="Aptos Narrow" w:hAnsi="Aptos Narrow"/>
+                <w:sz w:val="18"/>
+                <w:szCs w:val="20"/>
+              </w:rPr>
+            </w:pPr>
+            <w:r>
+              <w:rPr>
+                <w:rFonts w:ascii="Aptos Narrow" w:hAnsi="Aptos Narrow"/>
+                <w:sz w:val="18"/>
+                <w:szCs w:val="20"/>
+              </w:rPr>
+              <w:t>4727</w:t>
+            </w:r>
+          </w:p>
+        </w:tc>
+        <w:tc>
+          <w:tcPr>
+            <w:tcW w:w="465" w:type="dxa"/>
+          </w:tcPr>
+          <w:p>
+            <w:pPr>
+              <w:jc w:val="center"/>
+              <w:rPr>
+                <w:rFonts w:ascii="Aptos Narrow" w:hAnsi="Aptos Narrow"/>
+                <w:sz w:val="18"/>
+                <w:szCs w:val="20"/>
+              </w:rPr>
+            </w:pPr>
+            <w:r>
+              <w:rPr>
+                <w:rFonts w:ascii="Aptos Narrow" w:hAnsi="Aptos Narrow"/>
+                <w:b/>
+                <w:bCs/>
+                <w:color w:val="FF0000"/>
+                <w:sz w:val="22"/>
+                <w:szCs w:val="24"/>
+              </w:rPr>
+              <w:sym w:font="Wingdings 2" w:char="F050"/>
+            </w:r>
           </w:p>
         </w:tc>
       </w:tr>
@@ -22449,7 +22822,6 @@
   <w:style w:type="character" w:default="1" w:styleId="Policepardfaut">
     <w:name w:val="Default Paragraph Font"/>
     <w:uiPriority w:val="1"/>
-    <w:semiHidden/>
     <w:unhideWhenUsed/>
   </w:style>
   <w:style w:type="table" w:default="1" w:styleId="TableauNormal">

</xml_diff>

<commit_message>
2025-03-18 @ 10:42 - Avant compare
</commit_message>
<xml_diff>
--- a/Vérification Quotidienne.docx
+++ b/Vérification Quotidienne.docx
@@ -22695,6 +22695,452 @@
                 <w:sz w:val="18"/>
                 <w:szCs w:val="20"/>
               </w:rPr>
+              <w:t>13_2234</w:t>
+            </w:r>
+          </w:p>
+        </w:tc>
+        <w:tc>
+          <w:tcPr>
+            <w:tcW w:w="938" w:type="dxa"/>
+          </w:tcPr>
+          <w:p>
+            <w:pPr>
+              <w:jc w:val="center"/>
+              <w:rPr>
+                <w:rFonts w:ascii="Aptos Narrow" w:hAnsi="Aptos Narrow"/>
+                <w:sz w:val="18"/>
+                <w:szCs w:val="20"/>
+              </w:rPr>
+            </w:pPr>
+            <w:r>
+              <w:rPr>
+                <w:rFonts w:ascii="Aptos Narrow" w:hAnsi="Aptos Narrow"/>
+                <w:sz w:val="18"/>
+                <w:szCs w:val="20"/>
+              </w:rPr>
+              <w:t>OK</w:t>
+            </w:r>
+          </w:p>
+        </w:tc>
+        <w:tc>
+          <w:tcPr>
+            <w:tcW w:w="1970" w:type="dxa"/>
+          </w:tcPr>
+          <w:p>
+            <w:pPr>
+              <w:jc w:val="center"/>
+              <w:rPr>
+                <w:rFonts w:ascii="Aptos Narrow" w:hAnsi="Aptos Narrow"/>
+                <w:sz w:val="18"/>
+                <w:szCs w:val="20"/>
+              </w:rPr>
+            </w:pPr>
+            <w:r>
+              <w:rPr>
+                <w:rFonts w:ascii="Aptos Narrow" w:hAnsi="Aptos Narrow"/>
+                <w:sz w:val="18"/>
+                <w:szCs w:val="20"/>
+              </w:rPr>
+              <w:t>202</w:t>
+            </w:r>
+            <w:r>
+              <w:rPr>
+                <w:rFonts w:ascii="Aptos Narrow" w:hAnsi="Aptos Narrow"/>
+                <w:sz w:val="18"/>
+                <w:szCs w:val="20"/>
+              </w:rPr>
+              <w:t>5</w:t>
+            </w:r>
+            <w:r>
+              <w:rPr>
+                <w:rFonts w:ascii="Aptos Narrow" w:hAnsi="Aptos Narrow"/>
+                <w:sz w:val="18"/>
+                <w:szCs w:val="20"/>
+              </w:rPr>
+              <w:t>_</w:t>
+            </w:r>
+            <w:r>
+              <w:rPr>
+                <w:rFonts w:ascii="Aptos Narrow" w:hAnsi="Aptos Narrow"/>
+                <w:sz w:val="18"/>
+                <w:szCs w:val="20"/>
+              </w:rPr>
+              <w:t>03</w:t>
+            </w:r>
+            <w:r>
+              <w:rPr>
+                <w:rFonts w:ascii="Aptos Narrow" w:hAnsi="Aptos Narrow"/>
+                <w:sz w:val="18"/>
+                <w:szCs w:val="20"/>
+              </w:rPr>
+              <w:t>_</w:t>
+            </w:r>
+            <w:r>
+              <w:rPr>
+                <w:rFonts w:ascii="Aptos Narrow" w:hAnsi="Aptos Narrow"/>
+                <w:sz w:val="18"/>
+                <w:szCs w:val="20"/>
+              </w:rPr>
+              <w:t>13</w:t>
+            </w:r>
+            <w:r>
+              <w:rPr>
+                <w:rFonts w:ascii="Aptos Narrow" w:hAnsi="Aptos Narrow"/>
+                <w:sz w:val="18"/>
+                <w:szCs w:val="20"/>
+              </w:rPr>
+              <w:t>_</w:t>
+            </w:r>
+            <w:r>
+              <w:rPr>
+                <w:rFonts w:ascii="Aptos Narrow" w:hAnsi="Aptos Narrow"/>
+                <w:sz w:val="18"/>
+                <w:szCs w:val="20"/>
+              </w:rPr>
+              <w:t>2236.pdf</w:t>
+            </w:r>
+          </w:p>
+        </w:tc>
+        <w:tc>
+          <w:tcPr>
+            <w:tcW w:w="1342" w:type="dxa"/>
+          </w:tcPr>
+          <w:p>
+            <w:pPr>
+              <w:jc w:val="right"/>
+              <w:rPr>
+                <w:rFonts w:ascii="Aptos Narrow" w:hAnsi="Aptos Narrow"/>
+                <w:sz w:val="18"/>
+                <w:szCs w:val="20"/>
+              </w:rPr>
+            </w:pPr>
+            <w:r>
+              <w:rPr>
+                <w:rFonts w:ascii="Aptos Narrow" w:hAnsi="Aptos Narrow"/>
+                <w:sz w:val="18"/>
+                <w:szCs w:val="20"/>
+                <w:lang w:val="fr-CA"/>
+              </w:rPr>
+              <w:t>296 129,76</w:t>
+            </w:r>
+            <w:r>
+              <w:rPr>
+                <w:rFonts w:ascii="Aptos Narrow" w:hAnsi="Aptos Narrow"/>
+                <w:sz w:val="18"/>
+                <w:szCs w:val="20"/>
+                <w:lang w:val="fr-CA"/>
+              </w:rPr>
+              <w:t xml:space="preserve"> $</w:t>
+            </w:r>
+          </w:p>
+        </w:tc>
+        <w:tc>
+          <w:tcPr>
+            <w:tcW w:w="468" w:type="dxa"/>
+          </w:tcPr>
+          <w:p>
+            <w:pPr>
+              <w:jc w:val="center"/>
+              <w:rPr>
+                <w:rFonts w:ascii="Aptos Narrow" w:hAnsi="Aptos Narrow"/>
+                <w:sz w:val="18"/>
+                <w:szCs w:val="20"/>
+              </w:rPr>
+            </w:pPr>
+            <w:r>
+              <w:rPr>
+                <w:rFonts w:ascii="Aptos Narrow" w:hAnsi="Aptos Narrow"/>
+                <w:b/>
+                <w:bCs/>
+                <w:color w:val="FF0000"/>
+                <w:sz w:val="22"/>
+                <w:szCs w:val="24"/>
+              </w:rPr>
+              <w:sym w:font="Wingdings 2" w:char="F050"/>
+            </w:r>
+          </w:p>
+        </w:tc>
+        <w:tc>
+          <w:tcPr>
+            <w:tcW w:w="468" w:type="dxa"/>
+          </w:tcPr>
+          <w:p>
+            <w:pPr>
+              <w:jc w:val="center"/>
+              <w:rPr>
+                <w:rFonts w:ascii="Aptos Narrow" w:hAnsi="Aptos Narrow"/>
+                <w:sz w:val="18"/>
+                <w:szCs w:val="20"/>
+              </w:rPr>
+            </w:pPr>
+            <w:r>
+              <w:rPr>
+                <w:rFonts w:ascii="Aptos Narrow" w:hAnsi="Aptos Narrow"/>
+                <w:b/>
+                <w:bCs/>
+                <w:color w:val="FF0000"/>
+                <w:sz w:val="22"/>
+                <w:szCs w:val="24"/>
+              </w:rPr>
+              <w:sym w:font="Wingdings 2" w:char="F050"/>
+            </w:r>
+          </w:p>
+        </w:tc>
+        <w:tc>
+          <w:tcPr>
+            <w:tcW w:w="468" w:type="dxa"/>
+          </w:tcPr>
+          <w:p>
+            <w:pPr>
+              <w:jc w:val="center"/>
+              <w:rPr>
+                <w:rFonts w:ascii="Aptos Narrow" w:hAnsi="Aptos Narrow"/>
+                <w:sz w:val="18"/>
+                <w:szCs w:val="20"/>
+              </w:rPr>
+            </w:pPr>
+            <w:r>
+              <w:rPr>
+                <w:rFonts w:ascii="Aptos Narrow" w:hAnsi="Aptos Narrow"/>
+                <w:b/>
+                <w:bCs/>
+                <w:color w:val="FF0000"/>
+                <w:sz w:val="22"/>
+                <w:szCs w:val="24"/>
+              </w:rPr>
+              <w:sym w:font="Wingdings 2" w:char="F050"/>
+            </w:r>
+          </w:p>
+        </w:tc>
+        <w:tc>
+          <w:tcPr>
+            <w:tcW w:w="1233" w:type="dxa"/>
+          </w:tcPr>
+          <w:p>
+            <w:pPr>
+              <w:jc w:val="right"/>
+              <w:rPr>
+                <w:rFonts w:ascii="Aptos Narrow" w:hAnsi="Aptos Narrow"/>
+                <w:sz w:val="18"/>
+                <w:szCs w:val="20"/>
+              </w:rPr>
+            </w:pPr>
+            <w:r>
+              <w:rPr>
+                <w:rFonts w:ascii="Aptos Narrow" w:hAnsi="Aptos Narrow"/>
+                <w:sz w:val="18"/>
+                <w:szCs w:val="20"/>
+                <w:lang w:val="fr-CA"/>
+              </w:rPr>
+              <w:t>632,25</w:t>
+            </w:r>
+            <w:r>
+              <w:rPr>
+                <w:rFonts w:ascii="Aptos Narrow" w:hAnsi="Aptos Narrow"/>
+                <w:sz w:val="18"/>
+                <w:szCs w:val="20"/>
+              </w:rPr>
+              <w:t xml:space="preserve"> </w:t>
+            </w:r>
+            <w:proofErr w:type="spellStart"/>
+            <w:r>
+              <w:rPr>
+                <w:rFonts w:ascii="Aptos Narrow" w:hAnsi="Aptos Narrow"/>
+                <w:sz w:val="18"/>
+                <w:szCs w:val="20"/>
+              </w:rPr>
+              <w:t>hres</w:t>
+            </w:r>
+            <w:proofErr w:type="spellEnd"/>
+          </w:p>
+        </w:tc>
+        <w:tc>
+          <w:tcPr>
+            <w:tcW w:w="468" w:type="dxa"/>
+          </w:tcPr>
+          <w:p>
+            <w:pPr>
+              <w:jc w:val="center"/>
+              <w:rPr>
+                <w:rFonts w:ascii="Aptos Narrow" w:hAnsi="Aptos Narrow"/>
+                <w:sz w:val="18"/>
+                <w:szCs w:val="20"/>
+              </w:rPr>
+            </w:pPr>
+            <w:r>
+              <w:rPr>
+                <w:rFonts w:ascii="Aptos Narrow" w:hAnsi="Aptos Narrow"/>
+                <w:b/>
+                <w:bCs/>
+                <w:color w:val="FF0000"/>
+                <w:sz w:val="22"/>
+                <w:szCs w:val="24"/>
+              </w:rPr>
+              <w:sym w:font="Wingdings 2" w:char="F050"/>
+            </w:r>
+          </w:p>
+        </w:tc>
+        <w:tc>
+          <w:tcPr>
+            <w:tcW w:w="468" w:type="dxa"/>
+          </w:tcPr>
+          <w:p>
+            <w:pPr>
+              <w:jc w:val="center"/>
+              <w:rPr>
+                <w:rFonts w:ascii="Aptos Narrow" w:hAnsi="Aptos Narrow"/>
+                <w:sz w:val="18"/>
+                <w:szCs w:val="20"/>
+              </w:rPr>
+            </w:pPr>
+            <w:r>
+              <w:rPr>
+                <w:rFonts w:ascii="Aptos Narrow" w:hAnsi="Aptos Narrow"/>
+                <w:b/>
+                <w:bCs/>
+                <w:color w:val="FF0000"/>
+                <w:sz w:val="22"/>
+                <w:szCs w:val="24"/>
+              </w:rPr>
+              <w:sym w:font="Wingdings 2" w:char="F050"/>
+            </w:r>
+          </w:p>
+        </w:tc>
+        <w:tc>
+          <w:tcPr>
+            <w:tcW w:w="468" w:type="dxa"/>
+          </w:tcPr>
+          <w:p>
+            <w:pPr>
+              <w:jc w:val="center"/>
+              <w:rPr>
+                <w:rFonts w:ascii="Aptos Narrow" w:hAnsi="Aptos Narrow"/>
+                <w:sz w:val="18"/>
+                <w:szCs w:val="20"/>
+              </w:rPr>
+            </w:pPr>
+            <w:r>
+              <w:rPr>
+                <w:rFonts w:ascii="Aptos Narrow" w:hAnsi="Aptos Narrow"/>
+                <w:b/>
+                <w:bCs/>
+                <w:color w:val="FF0000"/>
+                <w:sz w:val="22"/>
+                <w:szCs w:val="24"/>
+              </w:rPr>
+              <w:sym w:font="Wingdings 2" w:char="F050"/>
+            </w:r>
+          </w:p>
+        </w:tc>
+        <w:tc>
+          <w:tcPr>
+            <w:tcW w:w="757" w:type="dxa"/>
+          </w:tcPr>
+          <w:p>
+            <w:pPr>
+              <w:jc w:val="center"/>
+              <w:rPr>
+                <w:rFonts w:ascii="Aptos Narrow" w:hAnsi="Aptos Narrow"/>
+                <w:sz w:val="18"/>
+                <w:szCs w:val="20"/>
+              </w:rPr>
+            </w:pPr>
+            <w:r>
+              <w:rPr>
+                <w:rFonts w:ascii="Aptos Narrow" w:hAnsi="Aptos Narrow"/>
+                <w:sz w:val="18"/>
+                <w:szCs w:val="20"/>
+              </w:rPr>
+              <w:t>4834</w:t>
+            </w:r>
+          </w:p>
+        </w:tc>
+        <w:tc>
+          <w:tcPr>
+            <w:tcW w:w="465" w:type="dxa"/>
+          </w:tcPr>
+          <w:p>
+            <w:pPr>
+              <w:jc w:val="center"/>
+              <w:rPr>
+                <w:rFonts w:ascii="Aptos Narrow" w:hAnsi="Aptos Narrow"/>
+                <w:sz w:val="18"/>
+                <w:szCs w:val="20"/>
+              </w:rPr>
+            </w:pPr>
+            <w:r>
+              <w:rPr>
+                <w:rFonts w:ascii="Aptos Narrow" w:hAnsi="Aptos Narrow"/>
+                <w:b/>
+                <w:bCs/>
+                <w:color w:val="FF0000"/>
+                <w:sz w:val="22"/>
+                <w:szCs w:val="24"/>
+              </w:rPr>
+              <w:sym w:font="Wingdings 2" w:char="F050"/>
+            </w:r>
+          </w:p>
+        </w:tc>
+      </w:tr>
+      <w:tr>
+        <w:tc>
+          <w:tcPr>
+            <w:tcW w:w="1715" w:type="dxa"/>
+          </w:tcPr>
+          <w:p>
+            <w:pPr>
+              <w:rPr>
+                <w:rFonts w:ascii="Aptos Narrow" w:hAnsi="Aptos Narrow"/>
+                <w:sz w:val="18"/>
+                <w:szCs w:val="20"/>
+              </w:rPr>
+            </w:pPr>
+            <w:r>
+              <w:rPr>
+                <w:rFonts w:ascii="Aptos Narrow" w:hAnsi="Aptos Narrow"/>
+                <w:sz w:val="18"/>
+                <w:szCs w:val="20"/>
+              </w:rPr>
+              <w:t>202</w:t>
+            </w:r>
+            <w:r>
+              <w:rPr>
+                <w:rFonts w:ascii="Aptos Narrow" w:hAnsi="Aptos Narrow"/>
+                <w:sz w:val="18"/>
+                <w:szCs w:val="20"/>
+              </w:rPr>
+              <w:t>5</w:t>
+            </w:r>
+            <w:r>
+              <w:rPr>
+                <w:rFonts w:ascii="Aptos Narrow" w:hAnsi="Aptos Narrow"/>
+                <w:sz w:val="18"/>
+                <w:szCs w:val="20"/>
+              </w:rPr>
+              <w:t>_</w:t>
+            </w:r>
+            <w:r>
+              <w:rPr>
+                <w:rFonts w:ascii="Aptos Narrow" w:hAnsi="Aptos Narrow"/>
+                <w:sz w:val="18"/>
+                <w:szCs w:val="20"/>
+              </w:rPr>
+              <w:t>03</w:t>
+            </w:r>
+            <w:r>
+              <w:rPr>
+                <w:rFonts w:ascii="Aptos Narrow" w:hAnsi="Aptos Narrow"/>
+                <w:sz w:val="18"/>
+                <w:szCs w:val="20"/>
+              </w:rPr>
+              <w:t>_</w:t>
+            </w:r>
+            <w:r>
+              <w:rPr>
+                <w:rFonts w:ascii="Aptos Narrow" w:hAnsi="Aptos Narrow"/>
+                <w:sz w:val="18"/>
+                <w:szCs w:val="20"/>
+              </w:rPr>
               <w:t>1</w:t>
             </w:r>
             <w:r>
@@ -22703,31 +23149,23 @@
                 <w:sz w:val="18"/>
                 <w:szCs w:val="20"/>
               </w:rPr>
-              <w:t>3</w:t>
-            </w:r>
-            <w:r>
-              <w:rPr>
-                <w:rFonts w:ascii="Aptos Narrow" w:hAnsi="Aptos Narrow"/>
-                <w:sz w:val="18"/>
-                <w:szCs w:val="20"/>
-              </w:rPr>
-              <w:t>_</w:t>
-            </w:r>
-            <w:r>
-              <w:rPr>
-                <w:rFonts w:ascii="Aptos Narrow" w:hAnsi="Aptos Narrow"/>
-                <w:sz w:val="18"/>
-                <w:szCs w:val="20"/>
-              </w:rPr>
-              <w:t>22</w:t>
-            </w:r>
-            <w:r>
-              <w:rPr>
-                <w:rFonts w:ascii="Aptos Narrow" w:hAnsi="Aptos Narrow"/>
-                <w:sz w:val="18"/>
-                <w:szCs w:val="20"/>
-              </w:rPr>
-              <w:t>34</w:t>
+              <w:t>6</w:t>
+            </w:r>
+            <w:r>
+              <w:rPr>
+                <w:rFonts w:ascii="Aptos Narrow" w:hAnsi="Aptos Narrow"/>
+                <w:sz w:val="18"/>
+                <w:szCs w:val="20"/>
+              </w:rPr>
+              <w:t>_</w:t>
+            </w:r>
+            <w:r>
+              <w:rPr>
+                <w:rFonts w:ascii="Aptos Narrow" w:hAnsi="Aptos Narrow"/>
+                <w:sz w:val="18"/>
+                <w:szCs w:val="20"/>
+              </w:rPr>
+              <w:t>1645</w:t>
             </w:r>
           </w:p>
         </w:tc>
@@ -22821,31 +23259,23 @@
                 <w:sz w:val="18"/>
                 <w:szCs w:val="20"/>
               </w:rPr>
-              <w:t>3</w:t>
-            </w:r>
-            <w:r>
-              <w:rPr>
-                <w:rFonts w:ascii="Aptos Narrow" w:hAnsi="Aptos Narrow"/>
-                <w:sz w:val="18"/>
-                <w:szCs w:val="20"/>
-              </w:rPr>
-              <w:t>_</w:t>
-            </w:r>
-            <w:r>
-              <w:rPr>
-                <w:rFonts w:ascii="Aptos Narrow" w:hAnsi="Aptos Narrow"/>
-                <w:sz w:val="18"/>
-                <w:szCs w:val="20"/>
-              </w:rPr>
-              <w:t>22</w:t>
-            </w:r>
-            <w:r>
-              <w:rPr>
-                <w:rFonts w:ascii="Aptos Narrow" w:hAnsi="Aptos Narrow"/>
-                <w:sz w:val="18"/>
-                <w:szCs w:val="20"/>
-              </w:rPr>
-              <w:t>36</w:t>
+              <w:t>6</w:t>
+            </w:r>
+            <w:r>
+              <w:rPr>
+                <w:rFonts w:ascii="Aptos Narrow" w:hAnsi="Aptos Narrow"/>
+                <w:sz w:val="18"/>
+                <w:szCs w:val="20"/>
+              </w:rPr>
+              <w:t>_</w:t>
+            </w:r>
+            <w:r>
+              <w:rPr>
+                <w:rFonts w:ascii="Aptos Narrow" w:hAnsi="Aptos Narrow"/>
+                <w:sz w:val="18"/>
+                <w:szCs w:val="20"/>
+              </w:rPr>
+              <w:t>1649</w:t>
             </w:r>
             <w:r>
               <w:rPr>
@@ -22988,7 +23418,7 @@
                 <w:szCs w:val="20"/>
                 <w:lang w:val="fr-CA"/>
               </w:rPr>
-              <w:t>632,25</w:t>
+              <w:t>688,10</w:t>
             </w:r>
             <w:r>
               <w:rPr>
@@ -23107,7 +23537,7 @@
                 <w:sz w:val="18"/>
                 <w:szCs w:val="20"/>
               </w:rPr>
-              <w:t>4834</w:t>
+              <w:t>4894</w:t>
             </w:r>
           </w:p>
         </w:tc>

</xml_diff>

<commit_message>
2025-03-19 @ 04:37 - v6.C.2.xlsb - 29 55 lignes - Compile OK
* Casse
- .ListBox ---> .listBox
* modAppli_Utils.bas
- Ajout de la version de programme dans Vérification d'intégrité (Rapport)
* modGL_EJ.bas
- Ajout d'un .unprotect
* wshGL_EJ.doccls
- Ajout d'un .unprotect et d.un .protect
</commit_message>
<xml_diff>
--- a/Vérification Quotidienne.docx
+++ b/Vérification Quotidienne.docx
@@ -23141,6 +23141,452 @@
                 <w:sz w:val="18"/>
                 <w:szCs w:val="20"/>
               </w:rPr>
+              <w:t>16_1645</w:t>
+            </w:r>
+          </w:p>
+        </w:tc>
+        <w:tc>
+          <w:tcPr>
+            <w:tcW w:w="938" w:type="dxa"/>
+          </w:tcPr>
+          <w:p>
+            <w:pPr>
+              <w:jc w:val="center"/>
+              <w:rPr>
+                <w:rFonts w:ascii="Aptos Narrow" w:hAnsi="Aptos Narrow"/>
+                <w:sz w:val="18"/>
+                <w:szCs w:val="20"/>
+              </w:rPr>
+            </w:pPr>
+            <w:r>
+              <w:rPr>
+                <w:rFonts w:ascii="Aptos Narrow" w:hAnsi="Aptos Narrow"/>
+                <w:sz w:val="18"/>
+                <w:szCs w:val="20"/>
+              </w:rPr>
+              <w:t>OK</w:t>
+            </w:r>
+          </w:p>
+        </w:tc>
+        <w:tc>
+          <w:tcPr>
+            <w:tcW w:w="1970" w:type="dxa"/>
+          </w:tcPr>
+          <w:p>
+            <w:pPr>
+              <w:jc w:val="center"/>
+              <w:rPr>
+                <w:rFonts w:ascii="Aptos Narrow" w:hAnsi="Aptos Narrow"/>
+                <w:sz w:val="18"/>
+                <w:szCs w:val="20"/>
+              </w:rPr>
+            </w:pPr>
+            <w:r>
+              <w:rPr>
+                <w:rFonts w:ascii="Aptos Narrow" w:hAnsi="Aptos Narrow"/>
+                <w:sz w:val="18"/>
+                <w:szCs w:val="20"/>
+              </w:rPr>
+              <w:t>202</w:t>
+            </w:r>
+            <w:r>
+              <w:rPr>
+                <w:rFonts w:ascii="Aptos Narrow" w:hAnsi="Aptos Narrow"/>
+                <w:sz w:val="18"/>
+                <w:szCs w:val="20"/>
+              </w:rPr>
+              <w:t>5</w:t>
+            </w:r>
+            <w:r>
+              <w:rPr>
+                <w:rFonts w:ascii="Aptos Narrow" w:hAnsi="Aptos Narrow"/>
+                <w:sz w:val="18"/>
+                <w:szCs w:val="20"/>
+              </w:rPr>
+              <w:t>_</w:t>
+            </w:r>
+            <w:r>
+              <w:rPr>
+                <w:rFonts w:ascii="Aptos Narrow" w:hAnsi="Aptos Narrow"/>
+                <w:sz w:val="18"/>
+                <w:szCs w:val="20"/>
+              </w:rPr>
+              <w:t>03</w:t>
+            </w:r>
+            <w:r>
+              <w:rPr>
+                <w:rFonts w:ascii="Aptos Narrow" w:hAnsi="Aptos Narrow"/>
+                <w:sz w:val="18"/>
+                <w:szCs w:val="20"/>
+              </w:rPr>
+              <w:t>_</w:t>
+            </w:r>
+            <w:r>
+              <w:rPr>
+                <w:rFonts w:ascii="Aptos Narrow" w:hAnsi="Aptos Narrow"/>
+                <w:sz w:val="18"/>
+                <w:szCs w:val="20"/>
+              </w:rPr>
+              <w:t>16</w:t>
+            </w:r>
+            <w:r>
+              <w:rPr>
+                <w:rFonts w:ascii="Aptos Narrow" w:hAnsi="Aptos Narrow"/>
+                <w:sz w:val="18"/>
+                <w:szCs w:val="20"/>
+              </w:rPr>
+              <w:t>_</w:t>
+            </w:r>
+            <w:r>
+              <w:rPr>
+                <w:rFonts w:ascii="Aptos Narrow" w:hAnsi="Aptos Narrow"/>
+                <w:sz w:val="18"/>
+                <w:szCs w:val="20"/>
+              </w:rPr>
+              <w:t>1649.pdf</w:t>
+            </w:r>
+          </w:p>
+        </w:tc>
+        <w:tc>
+          <w:tcPr>
+            <w:tcW w:w="1342" w:type="dxa"/>
+          </w:tcPr>
+          <w:p>
+            <w:pPr>
+              <w:jc w:val="right"/>
+              <w:rPr>
+                <w:rFonts w:ascii="Aptos Narrow" w:hAnsi="Aptos Narrow"/>
+                <w:sz w:val="18"/>
+                <w:szCs w:val="20"/>
+              </w:rPr>
+            </w:pPr>
+            <w:r>
+              <w:rPr>
+                <w:rFonts w:ascii="Aptos Narrow" w:hAnsi="Aptos Narrow"/>
+                <w:sz w:val="18"/>
+                <w:szCs w:val="20"/>
+                <w:lang w:val="fr-CA"/>
+              </w:rPr>
+              <w:t>296 129,76</w:t>
+            </w:r>
+            <w:r>
+              <w:rPr>
+                <w:rFonts w:ascii="Aptos Narrow" w:hAnsi="Aptos Narrow"/>
+                <w:sz w:val="18"/>
+                <w:szCs w:val="20"/>
+                <w:lang w:val="fr-CA"/>
+              </w:rPr>
+              <w:t xml:space="preserve"> $</w:t>
+            </w:r>
+          </w:p>
+        </w:tc>
+        <w:tc>
+          <w:tcPr>
+            <w:tcW w:w="468" w:type="dxa"/>
+          </w:tcPr>
+          <w:p>
+            <w:pPr>
+              <w:jc w:val="center"/>
+              <w:rPr>
+                <w:rFonts w:ascii="Aptos Narrow" w:hAnsi="Aptos Narrow"/>
+                <w:sz w:val="18"/>
+                <w:szCs w:val="20"/>
+              </w:rPr>
+            </w:pPr>
+            <w:r>
+              <w:rPr>
+                <w:rFonts w:ascii="Aptos Narrow" w:hAnsi="Aptos Narrow"/>
+                <w:b/>
+                <w:bCs/>
+                <w:color w:val="FF0000"/>
+                <w:sz w:val="22"/>
+                <w:szCs w:val="24"/>
+              </w:rPr>
+              <w:sym w:font="Wingdings 2" w:char="F050"/>
+            </w:r>
+          </w:p>
+        </w:tc>
+        <w:tc>
+          <w:tcPr>
+            <w:tcW w:w="468" w:type="dxa"/>
+          </w:tcPr>
+          <w:p>
+            <w:pPr>
+              <w:jc w:val="center"/>
+              <w:rPr>
+                <w:rFonts w:ascii="Aptos Narrow" w:hAnsi="Aptos Narrow"/>
+                <w:sz w:val="18"/>
+                <w:szCs w:val="20"/>
+              </w:rPr>
+            </w:pPr>
+            <w:r>
+              <w:rPr>
+                <w:rFonts w:ascii="Aptos Narrow" w:hAnsi="Aptos Narrow"/>
+                <w:b/>
+                <w:bCs/>
+                <w:color w:val="FF0000"/>
+                <w:sz w:val="22"/>
+                <w:szCs w:val="24"/>
+              </w:rPr>
+              <w:sym w:font="Wingdings 2" w:char="F050"/>
+            </w:r>
+          </w:p>
+        </w:tc>
+        <w:tc>
+          <w:tcPr>
+            <w:tcW w:w="468" w:type="dxa"/>
+          </w:tcPr>
+          <w:p>
+            <w:pPr>
+              <w:jc w:val="center"/>
+              <w:rPr>
+                <w:rFonts w:ascii="Aptos Narrow" w:hAnsi="Aptos Narrow"/>
+                <w:sz w:val="18"/>
+                <w:szCs w:val="20"/>
+              </w:rPr>
+            </w:pPr>
+            <w:r>
+              <w:rPr>
+                <w:rFonts w:ascii="Aptos Narrow" w:hAnsi="Aptos Narrow"/>
+                <w:b/>
+                <w:bCs/>
+                <w:color w:val="FF0000"/>
+                <w:sz w:val="22"/>
+                <w:szCs w:val="24"/>
+              </w:rPr>
+              <w:sym w:font="Wingdings 2" w:char="F050"/>
+            </w:r>
+          </w:p>
+        </w:tc>
+        <w:tc>
+          <w:tcPr>
+            <w:tcW w:w="1233" w:type="dxa"/>
+          </w:tcPr>
+          <w:p>
+            <w:pPr>
+              <w:jc w:val="right"/>
+              <w:rPr>
+                <w:rFonts w:ascii="Aptos Narrow" w:hAnsi="Aptos Narrow"/>
+                <w:sz w:val="18"/>
+                <w:szCs w:val="20"/>
+              </w:rPr>
+            </w:pPr>
+            <w:r>
+              <w:rPr>
+                <w:rFonts w:ascii="Aptos Narrow" w:hAnsi="Aptos Narrow"/>
+                <w:sz w:val="18"/>
+                <w:szCs w:val="20"/>
+                <w:lang w:val="fr-CA"/>
+              </w:rPr>
+              <w:t>688,10</w:t>
+            </w:r>
+            <w:r>
+              <w:rPr>
+                <w:rFonts w:ascii="Aptos Narrow" w:hAnsi="Aptos Narrow"/>
+                <w:sz w:val="18"/>
+                <w:szCs w:val="20"/>
+              </w:rPr>
+              <w:t xml:space="preserve"> </w:t>
+            </w:r>
+            <w:proofErr w:type="spellStart"/>
+            <w:r>
+              <w:rPr>
+                <w:rFonts w:ascii="Aptos Narrow" w:hAnsi="Aptos Narrow"/>
+                <w:sz w:val="18"/>
+                <w:szCs w:val="20"/>
+              </w:rPr>
+              <w:t>hres</w:t>
+            </w:r>
+            <w:proofErr w:type="spellEnd"/>
+          </w:p>
+        </w:tc>
+        <w:tc>
+          <w:tcPr>
+            <w:tcW w:w="468" w:type="dxa"/>
+          </w:tcPr>
+          <w:p>
+            <w:pPr>
+              <w:jc w:val="center"/>
+              <w:rPr>
+                <w:rFonts w:ascii="Aptos Narrow" w:hAnsi="Aptos Narrow"/>
+                <w:sz w:val="18"/>
+                <w:szCs w:val="20"/>
+              </w:rPr>
+            </w:pPr>
+            <w:r>
+              <w:rPr>
+                <w:rFonts w:ascii="Aptos Narrow" w:hAnsi="Aptos Narrow"/>
+                <w:b/>
+                <w:bCs/>
+                <w:color w:val="FF0000"/>
+                <w:sz w:val="22"/>
+                <w:szCs w:val="24"/>
+              </w:rPr>
+              <w:sym w:font="Wingdings 2" w:char="F050"/>
+            </w:r>
+          </w:p>
+        </w:tc>
+        <w:tc>
+          <w:tcPr>
+            <w:tcW w:w="468" w:type="dxa"/>
+          </w:tcPr>
+          <w:p>
+            <w:pPr>
+              <w:jc w:val="center"/>
+              <w:rPr>
+                <w:rFonts w:ascii="Aptos Narrow" w:hAnsi="Aptos Narrow"/>
+                <w:sz w:val="18"/>
+                <w:szCs w:val="20"/>
+              </w:rPr>
+            </w:pPr>
+            <w:r>
+              <w:rPr>
+                <w:rFonts w:ascii="Aptos Narrow" w:hAnsi="Aptos Narrow"/>
+                <w:b/>
+                <w:bCs/>
+                <w:color w:val="FF0000"/>
+                <w:sz w:val="22"/>
+                <w:szCs w:val="24"/>
+              </w:rPr>
+              <w:sym w:font="Wingdings 2" w:char="F050"/>
+            </w:r>
+          </w:p>
+        </w:tc>
+        <w:tc>
+          <w:tcPr>
+            <w:tcW w:w="468" w:type="dxa"/>
+          </w:tcPr>
+          <w:p>
+            <w:pPr>
+              <w:jc w:val="center"/>
+              <w:rPr>
+                <w:rFonts w:ascii="Aptos Narrow" w:hAnsi="Aptos Narrow"/>
+                <w:sz w:val="18"/>
+                <w:szCs w:val="20"/>
+              </w:rPr>
+            </w:pPr>
+            <w:r>
+              <w:rPr>
+                <w:rFonts w:ascii="Aptos Narrow" w:hAnsi="Aptos Narrow"/>
+                <w:b/>
+                <w:bCs/>
+                <w:color w:val="FF0000"/>
+                <w:sz w:val="22"/>
+                <w:szCs w:val="24"/>
+              </w:rPr>
+              <w:sym w:font="Wingdings 2" w:char="F050"/>
+            </w:r>
+          </w:p>
+        </w:tc>
+        <w:tc>
+          <w:tcPr>
+            <w:tcW w:w="757" w:type="dxa"/>
+          </w:tcPr>
+          <w:p>
+            <w:pPr>
+              <w:jc w:val="center"/>
+              <w:rPr>
+                <w:rFonts w:ascii="Aptos Narrow" w:hAnsi="Aptos Narrow"/>
+                <w:sz w:val="18"/>
+                <w:szCs w:val="20"/>
+              </w:rPr>
+            </w:pPr>
+            <w:r>
+              <w:rPr>
+                <w:rFonts w:ascii="Aptos Narrow" w:hAnsi="Aptos Narrow"/>
+                <w:sz w:val="18"/>
+                <w:szCs w:val="20"/>
+              </w:rPr>
+              <w:t>4894</w:t>
+            </w:r>
+          </w:p>
+        </w:tc>
+        <w:tc>
+          <w:tcPr>
+            <w:tcW w:w="465" w:type="dxa"/>
+          </w:tcPr>
+          <w:p>
+            <w:pPr>
+              <w:jc w:val="center"/>
+              <w:rPr>
+                <w:rFonts w:ascii="Aptos Narrow" w:hAnsi="Aptos Narrow"/>
+                <w:sz w:val="18"/>
+                <w:szCs w:val="20"/>
+              </w:rPr>
+            </w:pPr>
+            <w:r>
+              <w:rPr>
+                <w:rFonts w:ascii="Aptos Narrow" w:hAnsi="Aptos Narrow"/>
+                <w:b/>
+                <w:bCs/>
+                <w:color w:val="FF0000"/>
+                <w:sz w:val="22"/>
+                <w:szCs w:val="24"/>
+              </w:rPr>
+              <w:sym w:font="Wingdings 2" w:char="F050"/>
+            </w:r>
+          </w:p>
+        </w:tc>
+      </w:tr>
+      <w:tr>
+        <w:tc>
+          <w:tcPr>
+            <w:tcW w:w="1715" w:type="dxa"/>
+          </w:tcPr>
+          <w:p>
+            <w:pPr>
+              <w:rPr>
+                <w:rFonts w:ascii="Aptos Narrow" w:hAnsi="Aptos Narrow"/>
+                <w:sz w:val="18"/>
+                <w:szCs w:val="20"/>
+              </w:rPr>
+            </w:pPr>
+            <w:r>
+              <w:rPr>
+                <w:rFonts w:ascii="Aptos Narrow" w:hAnsi="Aptos Narrow"/>
+                <w:sz w:val="18"/>
+                <w:szCs w:val="20"/>
+              </w:rPr>
+              <w:t>202</w:t>
+            </w:r>
+            <w:r>
+              <w:rPr>
+                <w:rFonts w:ascii="Aptos Narrow" w:hAnsi="Aptos Narrow"/>
+                <w:sz w:val="18"/>
+                <w:szCs w:val="20"/>
+              </w:rPr>
+              <w:t>5</w:t>
+            </w:r>
+            <w:r>
+              <w:rPr>
+                <w:rFonts w:ascii="Aptos Narrow" w:hAnsi="Aptos Narrow"/>
+                <w:sz w:val="18"/>
+                <w:szCs w:val="20"/>
+              </w:rPr>
+              <w:t>_</w:t>
+            </w:r>
+            <w:r>
+              <w:rPr>
+                <w:rFonts w:ascii="Aptos Narrow" w:hAnsi="Aptos Narrow"/>
+                <w:sz w:val="18"/>
+                <w:szCs w:val="20"/>
+              </w:rPr>
+              <w:t>03</w:t>
+            </w:r>
+            <w:r>
+              <w:rPr>
+                <w:rFonts w:ascii="Aptos Narrow" w:hAnsi="Aptos Narrow"/>
+                <w:sz w:val="18"/>
+                <w:szCs w:val="20"/>
+              </w:rPr>
+              <w:t>_</w:t>
+            </w:r>
+            <w:r>
+              <w:rPr>
+                <w:rFonts w:ascii="Aptos Narrow" w:hAnsi="Aptos Narrow"/>
+                <w:sz w:val="18"/>
+                <w:szCs w:val="20"/>
+              </w:rPr>
               <w:t>1</w:t>
             </w:r>
             <w:r>
@@ -23149,23 +23595,23 @@
                 <w:sz w:val="18"/>
                 <w:szCs w:val="20"/>
               </w:rPr>
-              <w:t>6</w:t>
-            </w:r>
-            <w:r>
-              <w:rPr>
-                <w:rFonts w:ascii="Aptos Narrow" w:hAnsi="Aptos Narrow"/>
-                <w:sz w:val="18"/>
-                <w:szCs w:val="20"/>
-              </w:rPr>
-              <w:t>_</w:t>
-            </w:r>
-            <w:r>
-              <w:rPr>
-                <w:rFonts w:ascii="Aptos Narrow" w:hAnsi="Aptos Narrow"/>
-                <w:sz w:val="18"/>
-                <w:szCs w:val="20"/>
-              </w:rPr>
-              <w:t>1645</w:t>
+              <w:t>9</w:t>
+            </w:r>
+            <w:r>
+              <w:rPr>
+                <w:rFonts w:ascii="Aptos Narrow" w:hAnsi="Aptos Narrow"/>
+                <w:sz w:val="18"/>
+                <w:szCs w:val="20"/>
+              </w:rPr>
+              <w:t>_</w:t>
+            </w:r>
+            <w:r>
+              <w:rPr>
+                <w:rFonts w:ascii="Aptos Narrow" w:hAnsi="Aptos Narrow"/>
+                <w:sz w:val="18"/>
+                <w:szCs w:val="20"/>
+              </w:rPr>
+              <w:t>0425</w:t>
             </w:r>
           </w:p>
         </w:tc>
@@ -23259,7 +23705,7 @@
                 <w:sz w:val="18"/>
                 <w:szCs w:val="20"/>
               </w:rPr>
-              <w:t>6</w:t>
+              <w:t>9</w:t>
             </w:r>
             <w:r>
               <w:rPr>
@@ -23307,8 +23753,101 @@
                 <w:szCs w:val="20"/>
                 <w:lang w:val="fr-CA"/>
               </w:rPr>
-              <w:t>296 129,76</w:t>
-            </w:r>
+              <w:t>256 701,90 $</w:t>
+            </w:r>
+          </w:p>
+        </w:tc>
+        <w:tc>
+          <w:tcPr>
+            <w:tcW w:w="468" w:type="dxa"/>
+          </w:tcPr>
+          <w:p>
+            <w:pPr>
+              <w:jc w:val="center"/>
+              <w:rPr>
+                <w:rFonts w:ascii="Aptos Narrow" w:hAnsi="Aptos Narrow"/>
+                <w:sz w:val="18"/>
+                <w:szCs w:val="20"/>
+              </w:rPr>
+            </w:pPr>
+            <w:r>
+              <w:rPr>
+                <w:rFonts w:ascii="Aptos Narrow" w:hAnsi="Aptos Narrow"/>
+                <w:b/>
+                <w:bCs/>
+                <w:color w:val="FF0000"/>
+                <w:sz w:val="22"/>
+                <w:szCs w:val="24"/>
+              </w:rPr>
+              <w:sym w:font="Wingdings 2" w:char="F050"/>
+            </w:r>
+          </w:p>
+        </w:tc>
+        <w:tc>
+          <w:tcPr>
+            <w:tcW w:w="468" w:type="dxa"/>
+          </w:tcPr>
+          <w:p>
+            <w:pPr>
+              <w:jc w:val="center"/>
+              <w:rPr>
+                <w:rFonts w:ascii="Aptos Narrow" w:hAnsi="Aptos Narrow"/>
+                <w:sz w:val="18"/>
+                <w:szCs w:val="20"/>
+              </w:rPr>
+            </w:pPr>
+            <w:r>
+              <w:rPr>
+                <w:rFonts w:ascii="Aptos Narrow" w:hAnsi="Aptos Narrow"/>
+                <w:b/>
+                <w:bCs/>
+                <w:color w:val="FF0000"/>
+                <w:sz w:val="22"/>
+                <w:szCs w:val="24"/>
+              </w:rPr>
+              <w:sym w:font="Wingdings 2" w:char="F050"/>
+            </w:r>
+          </w:p>
+        </w:tc>
+        <w:tc>
+          <w:tcPr>
+            <w:tcW w:w="468" w:type="dxa"/>
+          </w:tcPr>
+          <w:p>
+            <w:pPr>
+              <w:jc w:val="center"/>
+              <w:rPr>
+                <w:rFonts w:ascii="Aptos Narrow" w:hAnsi="Aptos Narrow"/>
+                <w:sz w:val="18"/>
+                <w:szCs w:val="20"/>
+              </w:rPr>
+            </w:pPr>
+            <w:r>
+              <w:rPr>
+                <w:rFonts w:ascii="Aptos Narrow" w:hAnsi="Aptos Narrow"/>
+                <w:b/>
+                <w:bCs/>
+                <w:color w:val="FF0000"/>
+                <w:sz w:val="22"/>
+                <w:szCs w:val="24"/>
+              </w:rPr>
+              <w:sym w:font="Wingdings 2" w:char="F050"/>
+            </w:r>
+          </w:p>
+        </w:tc>
+        <w:tc>
+          <w:tcPr>
+            <w:tcW w:w="1233" w:type="dxa"/>
+          </w:tcPr>
+          <w:p>
+            <w:pPr>
+              <w:jc w:val="right"/>
+              <w:rPr>
+                <w:rFonts w:ascii="Aptos Narrow" w:hAnsi="Aptos Narrow"/>
+                <w:sz w:val="18"/>
+                <w:szCs w:val="20"/>
+              </w:rPr>
+            </w:pPr>
             <w:r>
               <w:rPr>
                 <w:rFonts w:ascii="Aptos Narrow" w:hAnsi="Aptos Narrow"/>
@@ -23316,128 +23855,8 @@
                 <w:szCs w:val="20"/>
                 <w:lang w:val="fr-CA"/>
               </w:rPr>
-              <w:t xml:space="preserve"> $</w:t>
-            </w:r>
-          </w:p>
-        </w:tc>
-        <w:tc>
-          <w:tcPr>
-            <w:tcW w:w="468" w:type="dxa"/>
-          </w:tcPr>
-          <w:p>
-            <w:pPr>
-              <w:jc w:val="center"/>
-              <w:rPr>
-                <w:rFonts w:ascii="Aptos Narrow" w:hAnsi="Aptos Narrow"/>
-                <w:sz w:val="18"/>
-                <w:szCs w:val="20"/>
-              </w:rPr>
-            </w:pPr>
-            <w:r>
-              <w:rPr>
-                <w:rFonts w:ascii="Aptos Narrow" w:hAnsi="Aptos Narrow"/>
-                <w:b/>
-                <w:bCs/>
-                <w:color w:val="FF0000"/>
-                <w:sz w:val="22"/>
-                <w:szCs w:val="24"/>
-              </w:rPr>
-              <w:sym w:font="Wingdings 2" w:char="F050"/>
-            </w:r>
-          </w:p>
-        </w:tc>
-        <w:tc>
-          <w:tcPr>
-            <w:tcW w:w="468" w:type="dxa"/>
-          </w:tcPr>
-          <w:p>
-            <w:pPr>
-              <w:jc w:val="center"/>
-              <w:rPr>
-                <w:rFonts w:ascii="Aptos Narrow" w:hAnsi="Aptos Narrow"/>
-                <w:sz w:val="18"/>
-                <w:szCs w:val="20"/>
-              </w:rPr>
-            </w:pPr>
-            <w:r>
-              <w:rPr>
-                <w:rFonts w:ascii="Aptos Narrow" w:hAnsi="Aptos Narrow"/>
-                <w:b/>
-                <w:bCs/>
-                <w:color w:val="FF0000"/>
-                <w:sz w:val="22"/>
-                <w:szCs w:val="24"/>
-              </w:rPr>
-              <w:sym w:font="Wingdings 2" w:char="F050"/>
-            </w:r>
-          </w:p>
-        </w:tc>
-        <w:tc>
-          <w:tcPr>
-            <w:tcW w:w="468" w:type="dxa"/>
-          </w:tcPr>
-          <w:p>
-            <w:pPr>
-              <w:jc w:val="center"/>
-              <w:rPr>
-                <w:rFonts w:ascii="Aptos Narrow" w:hAnsi="Aptos Narrow"/>
-                <w:sz w:val="18"/>
-                <w:szCs w:val="20"/>
-              </w:rPr>
-            </w:pPr>
-            <w:r>
-              <w:rPr>
-                <w:rFonts w:ascii="Aptos Narrow" w:hAnsi="Aptos Narrow"/>
-                <w:b/>
-                <w:bCs/>
-                <w:color w:val="FF0000"/>
-                <w:sz w:val="22"/>
-                <w:szCs w:val="24"/>
-              </w:rPr>
-              <w:sym w:font="Wingdings 2" w:char="F050"/>
-            </w:r>
-          </w:p>
-        </w:tc>
-        <w:tc>
-          <w:tcPr>
-            <w:tcW w:w="1233" w:type="dxa"/>
-          </w:tcPr>
-          <w:p>
-            <w:pPr>
-              <w:jc w:val="right"/>
-              <w:rPr>
-                <w:rFonts w:ascii="Aptos Narrow" w:hAnsi="Aptos Narrow"/>
-                <w:sz w:val="18"/>
-                <w:szCs w:val="20"/>
-              </w:rPr>
-            </w:pPr>
-            <w:r>
-              <w:rPr>
-                <w:rFonts w:ascii="Aptos Narrow" w:hAnsi="Aptos Narrow"/>
-                <w:sz w:val="18"/>
-                <w:szCs w:val="20"/>
-                <w:lang w:val="fr-CA"/>
-              </w:rPr>
-              <w:t>688,10</w:t>
-            </w:r>
-            <w:r>
-              <w:rPr>
-                <w:rFonts w:ascii="Aptos Narrow" w:hAnsi="Aptos Narrow"/>
-                <w:sz w:val="18"/>
-                <w:szCs w:val="20"/>
-              </w:rPr>
-              <w:t xml:space="preserve"> </w:t>
-            </w:r>
-            <w:proofErr w:type="spellStart"/>
-            <w:r>
-              <w:rPr>
-                <w:rFonts w:ascii="Aptos Narrow" w:hAnsi="Aptos Narrow"/>
-                <w:sz w:val="18"/>
-                <w:szCs w:val="20"/>
-              </w:rPr>
-              <w:t>hres</w:t>
-            </w:r>
-            <w:proofErr w:type="spellEnd"/>
+              <w:t>732,15 hres</w:t>
+            </w:r>
           </w:p>
         </w:tc>
         <w:tc>
@@ -23537,7 +23956,7 @@
                 <w:sz w:val="18"/>
                 <w:szCs w:val="20"/>
               </w:rPr>
-              <w:t>4894</w:t>
+              <w:t>4970</w:t>
             </w:r>
           </w:p>
         </w:tc>

</xml_diff>

<commit_message>
2025-03-25 @ 12:51 - Before comparaison
</commit_message>
<xml_diff>
--- a/Vérification Quotidienne.docx
+++ b/Vérification Quotidienne.docx
@@ -23587,31 +23587,7 @@
                 <w:sz w:val="18"/>
                 <w:szCs w:val="20"/>
               </w:rPr>
-              <w:t>1</w:t>
-            </w:r>
-            <w:r>
-              <w:rPr>
-                <w:rFonts w:ascii="Aptos Narrow" w:hAnsi="Aptos Narrow"/>
-                <w:sz w:val="18"/>
-                <w:szCs w:val="20"/>
-              </w:rPr>
-              <w:t>9</w:t>
-            </w:r>
-            <w:r>
-              <w:rPr>
-                <w:rFonts w:ascii="Aptos Narrow" w:hAnsi="Aptos Narrow"/>
-                <w:sz w:val="18"/>
-                <w:szCs w:val="20"/>
-              </w:rPr>
-              <w:t>_</w:t>
-            </w:r>
-            <w:r>
-              <w:rPr>
-                <w:rFonts w:ascii="Aptos Narrow" w:hAnsi="Aptos Narrow"/>
-                <w:sz w:val="18"/>
-                <w:szCs w:val="20"/>
-              </w:rPr>
-              <w:t>0425</w:t>
+              <w:t>19_0425</w:t>
             </w:r>
           </w:p>
         </w:tc>
@@ -23697,31 +23673,871 @@
                 <w:sz w:val="18"/>
                 <w:szCs w:val="20"/>
               </w:rPr>
-              <w:t>1</w:t>
-            </w:r>
-            <w:r>
-              <w:rPr>
-                <w:rFonts w:ascii="Aptos Narrow" w:hAnsi="Aptos Narrow"/>
-                <w:sz w:val="18"/>
-                <w:szCs w:val="20"/>
-              </w:rPr>
-              <w:t>9</w:t>
-            </w:r>
-            <w:r>
-              <w:rPr>
-                <w:rFonts w:ascii="Aptos Narrow" w:hAnsi="Aptos Narrow"/>
-                <w:sz w:val="18"/>
-                <w:szCs w:val="20"/>
-              </w:rPr>
-              <w:t>_</w:t>
-            </w:r>
-            <w:r>
-              <w:rPr>
-                <w:rFonts w:ascii="Aptos Narrow" w:hAnsi="Aptos Narrow"/>
-                <w:sz w:val="18"/>
-                <w:szCs w:val="20"/>
-              </w:rPr>
-              <w:t>1649</w:t>
+              <w:t>19</w:t>
+            </w:r>
+            <w:r>
+              <w:rPr>
+                <w:rFonts w:ascii="Aptos Narrow" w:hAnsi="Aptos Narrow"/>
+                <w:sz w:val="18"/>
+                <w:szCs w:val="20"/>
+              </w:rPr>
+              <w:t>_</w:t>
+            </w:r>
+            <w:r>
+              <w:rPr>
+                <w:rFonts w:ascii="Aptos Narrow" w:hAnsi="Aptos Narrow"/>
+                <w:sz w:val="18"/>
+                <w:szCs w:val="20"/>
+              </w:rPr>
+              <w:t>1649.pdf</w:t>
+            </w:r>
+          </w:p>
+        </w:tc>
+        <w:tc>
+          <w:tcPr>
+            <w:tcW w:w="1342" w:type="dxa"/>
+          </w:tcPr>
+          <w:p>
+            <w:pPr>
+              <w:jc w:val="right"/>
+              <w:rPr>
+                <w:rFonts w:ascii="Aptos Narrow" w:hAnsi="Aptos Narrow"/>
+                <w:sz w:val="18"/>
+                <w:szCs w:val="20"/>
+              </w:rPr>
+            </w:pPr>
+            <w:r>
+              <w:rPr>
+                <w:rFonts w:ascii="Aptos Narrow" w:hAnsi="Aptos Narrow"/>
+                <w:sz w:val="18"/>
+                <w:szCs w:val="20"/>
+                <w:lang w:val="fr-CA"/>
+              </w:rPr>
+              <w:t>256 701,90 $</w:t>
+            </w:r>
+          </w:p>
+        </w:tc>
+        <w:tc>
+          <w:tcPr>
+            <w:tcW w:w="468" w:type="dxa"/>
+          </w:tcPr>
+          <w:p>
+            <w:pPr>
+              <w:jc w:val="center"/>
+              <w:rPr>
+                <w:rFonts w:ascii="Aptos Narrow" w:hAnsi="Aptos Narrow"/>
+                <w:sz w:val="18"/>
+                <w:szCs w:val="20"/>
+              </w:rPr>
+            </w:pPr>
+            <w:r>
+              <w:rPr>
+                <w:rFonts w:ascii="Aptos Narrow" w:hAnsi="Aptos Narrow"/>
+                <w:b/>
+                <w:bCs/>
+                <w:color w:val="FF0000"/>
+                <w:sz w:val="22"/>
+                <w:szCs w:val="24"/>
+              </w:rPr>
+              <w:sym w:font="Wingdings 2" w:char="F050"/>
+            </w:r>
+          </w:p>
+        </w:tc>
+        <w:tc>
+          <w:tcPr>
+            <w:tcW w:w="468" w:type="dxa"/>
+          </w:tcPr>
+          <w:p>
+            <w:pPr>
+              <w:jc w:val="center"/>
+              <w:rPr>
+                <w:rFonts w:ascii="Aptos Narrow" w:hAnsi="Aptos Narrow"/>
+                <w:sz w:val="18"/>
+                <w:szCs w:val="20"/>
+              </w:rPr>
+            </w:pPr>
+            <w:r>
+              <w:rPr>
+                <w:rFonts w:ascii="Aptos Narrow" w:hAnsi="Aptos Narrow"/>
+                <w:b/>
+                <w:bCs/>
+                <w:color w:val="FF0000"/>
+                <w:sz w:val="22"/>
+                <w:szCs w:val="24"/>
+              </w:rPr>
+              <w:sym w:font="Wingdings 2" w:char="F050"/>
+            </w:r>
+          </w:p>
+        </w:tc>
+        <w:tc>
+          <w:tcPr>
+            <w:tcW w:w="468" w:type="dxa"/>
+          </w:tcPr>
+          <w:p>
+            <w:pPr>
+              <w:jc w:val="center"/>
+              <w:rPr>
+                <w:rFonts w:ascii="Aptos Narrow" w:hAnsi="Aptos Narrow"/>
+                <w:sz w:val="18"/>
+                <w:szCs w:val="20"/>
+              </w:rPr>
+            </w:pPr>
+            <w:r>
+              <w:rPr>
+                <w:rFonts w:ascii="Aptos Narrow" w:hAnsi="Aptos Narrow"/>
+                <w:b/>
+                <w:bCs/>
+                <w:color w:val="FF0000"/>
+                <w:sz w:val="22"/>
+                <w:szCs w:val="24"/>
+              </w:rPr>
+              <w:sym w:font="Wingdings 2" w:char="F050"/>
+            </w:r>
+          </w:p>
+        </w:tc>
+        <w:tc>
+          <w:tcPr>
+            <w:tcW w:w="1233" w:type="dxa"/>
+          </w:tcPr>
+          <w:p>
+            <w:pPr>
+              <w:jc w:val="right"/>
+              <w:rPr>
+                <w:rFonts w:ascii="Aptos Narrow" w:hAnsi="Aptos Narrow"/>
+                <w:sz w:val="18"/>
+                <w:szCs w:val="20"/>
+              </w:rPr>
+            </w:pPr>
+            <w:r>
+              <w:rPr>
+                <w:rFonts w:ascii="Aptos Narrow" w:hAnsi="Aptos Narrow"/>
+                <w:sz w:val="18"/>
+                <w:szCs w:val="20"/>
+                <w:lang w:val="fr-CA"/>
+              </w:rPr>
+              <w:t>732,15 hres</w:t>
+            </w:r>
+          </w:p>
+        </w:tc>
+        <w:tc>
+          <w:tcPr>
+            <w:tcW w:w="468" w:type="dxa"/>
+          </w:tcPr>
+          <w:p>
+            <w:pPr>
+              <w:jc w:val="center"/>
+              <w:rPr>
+                <w:rFonts w:ascii="Aptos Narrow" w:hAnsi="Aptos Narrow"/>
+                <w:sz w:val="18"/>
+                <w:szCs w:val="20"/>
+              </w:rPr>
+            </w:pPr>
+            <w:r>
+              <w:rPr>
+                <w:rFonts w:ascii="Aptos Narrow" w:hAnsi="Aptos Narrow"/>
+                <w:b/>
+                <w:bCs/>
+                <w:color w:val="FF0000"/>
+                <w:sz w:val="22"/>
+                <w:szCs w:val="24"/>
+              </w:rPr>
+              <w:sym w:font="Wingdings 2" w:char="F050"/>
+            </w:r>
+          </w:p>
+        </w:tc>
+        <w:tc>
+          <w:tcPr>
+            <w:tcW w:w="468" w:type="dxa"/>
+          </w:tcPr>
+          <w:p>
+            <w:pPr>
+              <w:jc w:val="center"/>
+              <w:rPr>
+                <w:rFonts w:ascii="Aptos Narrow" w:hAnsi="Aptos Narrow"/>
+                <w:sz w:val="18"/>
+                <w:szCs w:val="20"/>
+              </w:rPr>
+            </w:pPr>
+            <w:r>
+              <w:rPr>
+                <w:rFonts w:ascii="Aptos Narrow" w:hAnsi="Aptos Narrow"/>
+                <w:b/>
+                <w:bCs/>
+                <w:color w:val="FF0000"/>
+                <w:sz w:val="22"/>
+                <w:szCs w:val="24"/>
+              </w:rPr>
+              <w:sym w:font="Wingdings 2" w:char="F050"/>
+            </w:r>
+          </w:p>
+        </w:tc>
+        <w:tc>
+          <w:tcPr>
+            <w:tcW w:w="468" w:type="dxa"/>
+          </w:tcPr>
+          <w:p>
+            <w:pPr>
+              <w:jc w:val="center"/>
+              <w:rPr>
+                <w:rFonts w:ascii="Aptos Narrow" w:hAnsi="Aptos Narrow"/>
+                <w:sz w:val="18"/>
+                <w:szCs w:val="20"/>
+              </w:rPr>
+            </w:pPr>
+            <w:r>
+              <w:rPr>
+                <w:rFonts w:ascii="Aptos Narrow" w:hAnsi="Aptos Narrow"/>
+                <w:b/>
+                <w:bCs/>
+                <w:color w:val="FF0000"/>
+                <w:sz w:val="22"/>
+                <w:szCs w:val="24"/>
+              </w:rPr>
+              <w:sym w:font="Wingdings 2" w:char="F050"/>
+            </w:r>
+          </w:p>
+        </w:tc>
+        <w:tc>
+          <w:tcPr>
+            <w:tcW w:w="757" w:type="dxa"/>
+          </w:tcPr>
+          <w:p>
+            <w:pPr>
+              <w:jc w:val="center"/>
+              <w:rPr>
+                <w:rFonts w:ascii="Aptos Narrow" w:hAnsi="Aptos Narrow"/>
+                <w:sz w:val="18"/>
+                <w:szCs w:val="20"/>
+              </w:rPr>
+            </w:pPr>
+            <w:r>
+              <w:rPr>
+                <w:rFonts w:ascii="Aptos Narrow" w:hAnsi="Aptos Narrow"/>
+                <w:sz w:val="18"/>
+                <w:szCs w:val="20"/>
+              </w:rPr>
+              <w:t>4970</w:t>
+            </w:r>
+          </w:p>
+        </w:tc>
+        <w:tc>
+          <w:tcPr>
+            <w:tcW w:w="465" w:type="dxa"/>
+          </w:tcPr>
+          <w:p>
+            <w:pPr>
+              <w:jc w:val="center"/>
+              <w:rPr>
+                <w:rFonts w:ascii="Aptos Narrow" w:hAnsi="Aptos Narrow"/>
+                <w:sz w:val="18"/>
+                <w:szCs w:val="20"/>
+              </w:rPr>
+            </w:pPr>
+            <w:r>
+              <w:rPr>
+                <w:rFonts w:ascii="Aptos Narrow" w:hAnsi="Aptos Narrow"/>
+                <w:b/>
+                <w:bCs/>
+                <w:color w:val="FF0000"/>
+                <w:sz w:val="22"/>
+                <w:szCs w:val="24"/>
+              </w:rPr>
+              <w:sym w:font="Wingdings 2" w:char="F050"/>
+            </w:r>
+          </w:p>
+        </w:tc>
+      </w:tr>
+      <w:tr>
+        <w:tc>
+          <w:tcPr>
+            <w:tcW w:w="1715" w:type="dxa"/>
+          </w:tcPr>
+          <w:p>
+            <w:pPr>
+              <w:rPr>
+                <w:rFonts w:ascii="Aptos Narrow" w:hAnsi="Aptos Narrow"/>
+                <w:sz w:val="18"/>
+                <w:szCs w:val="20"/>
+              </w:rPr>
+            </w:pPr>
+            <w:r>
+              <w:rPr>
+                <w:rFonts w:ascii="Aptos Narrow" w:hAnsi="Aptos Narrow"/>
+                <w:sz w:val="18"/>
+                <w:szCs w:val="20"/>
+              </w:rPr>
+              <w:t>202</w:t>
+            </w:r>
+            <w:r>
+              <w:rPr>
+                <w:rFonts w:ascii="Aptos Narrow" w:hAnsi="Aptos Narrow"/>
+                <w:sz w:val="18"/>
+                <w:szCs w:val="20"/>
+              </w:rPr>
+              <w:t>5</w:t>
+            </w:r>
+            <w:r>
+              <w:rPr>
+                <w:rFonts w:ascii="Aptos Narrow" w:hAnsi="Aptos Narrow"/>
+                <w:sz w:val="18"/>
+                <w:szCs w:val="20"/>
+              </w:rPr>
+              <w:t>_</w:t>
+            </w:r>
+            <w:r>
+              <w:rPr>
+                <w:rFonts w:ascii="Aptos Narrow" w:hAnsi="Aptos Narrow"/>
+                <w:sz w:val="18"/>
+                <w:szCs w:val="20"/>
+              </w:rPr>
+              <w:t>03</w:t>
+            </w:r>
+            <w:r>
+              <w:rPr>
+                <w:rFonts w:ascii="Aptos Narrow" w:hAnsi="Aptos Narrow"/>
+                <w:sz w:val="18"/>
+                <w:szCs w:val="20"/>
+              </w:rPr>
+              <w:t>_</w:t>
+            </w:r>
+            <w:r>
+              <w:rPr>
+                <w:rFonts w:ascii="Aptos Narrow" w:hAnsi="Aptos Narrow"/>
+                <w:sz w:val="18"/>
+                <w:szCs w:val="20"/>
+              </w:rPr>
+              <w:t>20_0427</w:t>
+            </w:r>
+          </w:p>
+        </w:tc>
+        <w:tc>
+          <w:tcPr>
+            <w:tcW w:w="938" w:type="dxa"/>
+          </w:tcPr>
+          <w:p>
+            <w:pPr>
+              <w:jc w:val="center"/>
+              <w:rPr>
+                <w:rFonts w:ascii="Aptos Narrow" w:hAnsi="Aptos Narrow"/>
+                <w:sz w:val="18"/>
+                <w:szCs w:val="20"/>
+              </w:rPr>
+            </w:pPr>
+            <w:r>
+              <w:rPr>
+                <w:rFonts w:ascii="Aptos Narrow" w:hAnsi="Aptos Narrow"/>
+                <w:sz w:val="18"/>
+                <w:szCs w:val="20"/>
+              </w:rPr>
+              <w:t>OK</w:t>
+            </w:r>
+          </w:p>
+        </w:tc>
+        <w:tc>
+          <w:tcPr>
+            <w:tcW w:w="1970" w:type="dxa"/>
+          </w:tcPr>
+          <w:p>
+            <w:pPr>
+              <w:jc w:val="center"/>
+              <w:rPr>
+                <w:rFonts w:ascii="Aptos Narrow" w:hAnsi="Aptos Narrow"/>
+                <w:sz w:val="18"/>
+                <w:szCs w:val="20"/>
+              </w:rPr>
+            </w:pPr>
+            <w:r>
+              <w:rPr>
+                <w:rFonts w:ascii="Aptos Narrow" w:hAnsi="Aptos Narrow"/>
+                <w:sz w:val="18"/>
+                <w:szCs w:val="20"/>
+              </w:rPr>
+              <w:t>202</w:t>
+            </w:r>
+            <w:r>
+              <w:rPr>
+                <w:rFonts w:ascii="Aptos Narrow" w:hAnsi="Aptos Narrow"/>
+                <w:sz w:val="18"/>
+                <w:szCs w:val="20"/>
+              </w:rPr>
+              <w:t>5</w:t>
+            </w:r>
+            <w:r>
+              <w:rPr>
+                <w:rFonts w:ascii="Aptos Narrow" w:hAnsi="Aptos Narrow"/>
+                <w:sz w:val="18"/>
+                <w:szCs w:val="20"/>
+              </w:rPr>
+              <w:t>_</w:t>
+            </w:r>
+            <w:r>
+              <w:rPr>
+                <w:rFonts w:ascii="Aptos Narrow" w:hAnsi="Aptos Narrow"/>
+                <w:sz w:val="18"/>
+                <w:szCs w:val="20"/>
+              </w:rPr>
+              <w:t>03</w:t>
+            </w:r>
+            <w:r>
+              <w:rPr>
+                <w:rFonts w:ascii="Aptos Narrow" w:hAnsi="Aptos Narrow"/>
+                <w:sz w:val="18"/>
+                <w:szCs w:val="20"/>
+              </w:rPr>
+              <w:t>_</w:t>
+            </w:r>
+            <w:r>
+              <w:rPr>
+                <w:rFonts w:ascii="Aptos Narrow" w:hAnsi="Aptos Narrow"/>
+                <w:sz w:val="18"/>
+                <w:szCs w:val="20"/>
+              </w:rPr>
+              <w:t>20</w:t>
+            </w:r>
+            <w:r>
+              <w:rPr>
+                <w:rFonts w:ascii="Aptos Narrow" w:hAnsi="Aptos Narrow"/>
+                <w:sz w:val="18"/>
+                <w:szCs w:val="20"/>
+              </w:rPr>
+              <w:t>_</w:t>
+            </w:r>
+            <w:r>
+              <w:rPr>
+                <w:rFonts w:ascii="Aptos Narrow" w:hAnsi="Aptos Narrow"/>
+                <w:sz w:val="18"/>
+                <w:szCs w:val="20"/>
+              </w:rPr>
+              <w:t>0430.pdf</w:t>
+            </w:r>
+          </w:p>
+        </w:tc>
+        <w:tc>
+          <w:tcPr>
+            <w:tcW w:w="1342" w:type="dxa"/>
+          </w:tcPr>
+          <w:p>
+            <w:pPr>
+              <w:jc w:val="right"/>
+              <w:rPr>
+                <w:rFonts w:ascii="Aptos Narrow" w:hAnsi="Aptos Narrow"/>
+                <w:sz w:val="18"/>
+                <w:szCs w:val="20"/>
+              </w:rPr>
+            </w:pPr>
+            <w:r>
+              <w:rPr>
+                <w:rFonts w:ascii="Aptos Narrow" w:hAnsi="Aptos Narrow"/>
+                <w:sz w:val="18"/>
+                <w:szCs w:val="20"/>
+                <w:lang w:val="fr-CA"/>
+              </w:rPr>
+              <w:t>255 897,07 $</w:t>
+            </w:r>
+          </w:p>
+        </w:tc>
+        <w:tc>
+          <w:tcPr>
+            <w:tcW w:w="468" w:type="dxa"/>
+          </w:tcPr>
+          <w:p>
+            <w:pPr>
+              <w:jc w:val="center"/>
+              <w:rPr>
+                <w:rFonts w:ascii="Aptos Narrow" w:hAnsi="Aptos Narrow"/>
+                <w:sz w:val="18"/>
+                <w:szCs w:val="20"/>
+              </w:rPr>
+            </w:pPr>
+            <w:r>
+              <w:rPr>
+                <w:rFonts w:ascii="Aptos Narrow" w:hAnsi="Aptos Narrow"/>
+                <w:b/>
+                <w:bCs/>
+                <w:color w:val="FF0000"/>
+                <w:sz w:val="22"/>
+                <w:szCs w:val="24"/>
+              </w:rPr>
+              <w:sym w:font="Wingdings 2" w:char="F050"/>
+            </w:r>
+          </w:p>
+        </w:tc>
+        <w:tc>
+          <w:tcPr>
+            <w:tcW w:w="468" w:type="dxa"/>
+          </w:tcPr>
+          <w:p>
+            <w:pPr>
+              <w:jc w:val="center"/>
+              <w:rPr>
+                <w:rFonts w:ascii="Aptos Narrow" w:hAnsi="Aptos Narrow"/>
+                <w:sz w:val="18"/>
+                <w:szCs w:val="20"/>
+              </w:rPr>
+            </w:pPr>
+            <w:r>
+              <w:rPr>
+                <w:rFonts w:ascii="Aptos Narrow" w:hAnsi="Aptos Narrow"/>
+                <w:b/>
+                <w:bCs/>
+                <w:color w:val="FF0000"/>
+                <w:sz w:val="22"/>
+                <w:szCs w:val="24"/>
+              </w:rPr>
+              <w:sym w:font="Wingdings 2" w:char="F050"/>
+            </w:r>
+          </w:p>
+        </w:tc>
+        <w:tc>
+          <w:tcPr>
+            <w:tcW w:w="468" w:type="dxa"/>
+          </w:tcPr>
+          <w:p>
+            <w:pPr>
+              <w:jc w:val="center"/>
+              <w:rPr>
+                <w:rFonts w:ascii="Aptos Narrow" w:hAnsi="Aptos Narrow"/>
+                <w:sz w:val="18"/>
+                <w:szCs w:val="20"/>
+              </w:rPr>
+            </w:pPr>
+            <w:r>
+              <w:rPr>
+                <w:rFonts w:ascii="Aptos Narrow" w:hAnsi="Aptos Narrow"/>
+                <w:b/>
+                <w:bCs/>
+                <w:color w:val="FF0000"/>
+                <w:sz w:val="22"/>
+                <w:szCs w:val="24"/>
+              </w:rPr>
+              <w:sym w:font="Wingdings 2" w:char="F050"/>
+            </w:r>
+          </w:p>
+        </w:tc>
+        <w:tc>
+          <w:tcPr>
+            <w:tcW w:w="1233" w:type="dxa"/>
+          </w:tcPr>
+          <w:p>
+            <w:pPr>
+              <w:jc w:val="right"/>
+              <w:rPr>
+                <w:rFonts w:ascii="Aptos Narrow" w:hAnsi="Aptos Narrow"/>
+                <w:sz w:val="18"/>
+                <w:szCs w:val="20"/>
+              </w:rPr>
+            </w:pPr>
+            <w:r>
+              <w:rPr>
+                <w:rFonts w:ascii="Aptos Narrow" w:hAnsi="Aptos Narrow"/>
+                <w:sz w:val="18"/>
+                <w:szCs w:val="20"/>
+                <w:lang w:val="fr-CA"/>
+              </w:rPr>
+              <w:t>756,15</w:t>
+            </w:r>
+            <w:r>
+              <w:rPr>
+                <w:rFonts w:ascii="Aptos Narrow" w:hAnsi="Aptos Narrow"/>
+                <w:sz w:val="18"/>
+                <w:szCs w:val="20"/>
+                <w:lang w:val="fr-CA"/>
+              </w:rPr>
+              <w:t xml:space="preserve"> hres</w:t>
+            </w:r>
+          </w:p>
+        </w:tc>
+        <w:tc>
+          <w:tcPr>
+            <w:tcW w:w="468" w:type="dxa"/>
+          </w:tcPr>
+          <w:p>
+            <w:pPr>
+              <w:jc w:val="center"/>
+              <w:rPr>
+                <w:rFonts w:ascii="Aptos Narrow" w:hAnsi="Aptos Narrow"/>
+                <w:sz w:val="18"/>
+                <w:szCs w:val="20"/>
+              </w:rPr>
+            </w:pPr>
+            <w:r>
+              <w:rPr>
+                <w:rFonts w:ascii="Aptos Narrow" w:hAnsi="Aptos Narrow"/>
+                <w:b/>
+                <w:bCs/>
+                <w:color w:val="FF0000"/>
+                <w:sz w:val="22"/>
+                <w:szCs w:val="24"/>
+              </w:rPr>
+              <w:sym w:font="Wingdings 2" w:char="F050"/>
+            </w:r>
+          </w:p>
+        </w:tc>
+        <w:tc>
+          <w:tcPr>
+            <w:tcW w:w="468" w:type="dxa"/>
+          </w:tcPr>
+          <w:p>
+            <w:pPr>
+              <w:jc w:val="center"/>
+              <w:rPr>
+                <w:rFonts w:ascii="Aptos Narrow" w:hAnsi="Aptos Narrow"/>
+                <w:sz w:val="18"/>
+                <w:szCs w:val="20"/>
+              </w:rPr>
+            </w:pPr>
+            <w:r>
+              <w:rPr>
+                <w:rFonts w:ascii="Aptos Narrow" w:hAnsi="Aptos Narrow"/>
+                <w:b/>
+                <w:bCs/>
+                <w:color w:val="FF0000"/>
+                <w:sz w:val="22"/>
+                <w:szCs w:val="24"/>
+              </w:rPr>
+              <w:sym w:font="Wingdings 2" w:char="F050"/>
+            </w:r>
+          </w:p>
+        </w:tc>
+        <w:tc>
+          <w:tcPr>
+            <w:tcW w:w="468" w:type="dxa"/>
+          </w:tcPr>
+          <w:p>
+            <w:pPr>
+              <w:jc w:val="center"/>
+              <w:rPr>
+                <w:rFonts w:ascii="Aptos Narrow" w:hAnsi="Aptos Narrow"/>
+                <w:sz w:val="18"/>
+                <w:szCs w:val="20"/>
+              </w:rPr>
+            </w:pPr>
+            <w:r>
+              <w:rPr>
+                <w:rFonts w:ascii="Aptos Narrow" w:hAnsi="Aptos Narrow"/>
+                <w:b/>
+                <w:bCs/>
+                <w:color w:val="FF0000"/>
+                <w:sz w:val="22"/>
+                <w:szCs w:val="24"/>
+              </w:rPr>
+              <w:sym w:font="Wingdings 2" w:char="F050"/>
+            </w:r>
+          </w:p>
+        </w:tc>
+        <w:tc>
+          <w:tcPr>
+            <w:tcW w:w="757" w:type="dxa"/>
+          </w:tcPr>
+          <w:p>
+            <w:pPr>
+              <w:jc w:val="center"/>
+              <w:rPr>
+                <w:rFonts w:ascii="Aptos Narrow" w:hAnsi="Aptos Narrow"/>
+                <w:sz w:val="18"/>
+                <w:szCs w:val="20"/>
+              </w:rPr>
+            </w:pPr>
+            <w:r>
+              <w:rPr>
+                <w:rFonts w:ascii="Aptos Narrow" w:hAnsi="Aptos Narrow"/>
+                <w:sz w:val="18"/>
+                <w:szCs w:val="20"/>
+              </w:rPr>
+              <w:t>5004</w:t>
+            </w:r>
+          </w:p>
+        </w:tc>
+        <w:tc>
+          <w:tcPr>
+            <w:tcW w:w="465" w:type="dxa"/>
+          </w:tcPr>
+          <w:p>
+            <w:pPr>
+              <w:jc w:val="center"/>
+              <w:rPr>
+                <w:rFonts w:ascii="Aptos Narrow" w:hAnsi="Aptos Narrow"/>
+                <w:sz w:val="18"/>
+                <w:szCs w:val="20"/>
+              </w:rPr>
+            </w:pPr>
+            <w:r>
+              <w:rPr>
+                <w:rFonts w:ascii="Aptos Narrow" w:hAnsi="Aptos Narrow"/>
+                <w:b/>
+                <w:bCs/>
+                <w:color w:val="FF0000"/>
+                <w:sz w:val="22"/>
+                <w:szCs w:val="24"/>
+              </w:rPr>
+              <w:sym w:font="Wingdings 2" w:char="F050"/>
+            </w:r>
+          </w:p>
+        </w:tc>
+      </w:tr>
+      <w:tr>
+        <w:tc>
+          <w:tcPr>
+            <w:tcW w:w="1715" w:type="dxa"/>
+          </w:tcPr>
+          <w:p>
+            <w:pPr>
+              <w:rPr>
+                <w:rFonts w:ascii="Aptos Narrow" w:hAnsi="Aptos Narrow"/>
+                <w:sz w:val="18"/>
+                <w:szCs w:val="20"/>
+              </w:rPr>
+            </w:pPr>
+            <w:r>
+              <w:rPr>
+                <w:rFonts w:ascii="Aptos Narrow" w:hAnsi="Aptos Narrow"/>
+                <w:sz w:val="18"/>
+                <w:szCs w:val="20"/>
+              </w:rPr>
+              <w:lastRenderedPageBreak/>
+              <w:t>202</w:t>
+            </w:r>
+            <w:r>
+              <w:rPr>
+                <w:rFonts w:ascii="Aptos Narrow" w:hAnsi="Aptos Narrow"/>
+                <w:sz w:val="18"/>
+                <w:szCs w:val="20"/>
+              </w:rPr>
+              <w:t>5</w:t>
+            </w:r>
+            <w:r>
+              <w:rPr>
+                <w:rFonts w:ascii="Aptos Narrow" w:hAnsi="Aptos Narrow"/>
+                <w:sz w:val="18"/>
+                <w:szCs w:val="20"/>
+              </w:rPr>
+              <w:t>_</w:t>
+            </w:r>
+            <w:r>
+              <w:rPr>
+                <w:rFonts w:ascii="Aptos Narrow" w:hAnsi="Aptos Narrow"/>
+                <w:sz w:val="18"/>
+                <w:szCs w:val="20"/>
+              </w:rPr>
+              <w:t>03</w:t>
+            </w:r>
+            <w:r>
+              <w:rPr>
+                <w:rFonts w:ascii="Aptos Narrow" w:hAnsi="Aptos Narrow"/>
+                <w:sz w:val="18"/>
+                <w:szCs w:val="20"/>
+              </w:rPr>
+              <w:t>_</w:t>
+            </w:r>
+            <w:r>
+              <w:rPr>
+                <w:rFonts w:ascii="Aptos Narrow" w:hAnsi="Aptos Narrow"/>
+                <w:sz w:val="18"/>
+                <w:szCs w:val="20"/>
+              </w:rPr>
+              <w:t>21_0423</w:t>
+            </w:r>
+          </w:p>
+        </w:tc>
+        <w:tc>
+          <w:tcPr>
+            <w:tcW w:w="938" w:type="dxa"/>
+          </w:tcPr>
+          <w:p>
+            <w:pPr>
+              <w:jc w:val="center"/>
+              <w:rPr>
+                <w:rFonts w:ascii="Aptos Narrow" w:hAnsi="Aptos Narrow"/>
+                <w:sz w:val="18"/>
+                <w:szCs w:val="20"/>
+              </w:rPr>
+            </w:pPr>
+            <w:r>
+              <w:rPr>
+                <w:rFonts w:ascii="Aptos Narrow" w:hAnsi="Aptos Narrow"/>
+                <w:sz w:val="18"/>
+                <w:szCs w:val="20"/>
+              </w:rPr>
+              <w:t>OK</w:t>
+            </w:r>
+          </w:p>
+        </w:tc>
+        <w:tc>
+          <w:tcPr>
+            <w:tcW w:w="1970" w:type="dxa"/>
+          </w:tcPr>
+          <w:p>
+            <w:pPr>
+              <w:jc w:val="center"/>
+              <w:rPr>
+                <w:rFonts w:ascii="Aptos Narrow" w:hAnsi="Aptos Narrow"/>
+                <w:sz w:val="18"/>
+                <w:szCs w:val="20"/>
+              </w:rPr>
+            </w:pPr>
+            <w:r>
+              <w:rPr>
+                <w:rFonts w:ascii="Aptos Narrow" w:hAnsi="Aptos Narrow"/>
+                <w:sz w:val="18"/>
+                <w:szCs w:val="20"/>
+              </w:rPr>
+              <w:t>202</w:t>
+            </w:r>
+            <w:r>
+              <w:rPr>
+                <w:rFonts w:ascii="Aptos Narrow" w:hAnsi="Aptos Narrow"/>
+                <w:sz w:val="18"/>
+                <w:szCs w:val="20"/>
+              </w:rPr>
+              <w:t>5</w:t>
+            </w:r>
+            <w:r>
+              <w:rPr>
+                <w:rFonts w:ascii="Aptos Narrow" w:hAnsi="Aptos Narrow"/>
+                <w:sz w:val="18"/>
+                <w:szCs w:val="20"/>
+              </w:rPr>
+              <w:t>_</w:t>
+            </w:r>
+            <w:r>
+              <w:rPr>
+                <w:rFonts w:ascii="Aptos Narrow" w:hAnsi="Aptos Narrow"/>
+                <w:sz w:val="18"/>
+                <w:szCs w:val="20"/>
+              </w:rPr>
+              <w:t>03</w:t>
+            </w:r>
+            <w:r>
+              <w:rPr>
+                <w:rFonts w:ascii="Aptos Narrow" w:hAnsi="Aptos Narrow"/>
+                <w:sz w:val="18"/>
+                <w:szCs w:val="20"/>
+              </w:rPr>
+              <w:t>_</w:t>
+            </w:r>
+            <w:r>
+              <w:rPr>
+                <w:rFonts w:ascii="Aptos Narrow" w:hAnsi="Aptos Narrow"/>
+                <w:sz w:val="18"/>
+                <w:szCs w:val="20"/>
+              </w:rPr>
+              <w:t>21</w:t>
+            </w:r>
+            <w:r>
+              <w:rPr>
+                <w:rFonts w:ascii="Aptos Narrow" w:hAnsi="Aptos Narrow"/>
+                <w:sz w:val="18"/>
+                <w:szCs w:val="20"/>
+              </w:rPr>
+              <w:t>_</w:t>
+            </w:r>
+            <w:r>
+              <w:rPr>
+                <w:rFonts w:ascii="Aptos Narrow" w:hAnsi="Aptos Narrow"/>
+                <w:sz w:val="18"/>
+                <w:szCs w:val="20"/>
+              </w:rPr>
+              <w:t>0433</w:t>
             </w:r>
             <w:r>
               <w:rPr>
@@ -23753,7 +24569,7 @@
                 <w:szCs w:val="20"/>
                 <w:lang w:val="fr-CA"/>
               </w:rPr>
-              <w:t>256 701,90 $</w:t>
+              <w:t>255 897,07 $</w:t>
             </w:r>
           </w:p>
         </w:tc>
@@ -23855,7 +24671,34 @@
                 <w:szCs w:val="20"/>
                 <w:lang w:val="fr-CA"/>
               </w:rPr>
-              <w:t>732,15 hres</w:t>
+              <w:t>7</w:t>
+            </w:r>
+            <w:r>
+              <w:rPr>
+                <w:rFonts w:ascii="Aptos Narrow" w:hAnsi="Aptos Narrow"/>
+                <w:sz w:val="18"/>
+                <w:szCs w:val="20"/>
+                <w:lang w:val="fr-CA"/>
+              </w:rPr>
+              <w:t>95</w:t>
+            </w:r>
+            <w:r>
+              <w:rPr>
+                <w:rFonts w:ascii="Aptos Narrow" w:hAnsi="Aptos Narrow"/>
+                <w:sz w:val="18"/>
+                <w:szCs w:val="20"/>
+                <w:lang w:val="fr-CA"/>
+              </w:rPr>
+              <w:t>,</w:t>
+            </w:r>
+            <w:r>
+              <w:rPr>
+                <w:rFonts w:ascii="Aptos Narrow" w:hAnsi="Aptos Narrow"/>
+                <w:sz w:val="18"/>
+                <w:szCs w:val="20"/>
+                <w:lang w:val="fr-CA"/>
+              </w:rPr>
+              <w:t>80 hres</w:t>
             </w:r>
           </w:p>
         </w:tc>
@@ -23956,7 +24799,490 @@
                 <w:sz w:val="18"/>
                 <w:szCs w:val="20"/>
               </w:rPr>
-              <w:t>4970</w:t>
+              <w:t>5044</w:t>
+            </w:r>
+          </w:p>
+        </w:tc>
+        <w:tc>
+          <w:tcPr>
+            <w:tcW w:w="465" w:type="dxa"/>
+          </w:tcPr>
+          <w:p>
+            <w:pPr>
+              <w:jc w:val="center"/>
+              <w:rPr>
+                <w:rFonts w:ascii="Aptos Narrow" w:hAnsi="Aptos Narrow"/>
+                <w:sz w:val="18"/>
+                <w:szCs w:val="20"/>
+              </w:rPr>
+            </w:pPr>
+            <w:r>
+              <w:rPr>
+                <w:rFonts w:ascii="Aptos Narrow" w:hAnsi="Aptos Narrow"/>
+                <w:b/>
+                <w:bCs/>
+                <w:color w:val="FF0000"/>
+                <w:sz w:val="22"/>
+                <w:szCs w:val="24"/>
+              </w:rPr>
+              <w:sym w:font="Wingdings 2" w:char="F050"/>
+            </w:r>
+          </w:p>
+        </w:tc>
+      </w:tr>
+      <w:tr>
+        <w:tc>
+          <w:tcPr>
+            <w:tcW w:w="1715" w:type="dxa"/>
+          </w:tcPr>
+          <w:p>
+            <w:pPr>
+              <w:rPr>
+                <w:rFonts w:ascii="Aptos Narrow" w:hAnsi="Aptos Narrow"/>
+                <w:sz w:val="18"/>
+                <w:szCs w:val="20"/>
+              </w:rPr>
+            </w:pPr>
+            <w:r>
+              <w:rPr>
+                <w:rFonts w:ascii="Aptos Narrow" w:hAnsi="Aptos Narrow"/>
+                <w:sz w:val="18"/>
+                <w:szCs w:val="20"/>
+              </w:rPr>
+              <w:t>202</w:t>
+            </w:r>
+            <w:r>
+              <w:rPr>
+                <w:rFonts w:ascii="Aptos Narrow" w:hAnsi="Aptos Narrow"/>
+                <w:sz w:val="18"/>
+                <w:szCs w:val="20"/>
+              </w:rPr>
+              <w:t>5</w:t>
+            </w:r>
+            <w:r>
+              <w:rPr>
+                <w:rFonts w:ascii="Aptos Narrow" w:hAnsi="Aptos Narrow"/>
+                <w:sz w:val="18"/>
+                <w:szCs w:val="20"/>
+              </w:rPr>
+              <w:t>_</w:t>
+            </w:r>
+            <w:r>
+              <w:rPr>
+                <w:rFonts w:ascii="Aptos Narrow" w:hAnsi="Aptos Narrow"/>
+                <w:sz w:val="18"/>
+                <w:szCs w:val="20"/>
+              </w:rPr>
+              <w:t>03</w:t>
+            </w:r>
+            <w:r>
+              <w:rPr>
+                <w:rFonts w:ascii="Aptos Narrow" w:hAnsi="Aptos Narrow"/>
+                <w:sz w:val="18"/>
+                <w:szCs w:val="20"/>
+              </w:rPr>
+              <w:t>_</w:t>
+            </w:r>
+            <w:r>
+              <w:rPr>
+                <w:rFonts w:ascii="Aptos Narrow" w:hAnsi="Aptos Narrow"/>
+                <w:sz w:val="18"/>
+                <w:szCs w:val="20"/>
+              </w:rPr>
+              <w:t>2</w:t>
+            </w:r>
+            <w:r>
+              <w:rPr>
+                <w:rFonts w:ascii="Aptos Narrow" w:hAnsi="Aptos Narrow"/>
+                <w:sz w:val="18"/>
+                <w:szCs w:val="20"/>
+              </w:rPr>
+              <w:t>2</w:t>
+            </w:r>
+            <w:r>
+              <w:rPr>
+                <w:rFonts w:ascii="Aptos Narrow" w:hAnsi="Aptos Narrow"/>
+                <w:sz w:val="18"/>
+                <w:szCs w:val="20"/>
+              </w:rPr>
+              <w:t>_</w:t>
+            </w:r>
+            <w:r>
+              <w:rPr>
+                <w:rFonts w:ascii="Aptos Narrow" w:hAnsi="Aptos Narrow"/>
+                <w:sz w:val="18"/>
+                <w:szCs w:val="20"/>
+              </w:rPr>
+              <w:t>042</w:t>
+            </w:r>
+            <w:r>
+              <w:rPr>
+                <w:rFonts w:ascii="Aptos Narrow" w:hAnsi="Aptos Narrow"/>
+                <w:sz w:val="18"/>
+                <w:szCs w:val="20"/>
+              </w:rPr>
+              <w:t>4</w:t>
+            </w:r>
+          </w:p>
+        </w:tc>
+        <w:tc>
+          <w:tcPr>
+            <w:tcW w:w="938" w:type="dxa"/>
+          </w:tcPr>
+          <w:p>
+            <w:pPr>
+              <w:jc w:val="center"/>
+              <w:rPr>
+                <w:rFonts w:ascii="Aptos Narrow" w:hAnsi="Aptos Narrow"/>
+                <w:sz w:val="18"/>
+                <w:szCs w:val="20"/>
+              </w:rPr>
+            </w:pPr>
+            <w:r>
+              <w:rPr>
+                <w:rFonts w:ascii="Aptos Narrow" w:hAnsi="Aptos Narrow"/>
+                <w:sz w:val="18"/>
+                <w:szCs w:val="20"/>
+              </w:rPr>
+              <w:t>OK</w:t>
+            </w:r>
+          </w:p>
+        </w:tc>
+        <w:tc>
+          <w:tcPr>
+            <w:tcW w:w="1970" w:type="dxa"/>
+          </w:tcPr>
+          <w:p>
+            <w:pPr>
+              <w:jc w:val="center"/>
+              <w:rPr>
+                <w:rFonts w:ascii="Aptos Narrow" w:hAnsi="Aptos Narrow"/>
+                <w:sz w:val="18"/>
+                <w:szCs w:val="20"/>
+              </w:rPr>
+            </w:pPr>
+            <w:r>
+              <w:rPr>
+                <w:rFonts w:ascii="Aptos Narrow" w:hAnsi="Aptos Narrow"/>
+                <w:sz w:val="18"/>
+                <w:szCs w:val="20"/>
+              </w:rPr>
+              <w:t>202</w:t>
+            </w:r>
+            <w:r>
+              <w:rPr>
+                <w:rFonts w:ascii="Aptos Narrow" w:hAnsi="Aptos Narrow"/>
+                <w:sz w:val="18"/>
+                <w:szCs w:val="20"/>
+              </w:rPr>
+              <w:t>5</w:t>
+            </w:r>
+            <w:r>
+              <w:rPr>
+                <w:rFonts w:ascii="Aptos Narrow" w:hAnsi="Aptos Narrow"/>
+                <w:sz w:val="18"/>
+                <w:szCs w:val="20"/>
+              </w:rPr>
+              <w:t>_</w:t>
+            </w:r>
+            <w:r>
+              <w:rPr>
+                <w:rFonts w:ascii="Aptos Narrow" w:hAnsi="Aptos Narrow"/>
+                <w:sz w:val="18"/>
+                <w:szCs w:val="20"/>
+              </w:rPr>
+              <w:t>03</w:t>
+            </w:r>
+            <w:r>
+              <w:rPr>
+                <w:rFonts w:ascii="Aptos Narrow" w:hAnsi="Aptos Narrow"/>
+                <w:sz w:val="18"/>
+                <w:szCs w:val="20"/>
+              </w:rPr>
+              <w:t>_</w:t>
+            </w:r>
+            <w:r>
+              <w:rPr>
+                <w:rFonts w:ascii="Aptos Narrow" w:hAnsi="Aptos Narrow"/>
+                <w:sz w:val="18"/>
+                <w:szCs w:val="20"/>
+              </w:rPr>
+              <w:t>2</w:t>
+            </w:r>
+            <w:r>
+              <w:rPr>
+                <w:rFonts w:ascii="Aptos Narrow" w:hAnsi="Aptos Narrow"/>
+                <w:sz w:val="18"/>
+                <w:szCs w:val="20"/>
+              </w:rPr>
+              <w:t>2</w:t>
+            </w:r>
+            <w:r>
+              <w:rPr>
+                <w:rFonts w:ascii="Aptos Narrow" w:hAnsi="Aptos Narrow"/>
+                <w:sz w:val="18"/>
+                <w:szCs w:val="20"/>
+              </w:rPr>
+              <w:t>_</w:t>
+            </w:r>
+            <w:r>
+              <w:rPr>
+                <w:rFonts w:ascii="Aptos Narrow" w:hAnsi="Aptos Narrow"/>
+                <w:sz w:val="18"/>
+                <w:szCs w:val="20"/>
+              </w:rPr>
+              <w:t>0428</w:t>
+            </w:r>
+            <w:r>
+              <w:rPr>
+                <w:rFonts w:ascii="Aptos Narrow" w:hAnsi="Aptos Narrow"/>
+                <w:sz w:val="18"/>
+                <w:szCs w:val="20"/>
+              </w:rPr>
+              <w:t>.pdf</w:t>
+            </w:r>
+          </w:p>
+        </w:tc>
+        <w:tc>
+          <w:tcPr>
+            <w:tcW w:w="1342" w:type="dxa"/>
+          </w:tcPr>
+          <w:p>
+            <w:pPr>
+              <w:jc w:val="right"/>
+              <w:rPr>
+                <w:rFonts w:ascii="Aptos Narrow" w:hAnsi="Aptos Narrow"/>
+                <w:sz w:val="18"/>
+                <w:szCs w:val="20"/>
+              </w:rPr>
+            </w:pPr>
+            <w:r>
+              <w:rPr>
+                <w:rFonts w:ascii="Aptos Narrow" w:hAnsi="Aptos Narrow"/>
+                <w:sz w:val="18"/>
+                <w:szCs w:val="20"/>
+              </w:rPr>
+              <w:t xml:space="preserve">  250 897,07 $</w:t>
+            </w:r>
+          </w:p>
+        </w:tc>
+        <w:tc>
+          <w:tcPr>
+            <w:tcW w:w="468" w:type="dxa"/>
+          </w:tcPr>
+          <w:p>
+            <w:pPr>
+              <w:jc w:val="center"/>
+              <w:rPr>
+                <w:rFonts w:ascii="Aptos Narrow" w:hAnsi="Aptos Narrow"/>
+                <w:sz w:val="18"/>
+                <w:szCs w:val="20"/>
+              </w:rPr>
+            </w:pPr>
+            <w:r>
+              <w:rPr>
+                <w:rFonts w:ascii="Aptos Narrow" w:hAnsi="Aptos Narrow"/>
+                <w:b/>
+                <w:bCs/>
+                <w:color w:val="FF0000"/>
+                <w:sz w:val="22"/>
+                <w:szCs w:val="24"/>
+              </w:rPr>
+              <w:sym w:font="Wingdings 2" w:char="F050"/>
+            </w:r>
+          </w:p>
+        </w:tc>
+        <w:tc>
+          <w:tcPr>
+            <w:tcW w:w="468" w:type="dxa"/>
+          </w:tcPr>
+          <w:p>
+            <w:pPr>
+              <w:jc w:val="center"/>
+              <w:rPr>
+                <w:rFonts w:ascii="Aptos Narrow" w:hAnsi="Aptos Narrow"/>
+                <w:sz w:val="18"/>
+                <w:szCs w:val="20"/>
+              </w:rPr>
+            </w:pPr>
+            <w:r>
+              <w:rPr>
+                <w:rFonts w:ascii="Aptos Narrow" w:hAnsi="Aptos Narrow"/>
+                <w:b/>
+                <w:bCs/>
+                <w:color w:val="FF0000"/>
+                <w:sz w:val="22"/>
+                <w:szCs w:val="24"/>
+              </w:rPr>
+              <w:sym w:font="Wingdings 2" w:char="F050"/>
+            </w:r>
+          </w:p>
+        </w:tc>
+        <w:tc>
+          <w:tcPr>
+            <w:tcW w:w="468" w:type="dxa"/>
+          </w:tcPr>
+          <w:p>
+            <w:pPr>
+              <w:jc w:val="center"/>
+              <w:rPr>
+                <w:rFonts w:ascii="Aptos Narrow" w:hAnsi="Aptos Narrow"/>
+                <w:sz w:val="18"/>
+                <w:szCs w:val="20"/>
+              </w:rPr>
+            </w:pPr>
+            <w:r>
+              <w:rPr>
+                <w:rFonts w:ascii="Aptos Narrow" w:hAnsi="Aptos Narrow"/>
+                <w:b/>
+                <w:bCs/>
+                <w:color w:val="FF0000"/>
+                <w:sz w:val="22"/>
+                <w:szCs w:val="24"/>
+              </w:rPr>
+              <w:sym w:font="Wingdings 2" w:char="F050"/>
+            </w:r>
+          </w:p>
+        </w:tc>
+        <w:tc>
+          <w:tcPr>
+            <w:tcW w:w="1233" w:type="dxa"/>
+          </w:tcPr>
+          <w:p>
+            <w:pPr>
+              <w:jc w:val="right"/>
+              <w:rPr>
+                <w:rFonts w:ascii="Aptos Narrow" w:hAnsi="Aptos Narrow"/>
+                <w:sz w:val="18"/>
+                <w:szCs w:val="20"/>
+              </w:rPr>
+            </w:pPr>
+            <w:r>
+              <w:rPr>
+                <w:rFonts w:ascii="Aptos Narrow" w:hAnsi="Aptos Narrow"/>
+                <w:sz w:val="18"/>
+                <w:szCs w:val="20"/>
+              </w:rPr>
+              <w:t>807,75</w:t>
+            </w:r>
+            <w:r>
+              <w:rPr>
+                <w:rFonts w:ascii="Aptos Narrow" w:hAnsi="Aptos Narrow"/>
+                <w:sz w:val="18"/>
+                <w:szCs w:val="20"/>
+              </w:rPr>
+              <w:t xml:space="preserve"> </w:t>
+            </w:r>
+            <w:proofErr w:type="spellStart"/>
+            <w:r>
+              <w:rPr>
+                <w:rFonts w:ascii="Aptos Narrow" w:hAnsi="Aptos Narrow"/>
+                <w:sz w:val="18"/>
+                <w:szCs w:val="20"/>
+              </w:rPr>
+              <w:t>hres</w:t>
+            </w:r>
+            <w:proofErr w:type="spellEnd"/>
+          </w:p>
+        </w:tc>
+        <w:tc>
+          <w:tcPr>
+            <w:tcW w:w="468" w:type="dxa"/>
+          </w:tcPr>
+          <w:p>
+            <w:pPr>
+              <w:jc w:val="center"/>
+              <w:rPr>
+                <w:rFonts w:ascii="Aptos Narrow" w:hAnsi="Aptos Narrow"/>
+                <w:sz w:val="18"/>
+                <w:szCs w:val="20"/>
+              </w:rPr>
+            </w:pPr>
+            <w:r>
+              <w:rPr>
+                <w:rFonts w:ascii="Aptos Narrow" w:hAnsi="Aptos Narrow"/>
+                <w:b/>
+                <w:bCs/>
+                <w:color w:val="FF0000"/>
+                <w:sz w:val="22"/>
+                <w:szCs w:val="24"/>
+              </w:rPr>
+              <w:sym w:font="Wingdings 2" w:char="F050"/>
+            </w:r>
+          </w:p>
+        </w:tc>
+        <w:tc>
+          <w:tcPr>
+            <w:tcW w:w="468" w:type="dxa"/>
+          </w:tcPr>
+          <w:p>
+            <w:pPr>
+              <w:jc w:val="center"/>
+              <w:rPr>
+                <w:rFonts w:ascii="Aptos Narrow" w:hAnsi="Aptos Narrow"/>
+                <w:sz w:val="18"/>
+                <w:szCs w:val="20"/>
+              </w:rPr>
+            </w:pPr>
+            <w:r>
+              <w:rPr>
+                <w:rFonts w:ascii="Aptos Narrow" w:hAnsi="Aptos Narrow"/>
+                <w:b/>
+                <w:bCs/>
+                <w:color w:val="FF0000"/>
+                <w:sz w:val="22"/>
+                <w:szCs w:val="24"/>
+              </w:rPr>
+              <w:sym w:font="Wingdings 2" w:char="F050"/>
+            </w:r>
+          </w:p>
+        </w:tc>
+        <w:tc>
+          <w:tcPr>
+            <w:tcW w:w="468" w:type="dxa"/>
+          </w:tcPr>
+          <w:p>
+            <w:pPr>
+              <w:jc w:val="center"/>
+              <w:rPr>
+                <w:rFonts w:ascii="Aptos Narrow" w:hAnsi="Aptos Narrow"/>
+                <w:sz w:val="18"/>
+                <w:szCs w:val="20"/>
+              </w:rPr>
+            </w:pPr>
+            <w:r>
+              <w:rPr>
+                <w:rFonts w:ascii="Aptos Narrow" w:hAnsi="Aptos Narrow"/>
+                <w:b/>
+                <w:bCs/>
+                <w:color w:val="FF0000"/>
+                <w:sz w:val="22"/>
+                <w:szCs w:val="24"/>
+              </w:rPr>
+              <w:sym w:font="Wingdings 2" w:char="F050"/>
+            </w:r>
+          </w:p>
+        </w:tc>
+        <w:tc>
+          <w:tcPr>
+            <w:tcW w:w="757" w:type="dxa"/>
+          </w:tcPr>
+          <w:p>
+            <w:pPr>
+              <w:jc w:val="center"/>
+              <w:rPr>
+                <w:rFonts w:ascii="Aptos Narrow" w:hAnsi="Aptos Narrow"/>
+                <w:sz w:val="18"/>
+                <w:szCs w:val="20"/>
+              </w:rPr>
+            </w:pPr>
+            <w:r>
+              <w:rPr>
+                <w:rFonts w:ascii="Aptos Narrow" w:hAnsi="Aptos Narrow"/>
+                <w:sz w:val="18"/>
+                <w:szCs w:val="20"/>
+              </w:rPr>
+              <w:t>5066</w:t>
             </w:r>
           </w:p>
         </w:tc>

</xml_diff>

<commit_message>
2025-04-03 @ 05:47 - v6.C.4 - 29 475 lignes - Compile OK
* Casse
- GL ---> gl
- .ListBox ---> .listBox
- .selectedItems ---> .SelectedItems
* modDEV_Debug.bas
- Nouveau module
- Nouvelle procédure pour identifier les écarts entre les comptes clients (encaissements, facturation & grand livre)
* modDev_Proof.bas
 - Éliminer du code en commentaires (AnalyserFichiersLogSaisieHeures, AnalyserDossier, FnStripLigneLogSaisieHeures)
* modDev_Tools.bas
- Nouvelle procédure pour comparer 2 versions d'un classeur pour identifier les changements entre les 2 versions au niveau des cellules
* modENC_Saisie.bas
- Ajout de code pour confirmer que l'utilisateur veut quitter SANS mettre à jour l'encaissement à l'écran
* modImport.bas
- Ajout de code dans la procédure qu iimporte les transactions du Grand-livre en utilisant l'objet table
* modTEC_Evaluation.bas
- Mettre en commantaires un Debug.print
</commit_message>
<xml_diff>
--- a/Vérification Quotidienne.docx
+++ b/Vérification Quotidienne.docx
@@ -24889,39 +24889,7 @@
                 <w:sz w:val="18"/>
                 <w:szCs w:val="20"/>
               </w:rPr>
-              <w:t>2</w:t>
-            </w:r>
-            <w:r>
-              <w:rPr>
-                <w:rFonts w:ascii="Aptos Narrow" w:hAnsi="Aptos Narrow"/>
-                <w:sz w:val="18"/>
-                <w:szCs w:val="20"/>
-              </w:rPr>
-              <w:t>2</w:t>
-            </w:r>
-            <w:r>
-              <w:rPr>
-                <w:rFonts w:ascii="Aptos Narrow" w:hAnsi="Aptos Narrow"/>
-                <w:sz w:val="18"/>
-                <w:szCs w:val="20"/>
-              </w:rPr>
-              <w:t>_</w:t>
-            </w:r>
-            <w:r>
-              <w:rPr>
-                <w:rFonts w:ascii="Aptos Narrow" w:hAnsi="Aptos Narrow"/>
-                <w:sz w:val="18"/>
-                <w:szCs w:val="20"/>
-              </w:rPr>
-              <w:t>042</w:t>
-            </w:r>
-            <w:r>
-              <w:rPr>
-                <w:rFonts w:ascii="Aptos Narrow" w:hAnsi="Aptos Narrow"/>
-                <w:sz w:val="18"/>
-                <w:szCs w:val="20"/>
-              </w:rPr>
-              <w:t>4</w:t>
+              <w:t>22_0424</w:t>
             </w:r>
           </w:p>
         </w:tc>
@@ -25007,39 +24975,23 @@
                 <w:sz w:val="18"/>
                 <w:szCs w:val="20"/>
               </w:rPr>
-              <w:t>2</w:t>
-            </w:r>
-            <w:r>
-              <w:rPr>
-                <w:rFonts w:ascii="Aptos Narrow" w:hAnsi="Aptos Narrow"/>
-                <w:sz w:val="18"/>
-                <w:szCs w:val="20"/>
-              </w:rPr>
-              <w:t>2</w:t>
-            </w:r>
-            <w:r>
-              <w:rPr>
-                <w:rFonts w:ascii="Aptos Narrow" w:hAnsi="Aptos Narrow"/>
-                <w:sz w:val="18"/>
-                <w:szCs w:val="20"/>
-              </w:rPr>
-              <w:t>_</w:t>
-            </w:r>
-            <w:r>
-              <w:rPr>
-                <w:rFonts w:ascii="Aptos Narrow" w:hAnsi="Aptos Narrow"/>
-                <w:sz w:val="18"/>
-                <w:szCs w:val="20"/>
-              </w:rPr>
-              <w:t>0428</w:t>
-            </w:r>
-            <w:r>
-              <w:rPr>
-                <w:rFonts w:ascii="Aptos Narrow" w:hAnsi="Aptos Narrow"/>
-                <w:sz w:val="18"/>
-                <w:szCs w:val="20"/>
-              </w:rPr>
-              <w:t>.pdf</w:t>
+              <w:t>22</w:t>
+            </w:r>
+            <w:r>
+              <w:rPr>
+                <w:rFonts w:ascii="Aptos Narrow" w:hAnsi="Aptos Narrow"/>
+                <w:sz w:val="18"/>
+                <w:szCs w:val="20"/>
+              </w:rPr>
+              <w:t>_</w:t>
+            </w:r>
+            <w:r>
+              <w:rPr>
+                <w:rFonts w:ascii="Aptos Narrow" w:hAnsi="Aptos Narrow"/>
+                <w:sz w:val="18"/>
+                <w:szCs w:val="20"/>
+              </w:rPr>
+              <w:t>0428.pdf</w:t>
             </w:r>
           </w:p>
         </w:tc>
@@ -25062,7 +25014,7 @@
                 <w:sz w:val="18"/>
                 <w:szCs w:val="20"/>
               </w:rPr>
-              <w:t xml:space="preserve">  250 897,07 $</w:t>
+              <w:t>250 897,07 $</w:t>
             </w:r>
           </w:p>
         </w:tc>
@@ -25283,6 +25235,1593 @@
                 <w:szCs w:val="20"/>
               </w:rPr>
               <w:t>5066</w:t>
+            </w:r>
+          </w:p>
+        </w:tc>
+        <w:tc>
+          <w:tcPr>
+            <w:tcW w:w="465" w:type="dxa"/>
+          </w:tcPr>
+          <w:p>
+            <w:pPr>
+              <w:jc w:val="center"/>
+              <w:rPr>
+                <w:rFonts w:ascii="Aptos Narrow" w:hAnsi="Aptos Narrow"/>
+                <w:sz w:val="18"/>
+                <w:szCs w:val="20"/>
+              </w:rPr>
+            </w:pPr>
+            <w:r>
+              <w:rPr>
+                <w:rFonts w:ascii="Aptos Narrow" w:hAnsi="Aptos Narrow"/>
+                <w:b/>
+                <w:bCs/>
+                <w:color w:val="FF0000"/>
+                <w:sz w:val="22"/>
+                <w:szCs w:val="24"/>
+              </w:rPr>
+              <w:sym w:font="Wingdings 2" w:char="F050"/>
+            </w:r>
+          </w:p>
+        </w:tc>
+      </w:tr>
+      <w:tr>
+        <w:tc>
+          <w:tcPr>
+            <w:tcW w:w="1715" w:type="dxa"/>
+          </w:tcPr>
+          <w:p>
+            <w:pPr>
+              <w:rPr>
+                <w:rFonts w:ascii="Aptos Narrow" w:hAnsi="Aptos Narrow"/>
+                <w:sz w:val="18"/>
+                <w:szCs w:val="20"/>
+              </w:rPr>
+            </w:pPr>
+            <w:r>
+              <w:rPr>
+                <w:rFonts w:ascii="Aptos Narrow" w:hAnsi="Aptos Narrow"/>
+                <w:sz w:val="18"/>
+                <w:szCs w:val="20"/>
+              </w:rPr>
+              <w:t>202</w:t>
+            </w:r>
+            <w:r>
+              <w:rPr>
+                <w:rFonts w:ascii="Aptos Narrow" w:hAnsi="Aptos Narrow"/>
+                <w:sz w:val="18"/>
+                <w:szCs w:val="20"/>
+              </w:rPr>
+              <w:t>5</w:t>
+            </w:r>
+            <w:r>
+              <w:rPr>
+                <w:rFonts w:ascii="Aptos Narrow" w:hAnsi="Aptos Narrow"/>
+                <w:sz w:val="18"/>
+                <w:szCs w:val="20"/>
+              </w:rPr>
+              <w:t>_</w:t>
+            </w:r>
+            <w:r>
+              <w:rPr>
+                <w:rFonts w:ascii="Aptos Narrow" w:hAnsi="Aptos Narrow"/>
+                <w:sz w:val="18"/>
+                <w:szCs w:val="20"/>
+              </w:rPr>
+              <w:t>03</w:t>
+            </w:r>
+            <w:r>
+              <w:rPr>
+                <w:rFonts w:ascii="Aptos Narrow" w:hAnsi="Aptos Narrow"/>
+                <w:sz w:val="18"/>
+                <w:szCs w:val="20"/>
+              </w:rPr>
+              <w:t>_</w:t>
+            </w:r>
+            <w:r>
+              <w:rPr>
+                <w:rFonts w:ascii="Aptos Narrow" w:hAnsi="Aptos Narrow"/>
+                <w:sz w:val="18"/>
+                <w:szCs w:val="20"/>
+              </w:rPr>
+              <w:t>26_0519</w:t>
+            </w:r>
+          </w:p>
+        </w:tc>
+        <w:tc>
+          <w:tcPr>
+            <w:tcW w:w="938" w:type="dxa"/>
+          </w:tcPr>
+          <w:p>
+            <w:pPr>
+              <w:jc w:val="center"/>
+              <w:rPr>
+                <w:rFonts w:ascii="Aptos Narrow" w:hAnsi="Aptos Narrow"/>
+                <w:sz w:val="18"/>
+                <w:szCs w:val="20"/>
+              </w:rPr>
+            </w:pPr>
+            <w:r>
+              <w:rPr>
+                <w:rFonts w:ascii="Aptos Narrow" w:hAnsi="Aptos Narrow"/>
+                <w:sz w:val="18"/>
+                <w:szCs w:val="20"/>
+              </w:rPr>
+              <w:t>OK</w:t>
+            </w:r>
+          </w:p>
+        </w:tc>
+        <w:tc>
+          <w:tcPr>
+            <w:tcW w:w="1970" w:type="dxa"/>
+          </w:tcPr>
+          <w:p>
+            <w:pPr>
+              <w:jc w:val="center"/>
+              <w:rPr>
+                <w:rFonts w:ascii="Aptos Narrow" w:hAnsi="Aptos Narrow"/>
+                <w:sz w:val="18"/>
+                <w:szCs w:val="20"/>
+              </w:rPr>
+            </w:pPr>
+            <w:r>
+              <w:rPr>
+                <w:rFonts w:ascii="Aptos Narrow" w:hAnsi="Aptos Narrow"/>
+                <w:sz w:val="18"/>
+                <w:szCs w:val="20"/>
+              </w:rPr>
+              <w:t>202</w:t>
+            </w:r>
+            <w:r>
+              <w:rPr>
+                <w:rFonts w:ascii="Aptos Narrow" w:hAnsi="Aptos Narrow"/>
+                <w:sz w:val="18"/>
+                <w:szCs w:val="20"/>
+              </w:rPr>
+              <w:t>5</w:t>
+            </w:r>
+            <w:r>
+              <w:rPr>
+                <w:rFonts w:ascii="Aptos Narrow" w:hAnsi="Aptos Narrow"/>
+                <w:sz w:val="18"/>
+                <w:szCs w:val="20"/>
+              </w:rPr>
+              <w:t>_</w:t>
+            </w:r>
+            <w:r>
+              <w:rPr>
+                <w:rFonts w:ascii="Aptos Narrow" w:hAnsi="Aptos Narrow"/>
+                <w:sz w:val="18"/>
+                <w:szCs w:val="20"/>
+              </w:rPr>
+              <w:t>03</w:t>
+            </w:r>
+            <w:r>
+              <w:rPr>
+                <w:rFonts w:ascii="Aptos Narrow" w:hAnsi="Aptos Narrow"/>
+                <w:sz w:val="18"/>
+                <w:szCs w:val="20"/>
+              </w:rPr>
+              <w:t>_</w:t>
+            </w:r>
+            <w:r>
+              <w:rPr>
+                <w:rFonts w:ascii="Aptos Narrow" w:hAnsi="Aptos Narrow"/>
+                <w:sz w:val="18"/>
+                <w:szCs w:val="20"/>
+              </w:rPr>
+              <w:t>26</w:t>
+            </w:r>
+            <w:r>
+              <w:rPr>
+                <w:rFonts w:ascii="Aptos Narrow" w:hAnsi="Aptos Narrow"/>
+                <w:sz w:val="18"/>
+                <w:szCs w:val="20"/>
+              </w:rPr>
+              <w:t>_</w:t>
+            </w:r>
+            <w:r>
+              <w:rPr>
+                <w:rFonts w:ascii="Aptos Narrow" w:hAnsi="Aptos Narrow"/>
+                <w:sz w:val="18"/>
+                <w:szCs w:val="20"/>
+              </w:rPr>
+              <w:t>0521.pdf</w:t>
+            </w:r>
+          </w:p>
+        </w:tc>
+        <w:tc>
+          <w:tcPr>
+            <w:tcW w:w="1342" w:type="dxa"/>
+          </w:tcPr>
+          <w:p>
+            <w:pPr>
+              <w:jc w:val="right"/>
+              <w:rPr>
+                <w:rFonts w:ascii="Aptos Narrow" w:hAnsi="Aptos Narrow"/>
+                <w:sz w:val="18"/>
+                <w:szCs w:val="20"/>
+              </w:rPr>
+            </w:pPr>
+            <w:r>
+              <w:rPr>
+                <w:rFonts w:ascii="Aptos Narrow" w:hAnsi="Aptos Narrow"/>
+                <w:sz w:val="18"/>
+                <w:szCs w:val="20"/>
+              </w:rPr>
+              <w:t>250 897,07 $</w:t>
+            </w:r>
+          </w:p>
+        </w:tc>
+        <w:tc>
+          <w:tcPr>
+            <w:tcW w:w="468" w:type="dxa"/>
+          </w:tcPr>
+          <w:p>
+            <w:pPr>
+              <w:jc w:val="center"/>
+              <w:rPr>
+                <w:rFonts w:ascii="Aptos Narrow" w:hAnsi="Aptos Narrow"/>
+                <w:sz w:val="18"/>
+                <w:szCs w:val="20"/>
+              </w:rPr>
+            </w:pPr>
+            <w:r>
+              <w:rPr>
+                <w:rFonts w:ascii="Aptos Narrow" w:hAnsi="Aptos Narrow"/>
+                <w:b/>
+                <w:bCs/>
+                <w:color w:val="FF0000"/>
+                <w:sz w:val="22"/>
+                <w:szCs w:val="24"/>
+              </w:rPr>
+              <w:sym w:font="Wingdings 2" w:char="F050"/>
+            </w:r>
+          </w:p>
+        </w:tc>
+        <w:tc>
+          <w:tcPr>
+            <w:tcW w:w="468" w:type="dxa"/>
+          </w:tcPr>
+          <w:p>
+            <w:pPr>
+              <w:jc w:val="center"/>
+              <w:rPr>
+                <w:rFonts w:ascii="Aptos Narrow" w:hAnsi="Aptos Narrow"/>
+                <w:sz w:val="18"/>
+                <w:szCs w:val="20"/>
+              </w:rPr>
+            </w:pPr>
+            <w:r>
+              <w:rPr>
+                <w:rFonts w:ascii="Aptos Narrow" w:hAnsi="Aptos Narrow"/>
+                <w:b/>
+                <w:bCs/>
+                <w:color w:val="FF0000"/>
+                <w:sz w:val="22"/>
+                <w:szCs w:val="24"/>
+              </w:rPr>
+              <w:sym w:font="Wingdings 2" w:char="F050"/>
+            </w:r>
+          </w:p>
+        </w:tc>
+        <w:tc>
+          <w:tcPr>
+            <w:tcW w:w="468" w:type="dxa"/>
+          </w:tcPr>
+          <w:p>
+            <w:pPr>
+              <w:jc w:val="center"/>
+              <w:rPr>
+                <w:rFonts w:ascii="Aptos Narrow" w:hAnsi="Aptos Narrow"/>
+                <w:sz w:val="18"/>
+                <w:szCs w:val="20"/>
+              </w:rPr>
+            </w:pPr>
+            <w:r>
+              <w:rPr>
+                <w:rFonts w:ascii="Aptos Narrow" w:hAnsi="Aptos Narrow"/>
+                <w:b/>
+                <w:bCs/>
+                <w:color w:val="FF0000"/>
+                <w:sz w:val="22"/>
+                <w:szCs w:val="24"/>
+              </w:rPr>
+              <w:sym w:font="Wingdings 2" w:char="F050"/>
+            </w:r>
+          </w:p>
+        </w:tc>
+        <w:tc>
+          <w:tcPr>
+            <w:tcW w:w="1233" w:type="dxa"/>
+          </w:tcPr>
+          <w:p>
+            <w:pPr>
+              <w:jc w:val="right"/>
+              <w:rPr>
+                <w:rFonts w:ascii="Aptos Narrow" w:hAnsi="Aptos Narrow"/>
+                <w:sz w:val="18"/>
+                <w:szCs w:val="20"/>
+              </w:rPr>
+            </w:pPr>
+            <w:r>
+              <w:rPr>
+                <w:rFonts w:ascii="Aptos Narrow" w:hAnsi="Aptos Narrow"/>
+                <w:sz w:val="18"/>
+                <w:szCs w:val="20"/>
+              </w:rPr>
+              <w:t xml:space="preserve">896,45 </w:t>
+            </w:r>
+            <w:proofErr w:type="spellStart"/>
+            <w:r>
+              <w:rPr>
+                <w:rFonts w:ascii="Aptos Narrow" w:hAnsi="Aptos Narrow"/>
+                <w:sz w:val="18"/>
+                <w:szCs w:val="20"/>
+              </w:rPr>
+              <w:t>hres</w:t>
+            </w:r>
+            <w:proofErr w:type="spellEnd"/>
+          </w:p>
+        </w:tc>
+        <w:tc>
+          <w:tcPr>
+            <w:tcW w:w="468" w:type="dxa"/>
+          </w:tcPr>
+          <w:p>
+            <w:pPr>
+              <w:jc w:val="center"/>
+              <w:rPr>
+                <w:rFonts w:ascii="Aptos Narrow" w:hAnsi="Aptos Narrow"/>
+                <w:sz w:val="18"/>
+                <w:szCs w:val="20"/>
+              </w:rPr>
+            </w:pPr>
+            <w:r>
+              <w:rPr>
+                <w:rFonts w:ascii="Aptos Narrow" w:hAnsi="Aptos Narrow"/>
+                <w:b/>
+                <w:bCs/>
+                <w:color w:val="FF0000"/>
+                <w:sz w:val="22"/>
+                <w:szCs w:val="24"/>
+              </w:rPr>
+              <w:sym w:font="Wingdings 2" w:char="F050"/>
+            </w:r>
+          </w:p>
+        </w:tc>
+        <w:tc>
+          <w:tcPr>
+            <w:tcW w:w="468" w:type="dxa"/>
+          </w:tcPr>
+          <w:p>
+            <w:pPr>
+              <w:jc w:val="center"/>
+              <w:rPr>
+                <w:rFonts w:ascii="Aptos Narrow" w:hAnsi="Aptos Narrow"/>
+                <w:sz w:val="18"/>
+                <w:szCs w:val="20"/>
+              </w:rPr>
+            </w:pPr>
+            <w:r>
+              <w:rPr>
+                <w:rFonts w:ascii="Aptos Narrow" w:hAnsi="Aptos Narrow"/>
+                <w:b/>
+                <w:bCs/>
+                <w:color w:val="FF0000"/>
+                <w:sz w:val="22"/>
+                <w:szCs w:val="24"/>
+              </w:rPr>
+              <w:sym w:font="Wingdings 2" w:char="F050"/>
+            </w:r>
+          </w:p>
+        </w:tc>
+        <w:tc>
+          <w:tcPr>
+            <w:tcW w:w="468" w:type="dxa"/>
+          </w:tcPr>
+          <w:p>
+            <w:pPr>
+              <w:jc w:val="center"/>
+              <w:rPr>
+                <w:rFonts w:ascii="Aptos Narrow" w:hAnsi="Aptos Narrow"/>
+                <w:sz w:val="18"/>
+                <w:szCs w:val="20"/>
+              </w:rPr>
+            </w:pPr>
+            <w:r>
+              <w:rPr>
+                <w:rFonts w:ascii="Aptos Narrow" w:hAnsi="Aptos Narrow"/>
+                <w:b/>
+                <w:bCs/>
+                <w:color w:val="FF0000"/>
+                <w:sz w:val="22"/>
+                <w:szCs w:val="24"/>
+              </w:rPr>
+              <w:sym w:font="Wingdings 2" w:char="F050"/>
+            </w:r>
+          </w:p>
+        </w:tc>
+        <w:tc>
+          <w:tcPr>
+            <w:tcW w:w="757" w:type="dxa"/>
+          </w:tcPr>
+          <w:p>
+            <w:pPr>
+              <w:jc w:val="center"/>
+              <w:rPr>
+                <w:rFonts w:ascii="Aptos Narrow" w:hAnsi="Aptos Narrow"/>
+                <w:sz w:val="18"/>
+                <w:szCs w:val="20"/>
+              </w:rPr>
+            </w:pPr>
+            <w:r>
+              <w:rPr>
+                <w:rFonts w:ascii="Aptos Narrow" w:hAnsi="Aptos Narrow"/>
+                <w:sz w:val="18"/>
+                <w:szCs w:val="20"/>
+              </w:rPr>
+              <w:t>5182</w:t>
+            </w:r>
+          </w:p>
+        </w:tc>
+        <w:tc>
+          <w:tcPr>
+            <w:tcW w:w="465" w:type="dxa"/>
+          </w:tcPr>
+          <w:p>
+            <w:pPr>
+              <w:jc w:val="center"/>
+              <w:rPr>
+                <w:rFonts w:ascii="Aptos Narrow" w:hAnsi="Aptos Narrow"/>
+                <w:sz w:val="18"/>
+                <w:szCs w:val="20"/>
+              </w:rPr>
+            </w:pPr>
+            <w:r>
+              <w:rPr>
+                <w:rFonts w:ascii="Aptos Narrow" w:hAnsi="Aptos Narrow"/>
+                <w:b/>
+                <w:bCs/>
+                <w:color w:val="FF0000"/>
+                <w:sz w:val="22"/>
+                <w:szCs w:val="24"/>
+              </w:rPr>
+              <w:sym w:font="Wingdings 2" w:char="F050"/>
+            </w:r>
+          </w:p>
+        </w:tc>
+      </w:tr>
+      <w:tr>
+        <w:tc>
+          <w:tcPr>
+            <w:tcW w:w="1715" w:type="dxa"/>
+          </w:tcPr>
+          <w:p>
+            <w:pPr>
+              <w:rPr>
+                <w:rFonts w:ascii="Aptos Narrow" w:hAnsi="Aptos Narrow"/>
+                <w:sz w:val="18"/>
+                <w:szCs w:val="20"/>
+              </w:rPr>
+            </w:pPr>
+            <w:r>
+              <w:rPr>
+                <w:rFonts w:ascii="Aptos Narrow" w:hAnsi="Aptos Narrow"/>
+                <w:sz w:val="18"/>
+                <w:szCs w:val="20"/>
+              </w:rPr>
+              <w:t>202</w:t>
+            </w:r>
+            <w:r>
+              <w:rPr>
+                <w:rFonts w:ascii="Aptos Narrow" w:hAnsi="Aptos Narrow"/>
+                <w:sz w:val="18"/>
+                <w:szCs w:val="20"/>
+              </w:rPr>
+              <w:t>5</w:t>
+            </w:r>
+            <w:r>
+              <w:rPr>
+                <w:rFonts w:ascii="Aptos Narrow" w:hAnsi="Aptos Narrow"/>
+                <w:sz w:val="18"/>
+                <w:szCs w:val="20"/>
+              </w:rPr>
+              <w:t>_</w:t>
+            </w:r>
+            <w:r>
+              <w:rPr>
+                <w:rFonts w:ascii="Aptos Narrow" w:hAnsi="Aptos Narrow"/>
+                <w:sz w:val="18"/>
+                <w:szCs w:val="20"/>
+              </w:rPr>
+              <w:t>03</w:t>
+            </w:r>
+            <w:r>
+              <w:rPr>
+                <w:rFonts w:ascii="Aptos Narrow" w:hAnsi="Aptos Narrow"/>
+                <w:sz w:val="18"/>
+                <w:szCs w:val="20"/>
+              </w:rPr>
+              <w:t>_</w:t>
+            </w:r>
+            <w:r>
+              <w:rPr>
+                <w:rFonts w:ascii="Aptos Narrow" w:hAnsi="Aptos Narrow"/>
+                <w:sz w:val="18"/>
+                <w:szCs w:val="20"/>
+              </w:rPr>
+              <w:t>29_0422</w:t>
+            </w:r>
+          </w:p>
+        </w:tc>
+        <w:tc>
+          <w:tcPr>
+            <w:tcW w:w="938" w:type="dxa"/>
+          </w:tcPr>
+          <w:p>
+            <w:pPr>
+              <w:jc w:val="center"/>
+              <w:rPr>
+                <w:rFonts w:ascii="Aptos Narrow" w:hAnsi="Aptos Narrow"/>
+                <w:sz w:val="18"/>
+                <w:szCs w:val="20"/>
+              </w:rPr>
+            </w:pPr>
+            <w:r>
+              <w:rPr>
+                <w:rFonts w:ascii="Aptos Narrow" w:hAnsi="Aptos Narrow"/>
+                <w:sz w:val="18"/>
+                <w:szCs w:val="20"/>
+              </w:rPr>
+              <w:t>OK</w:t>
+            </w:r>
+          </w:p>
+        </w:tc>
+        <w:tc>
+          <w:tcPr>
+            <w:tcW w:w="1970" w:type="dxa"/>
+          </w:tcPr>
+          <w:p>
+            <w:pPr>
+              <w:jc w:val="center"/>
+              <w:rPr>
+                <w:rFonts w:ascii="Aptos Narrow" w:hAnsi="Aptos Narrow"/>
+                <w:sz w:val="18"/>
+                <w:szCs w:val="20"/>
+              </w:rPr>
+            </w:pPr>
+            <w:r>
+              <w:rPr>
+                <w:rFonts w:ascii="Aptos Narrow" w:hAnsi="Aptos Narrow"/>
+                <w:sz w:val="18"/>
+                <w:szCs w:val="20"/>
+              </w:rPr>
+              <w:t>202</w:t>
+            </w:r>
+            <w:r>
+              <w:rPr>
+                <w:rFonts w:ascii="Aptos Narrow" w:hAnsi="Aptos Narrow"/>
+                <w:sz w:val="18"/>
+                <w:szCs w:val="20"/>
+              </w:rPr>
+              <w:t>5</w:t>
+            </w:r>
+            <w:r>
+              <w:rPr>
+                <w:rFonts w:ascii="Aptos Narrow" w:hAnsi="Aptos Narrow"/>
+                <w:sz w:val="18"/>
+                <w:szCs w:val="20"/>
+              </w:rPr>
+              <w:t>_</w:t>
+            </w:r>
+            <w:r>
+              <w:rPr>
+                <w:rFonts w:ascii="Aptos Narrow" w:hAnsi="Aptos Narrow"/>
+                <w:sz w:val="18"/>
+                <w:szCs w:val="20"/>
+              </w:rPr>
+              <w:t>03</w:t>
+            </w:r>
+            <w:r>
+              <w:rPr>
+                <w:rFonts w:ascii="Aptos Narrow" w:hAnsi="Aptos Narrow"/>
+                <w:sz w:val="18"/>
+                <w:szCs w:val="20"/>
+              </w:rPr>
+              <w:t>_</w:t>
+            </w:r>
+            <w:r>
+              <w:rPr>
+                <w:rFonts w:ascii="Aptos Narrow" w:hAnsi="Aptos Narrow"/>
+                <w:sz w:val="18"/>
+                <w:szCs w:val="20"/>
+              </w:rPr>
+              <w:t>29</w:t>
+            </w:r>
+            <w:r>
+              <w:rPr>
+                <w:rFonts w:ascii="Aptos Narrow" w:hAnsi="Aptos Narrow"/>
+                <w:sz w:val="18"/>
+                <w:szCs w:val="20"/>
+              </w:rPr>
+              <w:t>_</w:t>
+            </w:r>
+            <w:r>
+              <w:rPr>
+                <w:rFonts w:ascii="Aptos Narrow" w:hAnsi="Aptos Narrow"/>
+                <w:sz w:val="18"/>
+                <w:szCs w:val="20"/>
+              </w:rPr>
+              <w:t>0427.pdf</w:t>
+            </w:r>
+          </w:p>
+        </w:tc>
+        <w:tc>
+          <w:tcPr>
+            <w:tcW w:w="1342" w:type="dxa"/>
+          </w:tcPr>
+          <w:p>
+            <w:pPr>
+              <w:jc w:val="right"/>
+              <w:rPr>
+                <w:rFonts w:ascii="Aptos Narrow" w:hAnsi="Aptos Narrow"/>
+                <w:sz w:val="18"/>
+                <w:szCs w:val="20"/>
+              </w:rPr>
+            </w:pPr>
+            <w:r>
+              <w:rPr>
+                <w:rFonts w:ascii="Aptos Narrow" w:hAnsi="Aptos Narrow"/>
+                <w:sz w:val="18"/>
+                <w:szCs w:val="20"/>
+              </w:rPr>
+              <w:t>202 371,85 $</w:t>
+            </w:r>
+          </w:p>
+        </w:tc>
+        <w:tc>
+          <w:tcPr>
+            <w:tcW w:w="468" w:type="dxa"/>
+          </w:tcPr>
+          <w:p>
+            <w:pPr>
+              <w:jc w:val="center"/>
+              <w:rPr>
+                <w:rFonts w:ascii="Aptos Narrow" w:hAnsi="Aptos Narrow"/>
+                <w:sz w:val="18"/>
+                <w:szCs w:val="20"/>
+              </w:rPr>
+            </w:pPr>
+            <w:r>
+              <w:rPr>
+                <w:rFonts w:ascii="Aptos Narrow" w:hAnsi="Aptos Narrow"/>
+                <w:b/>
+                <w:bCs/>
+                <w:color w:val="FF0000"/>
+                <w:sz w:val="22"/>
+                <w:szCs w:val="24"/>
+              </w:rPr>
+              <w:sym w:font="Wingdings 2" w:char="F050"/>
+            </w:r>
+          </w:p>
+        </w:tc>
+        <w:tc>
+          <w:tcPr>
+            <w:tcW w:w="468" w:type="dxa"/>
+          </w:tcPr>
+          <w:p>
+            <w:pPr>
+              <w:jc w:val="center"/>
+              <w:rPr>
+                <w:rFonts w:ascii="Aptos Narrow" w:hAnsi="Aptos Narrow"/>
+                <w:sz w:val="18"/>
+                <w:szCs w:val="20"/>
+              </w:rPr>
+            </w:pPr>
+            <w:r>
+              <w:rPr>
+                <w:rFonts w:ascii="Aptos Narrow" w:hAnsi="Aptos Narrow"/>
+                <w:b/>
+                <w:bCs/>
+                <w:color w:val="FF0000"/>
+                <w:sz w:val="22"/>
+                <w:szCs w:val="24"/>
+              </w:rPr>
+              <w:sym w:font="Wingdings 2" w:char="F050"/>
+            </w:r>
+          </w:p>
+        </w:tc>
+        <w:tc>
+          <w:tcPr>
+            <w:tcW w:w="468" w:type="dxa"/>
+          </w:tcPr>
+          <w:p>
+            <w:pPr>
+              <w:jc w:val="center"/>
+              <w:rPr>
+                <w:rFonts w:ascii="Aptos Narrow" w:hAnsi="Aptos Narrow"/>
+                <w:sz w:val="18"/>
+                <w:szCs w:val="20"/>
+              </w:rPr>
+            </w:pPr>
+            <w:r>
+              <w:rPr>
+                <w:rFonts w:ascii="Aptos Narrow" w:hAnsi="Aptos Narrow"/>
+                <w:b/>
+                <w:bCs/>
+                <w:color w:val="FF0000"/>
+                <w:sz w:val="22"/>
+                <w:szCs w:val="24"/>
+              </w:rPr>
+              <w:sym w:font="Wingdings 2" w:char="F050"/>
+            </w:r>
+          </w:p>
+        </w:tc>
+        <w:tc>
+          <w:tcPr>
+            <w:tcW w:w="1233" w:type="dxa"/>
+          </w:tcPr>
+          <w:p>
+            <w:pPr>
+              <w:jc w:val="right"/>
+              <w:rPr>
+                <w:rFonts w:ascii="Aptos Narrow" w:hAnsi="Aptos Narrow"/>
+                <w:sz w:val="18"/>
+                <w:szCs w:val="20"/>
+              </w:rPr>
+            </w:pPr>
+            <w:r>
+              <w:rPr>
+                <w:rFonts w:ascii="Aptos Narrow" w:hAnsi="Aptos Narrow"/>
+                <w:sz w:val="18"/>
+                <w:szCs w:val="20"/>
+              </w:rPr>
+              <w:t>1 003,15</w:t>
+            </w:r>
+            <w:r>
+              <w:rPr>
+                <w:rFonts w:ascii="Aptos Narrow" w:hAnsi="Aptos Narrow"/>
+                <w:sz w:val="18"/>
+                <w:szCs w:val="20"/>
+              </w:rPr>
+              <w:t xml:space="preserve"> </w:t>
+            </w:r>
+            <w:proofErr w:type="spellStart"/>
+            <w:r>
+              <w:rPr>
+                <w:rFonts w:ascii="Aptos Narrow" w:hAnsi="Aptos Narrow"/>
+                <w:sz w:val="18"/>
+                <w:szCs w:val="20"/>
+              </w:rPr>
+              <w:t>hres</w:t>
+            </w:r>
+            <w:proofErr w:type="spellEnd"/>
+          </w:p>
+        </w:tc>
+        <w:tc>
+          <w:tcPr>
+            <w:tcW w:w="468" w:type="dxa"/>
+          </w:tcPr>
+          <w:p>
+            <w:pPr>
+              <w:jc w:val="center"/>
+              <w:rPr>
+                <w:rFonts w:ascii="Aptos Narrow" w:hAnsi="Aptos Narrow"/>
+                <w:sz w:val="18"/>
+                <w:szCs w:val="20"/>
+              </w:rPr>
+            </w:pPr>
+            <w:r>
+              <w:rPr>
+                <w:rFonts w:ascii="Aptos Narrow" w:hAnsi="Aptos Narrow"/>
+                <w:b/>
+                <w:bCs/>
+                <w:color w:val="FF0000"/>
+                <w:sz w:val="22"/>
+                <w:szCs w:val="24"/>
+              </w:rPr>
+              <w:sym w:font="Wingdings 2" w:char="F050"/>
+            </w:r>
+          </w:p>
+        </w:tc>
+        <w:tc>
+          <w:tcPr>
+            <w:tcW w:w="468" w:type="dxa"/>
+          </w:tcPr>
+          <w:p>
+            <w:pPr>
+              <w:jc w:val="center"/>
+              <w:rPr>
+                <w:rFonts w:ascii="Aptos Narrow" w:hAnsi="Aptos Narrow"/>
+                <w:sz w:val="18"/>
+                <w:szCs w:val="20"/>
+              </w:rPr>
+            </w:pPr>
+            <w:r>
+              <w:rPr>
+                <w:rFonts w:ascii="Aptos Narrow" w:hAnsi="Aptos Narrow"/>
+                <w:b/>
+                <w:bCs/>
+                <w:color w:val="FF0000"/>
+                <w:sz w:val="22"/>
+                <w:szCs w:val="24"/>
+              </w:rPr>
+              <w:sym w:font="Wingdings 2" w:char="F050"/>
+            </w:r>
+          </w:p>
+        </w:tc>
+        <w:tc>
+          <w:tcPr>
+            <w:tcW w:w="468" w:type="dxa"/>
+          </w:tcPr>
+          <w:p>
+            <w:pPr>
+              <w:jc w:val="center"/>
+              <w:rPr>
+                <w:rFonts w:ascii="Aptos Narrow" w:hAnsi="Aptos Narrow"/>
+                <w:sz w:val="18"/>
+                <w:szCs w:val="20"/>
+              </w:rPr>
+            </w:pPr>
+            <w:r>
+              <w:rPr>
+                <w:rFonts w:ascii="Aptos Narrow" w:hAnsi="Aptos Narrow"/>
+                <w:b/>
+                <w:bCs/>
+                <w:color w:val="FF0000"/>
+                <w:sz w:val="22"/>
+                <w:szCs w:val="24"/>
+              </w:rPr>
+              <w:sym w:font="Wingdings 2" w:char="F050"/>
+            </w:r>
+          </w:p>
+        </w:tc>
+        <w:tc>
+          <w:tcPr>
+            <w:tcW w:w="757" w:type="dxa"/>
+          </w:tcPr>
+          <w:p>
+            <w:pPr>
+              <w:jc w:val="center"/>
+              <w:rPr>
+                <w:rFonts w:ascii="Aptos Narrow" w:hAnsi="Aptos Narrow"/>
+                <w:sz w:val="18"/>
+                <w:szCs w:val="20"/>
+              </w:rPr>
+            </w:pPr>
+            <w:r>
+              <w:rPr>
+                <w:rFonts w:ascii="Aptos Narrow" w:hAnsi="Aptos Narrow"/>
+                <w:sz w:val="18"/>
+                <w:szCs w:val="20"/>
+              </w:rPr>
+              <w:t>5288</w:t>
+            </w:r>
+          </w:p>
+        </w:tc>
+        <w:tc>
+          <w:tcPr>
+            <w:tcW w:w="465" w:type="dxa"/>
+          </w:tcPr>
+          <w:p>
+            <w:pPr>
+              <w:jc w:val="center"/>
+              <w:rPr>
+                <w:rFonts w:ascii="Aptos Narrow" w:hAnsi="Aptos Narrow"/>
+                <w:sz w:val="18"/>
+                <w:szCs w:val="20"/>
+              </w:rPr>
+            </w:pPr>
+            <w:r>
+              <w:rPr>
+                <w:rFonts w:ascii="Aptos Narrow" w:hAnsi="Aptos Narrow"/>
+                <w:b/>
+                <w:bCs/>
+                <w:color w:val="FF0000"/>
+                <w:sz w:val="22"/>
+                <w:szCs w:val="24"/>
+              </w:rPr>
+              <w:sym w:font="Wingdings 2" w:char="F050"/>
+            </w:r>
+          </w:p>
+        </w:tc>
+      </w:tr>
+      <w:tr>
+        <w:tc>
+          <w:tcPr>
+            <w:tcW w:w="1715" w:type="dxa"/>
+          </w:tcPr>
+          <w:p>
+            <w:pPr>
+              <w:rPr>
+                <w:rFonts w:ascii="Aptos Narrow" w:hAnsi="Aptos Narrow"/>
+                <w:sz w:val="18"/>
+                <w:szCs w:val="20"/>
+              </w:rPr>
+            </w:pPr>
+            <w:r>
+              <w:rPr>
+                <w:rFonts w:ascii="Aptos Narrow" w:hAnsi="Aptos Narrow"/>
+                <w:sz w:val="18"/>
+                <w:szCs w:val="20"/>
+              </w:rPr>
+              <w:t>202</w:t>
+            </w:r>
+            <w:r>
+              <w:rPr>
+                <w:rFonts w:ascii="Aptos Narrow" w:hAnsi="Aptos Narrow"/>
+                <w:sz w:val="18"/>
+                <w:szCs w:val="20"/>
+              </w:rPr>
+              <w:t>5</w:t>
+            </w:r>
+            <w:r>
+              <w:rPr>
+                <w:rFonts w:ascii="Aptos Narrow" w:hAnsi="Aptos Narrow"/>
+                <w:sz w:val="18"/>
+                <w:szCs w:val="20"/>
+              </w:rPr>
+              <w:t>_</w:t>
+            </w:r>
+            <w:r>
+              <w:rPr>
+                <w:rFonts w:ascii="Aptos Narrow" w:hAnsi="Aptos Narrow"/>
+                <w:sz w:val="18"/>
+                <w:szCs w:val="20"/>
+              </w:rPr>
+              <w:t>04</w:t>
+            </w:r>
+            <w:r>
+              <w:rPr>
+                <w:rFonts w:ascii="Aptos Narrow" w:hAnsi="Aptos Narrow"/>
+                <w:sz w:val="18"/>
+                <w:szCs w:val="20"/>
+              </w:rPr>
+              <w:t>_</w:t>
+            </w:r>
+            <w:r>
+              <w:rPr>
+                <w:rFonts w:ascii="Aptos Narrow" w:hAnsi="Aptos Narrow"/>
+                <w:sz w:val="18"/>
+                <w:szCs w:val="20"/>
+              </w:rPr>
+              <w:t>02_0330</w:t>
+            </w:r>
+          </w:p>
+        </w:tc>
+        <w:tc>
+          <w:tcPr>
+            <w:tcW w:w="938" w:type="dxa"/>
+          </w:tcPr>
+          <w:p>
+            <w:pPr>
+              <w:jc w:val="center"/>
+              <w:rPr>
+                <w:rFonts w:ascii="Aptos Narrow" w:hAnsi="Aptos Narrow"/>
+                <w:sz w:val="18"/>
+                <w:szCs w:val="20"/>
+              </w:rPr>
+            </w:pPr>
+            <w:r>
+              <w:rPr>
+                <w:rFonts w:ascii="Aptos Narrow" w:hAnsi="Aptos Narrow"/>
+                <w:sz w:val="18"/>
+                <w:szCs w:val="20"/>
+              </w:rPr>
+              <w:t>OK</w:t>
+            </w:r>
+          </w:p>
+        </w:tc>
+        <w:tc>
+          <w:tcPr>
+            <w:tcW w:w="1970" w:type="dxa"/>
+          </w:tcPr>
+          <w:p>
+            <w:pPr>
+              <w:jc w:val="center"/>
+              <w:rPr>
+                <w:rFonts w:ascii="Aptos Narrow" w:hAnsi="Aptos Narrow"/>
+                <w:sz w:val="18"/>
+                <w:szCs w:val="20"/>
+              </w:rPr>
+            </w:pPr>
+            <w:r>
+              <w:rPr>
+                <w:rFonts w:ascii="Aptos Narrow" w:hAnsi="Aptos Narrow"/>
+                <w:sz w:val="18"/>
+                <w:szCs w:val="20"/>
+              </w:rPr>
+              <w:t>2025_04_02_0758.pdf</w:t>
+            </w:r>
+          </w:p>
+        </w:tc>
+        <w:tc>
+          <w:tcPr>
+            <w:tcW w:w="1342" w:type="dxa"/>
+          </w:tcPr>
+          <w:p>
+            <w:pPr>
+              <w:jc w:val="right"/>
+              <w:rPr>
+                <w:rFonts w:ascii="Aptos Narrow" w:hAnsi="Aptos Narrow"/>
+                <w:sz w:val="18"/>
+                <w:szCs w:val="20"/>
+              </w:rPr>
+            </w:pPr>
+            <w:r>
+              <w:rPr>
+                <w:rFonts w:ascii="Aptos Narrow" w:hAnsi="Aptos Narrow"/>
+                <w:sz w:val="18"/>
+                <w:szCs w:val="20"/>
+              </w:rPr>
+              <w:t>406 589,92 $</w:t>
+            </w:r>
+          </w:p>
+        </w:tc>
+        <w:tc>
+          <w:tcPr>
+            <w:tcW w:w="468" w:type="dxa"/>
+          </w:tcPr>
+          <w:p>
+            <w:pPr>
+              <w:jc w:val="center"/>
+              <w:rPr>
+                <w:rFonts w:ascii="Aptos Narrow" w:hAnsi="Aptos Narrow"/>
+                <w:sz w:val="18"/>
+                <w:szCs w:val="20"/>
+              </w:rPr>
+            </w:pPr>
+          </w:p>
+        </w:tc>
+        <w:tc>
+          <w:tcPr>
+            <w:tcW w:w="468" w:type="dxa"/>
+          </w:tcPr>
+          <w:p>
+            <w:pPr>
+              <w:jc w:val="center"/>
+              <w:rPr>
+                <w:rFonts w:ascii="Aptos Narrow" w:hAnsi="Aptos Narrow"/>
+                <w:sz w:val="18"/>
+                <w:szCs w:val="20"/>
+              </w:rPr>
+            </w:pPr>
+          </w:p>
+        </w:tc>
+        <w:tc>
+          <w:tcPr>
+            <w:tcW w:w="468" w:type="dxa"/>
+          </w:tcPr>
+          <w:p>
+            <w:pPr>
+              <w:jc w:val="center"/>
+              <w:rPr>
+                <w:rFonts w:ascii="Aptos Narrow" w:hAnsi="Aptos Narrow"/>
+                <w:sz w:val="18"/>
+                <w:szCs w:val="20"/>
+              </w:rPr>
+            </w:pPr>
+          </w:p>
+        </w:tc>
+        <w:tc>
+          <w:tcPr>
+            <w:tcW w:w="1233" w:type="dxa"/>
+          </w:tcPr>
+          <w:p>
+            <w:pPr>
+              <w:jc w:val="right"/>
+              <w:rPr>
+                <w:rFonts w:ascii="Aptos Narrow" w:hAnsi="Aptos Narrow"/>
+                <w:sz w:val="18"/>
+                <w:szCs w:val="20"/>
+              </w:rPr>
+            </w:pPr>
+            <w:r>
+              <w:rPr>
+                <w:rFonts w:ascii="Aptos Narrow" w:hAnsi="Aptos Narrow"/>
+                <w:sz w:val="18"/>
+                <w:szCs w:val="20"/>
+              </w:rPr>
+              <w:t>615,50</w:t>
+            </w:r>
+            <w:r>
+              <w:rPr>
+                <w:rFonts w:ascii="Aptos Narrow" w:hAnsi="Aptos Narrow"/>
+                <w:sz w:val="18"/>
+                <w:szCs w:val="20"/>
+              </w:rPr>
+              <w:t xml:space="preserve"> </w:t>
+            </w:r>
+            <w:proofErr w:type="spellStart"/>
+            <w:r>
+              <w:rPr>
+                <w:rFonts w:ascii="Aptos Narrow" w:hAnsi="Aptos Narrow"/>
+                <w:sz w:val="18"/>
+                <w:szCs w:val="20"/>
+              </w:rPr>
+              <w:t>hres</w:t>
+            </w:r>
+            <w:proofErr w:type="spellEnd"/>
+          </w:p>
+        </w:tc>
+        <w:tc>
+          <w:tcPr>
+            <w:tcW w:w="468" w:type="dxa"/>
+          </w:tcPr>
+          <w:p>
+            <w:pPr>
+              <w:jc w:val="center"/>
+              <w:rPr>
+                <w:rFonts w:ascii="Aptos Narrow" w:hAnsi="Aptos Narrow"/>
+                <w:sz w:val="18"/>
+                <w:szCs w:val="20"/>
+              </w:rPr>
+            </w:pPr>
+            <w:r>
+              <w:rPr>
+                <w:rFonts w:ascii="Aptos Narrow" w:hAnsi="Aptos Narrow"/>
+                <w:b/>
+                <w:bCs/>
+                <w:color w:val="FF0000"/>
+                <w:sz w:val="22"/>
+                <w:szCs w:val="24"/>
+              </w:rPr>
+              <w:sym w:font="Wingdings 2" w:char="F050"/>
+            </w:r>
+          </w:p>
+        </w:tc>
+        <w:tc>
+          <w:tcPr>
+            <w:tcW w:w="468" w:type="dxa"/>
+          </w:tcPr>
+          <w:p>
+            <w:pPr>
+              <w:jc w:val="center"/>
+              <w:rPr>
+                <w:rFonts w:ascii="Aptos Narrow" w:hAnsi="Aptos Narrow"/>
+                <w:sz w:val="18"/>
+                <w:szCs w:val="20"/>
+              </w:rPr>
+            </w:pPr>
+            <w:r>
+              <w:rPr>
+                <w:rFonts w:ascii="Aptos Narrow" w:hAnsi="Aptos Narrow"/>
+                <w:b/>
+                <w:bCs/>
+                <w:color w:val="FF0000"/>
+                <w:sz w:val="22"/>
+                <w:szCs w:val="24"/>
+              </w:rPr>
+              <w:sym w:font="Wingdings 2" w:char="F050"/>
+            </w:r>
+          </w:p>
+        </w:tc>
+        <w:tc>
+          <w:tcPr>
+            <w:tcW w:w="468" w:type="dxa"/>
+          </w:tcPr>
+          <w:p>
+            <w:pPr>
+              <w:jc w:val="center"/>
+              <w:rPr>
+                <w:rFonts w:ascii="Aptos Narrow" w:hAnsi="Aptos Narrow"/>
+                <w:sz w:val="18"/>
+                <w:szCs w:val="20"/>
+              </w:rPr>
+            </w:pPr>
+            <w:r>
+              <w:rPr>
+                <w:rFonts w:ascii="Aptos Narrow" w:hAnsi="Aptos Narrow"/>
+                <w:b/>
+                <w:bCs/>
+                <w:color w:val="FF0000"/>
+                <w:sz w:val="22"/>
+                <w:szCs w:val="24"/>
+              </w:rPr>
+              <w:sym w:font="Wingdings 2" w:char="F050"/>
+            </w:r>
+          </w:p>
+        </w:tc>
+        <w:tc>
+          <w:tcPr>
+            <w:tcW w:w="757" w:type="dxa"/>
+          </w:tcPr>
+          <w:p>
+            <w:pPr>
+              <w:jc w:val="center"/>
+              <w:rPr>
+                <w:rFonts w:ascii="Aptos Narrow" w:hAnsi="Aptos Narrow"/>
+                <w:sz w:val="18"/>
+                <w:szCs w:val="20"/>
+              </w:rPr>
+            </w:pPr>
+            <w:r>
+              <w:rPr>
+                <w:rFonts w:ascii="Aptos Narrow" w:hAnsi="Aptos Narrow"/>
+                <w:sz w:val="18"/>
+                <w:szCs w:val="20"/>
+              </w:rPr>
+              <w:t>5375</w:t>
+            </w:r>
+          </w:p>
+        </w:tc>
+        <w:tc>
+          <w:tcPr>
+            <w:tcW w:w="465" w:type="dxa"/>
+          </w:tcPr>
+          <w:p>
+            <w:pPr>
+              <w:jc w:val="center"/>
+              <w:rPr>
+                <w:rFonts w:ascii="Aptos Narrow" w:hAnsi="Aptos Narrow"/>
+                <w:sz w:val="18"/>
+                <w:szCs w:val="20"/>
+              </w:rPr>
+            </w:pPr>
+            <w:r>
+              <w:rPr>
+                <w:rFonts w:ascii="Aptos Narrow" w:hAnsi="Aptos Narrow"/>
+                <w:b/>
+                <w:bCs/>
+                <w:color w:val="FF0000"/>
+                <w:sz w:val="22"/>
+                <w:szCs w:val="24"/>
+              </w:rPr>
+              <w:sym w:font="Wingdings 2" w:char="F050"/>
+            </w:r>
+          </w:p>
+        </w:tc>
+      </w:tr>
+      <w:tr>
+        <w:tc>
+          <w:tcPr>
+            <w:tcW w:w="1715" w:type="dxa"/>
+          </w:tcPr>
+          <w:p>
+            <w:pPr>
+              <w:rPr>
+                <w:rFonts w:ascii="Aptos Narrow" w:hAnsi="Aptos Narrow"/>
+                <w:sz w:val="18"/>
+                <w:szCs w:val="20"/>
+              </w:rPr>
+            </w:pPr>
+            <w:r>
+              <w:rPr>
+                <w:rFonts w:ascii="Aptos Narrow" w:hAnsi="Aptos Narrow"/>
+                <w:sz w:val="18"/>
+                <w:szCs w:val="20"/>
+              </w:rPr>
+              <w:t>202</w:t>
+            </w:r>
+            <w:r>
+              <w:rPr>
+                <w:rFonts w:ascii="Aptos Narrow" w:hAnsi="Aptos Narrow"/>
+                <w:sz w:val="18"/>
+                <w:szCs w:val="20"/>
+              </w:rPr>
+              <w:t>5</w:t>
+            </w:r>
+            <w:r>
+              <w:rPr>
+                <w:rFonts w:ascii="Aptos Narrow" w:hAnsi="Aptos Narrow"/>
+                <w:sz w:val="18"/>
+                <w:szCs w:val="20"/>
+              </w:rPr>
+              <w:t>_</w:t>
+            </w:r>
+            <w:r>
+              <w:rPr>
+                <w:rFonts w:ascii="Aptos Narrow" w:hAnsi="Aptos Narrow"/>
+                <w:sz w:val="18"/>
+                <w:szCs w:val="20"/>
+              </w:rPr>
+              <w:t>04</w:t>
+            </w:r>
+            <w:r>
+              <w:rPr>
+                <w:rFonts w:ascii="Aptos Narrow" w:hAnsi="Aptos Narrow"/>
+                <w:sz w:val="18"/>
+                <w:szCs w:val="20"/>
+              </w:rPr>
+              <w:t>_</w:t>
+            </w:r>
+            <w:r>
+              <w:rPr>
+                <w:rFonts w:ascii="Aptos Narrow" w:hAnsi="Aptos Narrow"/>
+                <w:sz w:val="18"/>
+                <w:szCs w:val="20"/>
+              </w:rPr>
+              <w:t>03_0252</w:t>
+            </w:r>
+          </w:p>
+        </w:tc>
+        <w:tc>
+          <w:tcPr>
+            <w:tcW w:w="938" w:type="dxa"/>
+          </w:tcPr>
+          <w:p>
+            <w:pPr>
+              <w:jc w:val="center"/>
+              <w:rPr>
+                <w:rFonts w:ascii="Aptos Narrow" w:hAnsi="Aptos Narrow"/>
+                <w:sz w:val="18"/>
+                <w:szCs w:val="20"/>
+              </w:rPr>
+            </w:pPr>
+            <w:r>
+              <w:rPr>
+                <w:rFonts w:ascii="Aptos Narrow" w:hAnsi="Aptos Narrow"/>
+                <w:sz w:val="18"/>
+                <w:szCs w:val="20"/>
+              </w:rPr>
+              <w:t>OK</w:t>
+            </w:r>
+          </w:p>
+        </w:tc>
+        <w:tc>
+          <w:tcPr>
+            <w:tcW w:w="1970" w:type="dxa"/>
+          </w:tcPr>
+          <w:p>
+            <w:pPr>
+              <w:jc w:val="center"/>
+              <w:rPr>
+                <w:rFonts w:ascii="Aptos Narrow" w:hAnsi="Aptos Narrow"/>
+                <w:sz w:val="18"/>
+                <w:szCs w:val="20"/>
+              </w:rPr>
+            </w:pPr>
+            <w:r>
+              <w:rPr>
+                <w:rFonts w:ascii="Aptos Narrow" w:hAnsi="Aptos Narrow"/>
+                <w:sz w:val="18"/>
+                <w:szCs w:val="20"/>
+              </w:rPr>
+              <w:t>2025_04_03_0255.pdf</w:t>
+            </w:r>
+          </w:p>
+        </w:tc>
+        <w:tc>
+          <w:tcPr>
+            <w:tcW w:w="1342" w:type="dxa"/>
+          </w:tcPr>
+          <w:p>
+            <w:pPr>
+              <w:jc w:val="right"/>
+              <w:rPr>
+                <w:rFonts w:ascii="Aptos Narrow" w:hAnsi="Aptos Narrow"/>
+                <w:sz w:val="18"/>
+                <w:szCs w:val="20"/>
+              </w:rPr>
+            </w:pPr>
+            <w:r>
+              <w:rPr>
+                <w:rFonts w:ascii="Aptos Narrow" w:hAnsi="Aptos Narrow"/>
+                <w:sz w:val="18"/>
+                <w:szCs w:val="20"/>
+              </w:rPr>
+              <w:t>406 589,92 $</w:t>
+            </w:r>
+          </w:p>
+        </w:tc>
+        <w:tc>
+          <w:tcPr>
+            <w:tcW w:w="468" w:type="dxa"/>
+          </w:tcPr>
+          <w:p>
+            <w:pPr>
+              <w:jc w:val="center"/>
+              <w:rPr>
+                <w:rFonts w:ascii="Aptos Narrow" w:hAnsi="Aptos Narrow"/>
+                <w:sz w:val="18"/>
+                <w:szCs w:val="20"/>
+              </w:rPr>
+            </w:pPr>
+            <w:r>
+              <w:rPr>
+                <w:rFonts w:ascii="Aptos Narrow" w:hAnsi="Aptos Narrow"/>
+                <w:b/>
+                <w:bCs/>
+                <w:color w:val="FF0000"/>
+                <w:sz w:val="22"/>
+                <w:szCs w:val="24"/>
+              </w:rPr>
+              <w:sym w:font="Wingdings 2" w:char="F050"/>
+            </w:r>
+          </w:p>
+        </w:tc>
+        <w:tc>
+          <w:tcPr>
+            <w:tcW w:w="468" w:type="dxa"/>
+          </w:tcPr>
+          <w:p>
+            <w:pPr>
+              <w:jc w:val="center"/>
+              <w:rPr>
+                <w:rFonts w:ascii="Aptos Narrow" w:hAnsi="Aptos Narrow"/>
+                <w:sz w:val="18"/>
+                <w:szCs w:val="20"/>
+              </w:rPr>
+            </w:pPr>
+            <w:r>
+              <w:rPr>
+                <w:rFonts w:ascii="Aptos Narrow" w:hAnsi="Aptos Narrow"/>
+                <w:b/>
+                <w:bCs/>
+                <w:color w:val="FF0000"/>
+                <w:sz w:val="22"/>
+                <w:szCs w:val="24"/>
+              </w:rPr>
+              <w:sym w:font="Wingdings 2" w:char="F050"/>
+            </w:r>
+          </w:p>
+        </w:tc>
+        <w:tc>
+          <w:tcPr>
+            <w:tcW w:w="468" w:type="dxa"/>
+          </w:tcPr>
+          <w:p>
+            <w:pPr>
+              <w:jc w:val="center"/>
+              <w:rPr>
+                <w:rFonts w:ascii="Aptos Narrow" w:hAnsi="Aptos Narrow"/>
+                <w:sz w:val="18"/>
+                <w:szCs w:val="20"/>
+              </w:rPr>
+            </w:pPr>
+            <w:r>
+              <w:rPr>
+                <w:rFonts w:ascii="Aptos Narrow" w:hAnsi="Aptos Narrow"/>
+                <w:b/>
+                <w:bCs/>
+                <w:color w:val="FF0000"/>
+                <w:sz w:val="22"/>
+                <w:szCs w:val="24"/>
+              </w:rPr>
+              <w:sym w:font="Wingdings 2" w:char="F050"/>
+            </w:r>
+          </w:p>
+        </w:tc>
+        <w:tc>
+          <w:tcPr>
+            <w:tcW w:w="1233" w:type="dxa"/>
+          </w:tcPr>
+          <w:p>
+            <w:pPr>
+              <w:jc w:val="right"/>
+              <w:rPr>
+                <w:rFonts w:ascii="Aptos Narrow" w:hAnsi="Aptos Narrow"/>
+                <w:sz w:val="18"/>
+                <w:szCs w:val="20"/>
+              </w:rPr>
+            </w:pPr>
+            <w:r>
+              <w:rPr>
+                <w:rFonts w:ascii="Aptos Narrow" w:hAnsi="Aptos Narrow"/>
+                <w:sz w:val="18"/>
+                <w:szCs w:val="20"/>
+              </w:rPr>
+              <w:t>6</w:t>
+            </w:r>
+            <w:r>
+              <w:rPr>
+                <w:rFonts w:ascii="Aptos Narrow" w:hAnsi="Aptos Narrow"/>
+                <w:sz w:val="18"/>
+                <w:szCs w:val="20"/>
+              </w:rPr>
+              <w:t xml:space="preserve">33,45 </w:t>
+            </w:r>
+            <w:proofErr w:type="spellStart"/>
+            <w:r>
+              <w:rPr>
+                <w:rFonts w:ascii="Aptos Narrow" w:hAnsi="Aptos Narrow"/>
+                <w:sz w:val="18"/>
+                <w:szCs w:val="20"/>
+              </w:rPr>
+              <w:t>hres</w:t>
+            </w:r>
+            <w:proofErr w:type="spellEnd"/>
+          </w:p>
+        </w:tc>
+        <w:tc>
+          <w:tcPr>
+            <w:tcW w:w="468" w:type="dxa"/>
+          </w:tcPr>
+          <w:p>
+            <w:pPr>
+              <w:jc w:val="center"/>
+              <w:rPr>
+                <w:rFonts w:ascii="Aptos Narrow" w:hAnsi="Aptos Narrow"/>
+                <w:sz w:val="18"/>
+                <w:szCs w:val="20"/>
+              </w:rPr>
+            </w:pPr>
+            <w:r>
+              <w:rPr>
+                <w:rFonts w:ascii="Aptos Narrow" w:hAnsi="Aptos Narrow"/>
+                <w:b/>
+                <w:bCs/>
+                <w:color w:val="FF0000"/>
+                <w:sz w:val="22"/>
+                <w:szCs w:val="24"/>
+              </w:rPr>
+              <w:sym w:font="Wingdings 2" w:char="F050"/>
+            </w:r>
+          </w:p>
+        </w:tc>
+        <w:tc>
+          <w:tcPr>
+            <w:tcW w:w="468" w:type="dxa"/>
+          </w:tcPr>
+          <w:p>
+            <w:pPr>
+              <w:jc w:val="center"/>
+              <w:rPr>
+                <w:rFonts w:ascii="Aptos Narrow" w:hAnsi="Aptos Narrow"/>
+                <w:sz w:val="18"/>
+                <w:szCs w:val="20"/>
+              </w:rPr>
+            </w:pPr>
+            <w:r>
+              <w:rPr>
+                <w:rFonts w:ascii="Aptos Narrow" w:hAnsi="Aptos Narrow"/>
+                <w:b/>
+                <w:bCs/>
+                <w:color w:val="FF0000"/>
+                <w:sz w:val="22"/>
+                <w:szCs w:val="24"/>
+              </w:rPr>
+              <w:sym w:font="Wingdings 2" w:char="F050"/>
+            </w:r>
+          </w:p>
+        </w:tc>
+        <w:tc>
+          <w:tcPr>
+            <w:tcW w:w="468" w:type="dxa"/>
+          </w:tcPr>
+          <w:p>
+            <w:pPr>
+              <w:jc w:val="center"/>
+              <w:rPr>
+                <w:rFonts w:ascii="Aptos Narrow" w:hAnsi="Aptos Narrow"/>
+                <w:sz w:val="18"/>
+                <w:szCs w:val="20"/>
+              </w:rPr>
+            </w:pPr>
+            <w:r>
+              <w:rPr>
+                <w:rFonts w:ascii="Aptos Narrow" w:hAnsi="Aptos Narrow"/>
+                <w:b/>
+                <w:bCs/>
+                <w:color w:val="FF0000"/>
+                <w:sz w:val="22"/>
+                <w:szCs w:val="24"/>
+              </w:rPr>
+              <w:sym w:font="Wingdings 2" w:char="F050"/>
+            </w:r>
+          </w:p>
+        </w:tc>
+        <w:tc>
+          <w:tcPr>
+            <w:tcW w:w="757" w:type="dxa"/>
+          </w:tcPr>
+          <w:p>
+            <w:pPr>
+              <w:jc w:val="center"/>
+              <w:rPr>
+                <w:rFonts w:ascii="Aptos Narrow" w:hAnsi="Aptos Narrow"/>
+                <w:sz w:val="18"/>
+                <w:szCs w:val="20"/>
+              </w:rPr>
+            </w:pPr>
+            <w:r>
+              <w:rPr>
+                <w:rFonts w:ascii="Aptos Narrow" w:hAnsi="Aptos Narrow"/>
+                <w:sz w:val="18"/>
+                <w:szCs w:val="20"/>
+              </w:rPr>
+              <w:t>5404</w:t>
             </w:r>
           </w:p>
         </w:tc>

</xml_diff>

<commit_message>
2025-05-06 @ 11:38 - v6.C.4.1.xlsb - 29 612 lignes - Compile OK
* modFAC_Finale.bas
- Modifications à la procédure 'FAC_Finale_Creation_PDF' pour stabiliser/sécuriser le traitement
- Changer l'approche de la copie de l'entête vers le fichier Excel du client
* modFunctions.bas
- Ajouter des fonctions TRIM pour la recherche des noms de clients
</commit_message>
<xml_diff>
--- a/Vérification Quotidienne.docx
+++ b/Vérification Quotidienne.docx
@@ -26822,6 +26822,884 @@
                 <w:szCs w:val="20"/>
               </w:rPr>
               <w:t>5404</w:t>
+            </w:r>
+          </w:p>
+        </w:tc>
+        <w:tc>
+          <w:tcPr>
+            <w:tcW w:w="465" w:type="dxa"/>
+          </w:tcPr>
+          <w:p>
+            <w:pPr>
+              <w:jc w:val="center"/>
+              <w:rPr>
+                <w:rFonts w:ascii="Aptos Narrow" w:hAnsi="Aptos Narrow"/>
+                <w:sz w:val="18"/>
+                <w:szCs w:val="20"/>
+              </w:rPr>
+            </w:pPr>
+            <w:r>
+              <w:rPr>
+                <w:rFonts w:ascii="Aptos Narrow" w:hAnsi="Aptos Narrow"/>
+                <w:b/>
+                <w:bCs/>
+                <w:color w:val="FF0000"/>
+                <w:sz w:val="22"/>
+                <w:szCs w:val="24"/>
+              </w:rPr>
+              <w:sym w:font="Wingdings 2" w:char="F050"/>
+            </w:r>
+          </w:p>
+        </w:tc>
+      </w:tr>
+      <w:tr>
+        <w:tc>
+          <w:tcPr>
+            <w:tcW w:w="1715" w:type="dxa"/>
+          </w:tcPr>
+          <w:p>
+            <w:pPr>
+              <w:rPr>
+                <w:rFonts w:ascii="Aptos Narrow" w:hAnsi="Aptos Narrow"/>
+                <w:sz w:val="18"/>
+                <w:szCs w:val="20"/>
+              </w:rPr>
+            </w:pPr>
+            <w:r>
+              <w:rPr>
+                <w:rFonts w:ascii="Aptos Narrow" w:hAnsi="Aptos Narrow"/>
+                <w:sz w:val="18"/>
+                <w:szCs w:val="20"/>
+              </w:rPr>
+              <w:t>202</w:t>
+            </w:r>
+            <w:r>
+              <w:rPr>
+                <w:rFonts w:ascii="Aptos Narrow" w:hAnsi="Aptos Narrow"/>
+                <w:sz w:val="18"/>
+                <w:szCs w:val="20"/>
+              </w:rPr>
+              <w:t>5</w:t>
+            </w:r>
+            <w:r>
+              <w:rPr>
+                <w:rFonts w:ascii="Aptos Narrow" w:hAnsi="Aptos Narrow"/>
+                <w:sz w:val="18"/>
+                <w:szCs w:val="20"/>
+              </w:rPr>
+              <w:t>_</w:t>
+            </w:r>
+            <w:r>
+              <w:rPr>
+                <w:rFonts w:ascii="Aptos Narrow" w:hAnsi="Aptos Narrow"/>
+                <w:sz w:val="18"/>
+                <w:szCs w:val="20"/>
+              </w:rPr>
+              <w:t>05</w:t>
+            </w:r>
+            <w:r>
+              <w:rPr>
+                <w:rFonts w:ascii="Aptos Narrow" w:hAnsi="Aptos Narrow"/>
+                <w:sz w:val="18"/>
+                <w:szCs w:val="20"/>
+              </w:rPr>
+              <w:t>_</w:t>
+            </w:r>
+            <w:r>
+              <w:rPr>
+                <w:rFonts w:ascii="Aptos Narrow" w:hAnsi="Aptos Narrow"/>
+                <w:sz w:val="18"/>
+                <w:szCs w:val="20"/>
+              </w:rPr>
+              <w:t>02_2127</w:t>
+            </w:r>
+          </w:p>
+        </w:tc>
+        <w:tc>
+          <w:tcPr>
+            <w:tcW w:w="938" w:type="dxa"/>
+          </w:tcPr>
+          <w:p>
+            <w:pPr>
+              <w:jc w:val="center"/>
+              <w:rPr>
+                <w:rFonts w:ascii="Aptos Narrow" w:hAnsi="Aptos Narrow"/>
+                <w:sz w:val="18"/>
+                <w:szCs w:val="20"/>
+              </w:rPr>
+            </w:pPr>
+            <w:r>
+              <w:rPr>
+                <w:rFonts w:ascii="Aptos Narrow" w:hAnsi="Aptos Narrow"/>
+                <w:sz w:val="18"/>
+                <w:szCs w:val="20"/>
+              </w:rPr>
+              <w:t>OK</w:t>
+            </w:r>
+          </w:p>
+        </w:tc>
+        <w:tc>
+          <w:tcPr>
+            <w:tcW w:w="1970" w:type="dxa"/>
+          </w:tcPr>
+          <w:p>
+            <w:pPr>
+              <w:jc w:val="center"/>
+              <w:rPr>
+                <w:rFonts w:ascii="Aptos Narrow" w:hAnsi="Aptos Narrow"/>
+                <w:sz w:val="18"/>
+                <w:szCs w:val="20"/>
+              </w:rPr>
+            </w:pPr>
+            <w:r>
+              <w:rPr>
+                <w:rFonts w:ascii="Aptos Narrow" w:hAnsi="Aptos Narrow"/>
+                <w:sz w:val="18"/>
+                <w:szCs w:val="20"/>
+              </w:rPr>
+              <w:t>2025_05_02_</w:t>
+            </w:r>
+            <w:r>
+              <w:rPr>
+                <w:rFonts w:ascii="Aptos Narrow" w:hAnsi="Aptos Narrow"/>
+                <w:sz w:val="18"/>
+                <w:szCs w:val="20"/>
+              </w:rPr>
+              <w:t>2129</w:t>
+            </w:r>
+            <w:r>
+              <w:rPr>
+                <w:rFonts w:ascii="Aptos Narrow" w:hAnsi="Aptos Narrow"/>
+                <w:sz w:val="18"/>
+                <w:szCs w:val="20"/>
+              </w:rPr>
+              <w:t>.pdf</w:t>
+            </w:r>
+          </w:p>
+        </w:tc>
+        <w:tc>
+          <w:tcPr>
+            <w:tcW w:w="1342" w:type="dxa"/>
+          </w:tcPr>
+          <w:p>
+            <w:pPr>
+              <w:jc w:val="right"/>
+              <w:rPr>
+                <w:rFonts w:ascii="Aptos Narrow" w:hAnsi="Aptos Narrow"/>
+                <w:sz w:val="18"/>
+                <w:szCs w:val="20"/>
+              </w:rPr>
+            </w:pPr>
+            <w:r>
+              <w:rPr>
+                <w:rFonts w:ascii="Aptos Narrow" w:hAnsi="Aptos Narrow"/>
+                <w:sz w:val="18"/>
+                <w:szCs w:val="20"/>
+              </w:rPr>
+              <w:t>197 727,40 $</w:t>
+            </w:r>
+          </w:p>
+        </w:tc>
+        <w:tc>
+          <w:tcPr>
+            <w:tcW w:w="468" w:type="dxa"/>
+          </w:tcPr>
+          <w:p>
+            <w:pPr>
+              <w:jc w:val="center"/>
+              <w:rPr>
+                <w:rFonts w:ascii="Aptos Narrow" w:hAnsi="Aptos Narrow"/>
+                <w:sz w:val="18"/>
+                <w:szCs w:val="20"/>
+              </w:rPr>
+            </w:pPr>
+            <w:r>
+              <w:rPr>
+                <w:rFonts w:ascii="Aptos Narrow" w:hAnsi="Aptos Narrow"/>
+                <w:b/>
+                <w:bCs/>
+                <w:color w:val="FF0000"/>
+                <w:sz w:val="22"/>
+                <w:szCs w:val="24"/>
+              </w:rPr>
+              <w:sym w:font="Wingdings 2" w:char="F050"/>
+            </w:r>
+          </w:p>
+        </w:tc>
+        <w:tc>
+          <w:tcPr>
+            <w:tcW w:w="468" w:type="dxa"/>
+          </w:tcPr>
+          <w:p>
+            <w:pPr>
+              <w:jc w:val="center"/>
+              <w:rPr>
+                <w:rFonts w:ascii="Aptos Narrow" w:hAnsi="Aptos Narrow"/>
+                <w:sz w:val="18"/>
+                <w:szCs w:val="20"/>
+              </w:rPr>
+            </w:pPr>
+            <w:r>
+              <w:rPr>
+                <w:rFonts w:ascii="Aptos Narrow" w:hAnsi="Aptos Narrow"/>
+                <w:b/>
+                <w:bCs/>
+                <w:color w:val="FF0000"/>
+                <w:sz w:val="22"/>
+                <w:szCs w:val="24"/>
+              </w:rPr>
+              <w:sym w:font="Wingdings 2" w:char="F050"/>
+            </w:r>
+          </w:p>
+        </w:tc>
+        <w:tc>
+          <w:tcPr>
+            <w:tcW w:w="468" w:type="dxa"/>
+          </w:tcPr>
+          <w:p>
+            <w:pPr>
+              <w:jc w:val="center"/>
+              <w:rPr>
+                <w:rFonts w:ascii="Aptos Narrow" w:hAnsi="Aptos Narrow"/>
+                <w:sz w:val="18"/>
+                <w:szCs w:val="20"/>
+              </w:rPr>
+            </w:pPr>
+            <w:r>
+              <w:rPr>
+                <w:rFonts w:ascii="Aptos Narrow" w:hAnsi="Aptos Narrow"/>
+                <w:b/>
+                <w:bCs/>
+                <w:color w:val="FF0000"/>
+                <w:sz w:val="22"/>
+                <w:szCs w:val="24"/>
+              </w:rPr>
+              <w:sym w:font="Wingdings 2" w:char="F050"/>
+            </w:r>
+          </w:p>
+        </w:tc>
+        <w:tc>
+          <w:tcPr>
+            <w:tcW w:w="1233" w:type="dxa"/>
+          </w:tcPr>
+          <w:p>
+            <w:pPr>
+              <w:jc w:val="right"/>
+              <w:rPr>
+                <w:rFonts w:ascii="Aptos Narrow" w:hAnsi="Aptos Narrow"/>
+                <w:sz w:val="18"/>
+                <w:szCs w:val="20"/>
+              </w:rPr>
+            </w:pPr>
+            <w:r>
+              <w:rPr>
+                <w:rFonts w:ascii="Aptos Narrow" w:hAnsi="Aptos Narrow"/>
+                <w:sz w:val="18"/>
+                <w:szCs w:val="20"/>
+              </w:rPr>
+              <w:t xml:space="preserve">1 245,55 </w:t>
+            </w:r>
+            <w:proofErr w:type="spellStart"/>
+            <w:r>
+              <w:rPr>
+                <w:rFonts w:ascii="Aptos Narrow" w:hAnsi="Aptos Narrow"/>
+                <w:sz w:val="18"/>
+                <w:szCs w:val="20"/>
+              </w:rPr>
+              <w:t>hres</w:t>
+            </w:r>
+            <w:proofErr w:type="spellEnd"/>
+          </w:p>
+        </w:tc>
+        <w:tc>
+          <w:tcPr>
+            <w:tcW w:w="468" w:type="dxa"/>
+          </w:tcPr>
+          <w:p>
+            <w:pPr>
+              <w:jc w:val="center"/>
+              <w:rPr>
+                <w:rFonts w:ascii="Aptos Narrow" w:hAnsi="Aptos Narrow"/>
+                <w:sz w:val="18"/>
+                <w:szCs w:val="20"/>
+              </w:rPr>
+            </w:pPr>
+            <w:r>
+              <w:rPr>
+                <w:rFonts w:ascii="Aptos Narrow" w:hAnsi="Aptos Narrow"/>
+                <w:b/>
+                <w:bCs/>
+                <w:color w:val="FF0000"/>
+                <w:sz w:val="22"/>
+                <w:szCs w:val="24"/>
+              </w:rPr>
+              <w:sym w:font="Wingdings 2" w:char="F050"/>
+            </w:r>
+          </w:p>
+        </w:tc>
+        <w:tc>
+          <w:tcPr>
+            <w:tcW w:w="468" w:type="dxa"/>
+          </w:tcPr>
+          <w:p>
+            <w:pPr>
+              <w:jc w:val="center"/>
+              <w:rPr>
+                <w:rFonts w:ascii="Aptos Narrow" w:hAnsi="Aptos Narrow"/>
+                <w:sz w:val="18"/>
+                <w:szCs w:val="20"/>
+              </w:rPr>
+            </w:pPr>
+            <w:r>
+              <w:rPr>
+                <w:rFonts w:ascii="Aptos Narrow" w:hAnsi="Aptos Narrow"/>
+                <w:b/>
+                <w:bCs/>
+                <w:color w:val="FF0000"/>
+                <w:sz w:val="22"/>
+                <w:szCs w:val="24"/>
+              </w:rPr>
+              <w:sym w:font="Wingdings 2" w:char="F050"/>
+            </w:r>
+          </w:p>
+        </w:tc>
+        <w:tc>
+          <w:tcPr>
+            <w:tcW w:w="468" w:type="dxa"/>
+          </w:tcPr>
+          <w:p>
+            <w:pPr>
+              <w:jc w:val="center"/>
+              <w:rPr>
+                <w:rFonts w:ascii="Aptos Narrow" w:hAnsi="Aptos Narrow"/>
+                <w:sz w:val="18"/>
+                <w:szCs w:val="20"/>
+              </w:rPr>
+            </w:pPr>
+            <w:r>
+              <w:rPr>
+                <w:rFonts w:ascii="Aptos Narrow" w:hAnsi="Aptos Narrow"/>
+                <w:b/>
+                <w:bCs/>
+                <w:color w:val="FF0000"/>
+                <w:sz w:val="22"/>
+                <w:szCs w:val="24"/>
+              </w:rPr>
+              <w:sym w:font="Wingdings 2" w:char="F050"/>
+            </w:r>
+          </w:p>
+        </w:tc>
+        <w:tc>
+          <w:tcPr>
+            <w:tcW w:w="757" w:type="dxa"/>
+          </w:tcPr>
+          <w:p>
+            <w:pPr>
+              <w:jc w:val="center"/>
+              <w:rPr>
+                <w:rFonts w:ascii="Aptos Narrow" w:hAnsi="Aptos Narrow"/>
+                <w:sz w:val="18"/>
+                <w:szCs w:val="20"/>
+              </w:rPr>
+            </w:pPr>
+            <w:r>
+              <w:rPr>
+                <w:rFonts w:ascii="Aptos Narrow" w:hAnsi="Aptos Narrow"/>
+                <w:sz w:val="18"/>
+                <w:szCs w:val="20"/>
+              </w:rPr>
+              <w:t>6402</w:t>
+            </w:r>
+          </w:p>
+        </w:tc>
+        <w:tc>
+          <w:tcPr>
+            <w:tcW w:w="465" w:type="dxa"/>
+          </w:tcPr>
+          <w:p>
+            <w:pPr>
+              <w:jc w:val="center"/>
+              <w:rPr>
+                <w:rFonts w:ascii="Aptos Narrow" w:hAnsi="Aptos Narrow"/>
+                <w:sz w:val="18"/>
+                <w:szCs w:val="20"/>
+              </w:rPr>
+            </w:pPr>
+            <w:r>
+              <w:rPr>
+                <w:rFonts w:ascii="Aptos Narrow" w:hAnsi="Aptos Narrow"/>
+                <w:b/>
+                <w:bCs/>
+                <w:color w:val="FF0000"/>
+                <w:sz w:val="22"/>
+                <w:szCs w:val="24"/>
+              </w:rPr>
+              <w:sym w:font="Wingdings 2" w:char="F050"/>
+            </w:r>
+          </w:p>
+        </w:tc>
+      </w:tr>
+      <w:tr>
+        <w:tc>
+          <w:tcPr>
+            <w:tcW w:w="1715" w:type="dxa"/>
+          </w:tcPr>
+          <w:p>
+            <w:pPr>
+              <w:rPr>
+                <w:rFonts w:ascii="Aptos Narrow" w:hAnsi="Aptos Narrow"/>
+                <w:sz w:val="18"/>
+                <w:szCs w:val="20"/>
+              </w:rPr>
+            </w:pPr>
+            <w:r>
+              <w:rPr>
+                <w:rFonts w:ascii="Aptos Narrow" w:hAnsi="Aptos Narrow"/>
+                <w:sz w:val="18"/>
+                <w:szCs w:val="20"/>
+              </w:rPr>
+              <w:t>202</w:t>
+            </w:r>
+            <w:r>
+              <w:rPr>
+                <w:rFonts w:ascii="Aptos Narrow" w:hAnsi="Aptos Narrow"/>
+                <w:sz w:val="18"/>
+                <w:szCs w:val="20"/>
+              </w:rPr>
+              <w:t>5</w:t>
+            </w:r>
+            <w:r>
+              <w:rPr>
+                <w:rFonts w:ascii="Aptos Narrow" w:hAnsi="Aptos Narrow"/>
+                <w:sz w:val="18"/>
+                <w:szCs w:val="20"/>
+              </w:rPr>
+              <w:t>_</w:t>
+            </w:r>
+            <w:r>
+              <w:rPr>
+                <w:rFonts w:ascii="Aptos Narrow" w:hAnsi="Aptos Narrow"/>
+                <w:sz w:val="18"/>
+                <w:szCs w:val="20"/>
+              </w:rPr>
+              <w:t>0</w:t>
+            </w:r>
+            <w:r>
+              <w:rPr>
+                <w:rFonts w:ascii="Aptos Narrow" w:hAnsi="Aptos Narrow"/>
+                <w:sz w:val="18"/>
+                <w:szCs w:val="20"/>
+              </w:rPr>
+              <w:t>5</w:t>
+            </w:r>
+            <w:r>
+              <w:rPr>
+                <w:rFonts w:ascii="Aptos Narrow" w:hAnsi="Aptos Narrow"/>
+                <w:sz w:val="18"/>
+                <w:szCs w:val="20"/>
+              </w:rPr>
+              <w:t>_</w:t>
+            </w:r>
+            <w:r>
+              <w:rPr>
+                <w:rFonts w:ascii="Aptos Narrow" w:hAnsi="Aptos Narrow"/>
+                <w:sz w:val="18"/>
+                <w:szCs w:val="20"/>
+              </w:rPr>
+              <w:t>0</w:t>
+            </w:r>
+            <w:r>
+              <w:rPr>
+                <w:rFonts w:ascii="Aptos Narrow" w:hAnsi="Aptos Narrow"/>
+                <w:sz w:val="18"/>
+                <w:szCs w:val="20"/>
+              </w:rPr>
+              <w:t>5</w:t>
+            </w:r>
+            <w:r>
+              <w:rPr>
+                <w:rFonts w:ascii="Aptos Narrow" w:hAnsi="Aptos Narrow"/>
+                <w:sz w:val="18"/>
+                <w:szCs w:val="20"/>
+              </w:rPr>
+              <w:t>_</w:t>
+            </w:r>
+            <w:r>
+              <w:rPr>
+                <w:rFonts w:ascii="Aptos Narrow" w:hAnsi="Aptos Narrow"/>
+                <w:sz w:val="18"/>
+                <w:szCs w:val="20"/>
+              </w:rPr>
+              <w:t>2</w:t>
+            </w:r>
+            <w:r>
+              <w:rPr>
+                <w:rFonts w:ascii="Aptos Narrow" w:hAnsi="Aptos Narrow"/>
+                <w:sz w:val="18"/>
+                <w:szCs w:val="20"/>
+              </w:rPr>
+              <w:t>347</w:t>
+            </w:r>
+          </w:p>
+        </w:tc>
+        <w:tc>
+          <w:tcPr>
+            <w:tcW w:w="938" w:type="dxa"/>
+          </w:tcPr>
+          <w:p>
+            <w:pPr>
+              <w:jc w:val="center"/>
+              <w:rPr>
+                <w:rFonts w:ascii="Aptos Narrow" w:hAnsi="Aptos Narrow"/>
+                <w:sz w:val="18"/>
+                <w:szCs w:val="20"/>
+              </w:rPr>
+            </w:pPr>
+            <w:r>
+              <w:rPr>
+                <w:rFonts w:ascii="Aptos Narrow" w:hAnsi="Aptos Narrow"/>
+                <w:sz w:val="18"/>
+                <w:szCs w:val="20"/>
+              </w:rPr>
+              <w:t>OK</w:t>
+            </w:r>
+          </w:p>
+        </w:tc>
+        <w:tc>
+          <w:tcPr>
+            <w:tcW w:w="1970" w:type="dxa"/>
+          </w:tcPr>
+          <w:p>
+            <w:pPr>
+              <w:jc w:val="center"/>
+              <w:rPr>
+                <w:rFonts w:ascii="Aptos Narrow" w:hAnsi="Aptos Narrow"/>
+                <w:sz w:val="18"/>
+                <w:szCs w:val="20"/>
+              </w:rPr>
+            </w:pPr>
+            <w:r>
+              <w:rPr>
+                <w:rFonts w:ascii="Aptos Narrow" w:hAnsi="Aptos Narrow"/>
+                <w:sz w:val="18"/>
+                <w:szCs w:val="20"/>
+              </w:rPr>
+              <w:t>2025_0</w:t>
+            </w:r>
+            <w:r>
+              <w:rPr>
+                <w:rFonts w:ascii="Aptos Narrow" w:hAnsi="Aptos Narrow"/>
+                <w:sz w:val="18"/>
+                <w:szCs w:val="20"/>
+              </w:rPr>
+              <w:t>5</w:t>
+            </w:r>
+            <w:r>
+              <w:rPr>
+                <w:rFonts w:ascii="Aptos Narrow" w:hAnsi="Aptos Narrow"/>
+                <w:sz w:val="18"/>
+                <w:szCs w:val="20"/>
+              </w:rPr>
+              <w:t>_0</w:t>
+            </w:r>
+            <w:r>
+              <w:rPr>
+                <w:rFonts w:ascii="Aptos Narrow" w:hAnsi="Aptos Narrow"/>
+                <w:sz w:val="18"/>
+                <w:szCs w:val="20"/>
+              </w:rPr>
+              <w:t>2</w:t>
+            </w:r>
+            <w:r>
+              <w:rPr>
+                <w:rFonts w:ascii="Aptos Narrow" w:hAnsi="Aptos Narrow"/>
+                <w:sz w:val="18"/>
+                <w:szCs w:val="20"/>
+              </w:rPr>
+              <w:t>_</w:t>
+            </w:r>
+            <w:r>
+              <w:rPr>
+                <w:rFonts w:ascii="Aptos Narrow" w:hAnsi="Aptos Narrow"/>
+                <w:sz w:val="18"/>
+                <w:szCs w:val="20"/>
+              </w:rPr>
+              <w:t>2349</w:t>
+            </w:r>
+            <w:r>
+              <w:rPr>
+                <w:rFonts w:ascii="Aptos Narrow" w:hAnsi="Aptos Narrow"/>
+                <w:sz w:val="18"/>
+                <w:szCs w:val="20"/>
+              </w:rPr>
+              <w:t>.pdf</w:t>
+            </w:r>
+          </w:p>
+        </w:tc>
+        <w:tc>
+          <w:tcPr>
+            <w:tcW w:w="1342" w:type="dxa"/>
+          </w:tcPr>
+          <w:p>
+            <w:pPr>
+              <w:jc w:val="right"/>
+              <w:rPr>
+                <w:rFonts w:ascii="Aptos Narrow" w:hAnsi="Aptos Narrow"/>
+                <w:sz w:val="18"/>
+                <w:szCs w:val="20"/>
+              </w:rPr>
+            </w:pPr>
+            <w:r>
+              <w:rPr>
+                <w:rFonts w:ascii="Aptos Narrow" w:hAnsi="Aptos Narrow"/>
+                <w:sz w:val="18"/>
+                <w:szCs w:val="20"/>
+              </w:rPr>
+              <w:t>199 026,62 $</w:t>
+            </w:r>
+          </w:p>
+        </w:tc>
+        <w:tc>
+          <w:tcPr>
+            <w:tcW w:w="468" w:type="dxa"/>
+          </w:tcPr>
+          <w:p>
+            <w:pPr>
+              <w:jc w:val="center"/>
+              <w:rPr>
+                <w:rFonts w:ascii="Aptos Narrow" w:hAnsi="Aptos Narrow"/>
+                <w:sz w:val="18"/>
+                <w:szCs w:val="20"/>
+              </w:rPr>
+            </w:pPr>
+            <w:r>
+              <w:rPr>
+                <w:rFonts w:ascii="Aptos Narrow" w:hAnsi="Aptos Narrow"/>
+                <w:b/>
+                <w:bCs/>
+                <w:color w:val="FF0000"/>
+                <w:sz w:val="22"/>
+                <w:szCs w:val="24"/>
+              </w:rPr>
+              <w:sym w:font="Wingdings 2" w:char="F050"/>
+            </w:r>
+          </w:p>
+        </w:tc>
+        <w:tc>
+          <w:tcPr>
+            <w:tcW w:w="468" w:type="dxa"/>
+          </w:tcPr>
+          <w:p>
+            <w:pPr>
+              <w:jc w:val="center"/>
+              <w:rPr>
+                <w:rFonts w:ascii="Aptos Narrow" w:hAnsi="Aptos Narrow"/>
+                <w:sz w:val="18"/>
+                <w:szCs w:val="20"/>
+              </w:rPr>
+            </w:pPr>
+            <w:r>
+              <w:rPr>
+                <w:rFonts w:ascii="Aptos Narrow" w:hAnsi="Aptos Narrow"/>
+                <w:b/>
+                <w:bCs/>
+                <w:color w:val="FF0000"/>
+                <w:sz w:val="22"/>
+                <w:szCs w:val="24"/>
+              </w:rPr>
+              <w:sym w:font="Wingdings 2" w:char="F050"/>
+            </w:r>
+          </w:p>
+        </w:tc>
+        <w:tc>
+          <w:tcPr>
+            <w:tcW w:w="468" w:type="dxa"/>
+          </w:tcPr>
+          <w:p>
+            <w:pPr>
+              <w:jc w:val="center"/>
+              <w:rPr>
+                <w:rFonts w:ascii="Aptos Narrow" w:hAnsi="Aptos Narrow"/>
+                <w:sz w:val="18"/>
+                <w:szCs w:val="20"/>
+              </w:rPr>
+            </w:pPr>
+            <w:r>
+              <w:rPr>
+                <w:rFonts w:ascii="Aptos Narrow" w:hAnsi="Aptos Narrow"/>
+                <w:b/>
+                <w:bCs/>
+                <w:color w:val="FF0000"/>
+                <w:sz w:val="22"/>
+                <w:szCs w:val="24"/>
+              </w:rPr>
+              <w:sym w:font="Wingdings 2" w:char="F050"/>
+            </w:r>
+          </w:p>
+        </w:tc>
+        <w:tc>
+          <w:tcPr>
+            <w:tcW w:w="1233" w:type="dxa"/>
+          </w:tcPr>
+          <w:p>
+            <w:pPr>
+              <w:jc w:val="right"/>
+              <w:rPr>
+                <w:rFonts w:ascii="Aptos Narrow" w:hAnsi="Aptos Narrow"/>
+                <w:sz w:val="18"/>
+                <w:szCs w:val="20"/>
+              </w:rPr>
+            </w:pPr>
+            <w:r>
+              <w:rPr>
+                <w:rFonts w:ascii="Aptos Narrow" w:hAnsi="Aptos Narrow"/>
+                <w:sz w:val="18"/>
+                <w:szCs w:val="20"/>
+              </w:rPr>
+              <w:t>1 24</w:t>
+            </w:r>
+            <w:r>
+              <w:rPr>
+                <w:rFonts w:ascii="Aptos Narrow" w:hAnsi="Aptos Narrow"/>
+                <w:sz w:val="18"/>
+                <w:szCs w:val="20"/>
+              </w:rPr>
+              <w:t>1</w:t>
+            </w:r>
+            <w:r>
+              <w:rPr>
+                <w:rFonts w:ascii="Aptos Narrow" w:hAnsi="Aptos Narrow"/>
+                <w:sz w:val="18"/>
+                <w:szCs w:val="20"/>
+              </w:rPr>
+              <w:t>,</w:t>
+            </w:r>
+            <w:r>
+              <w:rPr>
+                <w:rFonts w:ascii="Aptos Narrow" w:hAnsi="Aptos Narrow"/>
+                <w:sz w:val="18"/>
+                <w:szCs w:val="20"/>
+              </w:rPr>
+              <w:t>35</w:t>
+            </w:r>
+            <w:r>
+              <w:rPr>
+                <w:rFonts w:ascii="Aptos Narrow" w:hAnsi="Aptos Narrow"/>
+                <w:sz w:val="18"/>
+                <w:szCs w:val="20"/>
+              </w:rPr>
+              <w:t xml:space="preserve"> </w:t>
+            </w:r>
+            <w:proofErr w:type="spellStart"/>
+            <w:r>
+              <w:rPr>
+                <w:rFonts w:ascii="Aptos Narrow" w:hAnsi="Aptos Narrow"/>
+                <w:sz w:val="18"/>
+                <w:szCs w:val="20"/>
+              </w:rPr>
+              <w:t>hres</w:t>
+            </w:r>
+            <w:proofErr w:type="spellEnd"/>
+          </w:p>
+        </w:tc>
+        <w:tc>
+          <w:tcPr>
+            <w:tcW w:w="468" w:type="dxa"/>
+          </w:tcPr>
+          <w:p>
+            <w:pPr>
+              <w:jc w:val="center"/>
+              <w:rPr>
+                <w:rFonts w:ascii="Aptos Narrow" w:hAnsi="Aptos Narrow"/>
+                <w:sz w:val="18"/>
+                <w:szCs w:val="20"/>
+              </w:rPr>
+            </w:pPr>
+            <w:r>
+              <w:rPr>
+                <w:rFonts w:ascii="Aptos Narrow" w:hAnsi="Aptos Narrow"/>
+                <w:b/>
+                <w:bCs/>
+                <w:color w:val="FF0000"/>
+                <w:sz w:val="22"/>
+                <w:szCs w:val="24"/>
+              </w:rPr>
+              <w:sym w:font="Wingdings 2" w:char="F050"/>
+            </w:r>
+          </w:p>
+        </w:tc>
+        <w:tc>
+          <w:tcPr>
+            <w:tcW w:w="468" w:type="dxa"/>
+          </w:tcPr>
+          <w:p>
+            <w:pPr>
+              <w:jc w:val="center"/>
+              <w:rPr>
+                <w:rFonts w:ascii="Aptos Narrow" w:hAnsi="Aptos Narrow"/>
+                <w:sz w:val="18"/>
+                <w:szCs w:val="20"/>
+              </w:rPr>
+            </w:pPr>
+            <w:r>
+              <w:rPr>
+                <w:rFonts w:ascii="Aptos Narrow" w:hAnsi="Aptos Narrow"/>
+                <w:b/>
+                <w:bCs/>
+                <w:color w:val="FF0000"/>
+                <w:sz w:val="22"/>
+                <w:szCs w:val="24"/>
+              </w:rPr>
+              <w:sym w:font="Wingdings 2" w:char="F050"/>
+            </w:r>
+          </w:p>
+        </w:tc>
+        <w:tc>
+          <w:tcPr>
+            <w:tcW w:w="468" w:type="dxa"/>
+          </w:tcPr>
+          <w:p>
+            <w:pPr>
+              <w:jc w:val="center"/>
+              <w:rPr>
+                <w:rFonts w:ascii="Aptos Narrow" w:hAnsi="Aptos Narrow"/>
+                <w:sz w:val="18"/>
+                <w:szCs w:val="20"/>
+              </w:rPr>
+            </w:pPr>
+            <w:r>
+              <w:rPr>
+                <w:rFonts w:ascii="Aptos Narrow" w:hAnsi="Aptos Narrow"/>
+                <w:b/>
+                <w:bCs/>
+                <w:color w:val="FF0000"/>
+                <w:sz w:val="22"/>
+                <w:szCs w:val="24"/>
+              </w:rPr>
+              <w:sym w:font="Wingdings 2" w:char="F050"/>
+            </w:r>
+          </w:p>
+        </w:tc>
+        <w:tc>
+          <w:tcPr>
+            <w:tcW w:w="757" w:type="dxa"/>
+          </w:tcPr>
+          <w:p>
+            <w:pPr>
+              <w:jc w:val="center"/>
+              <w:rPr>
+                <w:rFonts w:ascii="Aptos Narrow" w:hAnsi="Aptos Narrow"/>
+                <w:sz w:val="18"/>
+                <w:szCs w:val="20"/>
+              </w:rPr>
+            </w:pPr>
+            <w:r>
+              <w:rPr>
+                <w:rFonts w:ascii="Aptos Narrow" w:hAnsi="Aptos Narrow"/>
+                <w:sz w:val="18"/>
+                <w:szCs w:val="20"/>
+              </w:rPr>
+              <w:t>6450</w:t>
             </w:r>
           </w:p>
         </w:tc>

</xml_diff>

<commit_message>
2025-05-06 @ 23:00 - v6.C.4.2.xlsb - 29 602 lignes - Compile OK
* modDEB_Saisie.bas
- Modifications pour le code de taxe 'M'
* modTEC_Saisie.bas
- Ajout de code pour tenter de déboguer l'activation des boutons
* ufSaisieHeures.frm
- Ajout de code pour tenter de déboguer l'activation des boutons
* wshDEB_Saisie.doccls
- Mise en commentaire un test sur le code de taxe 'M'
</commit_message>
<xml_diff>
--- a/Vérification Quotidienne.docx
+++ b/Vérification Quotidienne.docx
@@ -26957,23 +26957,7 @@
                 <w:sz w:val="18"/>
                 <w:szCs w:val="20"/>
               </w:rPr>
-              <w:t>2025_05_02_</w:t>
-            </w:r>
-            <w:r>
-              <w:rPr>
-                <w:rFonts w:ascii="Aptos Narrow" w:hAnsi="Aptos Narrow"/>
-                <w:sz w:val="18"/>
-                <w:szCs w:val="20"/>
-              </w:rPr>
-              <w:t>2129</w:t>
-            </w:r>
-            <w:r>
-              <w:rPr>
-                <w:rFonts w:ascii="Aptos Narrow" w:hAnsi="Aptos Narrow"/>
-                <w:sz w:val="18"/>
-                <w:szCs w:val="20"/>
-              </w:rPr>
-              <w:t>.pdf</w:t>
+              <w:t>2025_05_02_2129.pdf</w:t>
             </w:r>
           </w:p>
         </w:tc>
@@ -27282,6 +27266,393 @@
                 <w:sz w:val="18"/>
                 <w:szCs w:val="20"/>
               </w:rPr>
+              <w:t>05</w:t>
+            </w:r>
+            <w:r>
+              <w:rPr>
+                <w:rFonts w:ascii="Aptos Narrow" w:hAnsi="Aptos Narrow"/>
+                <w:sz w:val="18"/>
+                <w:szCs w:val="20"/>
+              </w:rPr>
+              <w:t>_</w:t>
+            </w:r>
+            <w:r>
+              <w:rPr>
+                <w:rFonts w:ascii="Aptos Narrow" w:hAnsi="Aptos Narrow"/>
+                <w:sz w:val="18"/>
+                <w:szCs w:val="20"/>
+              </w:rPr>
+              <w:t>05_2347</w:t>
+            </w:r>
+          </w:p>
+        </w:tc>
+        <w:tc>
+          <w:tcPr>
+            <w:tcW w:w="938" w:type="dxa"/>
+          </w:tcPr>
+          <w:p>
+            <w:pPr>
+              <w:jc w:val="center"/>
+              <w:rPr>
+                <w:rFonts w:ascii="Aptos Narrow" w:hAnsi="Aptos Narrow"/>
+                <w:sz w:val="18"/>
+                <w:szCs w:val="20"/>
+              </w:rPr>
+            </w:pPr>
+            <w:r>
+              <w:rPr>
+                <w:rFonts w:ascii="Aptos Narrow" w:hAnsi="Aptos Narrow"/>
+                <w:sz w:val="18"/>
+                <w:szCs w:val="20"/>
+              </w:rPr>
+              <w:t>OK</w:t>
+            </w:r>
+          </w:p>
+        </w:tc>
+        <w:tc>
+          <w:tcPr>
+            <w:tcW w:w="1970" w:type="dxa"/>
+          </w:tcPr>
+          <w:p>
+            <w:pPr>
+              <w:jc w:val="center"/>
+              <w:rPr>
+                <w:rFonts w:ascii="Aptos Narrow" w:hAnsi="Aptos Narrow"/>
+                <w:sz w:val="18"/>
+                <w:szCs w:val="20"/>
+              </w:rPr>
+            </w:pPr>
+            <w:r>
+              <w:rPr>
+                <w:rFonts w:ascii="Aptos Narrow" w:hAnsi="Aptos Narrow"/>
+                <w:sz w:val="18"/>
+                <w:szCs w:val="20"/>
+              </w:rPr>
+              <w:t>2025_05_0</w:t>
+            </w:r>
+            <w:r>
+              <w:rPr>
+                <w:rFonts w:ascii="Aptos Narrow" w:hAnsi="Aptos Narrow"/>
+                <w:sz w:val="18"/>
+                <w:szCs w:val="20"/>
+              </w:rPr>
+              <w:t>5</w:t>
+            </w:r>
+            <w:r>
+              <w:rPr>
+                <w:rFonts w:ascii="Aptos Narrow" w:hAnsi="Aptos Narrow"/>
+                <w:sz w:val="18"/>
+                <w:szCs w:val="20"/>
+              </w:rPr>
+              <w:t>_2349.pdf</w:t>
+            </w:r>
+          </w:p>
+        </w:tc>
+        <w:tc>
+          <w:tcPr>
+            <w:tcW w:w="1342" w:type="dxa"/>
+          </w:tcPr>
+          <w:p>
+            <w:pPr>
+              <w:jc w:val="right"/>
+              <w:rPr>
+                <w:rFonts w:ascii="Aptos Narrow" w:hAnsi="Aptos Narrow"/>
+                <w:sz w:val="18"/>
+                <w:szCs w:val="20"/>
+              </w:rPr>
+            </w:pPr>
+            <w:r>
+              <w:rPr>
+                <w:rFonts w:ascii="Aptos Narrow" w:hAnsi="Aptos Narrow"/>
+                <w:sz w:val="18"/>
+                <w:szCs w:val="20"/>
+              </w:rPr>
+              <w:t>199 026,62 $</w:t>
+            </w:r>
+          </w:p>
+        </w:tc>
+        <w:tc>
+          <w:tcPr>
+            <w:tcW w:w="468" w:type="dxa"/>
+          </w:tcPr>
+          <w:p>
+            <w:pPr>
+              <w:jc w:val="center"/>
+              <w:rPr>
+                <w:rFonts w:ascii="Aptos Narrow" w:hAnsi="Aptos Narrow"/>
+                <w:sz w:val="18"/>
+                <w:szCs w:val="20"/>
+              </w:rPr>
+            </w:pPr>
+            <w:r>
+              <w:rPr>
+                <w:rFonts w:ascii="Aptos Narrow" w:hAnsi="Aptos Narrow"/>
+                <w:b/>
+                <w:bCs/>
+                <w:color w:val="FF0000"/>
+                <w:sz w:val="22"/>
+                <w:szCs w:val="24"/>
+              </w:rPr>
+              <w:sym w:font="Wingdings 2" w:char="F050"/>
+            </w:r>
+          </w:p>
+        </w:tc>
+        <w:tc>
+          <w:tcPr>
+            <w:tcW w:w="468" w:type="dxa"/>
+          </w:tcPr>
+          <w:p>
+            <w:pPr>
+              <w:jc w:val="center"/>
+              <w:rPr>
+                <w:rFonts w:ascii="Aptos Narrow" w:hAnsi="Aptos Narrow"/>
+                <w:sz w:val="18"/>
+                <w:szCs w:val="20"/>
+              </w:rPr>
+            </w:pPr>
+            <w:r>
+              <w:rPr>
+                <w:rFonts w:ascii="Aptos Narrow" w:hAnsi="Aptos Narrow"/>
+                <w:b/>
+                <w:bCs/>
+                <w:color w:val="FF0000"/>
+                <w:sz w:val="22"/>
+                <w:szCs w:val="24"/>
+              </w:rPr>
+              <w:sym w:font="Wingdings 2" w:char="F050"/>
+            </w:r>
+          </w:p>
+        </w:tc>
+        <w:tc>
+          <w:tcPr>
+            <w:tcW w:w="468" w:type="dxa"/>
+          </w:tcPr>
+          <w:p>
+            <w:pPr>
+              <w:jc w:val="center"/>
+              <w:rPr>
+                <w:rFonts w:ascii="Aptos Narrow" w:hAnsi="Aptos Narrow"/>
+                <w:sz w:val="18"/>
+                <w:szCs w:val="20"/>
+              </w:rPr>
+            </w:pPr>
+            <w:r>
+              <w:rPr>
+                <w:rFonts w:ascii="Aptos Narrow" w:hAnsi="Aptos Narrow"/>
+                <w:b/>
+                <w:bCs/>
+                <w:color w:val="FF0000"/>
+                <w:sz w:val="22"/>
+                <w:szCs w:val="24"/>
+              </w:rPr>
+              <w:sym w:font="Wingdings 2" w:char="F050"/>
+            </w:r>
+          </w:p>
+        </w:tc>
+        <w:tc>
+          <w:tcPr>
+            <w:tcW w:w="1233" w:type="dxa"/>
+          </w:tcPr>
+          <w:p>
+            <w:pPr>
+              <w:jc w:val="right"/>
+              <w:rPr>
+                <w:rFonts w:ascii="Aptos Narrow" w:hAnsi="Aptos Narrow"/>
+                <w:sz w:val="18"/>
+                <w:szCs w:val="20"/>
+              </w:rPr>
+            </w:pPr>
+            <w:r>
+              <w:rPr>
+                <w:rFonts w:ascii="Aptos Narrow" w:hAnsi="Aptos Narrow"/>
+                <w:sz w:val="18"/>
+                <w:szCs w:val="20"/>
+              </w:rPr>
+              <w:t xml:space="preserve">1 241,35 </w:t>
+            </w:r>
+            <w:proofErr w:type="spellStart"/>
+            <w:r>
+              <w:rPr>
+                <w:rFonts w:ascii="Aptos Narrow" w:hAnsi="Aptos Narrow"/>
+                <w:sz w:val="18"/>
+                <w:szCs w:val="20"/>
+              </w:rPr>
+              <w:t>hres</w:t>
+            </w:r>
+            <w:proofErr w:type="spellEnd"/>
+          </w:p>
+        </w:tc>
+        <w:tc>
+          <w:tcPr>
+            <w:tcW w:w="468" w:type="dxa"/>
+          </w:tcPr>
+          <w:p>
+            <w:pPr>
+              <w:jc w:val="center"/>
+              <w:rPr>
+                <w:rFonts w:ascii="Aptos Narrow" w:hAnsi="Aptos Narrow"/>
+                <w:sz w:val="18"/>
+                <w:szCs w:val="20"/>
+              </w:rPr>
+            </w:pPr>
+            <w:r>
+              <w:rPr>
+                <w:rFonts w:ascii="Aptos Narrow" w:hAnsi="Aptos Narrow"/>
+                <w:b/>
+                <w:bCs/>
+                <w:color w:val="FF0000"/>
+                <w:sz w:val="22"/>
+                <w:szCs w:val="24"/>
+              </w:rPr>
+              <w:sym w:font="Wingdings 2" w:char="F050"/>
+            </w:r>
+          </w:p>
+        </w:tc>
+        <w:tc>
+          <w:tcPr>
+            <w:tcW w:w="468" w:type="dxa"/>
+          </w:tcPr>
+          <w:p>
+            <w:pPr>
+              <w:jc w:val="center"/>
+              <w:rPr>
+                <w:rFonts w:ascii="Aptos Narrow" w:hAnsi="Aptos Narrow"/>
+                <w:sz w:val="18"/>
+                <w:szCs w:val="20"/>
+              </w:rPr>
+            </w:pPr>
+            <w:r>
+              <w:rPr>
+                <w:rFonts w:ascii="Aptos Narrow" w:hAnsi="Aptos Narrow"/>
+                <w:b/>
+                <w:bCs/>
+                <w:color w:val="FF0000"/>
+                <w:sz w:val="22"/>
+                <w:szCs w:val="24"/>
+              </w:rPr>
+              <w:sym w:font="Wingdings 2" w:char="F050"/>
+            </w:r>
+          </w:p>
+        </w:tc>
+        <w:tc>
+          <w:tcPr>
+            <w:tcW w:w="468" w:type="dxa"/>
+          </w:tcPr>
+          <w:p>
+            <w:pPr>
+              <w:jc w:val="center"/>
+              <w:rPr>
+                <w:rFonts w:ascii="Aptos Narrow" w:hAnsi="Aptos Narrow"/>
+                <w:sz w:val="18"/>
+                <w:szCs w:val="20"/>
+              </w:rPr>
+            </w:pPr>
+            <w:r>
+              <w:rPr>
+                <w:rFonts w:ascii="Aptos Narrow" w:hAnsi="Aptos Narrow"/>
+                <w:b/>
+                <w:bCs/>
+                <w:color w:val="FF0000"/>
+                <w:sz w:val="22"/>
+                <w:szCs w:val="24"/>
+              </w:rPr>
+              <w:sym w:font="Wingdings 2" w:char="F050"/>
+            </w:r>
+          </w:p>
+        </w:tc>
+        <w:tc>
+          <w:tcPr>
+            <w:tcW w:w="757" w:type="dxa"/>
+          </w:tcPr>
+          <w:p>
+            <w:pPr>
+              <w:jc w:val="center"/>
+              <w:rPr>
+                <w:rFonts w:ascii="Aptos Narrow" w:hAnsi="Aptos Narrow"/>
+                <w:sz w:val="18"/>
+                <w:szCs w:val="20"/>
+              </w:rPr>
+            </w:pPr>
+            <w:r>
+              <w:rPr>
+                <w:rFonts w:ascii="Aptos Narrow" w:hAnsi="Aptos Narrow"/>
+                <w:sz w:val="18"/>
+                <w:szCs w:val="20"/>
+              </w:rPr>
+              <w:t>6450</w:t>
+            </w:r>
+          </w:p>
+        </w:tc>
+        <w:tc>
+          <w:tcPr>
+            <w:tcW w:w="465" w:type="dxa"/>
+          </w:tcPr>
+          <w:p>
+            <w:pPr>
+              <w:jc w:val="center"/>
+              <w:rPr>
+                <w:rFonts w:ascii="Aptos Narrow" w:hAnsi="Aptos Narrow"/>
+                <w:sz w:val="18"/>
+                <w:szCs w:val="20"/>
+              </w:rPr>
+            </w:pPr>
+            <w:r>
+              <w:rPr>
+                <w:rFonts w:ascii="Aptos Narrow" w:hAnsi="Aptos Narrow"/>
+                <w:b/>
+                <w:bCs/>
+                <w:color w:val="FF0000"/>
+                <w:sz w:val="22"/>
+                <w:szCs w:val="24"/>
+              </w:rPr>
+              <w:sym w:font="Wingdings 2" w:char="F050"/>
+            </w:r>
+          </w:p>
+        </w:tc>
+      </w:tr>
+      <w:tr>
+        <w:tc>
+          <w:tcPr>
+            <w:tcW w:w="1715" w:type="dxa"/>
+          </w:tcPr>
+          <w:p>
+            <w:pPr>
+              <w:rPr>
+                <w:rFonts w:ascii="Aptos Narrow" w:hAnsi="Aptos Narrow"/>
+                <w:sz w:val="18"/>
+                <w:szCs w:val="20"/>
+              </w:rPr>
+            </w:pPr>
+            <w:r>
+              <w:rPr>
+                <w:rFonts w:ascii="Aptos Narrow" w:hAnsi="Aptos Narrow"/>
+                <w:sz w:val="18"/>
+                <w:szCs w:val="20"/>
+              </w:rPr>
+              <w:t>202</w:t>
+            </w:r>
+            <w:r>
+              <w:rPr>
+                <w:rFonts w:ascii="Aptos Narrow" w:hAnsi="Aptos Narrow"/>
+                <w:sz w:val="18"/>
+                <w:szCs w:val="20"/>
+              </w:rPr>
+              <w:t>5</w:t>
+            </w:r>
+            <w:r>
+              <w:rPr>
+                <w:rFonts w:ascii="Aptos Narrow" w:hAnsi="Aptos Narrow"/>
+                <w:sz w:val="18"/>
+                <w:szCs w:val="20"/>
+              </w:rPr>
+              <w:t>_</w:t>
+            </w:r>
+            <w:r>
+              <w:rPr>
+                <w:rFonts w:ascii="Aptos Narrow" w:hAnsi="Aptos Narrow"/>
+                <w:sz w:val="18"/>
+                <w:szCs w:val="20"/>
+              </w:rPr>
               <w:t>0</w:t>
             </w:r>
             <w:r>
@@ -27314,6 +27685,84 @@
                 <w:sz w:val="18"/>
                 <w:szCs w:val="20"/>
               </w:rPr>
+              <w:t>6</w:t>
+            </w:r>
+            <w:r>
+              <w:rPr>
+                <w:rFonts w:ascii="Aptos Narrow" w:hAnsi="Aptos Narrow"/>
+                <w:sz w:val="18"/>
+                <w:szCs w:val="20"/>
+              </w:rPr>
+              <w:t>_</w:t>
+            </w:r>
+            <w:r>
+              <w:rPr>
+                <w:rFonts w:ascii="Aptos Narrow" w:hAnsi="Aptos Narrow"/>
+                <w:sz w:val="18"/>
+                <w:szCs w:val="20"/>
+              </w:rPr>
+              <w:t>2</w:t>
+            </w:r>
+            <w:r>
+              <w:rPr>
+                <w:rFonts w:ascii="Aptos Narrow" w:hAnsi="Aptos Narrow"/>
+                <w:sz w:val="18"/>
+                <w:szCs w:val="20"/>
+              </w:rPr>
+              <w:t>251</w:t>
+            </w:r>
+          </w:p>
+        </w:tc>
+        <w:tc>
+          <w:tcPr>
+            <w:tcW w:w="938" w:type="dxa"/>
+          </w:tcPr>
+          <w:p>
+            <w:pPr>
+              <w:jc w:val="center"/>
+              <w:rPr>
+                <w:rFonts w:ascii="Aptos Narrow" w:hAnsi="Aptos Narrow"/>
+                <w:sz w:val="18"/>
+                <w:szCs w:val="20"/>
+              </w:rPr>
+            </w:pPr>
+            <w:r>
+              <w:rPr>
+                <w:rFonts w:ascii="Aptos Narrow" w:hAnsi="Aptos Narrow"/>
+                <w:sz w:val="18"/>
+                <w:szCs w:val="20"/>
+              </w:rPr>
+              <w:t>OK</w:t>
+            </w:r>
+          </w:p>
+        </w:tc>
+        <w:tc>
+          <w:tcPr>
+            <w:tcW w:w="1970" w:type="dxa"/>
+          </w:tcPr>
+          <w:p>
+            <w:pPr>
+              <w:jc w:val="center"/>
+              <w:rPr>
+                <w:rFonts w:ascii="Aptos Narrow" w:hAnsi="Aptos Narrow"/>
+                <w:sz w:val="18"/>
+                <w:szCs w:val="20"/>
+              </w:rPr>
+            </w:pPr>
+            <w:r>
+              <w:rPr>
+                <w:rFonts w:ascii="Aptos Narrow" w:hAnsi="Aptos Narrow"/>
+                <w:sz w:val="18"/>
+                <w:szCs w:val="20"/>
+              </w:rPr>
+              <w:t>2025_0</w:t>
+            </w:r>
+            <w:r>
+              <w:rPr>
+                <w:rFonts w:ascii="Aptos Narrow" w:hAnsi="Aptos Narrow"/>
+                <w:sz w:val="18"/>
+                <w:szCs w:val="20"/>
+              </w:rPr>
               <w:t>5</w:t>
             </w:r>
             <w:r>
@@ -27322,6 +27771,22 @@
                 <w:sz w:val="18"/>
                 <w:szCs w:val="20"/>
               </w:rPr>
+              <w:t>_0</w:t>
+            </w:r>
+            <w:r>
+              <w:rPr>
+                <w:rFonts w:ascii="Aptos Narrow" w:hAnsi="Aptos Narrow"/>
+                <w:sz w:val="18"/>
+                <w:szCs w:val="20"/>
+              </w:rPr>
+              <w:t>6</w:t>
+            </w:r>
+            <w:r>
+              <w:rPr>
+                <w:rFonts w:ascii="Aptos Narrow" w:hAnsi="Aptos Narrow"/>
+                <w:sz w:val="18"/>
+                <w:szCs w:val="20"/>
+              </w:rPr>
               <w:t>_</w:t>
             </w:r>
             <w:r>
@@ -27338,93 +27803,7 @@
                 <w:sz w:val="18"/>
                 <w:szCs w:val="20"/>
               </w:rPr>
-              <w:t>347</w:t>
-            </w:r>
-          </w:p>
-        </w:tc>
-        <w:tc>
-          <w:tcPr>
-            <w:tcW w:w="938" w:type="dxa"/>
-          </w:tcPr>
-          <w:p>
-            <w:pPr>
-              <w:jc w:val="center"/>
-              <w:rPr>
-                <w:rFonts w:ascii="Aptos Narrow" w:hAnsi="Aptos Narrow"/>
-                <w:sz w:val="18"/>
-                <w:szCs w:val="20"/>
-              </w:rPr>
-            </w:pPr>
-            <w:r>
-              <w:rPr>
-                <w:rFonts w:ascii="Aptos Narrow" w:hAnsi="Aptos Narrow"/>
-                <w:sz w:val="18"/>
-                <w:szCs w:val="20"/>
-              </w:rPr>
-              <w:t>OK</w:t>
-            </w:r>
-          </w:p>
-        </w:tc>
-        <w:tc>
-          <w:tcPr>
-            <w:tcW w:w="1970" w:type="dxa"/>
-          </w:tcPr>
-          <w:p>
-            <w:pPr>
-              <w:jc w:val="center"/>
-              <w:rPr>
-                <w:rFonts w:ascii="Aptos Narrow" w:hAnsi="Aptos Narrow"/>
-                <w:sz w:val="18"/>
-                <w:szCs w:val="20"/>
-              </w:rPr>
-            </w:pPr>
-            <w:r>
-              <w:rPr>
-                <w:rFonts w:ascii="Aptos Narrow" w:hAnsi="Aptos Narrow"/>
-                <w:sz w:val="18"/>
-                <w:szCs w:val="20"/>
-              </w:rPr>
-              <w:t>2025_0</w:t>
-            </w:r>
-            <w:r>
-              <w:rPr>
-                <w:rFonts w:ascii="Aptos Narrow" w:hAnsi="Aptos Narrow"/>
-                <w:sz w:val="18"/>
-                <w:szCs w:val="20"/>
-              </w:rPr>
-              <w:t>5</w:t>
-            </w:r>
-            <w:r>
-              <w:rPr>
-                <w:rFonts w:ascii="Aptos Narrow" w:hAnsi="Aptos Narrow"/>
-                <w:sz w:val="18"/>
-                <w:szCs w:val="20"/>
-              </w:rPr>
-              <w:t>_0</w:t>
-            </w:r>
-            <w:r>
-              <w:rPr>
-                <w:rFonts w:ascii="Aptos Narrow" w:hAnsi="Aptos Narrow"/>
-                <w:sz w:val="18"/>
-                <w:szCs w:val="20"/>
-              </w:rPr>
-              <w:t>2</w:t>
-            </w:r>
-            <w:r>
-              <w:rPr>
-                <w:rFonts w:ascii="Aptos Narrow" w:hAnsi="Aptos Narrow"/>
-                <w:sz w:val="18"/>
-                <w:szCs w:val="20"/>
-              </w:rPr>
-              <w:t>_</w:t>
-            </w:r>
-            <w:r>
-              <w:rPr>
-                <w:rFonts w:ascii="Aptos Narrow" w:hAnsi="Aptos Narrow"/>
-                <w:sz w:val="18"/>
-                <w:szCs w:val="20"/>
-              </w:rPr>
-              <w:t>2349</w:t>
+              <w:t>256</w:t>
             </w:r>
             <w:r>
               <w:rPr>
@@ -27455,7 +27834,7 @@
                 <w:sz w:val="18"/>
                 <w:szCs w:val="20"/>
               </w:rPr>
-              <w:t>199 026,62 $</w:t>
+              <w:t>198 739,18 $</w:t>
             </w:r>
           </w:p>
         </w:tc>
@@ -27556,14 +27935,6 @@
                 <w:sz w:val="18"/>
                 <w:szCs w:val="20"/>
               </w:rPr>
-              <w:t>1 24</w:t>
-            </w:r>
-            <w:r>
-              <w:rPr>
-                <w:rFonts w:ascii="Aptos Narrow" w:hAnsi="Aptos Narrow"/>
-                <w:sz w:val="18"/>
-                <w:szCs w:val="20"/>
-              </w:rPr>
               <w:t>1</w:t>
             </w:r>
             <w:r>
@@ -27572,15 +27943,7 @@
                 <w:sz w:val="18"/>
                 <w:szCs w:val="20"/>
               </w:rPr>
-              <w:t>,</w:t>
-            </w:r>
-            <w:r>
-              <w:rPr>
-                <w:rFonts w:ascii="Aptos Narrow" w:hAnsi="Aptos Narrow"/>
-                <w:sz w:val="18"/>
-                <w:szCs w:val="20"/>
-              </w:rPr>
-              <w:t>35</w:t>
+              <w:t> 268,10</w:t>
             </w:r>
             <w:r>
               <w:rPr>
@@ -27699,7 +28062,7 @@
                 <w:sz w:val="18"/>
                 <w:szCs w:val="20"/>
               </w:rPr>
-              <w:t>6450</w:t>
+              <w:t>6481</w:t>
             </w:r>
           </w:p>
         </w:tc>

</xml_diff>

<commit_message>
2025-05-09 @ 22:55 - v6.C.6.xlsb
</commit_message>
<xml_diff>
--- a/Vérification Quotidienne.docx
+++ b/Vérification Quotidienne.docx
@@ -27328,23 +27328,7 @@
                 <w:sz w:val="18"/>
                 <w:szCs w:val="20"/>
               </w:rPr>
-              <w:t>2025_05_0</w:t>
-            </w:r>
-            <w:r>
-              <w:rPr>
-                <w:rFonts w:ascii="Aptos Narrow" w:hAnsi="Aptos Narrow"/>
-                <w:sz w:val="18"/>
-                <w:szCs w:val="20"/>
-              </w:rPr>
-              <w:t>5</w:t>
-            </w:r>
-            <w:r>
-              <w:rPr>
-                <w:rFonts w:ascii="Aptos Narrow" w:hAnsi="Aptos Narrow"/>
-                <w:sz w:val="18"/>
-                <w:szCs w:val="20"/>
-              </w:rPr>
-              <w:t>_2349.pdf</w:t>
+              <w:t>2025_05_05_2349.pdf</w:t>
             </w:r>
           </w:p>
         </w:tc>
@@ -27653,6 +27637,377 @@
                 <w:sz w:val="18"/>
                 <w:szCs w:val="20"/>
               </w:rPr>
+              <w:t>05</w:t>
+            </w:r>
+            <w:r>
+              <w:rPr>
+                <w:rFonts w:ascii="Aptos Narrow" w:hAnsi="Aptos Narrow"/>
+                <w:sz w:val="18"/>
+                <w:szCs w:val="20"/>
+              </w:rPr>
+              <w:t>_</w:t>
+            </w:r>
+            <w:r>
+              <w:rPr>
+                <w:rFonts w:ascii="Aptos Narrow" w:hAnsi="Aptos Narrow"/>
+                <w:sz w:val="18"/>
+                <w:szCs w:val="20"/>
+              </w:rPr>
+              <w:t>06_2251</w:t>
+            </w:r>
+          </w:p>
+        </w:tc>
+        <w:tc>
+          <w:tcPr>
+            <w:tcW w:w="938" w:type="dxa"/>
+          </w:tcPr>
+          <w:p>
+            <w:pPr>
+              <w:jc w:val="center"/>
+              <w:rPr>
+                <w:rFonts w:ascii="Aptos Narrow" w:hAnsi="Aptos Narrow"/>
+                <w:sz w:val="18"/>
+                <w:szCs w:val="20"/>
+              </w:rPr>
+            </w:pPr>
+            <w:r>
+              <w:rPr>
+                <w:rFonts w:ascii="Aptos Narrow" w:hAnsi="Aptos Narrow"/>
+                <w:sz w:val="18"/>
+                <w:szCs w:val="20"/>
+              </w:rPr>
+              <w:t>OK</w:t>
+            </w:r>
+          </w:p>
+        </w:tc>
+        <w:tc>
+          <w:tcPr>
+            <w:tcW w:w="1970" w:type="dxa"/>
+          </w:tcPr>
+          <w:p>
+            <w:pPr>
+              <w:jc w:val="center"/>
+              <w:rPr>
+                <w:rFonts w:ascii="Aptos Narrow" w:hAnsi="Aptos Narrow"/>
+                <w:sz w:val="18"/>
+                <w:szCs w:val="20"/>
+              </w:rPr>
+            </w:pPr>
+            <w:r>
+              <w:rPr>
+                <w:rFonts w:ascii="Aptos Narrow" w:hAnsi="Aptos Narrow"/>
+                <w:sz w:val="18"/>
+                <w:szCs w:val="20"/>
+              </w:rPr>
+              <w:t>2025_05_06_2256.pdf</w:t>
+            </w:r>
+          </w:p>
+        </w:tc>
+        <w:tc>
+          <w:tcPr>
+            <w:tcW w:w="1342" w:type="dxa"/>
+          </w:tcPr>
+          <w:p>
+            <w:pPr>
+              <w:jc w:val="right"/>
+              <w:rPr>
+                <w:rFonts w:ascii="Aptos Narrow" w:hAnsi="Aptos Narrow"/>
+                <w:sz w:val="18"/>
+                <w:szCs w:val="20"/>
+              </w:rPr>
+            </w:pPr>
+            <w:r>
+              <w:rPr>
+                <w:rFonts w:ascii="Aptos Narrow" w:hAnsi="Aptos Narrow"/>
+                <w:sz w:val="18"/>
+                <w:szCs w:val="20"/>
+              </w:rPr>
+              <w:t>198 739,18 $</w:t>
+            </w:r>
+          </w:p>
+        </w:tc>
+        <w:tc>
+          <w:tcPr>
+            <w:tcW w:w="468" w:type="dxa"/>
+          </w:tcPr>
+          <w:p>
+            <w:pPr>
+              <w:jc w:val="center"/>
+              <w:rPr>
+                <w:rFonts w:ascii="Aptos Narrow" w:hAnsi="Aptos Narrow"/>
+                <w:sz w:val="18"/>
+                <w:szCs w:val="20"/>
+              </w:rPr>
+            </w:pPr>
+            <w:r>
+              <w:rPr>
+                <w:rFonts w:ascii="Aptos Narrow" w:hAnsi="Aptos Narrow"/>
+                <w:b/>
+                <w:bCs/>
+                <w:color w:val="FF0000"/>
+                <w:sz w:val="22"/>
+                <w:szCs w:val="24"/>
+              </w:rPr>
+              <w:sym w:font="Wingdings 2" w:char="F050"/>
+            </w:r>
+          </w:p>
+        </w:tc>
+        <w:tc>
+          <w:tcPr>
+            <w:tcW w:w="468" w:type="dxa"/>
+          </w:tcPr>
+          <w:p>
+            <w:pPr>
+              <w:jc w:val="center"/>
+              <w:rPr>
+                <w:rFonts w:ascii="Aptos Narrow" w:hAnsi="Aptos Narrow"/>
+                <w:sz w:val="18"/>
+                <w:szCs w:val="20"/>
+              </w:rPr>
+            </w:pPr>
+            <w:r>
+              <w:rPr>
+                <w:rFonts w:ascii="Aptos Narrow" w:hAnsi="Aptos Narrow"/>
+                <w:b/>
+                <w:bCs/>
+                <w:color w:val="FF0000"/>
+                <w:sz w:val="22"/>
+                <w:szCs w:val="24"/>
+              </w:rPr>
+              <w:sym w:font="Wingdings 2" w:char="F050"/>
+            </w:r>
+          </w:p>
+        </w:tc>
+        <w:tc>
+          <w:tcPr>
+            <w:tcW w:w="468" w:type="dxa"/>
+          </w:tcPr>
+          <w:p>
+            <w:pPr>
+              <w:jc w:val="center"/>
+              <w:rPr>
+                <w:rFonts w:ascii="Aptos Narrow" w:hAnsi="Aptos Narrow"/>
+                <w:sz w:val="18"/>
+                <w:szCs w:val="20"/>
+              </w:rPr>
+            </w:pPr>
+            <w:r>
+              <w:rPr>
+                <w:rFonts w:ascii="Aptos Narrow" w:hAnsi="Aptos Narrow"/>
+                <w:b/>
+                <w:bCs/>
+                <w:color w:val="FF0000"/>
+                <w:sz w:val="22"/>
+                <w:szCs w:val="24"/>
+              </w:rPr>
+              <w:sym w:font="Wingdings 2" w:char="F050"/>
+            </w:r>
+          </w:p>
+        </w:tc>
+        <w:tc>
+          <w:tcPr>
+            <w:tcW w:w="1233" w:type="dxa"/>
+          </w:tcPr>
+          <w:p>
+            <w:pPr>
+              <w:jc w:val="right"/>
+              <w:rPr>
+                <w:rFonts w:ascii="Aptos Narrow" w:hAnsi="Aptos Narrow"/>
+                <w:sz w:val="18"/>
+                <w:szCs w:val="20"/>
+              </w:rPr>
+            </w:pPr>
+            <w:r>
+              <w:rPr>
+                <w:rFonts w:ascii="Aptos Narrow" w:hAnsi="Aptos Narrow"/>
+                <w:sz w:val="18"/>
+                <w:szCs w:val="20"/>
+              </w:rPr>
+              <w:t xml:space="preserve">1 268,10 </w:t>
+            </w:r>
+            <w:proofErr w:type="spellStart"/>
+            <w:r>
+              <w:rPr>
+                <w:rFonts w:ascii="Aptos Narrow" w:hAnsi="Aptos Narrow"/>
+                <w:sz w:val="18"/>
+                <w:szCs w:val="20"/>
+              </w:rPr>
+              <w:t>hres</w:t>
+            </w:r>
+            <w:proofErr w:type="spellEnd"/>
+          </w:p>
+        </w:tc>
+        <w:tc>
+          <w:tcPr>
+            <w:tcW w:w="468" w:type="dxa"/>
+          </w:tcPr>
+          <w:p>
+            <w:pPr>
+              <w:jc w:val="center"/>
+              <w:rPr>
+                <w:rFonts w:ascii="Aptos Narrow" w:hAnsi="Aptos Narrow"/>
+                <w:sz w:val="18"/>
+                <w:szCs w:val="20"/>
+              </w:rPr>
+            </w:pPr>
+            <w:r>
+              <w:rPr>
+                <w:rFonts w:ascii="Aptos Narrow" w:hAnsi="Aptos Narrow"/>
+                <w:b/>
+                <w:bCs/>
+                <w:color w:val="FF0000"/>
+                <w:sz w:val="22"/>
+                <w:szCs w:val="24"/>
+              </w:rPr>
+              <w:sym w:font="Wingdings 2" w:char="F050"/>
+            </w:r>
+          </w:p>
+        </w:tc>
+        <w:tc>
+          <w:tcPr>
+            <w:tcW w:w="468" w:type="dxa"/>
+          </w:tcPr>
+          <w:p>
+            <w:pPr>
+              <w:jc w:val="center"/>
+              <w:rPr>
+                <w:rFonts w:ascii="Aptos Narrow" w:hAnsi="Aptos Narrow"/>
+                <w:sz w:val="18"/>
+                <w:szCs w:val="20"/>
+              </w:rPr>
+            </w:pPr>
+            <w:r>
+              <w:rPr>
+                <w:rFonts w:ascii="Aptos Narrow" w:hAnsi="Aptos Narrow"/>
+                <w:b/>
+                <w:bCs/>
+                <w:color w:val="FF0000"/>
+                <w:sz w:val="22"/>
+                <w:szCs w:val="24"/>
+              </w:rPr>
+              <w:sym w:font="Wingdings 2" w:char="F050"/>
+            </w:r>
+          </w:p>
+        </w:tc>
+        <w:tc>
+          <w:tcPr>
+            <w:tcW w:w="468" w:type="dxa"/>
+          </w:tcPr>
+          <w:p>
+            <w:pPr>
+              <w:jc w:val="center"/>
+              <w:rPr>
+                <w:rFonts w:ascii="Aptos Narrow" w:hAnsi="Aptos Narrow"/>
+                <w:sz w:val="18"/>
+                <w:szCs w:val="20"/>
+              </w:rPr>
+            </w:pPr>
+            <w:r>
+              <w:rPr>
+                <w:rFonts w:ascii="Aptos Narrow" w:hAnsi="Aptos Narrow"/>
+                <w:b/>
+                <w:bCs/>
+                <w:color w:val="FF0000"/>
+                <w:sz w:val="22"/>
+                <w:szCs w:val="24"/>
+              </w:rPr>
+              <w:sym w:font="Wingdings 2" w:char="F050"/>
+            </w:r>
+          </w:p>
+        </w:tc>
+        <w:tc>
+          <w:tcPr>
+            <w:tcW w:w="757" w:type="dxa"/>
+          </w:tcPr>
+          <w:p>
+            <w:pPr>
+              <w:jc w:val="center"/>
+              <w:rPr>
+                <w:rFonts w:ascii="Aptos Narrow" w:hAnsi="Aptos Narrow"/>
+                <w:sz w:val="18"/>
+                <w:szCs w:val="20"/>
+              </w:rPr>
+            </w:pPr>
+            <w:r>
+              <w:rPr>
+                <w:rFonts w:ascii="Aptos Narrow" w:hAnsi="Aptos Narrow"/>
+                <w:sz w:val="18"/>
+                <w:szCs w:val="20"/>
+              </w:rPr>
+              <w:t>6481</w:t>
+            </w:r>
+          </w:p>
+        </w:tc>
+        <w:tc>
+          <w:tcPr>
+            <w:tcW w:w="465" w:type="dxa"/>
+          </w:tcPr>
+          <w:p>
+            <w:pPr>
+              <w:jc w:val="center"/>
+              <w:rPr>
+                <w:rFonts w:ascii="Aptos Narrow" w:hAnsi="Aptos Narrow"/>
+                <w:sz w:val="18"/>
+                <w:szCs w:val="20"/>
+              </w:rPr>
+            </w:pPr>
+            <w:r>
+              <w:rPr>
+                <w:rFonts w:ascii="Aptos Narrow" w:hAnsi="Aptos Narrow"/>
+                <w:b/>
+                <w:bCs/>
+                <w:color w:val="FF0000"/>
+                <w:sz w:val="22"/>
+                <w:szCs w:val="24"/>
+              </w:rPr>
+              <w:sym w:font="Wingdings 2" w:char="F050"/>
+            </w:r>
+          </w:p>
+        </w:tc>
+      </w:tr>
+      <w:tr>
+        <w:tc>
+          <w:tcPr>
+            <w:tcW w:w="1715" w:type="dxa"/>
+          </w:tcPr>
+          <w:p>
+            <w:pPr>
+              <w:rPr>
+                <w:rFonts w:ascii="Aptos Narrow" w:hAnsi="Aptos Narrow"/>
+                <w:sz w:val="18"/>
+                <w:szCs w:val="20"/>
+              </w:rPr>
+            </w:pPr>
+            <w:r>
+              <w:rPr>
+                <w:rFonts w:ascii="Aptos Narrow" w:hAnsi="Aptos Narrow"/>
+                <w:sz w:val="18"/>
+                <w:szCs w:val="20"/>
+              </w:rPr>
+              <w:t>202</w:t>
+            </w:r>
+            <w:r>
+              <w:rPr>
+                <w:rFonts w:ascii="Aptos Narrow" w:hAnsi="Aptos Narrow"/>
+                <w:sz w:val="18"/>
+                <w:szCs w:val="20"/>
+              </w:rPr>
+              <w:t>5</w:t>
+            </w:r>
+            <w:r>
+              <w:rPr>
+                <w:rFonts w:ascii="Aptos Narrow" w:hAnsi="Aptos Narrow"/>
+                <w:sz w:val="18"/>
+                <w:szCs w:val="20"/>
+              </w:rPr>
+              <w:t>_</w:t>
+            </w:r>
+            <w:r>
+              <w:rPr>
+                <w:rFonts w:ascii="Aptos Narrow" w:hAnsi="Aptos Narrow"/>
+                <w:sz w:val="18"/>
+                <w:szCs w:val="20"/>
+              </w:rPr>
               <w:t>0</w:t>
             </w:r>
             <w:r>
@@ -27685,7 +28040,7 @@
                 <w:sz w:val="18"/>
                 <w:szCs w:val="20"/>
               </w:rPr>
-              <w:t>6</w:t>
+              <w:t>9</w:t>
             </w:r>
             <w:r>
               <w:rPr>
@@ -27709,7 +28064,15 @@
                 <w:sz w:val="18"/>
                 <w:szCs w:val="20"/>
               </w:rPr>
-              <w:t>251</w:t>
+              <w:t>2</w:t>
+            </w:r>
+            <w:r>
+              <w:rPr>
+                <w:rFonts w:ascii="Aptos Narrow" w:hAnsi="Aptos Narrow"/>
+                <w:sz w:val="18"/>
+                <w:szCs w:val="20"/>
+              </w:rPr>
+              <w:t>15</w:t>
             </w:r>
           </w:p>
         </w:tc>
@@ -27779,31 +28142,23 @@
                 <w:sz w:val="18"/>
                 <w:szCs w:val="20"/>
               </w:rPr>
-              <w:t>6</w:t>
-            </w:r>
-            <w:r>
-              <w:rPr>
-                <w:rFonts w:ascii="Aptos Narrow" w:hAnsi="Aptos Narrow"/>
-                <w:sz w:val="18"/>
-                <w:szCs w:val="20"/>
-              </w:rPr>
-              <w:t>_</w:t>
-            </w:r>
-            <w:r>
-              <w:rPr>
-                <w:rFonts w:ascii="Aptos Narrow" w:hAnsi="Aptos Narrow"/>
-                <w:sz w:val="18"/>
-                <w:szCs w:val="20"/>
-              </w:rPr>
-              <w:t>2</w:t>
-            </w:r>
-            <w:r>
-              <w:rPr>
-                <w:rFonts w:ascii="Aptos Narrow" w:hAnsi="Aptos Narrow"/>
-                <w:sz w:val="18"/>
-                <w:szCs w:val="20"/>
-              </w:rPr>
-              <w:t>256</w:t>
+              <w:t>9</w:t>
+            </w:r>
+            <w:r>
+              <w:rPr>
+                <w:rFonts w:ascii="Aptos Narrow" w:hAnsi="Aptos Narrow"/>
+                <w:sz w:val="18"/>
+                <w:szCs w:val="20"/>
+              </w:rPr>
+              <w:t>_</w:t>
+            </w:r>
+            <w:r>
+              <w:rPr>
+                <w:rFonts w:ascii="Aptos Narrow" w:hAnsi="Aptos Narrow"/>
+                <w:sz w:val="18"/>
+                <w:szCs w:val="20"/>
+              </w:rPr>
+              <w:t>2218</w:t>
             </w:r>
             <w:r>
               <w:rPr>
@@ -27834,7 +28189,7 @@
                 <w:sz w:val="18"/>
                 <w:szCs w:val="20"/>
               </w:rPr>
-              <w:t>198 739,18 $</w:t>
+              <w:t>164 026,78 $</w:t>
             </w:r>
           </w:p>
         </w:tc>
@@ -27935,23 +28290,7 @@
                 <w:sz w:val="18"/>
                 <w:szCs w:val="20"/>
               </w:rPr>
-              <w:t>1</w:t>
-            </w:r>
-            <w:r>
-              <w:rPr>
-                <w:rFonts w:ascii="Aptos Narrow" w:hAnsi="Aptos Narrow"/>
-                <w:sz w:val="18"/>
-                <w:szCs w:val="20"/>
-              </w:rPr>
-              <w:t> 268,10</w:t>
-            </w:r>
-            <w:r>
-              <w:rPr>
-                <w:rFonts w:ascii="Aptos Narrow" w:hAnsi="Aptos Narrow"/>
-                <w:sz w:val="18"/>
-                <w:szCs w:val="20"/>
-              </w:rPr>
-              <w:t xml:space="preserve"> </w:t>
+              <w:t xml:space="preserve">1 320,85 </w:t>
             </w:r>
             <w:proofErr w:type="spellStart"/>
             <w:r>
@@ -28062,7 +28401,7 @@
                 <w:sz w:val="18"/>
                 <w:szCs w:val="20"/>
               </w:rPr>
-              <w:t>6481</w:t>
+              <w:t>6553</w:t>
             </w:r>
           </w:p>
         </w:tc>

</xml_diff>

<commit_message>
2025-09-26 @ 10:46 - v6.C.6.xlsb - 28 404 lignes - Compile OK
* modImport.bas
- Changer le nom de la colonne (26 ---> Z)
* wshTEC_Analyse.doccls
- Enlever les lignes en commentaires
</commit_message>
<xml_diff>
--- a/Vérification Quotidienne.docx
+++ b/Vérification Quotidienne.docx
@@ -28008,7 +28008,354 @@
                 <w:sz w:val="18"/>
                 <w:szCs w:val="20"/>
               </w:rPr>
-              <w:t>0</w:t>
+              <w:t>05</w:t>
+            </w:r>
+            <w:r>
+              <w:rPr>
+                <w:rFonts w:ascii="Aptos Narrow" w:hAnsi="Aptos Narrow"/>
+                <w:sz w:val="18"/>
+                <w:szCs w:val="20"/>
+              </w:rPr>
+              <w:t>_</w:t>
+            </w:r>
+            <w:r>
+              <w:rPr>
+                <w:rFonts w:ascii="Aptos Narrow" w:hAnsi="Aptos Narrow"/>
+                <w:sz w:val="18"/>
+                <w:szCs w:val="20"/>
+              </w:rPr>
+              <w:t>09_2215</w:t>
+            </w:r>
+          </w:p>
+        </w:tc>
+        <w:tc>
+          <w:tcPr>
+            <w:tcW w:w="938" w:type="dxa"/>
+          </w:tcPr>
+          <w:p>
+            <w:pPr>
+              <w:jc w:val="center"/>
+              <w:rPr>
+                <w:rFonts w:ascii="Aptos Narrow" w:hAnsi="Aptos Narrow"/>
+                <w:sz w:val="18"/>
+                <w:szCs w:val="20"/>
+              </w:rPr>
+            </w:pPr>
+            <w:r>
+              <w:rPr>
+                <w:rFonts w:ascii="Aptos Narrow" w:hAnsi="Aptos Narrow"/>
+                <w:sz w:val="18"/>
+                <w:szCs w:val="20"/>
+              </w:rPr>
+              <w:t>OK</w:t>
+            </w:r>
+          </w:p>
+        </w:tc>
+        <w:tc>
+          <w:tcPr>
+            <w:tcW w:w="1970" w:type="dxa"/>
+          </w:tcPr>
+          <w:p>
+            <w:pPr>
+              <w:jc w:val="center"/>
+              <w:rPr>
+                <w:rFonts w:ascii="Aptos Narrow" w:hAnsi="Aptos Narrow"/>
+                <w:sz w:val="18"/>
+                <w:szCs w:val="20"/>
+              </w:rPr>
+            </w:pPr>
+            <w:r>
+              <w:rPr>
+                <w:rFonts w:ascii="Aptos Narrow" w:hAnsi="Aptos Narrow"/>
+                <w:sz w:val="18"/>
+                <w:szCs w:val="20"/>
+              </w:rPr>
+              <w:t>2025_05_09_2218.pdf</w:t>
+            </w:r>
+          </w:p>
+        </w:tc>
+        <w:tc>
+          <w:tcPr>
+            <w:tcW w:w="1342" w:type="dxa"/>
+          </w:tcPr>
+          <w:p>
+            <w:pPr>
+              <w:jc w:val="right"/>
+              <w:rPr>
+                <w:rFonts w:ascii="Aptos Narrow" w:hAnsi="Aptos Narrow"/>
+                <w:sz w:val="18"/>
+                <w:szCs w:val="20"/>
+              </w:rPr>
+            </w:pPr>
+            <w:r>
+              <w:rPr>
+                <w:rFonts w:ascii="Aptos Narrow" w:hAnsi="Aptos Narrow"/>
+                <w:sz w:val="18"/>
+                <w:szCs w:val="20"/>
+              </w:rPr>
+              <w:t>164 026,78 $</w:t>
+            </w:r>
+          </w:p>
+        </w:tc>
+        <w:tc>
+          <w:tcPr>
+            <w:tcW w:w="468" w:type="dxa"/>
+          </w:tcPr>
+          <w:p>
+            <w:pPr>
+              <w:jc w:val="center"/>
+              <w:rPr>
+                <w:rFonts w:ascii="Aptos Narrow" w:hAnsi="Aptos Narrow"/>
+                <w:sz w:val="18"/>
+                <w:szCs w:val="20"/>
+              </w:rPr>
+            </w:pPr>
+            <w:r>
+              <w:rPr>
+                <w:rFonts w:ascii="Aptos Narrow" w:hAnsi="Aptos Narrow"/>
+                <w:b/>
+                <w:bCs/>
+                <w:color w:val="FF0000"/>
+                <w:sz w:val="22"/>
+                <w:szCs w:val="24"/>
+              </w:rPr>
+              <w:sym w:font="Wingdings 2" w:char="F050"/>
+            </w:r>
+          </w:p>
+        </w:tc>
+        <w:tc>
+          <w:tcPr>
+            <w:tcW w:w="468" w:type="dxa"/>
+          </w:tcPr>
+          <w:p>
+            <w:pPr>
+              <w:jc w:val="center"/>
+              <w:rPr>
+                <w:rFonts w:ascii="Aptos Narrow" w:hAnsi="Aptos Narrow"/>
+                <w:sz w:val="18"/>
+                <w:szCs w:val="20"/>
+              </w:rPr>
+            </w:pPr>
+            <w:r>
+              <w:rPr>
+                <w:rFonts w:ascii="Aptos Narrow" w:hAnsi="Aptos Narrow"/>
+                <w:b/>
+                <w:bCs/>
+                <w:color w:val="FF0000"/>
+                <w:sz w:val="22"/>
+                <w:szCs w:val="24"/>
+              </w:rPr>
+              <w:sym w:font="Wingdings 2" w:char="F050"/>
+            </w:r>
+          </w:p>
+        </w:tc>
+        <w:tc>
+          <w:tcPr>
+            <w:tcW w:w="468" w:type="dxa"/>
+          </w:tcPr>
+          <w:p>
+            <w:pPr>
+              <w:jc w:val="center"/>
+              <w:rPr>
+                <w:rFonts w:ascii="Aptos Narrow" w:hAnsi="Aptos Narrow"/>
+                <w:sz w:val="18"/>
+                <w:szCs w:val="20"/>
+              </w:rPr>
+            </w:pPr>
+            <w:r>
+              <w:rPr>
+                <w:rFonts w:ascii="Aptos Narrow" w:hAnsi="Aptos Narrow"/>
+                <w:b/>
+                <w:bCs/>
+                <w:color w:val="FF0000"/>
+                <w:sz w:val="22"/>
+                <w:szCs w:val="24"/>
+              </w:rPr>
+              <w:sym w:font="Wingdings 2" w:char="F050"/>
+            </w:r>
+          </w:p>
+        </w:tc>
+        <w:tc>
+          <w:tcPr>
+            <w:tcW w:w="1233" w:type="dxa"/>
+          </w:tcPr>
+          <w:p>
+            <w:pPr>
+              <w:jc w:val="right"/>
+              <w:rPr>
+                <w:rFonts w:ascii="Aptos Narrow" w:hAnsi="Aptos Narrow"/>
+                <w:sz w:val="18"/>
+                <w:szCs w:val="20"/>
+              </w:rPr>
+            </w:pPr>
+            <w:r>
+              <w:rPr>
+                <w:rFonts w:ascii="Aptos Narrow" w:hAnsi="Aptos Narrow"/>
+                <w:sz w:val="18"/>
+                <w:szCs w:val="20"/>
+              </w:rPr>
+              <w:t xml:space="preserve">1 320,85 </w:t>
+            </w:r>
+            <w:proofErr w:type="spellStart"/>
+            <w:r>
+              <w:rPr>
+                <w:rFonts w:ascii="Aptos Narrow" w:hAnsi="Aptos Narrow"/>
+                <w:sz w:val="18"/>
+                <w:szCs w:val="20"/>
+              </w:rPr>
+              <w:t>hres</w:t>
+            </w:r>
+            <w:proofErr w:type="spellEnd"/>
+          </w:p>
+        </w:tc>
+        <w:tc>
+          <w:tcPr>
+            <w:tcW w:w="468" w:type="dxa"/>
+          </w:tcPr>
+          <w:p>
+            <w:pPr>
+              <w:jc w:val="center"/>
+              <w:rPr>
+                <w:rFonts w:ascii="Aptos Narrow" w:hAnsi="Aptos Narrow"/>
+                <w:sz w:val="18"/>
+                <w:szCs w:val="20"/>
+              </w:rPr>
+            </w:pPr>
+            <w:r>
+              <w:rPr>
+                <w:rFonts w:ascii="Aptos Narrow" w:hAnsi="Aptos Narrow"/>
+                <w:b/>
+                <w:bCs/>
+                <w:color w:val="FF0000"/>
+                <w:sz w:val="22"/>
+                <w:szCs w:val="24"/>
+              </w:rPr>
+              <w:sym w:font="Wingdings 2" w:char="F050"/>
+            </w:r>
+          </w:p>
+        </w:tc>
+        <w:tc>
+          <w:tcPr>
+            <w:tcW w:w="468" w:type="dxa"/>
+          </w:tcPr>
+          <w:p>
+            <w:pPr>
+              <w:jc w:val="center"/>
+              <w:rPr>
+                <w:rFonts w:ascii="Aptos Narrow" w:hAnsi="Aptos Narrow"/>
+                <w:sz w:val="18"/>
+                <w:szCs w:val="20"/>
+              </w:rPr>
+            </w:pPr>
+            <w:r>
+              <w:rPr>
+                <w:rFonts w:ascii="Aptos Narrow" w:hAnsi="Aptos Narrow"/>
+                <w:b/>
+                <w:bCs/>
+                <w:color w:val="FF0000"/>
+                <w:sz w:val="22"/>
+                <w:szCs w:val="24"/>
+              </w:rPr>
+              <w:sym w:font="Wingdings 2" w:char="F050"/>
+            </w:r>
+          </w:p>
+        </w:tc>
+        <w:tc>
+          <w:tcPr>
+            <w:tcW w:w="468" w:type="dxa"/>
+          </w:tcPr>
+          <w:p>
+            <w:pPr>
+              <w:jc w:val="center"/>
+              <w:rPr>
+                <w:rFonts w:ascii="Aptos Narrow" w:hAnsi="Aptos Narrow"/>
+                <w:sz w:val="18"/>
+                <w:szCs w:val="20"/>
+              </w:rPr>
+            </w:pPr>
+            <w:r>
+              <w:rPr>
+                <w:rFonts w:ascii="Aptos Narrow" w:hAnsi="Aptos Narrow"/>
+                <w:b/>
+                <w:bCs/>
+                <w:color w:val="FF0000"/>
+                <w:sz w:val="22"/>
+                <w:szCs w:val="24"/>
+              </w:rPr>
+              <w:sym w:font="Wingdings 2" w:char="F050"/>
+            </w:r>
+          </w:p>
+        </w:tc>
+        <w:tc>
+          <w:tcPr>
+            <w:tcW w:w="757" w:type="dxa"/>
+          </w:tcPr>
+          <w:p>
+            <w:pPr>
+              <w:jc w:val="center"/>
+              <w:rPr>
+                <w:rFonts w:ascii="Aptos Narrow" w:hAnsi="Aptos Narrow"/>
+                <w:sz w:val="18"/>
+                <w:szCs w:val="20"/>
+              </w:rPr>
+            </w:pPr>
+            <w:r>
+              <w:rPr>
+                <w:rFonts w:ascii="Aptos Narrow" w:hAnsi="Aptos Narrow"/>
+                <w:sz w:val="18"/>
+                <w:szCs w:val="20"/>
+              </w:rPr>
+              <w:t>6553</w:t>
+            </w:r>
+          </w:p>
+        </w:tc>
+        <w:tc>
+          <w:tcPr>
+            <w:tcW w:w="465" w:type="dxa"/>
+          </w:tcPr>
+          <w:p>
+            <w:pPr>
+              <w:jc w:val="center"/>
+              <w:rPr>
+                <w:rFonts w:ascii="Aptos Narrow" w:hAnsi="Aptos Narrow"/>
+                <w:sz w:val="18"/>
+                <w:szCs w:val="20"/>
+              </w:rPr>
+            </w:pPr>
+            <w:r>
+              <w:rPr>
+                <w:rFonts w:ascii="Aptos Narrow" w:hAnsi="Aptos Narrow"/>
+                <w:b/>
+                <w:bCs/>
+                <w:color w:val="FF0000"/>
+                <w:sz w:val="22"/>
+                <w:szCs w:val="24"/>
+              </w:rPr>
+              <w:sym w:font="Wingdings 2" w:char="F050"/>
+            </w:r>
+          </w:p>
+        </w:tc>
+      </w:tr>
+      <w:tr>
+        <w:tc>
+          <w:tcPr>
+            <w:tcW w:w="1715" w:type="dxa"/>
+          </w:tcPr>
+          <w:p>
+            <w:pPr>
+              <w:rPr>
+                <w:rFonts w:ascii="Aptos Narrow" w:hAnsi="Aptos Narrow"/>
+                <w:sz w:val="18"/>
+                <w:szCs w:val="20"/>
+              </w:rPr>
+            </w:pPr>
+            <w:r>
+              <w:rPr>
+                <w:rFonts w:ascii="Aptos Narrow" w:hAnsi="Aptos Narrow"/>
+                <w:sz w:val="18"/>
+                <w:szCs w:val="20"/>
+              </w:rPr>
+              <w:t>202</w:t>
             </w:r>
             <w:r>
               <w:rPr>
@@ -28032,15 +28379,7 @@
                 <w:sz w:val="18"/>
                 <w:szCs w:val="20"/>
               </w:rPr>
-              <w:t>0</w:t>
-            </w:r>
-            <w:r>
-              <w:rPr>
-                <w:rFonts w:ascii="Aptos Narrow" w:hAnsi="Aptos Narrow"/>
-                <w:sz w:val="18"/>
-                <w:szCs w:val="20"/>
-              </w:rPr>
-              <w:t>9</w:t>
+              <w:t>05</w:t>
             </w:r>
             <w:r>
               <w:rPr>
@@ -28056,24 +28395,1517 @@
                 <w:sz w:val="18"/>
                 <w:szCs w:val="20"/>
               </w:rPr>
-              <w:t>2</w:t>
-            </w:r>
-            <w:r>
-              <w:rPr>
-                <w:rFonts w:ascii="Aptos Narrow" w:hAnsi="Aptos Narrow"/>
-                <w:sz w:val="18"/>
-                <w:szCs w:val="20"/>
-              </w:rPr>
-              <w:t>2</w:t>
-            </w:r>
-            <w:r>
-              <w:rPr>
-                <w:rFonts w:ascii="Aptos Narrow" w:hAnsi="Aptos Narrow"/>
-                <w:sz w:val="18"/>
-                <w:szCs w:val="20"/>
+              <w:t>14_2359</w:t>
+            </w:r>
+          </w:p>
+        </w:tc>
+        <w:tc>
+          <w:tcPr>
+            <w:tcW w:w="938" w:type="dxa"/>
+          </w:tcPr>
+          <w:p>
+            <w:pPr>
+              <w:jc w:val="center"/>
+              <w:rPr>
+                <w:rFonts w:ascii="Aptos Narrow" w:hAnsi="Aptos Narrow"/>
+                <w:sz w:val="18"/>
+                <w:szCs w:val="20"/>
+              </w:rPr>
+            </w:pPr>
+            <w:r>
+              <w:rPr>
+                <w:rFonts w:ascii="Aptos Narrow" w:hAnsi="Aptos Narrow"/>
+                <w:sz w:val="18"/>
+                <w:szCs w:val="20"/>
+              </w:rPr>
+              <w:t>OK</w:t>
+            </w:r>
+          </w:p>
+        </w:tc>
+        <w:tc>
+          <w:tcPr>
+            <w:tcW w:w="1970" w:type="dxa"/>
+          </w:tcPr>
+          <w:p>
+            <w:pPr>
+              <w:jc w:val="center"/>
+              <w:rPr>
+                <w:rFonts w:ascii="Aptos Narrow" w:hAnsi="Aptos Narrow"/>
+                <w:sz w:val="18"/>
+                <w:szCs w:val="20"/>
+              </w:rPr>
+            </w:pPr>
+            <w:r>
+              <w:rPr>
+                <w:rFonts w:ascii="Aptos Narrow" w:hAnsi="Aptos Narrow"/>
+                <w:sz w:val="18"/>
+                <w:szCs w:val="20"/>
+              </w:rPr>
+              <w:t>2025_05_15_0003.pdf</w:t>
+            </w:r>
+          </w:p>
+        </w:tc>
+        <w:tc>
+          <w:tcPr>
+            <w:tcW w:w="1342" w:type="dxa"/>
+          </w:tcPr>
+          <w:p>
+            <w:pPr>
+              <w:jc w:val="right"/>
+              <w:rPr>
+                <w:rFonts w:ascii="Aptos Narrow" w:hAnsi="Aptos Narrow"/>
+                <w:sz w:val="18"/>
+                <w:szCs w:val="20"/>
+              </w:rPr>
+            </w:pPr>
+            <w:r>
+              <w:rPr>
+                <w:rFonts w:ascii="Aptos Narrow" w:hAnsi="Aptos Narrow"/>
+                <w:sz w:val="18"/>
+                <w:szCs w:val="20"/>
+              </w:rPr>
+              <w:t>143 514,96</w:t>
+            </w:r>
+            <w:r>
+              <w:rPr>
+                <w:rFonts w:ascii="Aptos Narrow" w:hAnsi="Aptos Narrow"/>
+                <w:sz w:val="18"/>
+                <w:szCs w:val="20"/>
+              </w:rPr>
+              <w:t xml:space="preserve"> $</w:t>
+            </w:r>
+          </w:p>
+        </w:tc>
+        <w:tc>
+          <w:tcPr>
+            <w:tcW w:w="468" w:type="dxa"/>
+          </w:tcPr>
+          <w:p>
+            <w:pPr>
+              <w:jc w:val="center"/>
+              <w:rPr>
+                <w:rFonts w:ascii="Aptos Narrow" w:hAnsi="Aptos Narrow"/>
+                <w:sz w:val="18"/>
+                <w:szCs w:val="20"/>
+              </w:rPr>
+            </w:pPr>
+            <w:r>
+              <w:rPr>
+                <w:rFonts w:ascii="Aptos Narrow" w:hAnsi="Aptos Narrow"/>
+                <w:b/>
+                <w:bCs/>
+                <w:color w:val="FF0000"/>
+                <w:sz w:val="22"/>
+                <w:szCs w:val="24"/>
+              </w:rPr>
+              <w:sym w:font="Wingdings 2" w:char="F050"/>
+            </w:r>
+          </w:p>
+        </w:tc>
+        <w:tc>
+          <w:tcPr>
+            <w:tcW w:w="468" w:type="dxa"/>
+          </w:tcPr>
+          <w:p>
+            <w:pPr>
+              <w:jc w:val="center"/>
+              <w:rPr>
+                <w:rFonts w:ascii="Aptos Narrow" w:hAnsi="Aptos Narrow"/>
+                <w:sz w:val="18"/>
+                <w:szCs w:val="20"/>
+              </w:rPr>
+            </w:pPr>
+            <w:r>
+              <w:rPr>
+                <w:rFonts w:ascii="Aptos Narrow" w:hAnsi="Aptos Narrow"/>
+                <w:b/>
+                <w:bCs/>
+                <w:color w:val="FF0000"/>
+                <w:sz w:val="22"/>
+                <w:szCs w:val="24"/>
+              </w:rPr>
+              <w:sym w:font="Wingdings 2" w:char="F050"/>
+            </w:r>
+          </w:p>
+        </w:tc>
+        <w:tc>
+          <w:tcPr>
+            <w:tcW w:w="468" w:type="dxa"/>
+          </w:tcPr>
+          <w:p>
+            <w:pPr>
+              <w:jc w:val="center"/>
+              <w:rPr>
+                <w:rFonts w:ascii="Aptos Narrow" w:hAnsi="Aptos Narrow"/>
+                <w:sz w:val="18"/>
+                <w:szCs w:val="20"/>
+              </w:rPr>
+            </w:pPr>
+            <w:r>
+              <w:rPr>
+                <w:rFonts w:ascii="Aptos Narrow" w:hAnsi="Aptos Narrow"/>
+                <w:b/>
+                <w:bCs/>
+                <w:color w:val="FF0000"/>
+                <w:sz w:val="22"/>
+                <w:szCs w:val="24"/>
+              </w:rPr>
+              <w:sym w:font="Wingdings 2" w:char="F050"/>
+            </w:r>
+          </w:p>
+        </w:tc>
+        <w:tc>
+          <w:tcPr>
+            <w:tcW w:w="1233" w:type="dxa"/>
+          </w:tcPr>
+          <w:p>
+            <w:pPr>
+              <w:jc w:val="right"/>
+              <w:rPr>
+                <w:rFonts w:ascii="Aptos Narrow" w:hAnsi="Aptos Narrow"/>
+                <w:sz w:val="18"/>
+                <w:szCs w:val="20"/>
+              </w:rPr>
+            </w:pPr>
+            <w:r>
+              <w:rPr>
+                <w:rFonts w:ascii="Aptos Narrow" w:hAnsi="Aptos Narrow"/>
+                <w:sz w:val="18"/>
+                <w:szCs w:val="20"/>
+              </w:rPr>
+              <w:t xml:space="preserve">1 374,70 </w:t>
+            </w:r>
+            <w:proofErr w:type="spellStart"/>
+            <w:r>
+              <w:rPr>
+                <w:rFonts w:ascii="Aptos Narrow" w:hAnsi="Aptos Narrow"/>
+                <w:sz w:val="18"/>
+                <w:szCs w:val="20"/>
+              </w:rPr>
+              <w:t>hres</w:t>
+            </w:r>
+            <w:proofErr w:type="spellEnd"/>
+          </w:p>
+        </w:tc>
+        <w:tc>
+          <w:tcPr>
+            <w:tcW w:w="468" w:type="dxa"/>
+          </w:tcPr>
+          <w:p>
+            <w:pPr>
+              <w:jc w:val="center"/>
+              <w:rPr>
+                <w:rFonts w:ascii="Aptos Narrow" w:hAnsi="Aptos Narrow"/>
+                <w:sz w:val="18"/>
+                <w:szCs w:val="20"/>
+              </w:rPr>
+            </w:pPr>
+            <w:r>
+              <w:rPr>
+                <w:rFonts w:ascii="Aptos Narrow" w:hAnsi="Aptos Narrow"/>
+                <w:b/>
+                <w:bCs/>
+                <w:color w:val="FF0000"/>
+                <w:sz w:val="22"/>
+                <w:szCs w:val="24"/>
+              </w:rPr>
+              <w:sym w:font="Wingdings 2" w:char="F050"/>
+            </w:r>
+          </w:p>
+        </w:tc>
+        <w:tc>
+          <w:tcPr>
+            <w:tcW w:w="468" w:type="dxa"/>
+          </w:tcPr>
+          <w:p>
+            <w:pPr>
+              <w:jc w:val="center"/>
+              <w:rPr>
+                <w:rFonts w:ascii="Aptos Narrow" w:hAnsi="Aptos Narrow"/>
+                <w:sz w:val="18"/>
+                <w:szCs w:val="20"/>
+              </w:rPr>
+            </w:pPr>
+            <w:r>
+              <w:rPr>
+                <w:rFonts w:ascii="Aptos Narrow" w:hAnsi="Aptos Narrow"/>
+                <w:b/>
+                <w:bCs/>
+                <w:color w:val="FF0000"/>
+                <w:sz w:val="22"/>
+                <w:szCs w:val="24"/>
+              </w:rPr>
+              <w:sym w:font="Wingdings 2" w:char="F050"/>
+            </w:r>
+          </w:p>
+        </w:tc>
+        <w:tc>
+          <w:tcPr>
+            <w:tcW w:w="468" w:type="dxa"/>
+          </w:tcPr>
+          <w:p>
+            <w:pPr>
+              <w:jc w:val="center"/>
+              <w:rPr>
+                <w:rFonts w:ascii="Aptos Narrow" w:hAnsi="Aptos Narrow"/>
+                <w:sz w:val="18"/>
+                <w:szCs w:val="20"/>
+              </w:rPr>
+            </w:pPr>
+            <w:r>
+              <w:rPr>
+                <w:rFonts w:ascii="Aptos Narrow" w:hAnsi="Aptos Narrow"/>
+                <w:b/>
+                <w:bCs/>
+                <w:color w:val="FF0000"/>
+                <w:sz w:val="22"/>
+                <w:szCs w:val="24"/>
+              </w:rPr>
+              <w:sym w:font="Wingdings 2" w:char="F050"/>
+            </w:r>
+          </w:p>
+        </w:tc>
+        <w:tc>
+          <w:tcPr>
+            <w:tcW w:w="757" w:type="dxa"/>
+          </w:tcPr>
+          <w:p>
+            <w:pPr>
+              <w:jc w:val="center"/>
+              <w:rPr>
+                <w:rFonts w:ascii="Aptos Narrow" w:hAnsi="Aptos Narrow"/>
+                <w:sz w:val="18"/>
+                <w:szCs w:val="20"/>
+              </w:rPr>
+            </w:pPr>
+            <w:r>
+              <w:rPr>
+                <w:rFonts w:ascii="Aptos Narrow" w:hAnsi="Aptos Narrow"/>
+                <w:sz w:val="18"/>
+                <w:szCs w:val="20"/>
+              </w:rPr>
+              <w:t>6632</w:t>
+            </w:r>
+          </w:p>
+        </w:tc>
+        <w:tc>
+          <w:tcPr>
+            <w:tcW w:w="465" w:type="dxa"/>
+          </w:tcPr>
+          <w:p>
+            <w:pPr>
+              <w:jc w:val="center"/>
+              <w:rPr>
+                <w:rFonts w:ascii="Aptos Narrow" w:hAnsi="Aptos Narrow"/>
+                <w:sz w:val="18"/>
+                <w:szCs w:val="20"/>
+              </w:rPr>
+            </w:pPr>
+            <w:r>
+              <w:rPr>
+                <w:rFonts w:ascii="Aptos Narrow" w:hAnsi="Aptos Narrow"/>
+                <w:b/>
+                <w:bCs/>
+                <w:color w:val="FF0000"/>
+                <w:sz w:val="22"/>
+                <w:szCs w:val="24"/>
+              </w:rPr>
+              <w:sym w:font="Wingdings 2" w:char="F050"/>
+            </w:r>
+          </w:p>
+        </w:tc>
+      </w:tr>
+      <w:tr>
+        <w:tc>
+          <w:tcPr>
+            <w:tcW w:w="1715" w:type="dxa"/>
+          </w:tcPr>
+          <w:p>
+            <w:pPr>
+              <w:rPr>
+                <w:rFonts w:ascii="Aptos Narrow" w:hAnsi="Aptos Narrow"/>
+                <w:sz w:val="18"/>
+                <w:szCs w:val="20"/>
+              </w:rPr>
+            </w:pPr>
+            <w:r>
+              <w:rPr>
+                <w:rFonts w:ascii="Aptos Narrow" w:hAnsi="Aptos Narrow"/>
+                <w:sz w:val="18"/>
+                <w:szCs w:val="20"/>
+              </w:rPr>
+              <w:t>202</w:t>
+            </w:r>
+            <w:r>
+              <w:rPr>
+                <w:rFonts w:ascii="Aptos Narrow" w:hAnsi="Aptos Narrow"/>
+                <w:sz w:val="18"/>
+                <w:szCs w:val="20"/>
+              </w:rPr>
+              <w:t>5</w:t>
+            </w:r>
+            <w:r>
+              <w:rPr>
+                <w:rFonts w:ascii="Aptos Narrow" w:hAnsi="Aptos Narrow"/>
+                <w:sz w:val="18"/>
+                <w:szCs w:val="20"/>
+              </w:rPr>
+              <w:t>_</w:t>
+            </w:r>
+            <w:r>
+              <w:rPr>
+                <w:rFonts w:ascii="Aptos Narrow" w:hAnsi="Aptos Narrow"/>
+                <w:sz w:val="18"/>
+                <w:szCs w:val="20"/>
+              </w:rPr>
+              <w:t>05</w:t>
+            </w:r>
+            <w:r>
+              <w:rPr>
+                <w:rFonts w:ascii="Aptos Narrow" w:hAnsi="Aptos Narrow"/>
+                <w:sz w:val="18"/>
+                <w:szCs w:val="20"/>
+              </w:rPr>
+              <w:t>_</w:t>
+            </w:r>
+            <w:r>
+              <w:rPr>
+                <w:rFonts w:ascii="Aptos Narrow" w:hAnsi="Aptos Narrow"/>
+                <w:sz w:val="18"/>
+                <w:szCs w:val="20"/>
+              </w:rPr>
+              <w:t>18_0800</w:t>
+            </w:r>
+          </w:p>
+        </w:tc>
+        <w:tc>
+          <w:tcPr>
+            <w:tcW w:w="938" w:type="dxa"/>
+          </w:tcPr>
+          <w:p>
+            <w:pPr>
+              <w:jc w:val="center"/>
+              <w:rPr>
+                <w:rFonts w:ascii="Aptos Narrow" w:hAnsi="Aptos Narrow"/>
+                <w:sz w:val="18"/>
+                <w:szCs w:val="20"/>
+              </w:rPr>
+            </w:pPr>
+            <w:r>
+              <w:rPr>
+                <w:rFonts w:ascii="Aptos Narrow" w:hAnsi="Aptos Narrow"/>
+                <w:sz w:val="18"/>
+                <w:szCs w:val="20"/>
+              </w:rPr>
+              <w:t>OK</w:t>
+            </w:r>
+          </w:p>
+        </w:tc>
+        <w:tc>
+          <w:tcPr>
+            <w:tcW w:w="1970" w:type="dxa"/>
+          </w:tcPr>
+          <w:p>
+            <w:pPr>
+              <w:jc w:val="center"/>
+              <w:rPr>
+                <w:rFonts w:ascii="Aptos Narrow" w:hAnsi="Aptos Narrow"/>
+                <w:sz w:val="18"/>
+                <w:szCs w:val="20"/>
+              </w:rPr>
+            </w:pPr>
+            <w:r>
+              <w:rPr>
+                <w:rFonts w:ascii="Aptos Narrow" w:hAnsi="Aptos Narrow"/>
+                <w:sz w:val="18"/>
+                <w:szCs w:val="20"/>
+              </w:rPr>
+              <w:t>2025_05_18_0802.pdf</w:t>
+            </w:r>
+          </w:p>
+        </w:tc>
+        <w:tc>
+          <w:tcPr>
+            <w:tcW w:w="1342" w:type="dxa"/>
+          </w:tcPr>
+          <w:p>
+            <w:pPr>
+              <w:jc w:val="right"/>
+              <w:rPr>
+                <w:rFonts w:ascii="Aptos Narrow" w:hAnsi="Aptos Narrow"/>
+                <w:sz w:val="18"/>
+                <w:szCs w:val="20"/>
+              </w:rPr>
+            </w:pPr>
+            <w:r>
+              <w:rPr>
+                <w:rFonts w:ascii="Aptos Narrow" w:hAnsi="Aptos Narrow"/>
+                <w:sz w:val="18"/>
+                <w:szCs w:val="20"/>
+              </w:rPr>
+              <w:t>368 503,99 $</w:t>
+            </w:r>
+          </w:p>
+        </w:tc>
+        <w:tc>
+          <w:tcPr>
+            <w:tcW w:w="468" w:type="dxa"/>
+          </w:tcPr>
+          <w:p>
+            <w:pPr>
+              <w:jc w:val="center"/>
+              <w:rPr>
+                <w:rFonts w:ascii="Aptos Narrow" w:hAnsi="Aptos Narrow"/>
+                <w:sz w:val="18"/>
+                <w:szCs w:val="20"/>
+              </w:rPr>
+            </w:pPr>
+            <w:r>
+              <w:rPr>
+                <w:rFonts w:ascii="Aptos Narrow" w:hAnsi="Aptos Narrow"/>
+                <w:b/>
+                <w:bCs/>
+                <w:color w:val="FF0000"/>
+                <w:sz w:val="22"/>
+                <w:szCs w:val="24"/>
+              </w:rPr>
+              <w:sym w:font="Wingdings 2" w:char="F050"/>
+            </w:r>
+          </w:p>
+        </w:tc>
+        <w:tc>
+          <w:tcPr>
+            <w:tcW w:w="468" w:type="dxa"/>
+          </w:tcPr>
+          <w:p>
+            <w:pPr>
+              <w:jc w:val="center"/>
+              <w:rPr>
+                <w:rFonts w:ascii="Aptos Narrow" w:hAnsi="Aptos Narrow"/>
+                <w:sz w:val="18"/>
+                <w:szCs w:val="20"/>
+              </w:rPr>
+            </w:pPr>
+            <w:r>
+              <w:rPr>
+                <w:rFonts w:ascii="Aptos Narrow" w:hAnsi="Aptos Narrow"/>
+                <w:b/>
+                <w:bCs/>
+                <w:color w:val="FF0000"/>
+                <w:sz w:val="22"/>
+                <w:szCs w:val="24"/>
+              </w:rPr>
+              <w:sym w:font="Wingdings 2" w:char="F050"/>
+            </w:r>
+          </w:p>
+        </w:tc>
+        <w:tc>
+          <w:tcPr>
+            <w:tcW w:w="468" w:type="dxa"/>
+          </w:tcPr>
+          <w:p>
+            <w:pPr>
+              <w:jc w:val="center"/>
+              <w:rPr>
+                <w:rFonts w:ascii="Aptos Narrow" w:hAnsi="Aptos Narrow"/>
+                <w:sz w:val="18"/>
+                <w:szCs w:val="20"/>
+              </w:rPr>
+            </w:pPr>
+            <w:r>
+              <w:rPr>
+                <w:rFonts w:ascii="Aptos Narrow" w:hAnsi="Aptos Narrow"/>
+                <w:b/>
+                <w:bCs/>
+                <w:color w:val="FF0000"/>
+                <w:sz w:val="22"/>
+                <w:szCs w:val="24"/>
+              </w:rPr>
+              <w:sym w:font="Wingdings 2" w:char="F050"/>
+            </w:r>
+          </w:p>
+        </w:tc>
+        <w:tc>
+          <w:tcPr>
+            <w:tcW w:w="1233" w:type="dxa"/>
+          </w:tcPr>
+          <w:p>
+            <w:pPr>
+              <w:jc w:val="right"/>
+              <w:rPr>
+                <w:rFonts w:ascii="Aptos Narrow" w:hAnsi="Aptos Narrow"/>
+                <w:sz w:val="18"/>
+                <w:szCs w:val="20"/>
+              </w:rPr>
+            </w:pPr>
+            <w:r>
+              <w:rPr>
+                <w:rFonts w:ascii="Aptos Narrow" w:hAnsi="Aptos Narrow"/>
+                <w:sz w:val="18"/>
+                <w:szCs w:val="20"/>
+              </w:rPr>
+              <w:t>1 037,45</w:t>
+            </w:r>
+            <w:r>
+              <w:rPr>
+                <w:rFonts w:ascii="Aptos Narrow" w:hAnsi="Aptos Narrow"/>
+                <w:sz w:val="18"/>
+                <w:szCs w:val="20"/>
+              </w:rPr>
+              <w:t xml:space="preserve"> </w:t>
+            </w:r>
+            <w:proofErr w:type="spellStart"/>
+            <w:r>
+              <w:rPr>
+                <w:rFonts w:ascii="Aptos Narrow" w:hAnsi="Aptos Narrow"/>
+                <w:sz w:val="18"/>
+                <w:szCs w:val="20"/>
+              </w:rPr>
+              <w:t>hres</w:t>
+            </w:r>
+            <w:proofErr w:type="spellEnd"/>
+          </w:p>
+        </w:tc>
+        <w:tc>
+          <w:tcPr>
+            <w:tcW w:w="468" w:type="dxa"/>
+          </w:tcPr>
+          <w:p>
+            <w:pPr>
+              <w:jc w:val="center"/>
+              <w:rPr>
+                <w:rFonts w:ascii="Aptos Narrow" w:hAnsi="Aptos Narrow"/>
+                <w:sz w:val="18"/>
+                <w:szCs w:val="20"/>
+              </w:rPr>
+            </w:pPr>
+            <w:r>
+              <w:rPr>
+                <w:rFonts w:ascii="Aptos Narrow" w:hAnsi="Aptos Narrow"/>
+                <w:b/>
+                <w:bCs/>
+                <w:color w:val="FF0000"/>
+                <w:sz w:val="22"/>
+                <w:szCs w:val="24"/>
+              </w:rPr>
+              <w:sym w:font="Wingdings 2" w:char="F050"/>
+            </w:r>
+          </w:p>
+        </w:tc>
+        <w:tc>
+          <w:tcPr>
+            <w:tcW w:w="468" w:type="dxa"/>
+          </w:tcPr>
+          <w:p>
+            <w:pPr>
+              <w:jc w:val="center"/>
+              <w:rPr>
+                <w:rFonts w:ascii="Aptos Narrow" w:hAnsi="Aptos Narrow"/>
+                <w:sz w:val="18"/>
+                <w:szCs w:val="20"/>
+              </w:rPr>
+            </w:pPr>
+            <w:r>
+              <w:rPr>
+                <w:rFonts w:ascii="Aptos Narrow" w:hAnsi="Aptos Narrow"/>
+                <w:b/>
+                <w:bCs/>
+                <w:color w:val="FF0000"/>
+                <w:sz w:val="22"/>
+                <w:szCs w:val="24"/>
+              </w:rPr>
+              <w:sym w:font="Wingdings 2" w:char="F050"/>
+            </w:r>
+          </w:p>
+        </w:tc>
+        <w:tc>
+          <w:tcPr>
+            <w:tcW w:w="468" w:type="dxa"/>
+          </w:tcPr>
+          <w:p>
+            <w:pPr>
+              <w:jc w:val="center"/>
+              <w:rPr>
+                <w:rFonts w:ascii="Aptos Narrow" w:hAnsi="Aptos Narrow"/>
+                <w:sz w:val="18"/>
+                <w:szCs w:val="20"/>
+              </w:rPr>
+            </w:pPr>
+            <w:r>
+              <w:rPr>
+                <w:rFonts w:ascii="Aptos Narrow" w:hAnsi="Aptos Narrow"/>
+                <w:b/>
+                <w:bCs/>
+                <w:color w:val="FF0000"/>
+                <w:sz w:val="22"/>
+                <w:szCs w:val="24"/>
+              </w:rPr>
+              <w:sym w:font="Wingdings 2" w:char="F050"/>
+            </w:r>
+          </w:p>
+        </w:tc>
+        <w:tc>
+          <w:tcPr>
+            <w:tcW w:w="757" w:type="dxa"/>
+          </w:tcPr>
+          <w:p>
+            <w:pPr>
+              <w:jc w:val="center"/>
+              <w:rPr>
+                <w:rFonts w:ascii="Aptos Narrow" w:hAnsi="Aptos Narrow"/>
+                <w:sz w:val="18"/>
+                <w:szCs w:val="20"/>
+              </w:rPr>
+            </w:pPr>
+            <w:r>
+              <w:rPr>
+                <w:rFonts w:ascii="Aptos Narrow" w:hAnsi="Aptos Narrow"/>
+                <w:sz w:val="18"/>
+                <w:szCs w:val="20"/>
+              </w:rPr>
+              <w:t>6697</w:t>
+            </w:r>
+          </w:p>
+        </w:tc>
+        <w:tc>
+          <w:tcPr>
+            <w:tcW w:w="465" w:type="dxa"/>
+          </w:tcPr>
+          <w:p>
+            <w:pPr>
+              <w:jc w:val="center"/>
+              <w:rPr>
+                <w:rFonts w:ascii="Aptos Narrow" w:hAnsi="Aptos Narrow"/>
+                <w:sz w:val="18"/>
+                <w:szCs w:val="20"/>
+              </w:rPr>
+            </w:pPr>
+            <w:r>
+              <w:rPr>
+                <w:rFonts w:ascii="Aptos Narrow" w:hAnsi="Aptos Narrow"/>
+                <w:b/>
+                <w:bCs/>
+                <w:color w:val="FF0000"/>
+                <w:sz w:val="22"/>
+                <w:szCs w:val="24"/>
+              </w:rPr>
+              <w:sym w:font="Wingdings 2" w:char="F050"/>
+            </w:r>
+          </w:p>
+        </w:tc>
+      </w:tr>
+      <w:tr>
+        <w:tc>
+          <w:tcPr>
+            <w:tcW w:w="1715" w:type="dxa"/>
+          </w:tcPr>
+          <w:p>
+            <w:pPr>
+              <w:rPr>
+                <w:rFonts w:ascii="Aptos Narrow" w:hAnsi="Aptos Narrow"/>
+                <w:sz w:val="18"/>
+                <w:szCs w:val="20"/>
+              </w:rPr>
+            </w:pPr>
+            <w:r>
+              <w:rPr>
+                <w:rFonts w:ascii="Aptos Narrow" w:hAnsi="Aptos Narrow"/>
+                <w:sz w:val="18"/>
+                <w:szCs w:val="20"/>
+              </w:rPr>
+              <w:t>202</w:t>
+            </w:r>
+            <w:r>
+              <w:rPr>
+                <w:rFonts w:ascii="Aptos Narrow" w:hAnsi="Aptos Narrow"/>
+                <w:sz w:val="18"/>
+                <w:szCs w:val="20"/>
+              </w:rPr>
+              <w:t>5</w:t>
+            </w:r>
+            <w:r>
+              <w:rPr>
+                <w:rFonts w:ascii="Aptos Narrow" w:hAnsi="Aptos Narrow"/>
+                <w:sz w:val="18"/>
+                <w:szCs w:val="20"/>
+              </w:rPr>
+              <w:t>_</w:t>
+            </w:r>
+            <w:r>
+              <w:rPr>
+                <w:rFonts w:ascii="Aptos Narrow" w:hAnsi="Aptos Narrow"/>
+                <w:sz w:val="18"/>
+                <w:szCs w:val="20"/>
+              </w:rPr>
+              <w:t>05</w:t>
+            </w:r>
+            <w:r>
+              <w:rPr>
+                <w:rFonts w:ascii="Aptos Narrow" w:hAnsi="Aptos Narrow"/>
+                <w:sz w:val="18"/>
+                <w:szCs w:val="20"/>
+              </w:rPr>
+              <w:t>_</w:t>
+            </w:r>
+            <w:r>
+              <w:rPr>
+                <w:rFonts w:ascii="Aptos Narrow" w:hAnsi="Aptos Narrow"/>
+                <w:sz w:val="18"/>
+                <w:szCs w:val="20"/>
+              </w:rPr>
+              <w:t>18_2045</w:t>
+            </w:r>
+          </w:p>
+        </w:tc>
+        <w:tc>
+          <w:tcPr>
+            <w:tcW w:w="938" w:type="dxa"/>
+          </w:tcPr>
+          <w:p>
+            <w:pPr>
+              <w:jc w:val="center"/>
+              <w:rPr>
+                <w:rFonts w:ascii="Aptos Narrow" w:hAnsi="Aptos Narrow"/>
+                <w:sz w:val="18"/>
+                <w:szCs w:val="20"/>
+              </w:rPr>
+            </w:pPr>
+            <w:r>
+              <w:rPr>
+                <w:rFonts w:ascii="Aptos Narrow" w:hAnsi="Aptos Narrow"/>
+                <w:sz w:val="18"/>
+                <w:szCs w:val="20"/>
+              </w:rPr>
+              <w:t>OK</w:t>
+            </w:r>
+          </w:p>
+        </w:tc>
+        <w:tc>
+          <w:tcPr>
+            <w:tcW w:w="1970" w:type="dxa"/>
+          </w:tcPr>
+          <w:p>
+            <w:pPr>
+              <w:jc w:val="center"/>
+              <w:rPr>
+                <w:rFonts w:ascii="Aptos Narrow" w:hAnsi="Aptos Narrow"/>
+                <w:sz w:val="18"/>
+                <w:szCs w:val="20"/>
+              </w:rPr>
+            </w:pPr>
+            <w:r>
+              <w:rPr>
+                <w:rFonts w:ascii="Aptos Narrow" w:hAnsi="Aptos Narrow"/>
+                <w:sz w:val="18"/>
+                <w:szCs w:val="20"/>
+              </w:rPr>
+              <w:t>2025_05_18_2046.pdf</w:t>
+            </w:r>
+          </w:p>
+        </w:tc>
+        <w:tc>
+          <w:tcPr>
+            <w:tcW w:w="1342" w:type="dxa"/>
+          </w:tcPr>
+          <w:p>
+            <w:pPr>
+              <w:jc w:val="right"/>
+              <w:rPr>
+                <w:rFonts w:ascii="Aptos Narrow" w:hAnsi="Aptos Narrow"/>
+                <w:sz w:val="18"/>
+                <w:szCs w:val="20"/>
+              </w:rPr>
+            </w:pPr>
+            <w:r>
+              <w:rPr>
+                <w:rFonts w:ascii="Aptos Narrow" w:hAnsi="Aptos Narrow"/>
+                <w:sz w:val="18"/>
+                <w:szCs w:val="20"/>
+                <w:lang w:val="fr-CA"/>
+              </w:rPr>
+              <w:t>765 082,77 $</w:t>
+            </w:r>
+          </w:p>
+        </w:tc>
+        <w:tc>
+          <w:tcPr>
+            <w:tcW w:w="468" w:type="dxa"/>
+          </w:tcPr>
+          <w:p>
+            <w:pPr>
+              <w:jc w:val="center"/>
+              <w:rPr>
+                <w:rFonts w:ascii="Aptos Narrow" w:hAnsi="Aptos Narrow"/>
+                <w:sz w:val="18"/>
+                <w:szCs w:val="20"/>
+              </w:rPr>
+            </w:pPr>
+            <w:r>
+              <w:rPr>
+                <w:rFonts w:ascii="Aptos Narrow" w:hAnsi="Aptos Narrow"/>
+                <w:b/>
+                <w:bCs/>
+                <w:color w:val="FF0000"/>
+                <w:sz w:val="22"/>
+                <w:szCs w:val="24"/>
+              </w:rPr>
+              <w:sym w:font="Wingdings 2" w:char="F050"/>
+            </w:r>
+          </w:p>
+        </w:tc>
+        <w:tc>
+          <w:tcPr>
+            <w:tcW w:w="468" w:type="dxa"/>
+          </w:tcPr>
+          <w:p>
+            <w:pPr>
+              <w:jc w:val="center"/>
+              <w:rPr>
+                <w:rFonts w:ascii="Aptos Narrow" w:hAnsi="Aptos Narrow"/>
+                <w:sz w:val="18"/>
+                <w:szCs w:val="20"/>
+              </w:rPr>
+            </w:pPr>
+            <w:r>
+              <w:rPr>
+                <w:rFonts w:ascii="Aptos Narrow" w:hAnsi="Aptos Narrow"/>
+                <w:b/>
+                <w:bCs/>
+                <w:color w:val="FF0000"/>
+                <w:sz w:val="22"/>
+                <w:szCs w:val="24"/>
+              </w:rPr>
+              <w:sym w:font="Wingdings 2" w:char="F050"/>
+            </w:r>
+          </w:p>
+        </w:tc>
+        <w:tc>
+          <w:tcPr>
+            <w:tcW w:w="468" w:type="dxa"/>
+          </w:tcPr>
+          <w:p>
+            <w:pPr>
+              <w:jc w:val="center"/>
+              <w:rPr>
+                <w:rFonts w:ascii="Aptos Narrow" w:hAnsi="Aptos Narrow"/>
+                <w:sz w:val="18"/>
+                <w:szCs w:val="20"/>
+              </w:rPr>
+            </w:pPr>
+            <w:r>
+              <w:rPr>
+                <w:rFonts w:ascii="Aptos Narrow" w:hAnsi="Aptos Narrow"/>
+                <w:b/>
+                <w:bCs/>
+                <w:color w:val="FF0000"/>
+                <w:sz w:val="22"/>
+                <w:szCs w:val="24"/>
+              </w:rPr>
+              <w:sym w:font="Wingdings 2" w:char="F050"/>
+            </w:r>
+          </w:p>
+        </w:tc>
+        <w:tc>
+          <w:tcPr>
+            <w:tcW w:w="1233" w:type="dxa"/>
+          </w:tcPr>
+          <w:p>
+            <w:pPr>
+              <w:jc w:val="right"/>
+              <w:rPr>
+                <w:rFonts w:ascii="Aptos Narrow" w:hAnsi="Aptos Narrow"/>
+                <w:sz w:val="18"/>
+                <w:szCs w:val="20"/>
+              </w:rPr>
+            </w:pPr>
+            <w:r>
+              <w:rPr>
+                <w:rFonts w:ascii="Aptos Narrow" w:hAnsi="Aptos Narrow"/>
+                <w:sz w:val="18"/>
+                <w:szCs w:val="20"/>
+                <w:lang w:val="fr-CA"/>
+              </w:rPr>
+              <w:t>452,05</w:t>
+            </w:r>
+            <w:r>
+              <w:rPr>
+                <w:rFonts w:ascii="Aptos Narrow" w:hAnsi="Aptos Narrow"/>
+                <w:sz w:val="18"/>
+                <w:szCs w:val="20"/>
+                <w:lang w:val="fr-CA"/>
+              </w:rPr>
+              <w:t xml:space="preserve"> </w:t>
+            </w:r>
+            <w:proofErr w:type="spellStart"/>
+            <w:r>
+              <w:rPr>
+                <w:rFonts w:ascii="Aptos Narrow" w:hAnsi="Aptos Narrow"/>
+                <w:sz w:val="18"/>
+                <w:szCs w:val="20"/>
+              </w:rPr>
+              <w:t>hres</w:t>
+            </w:r>
+            <w:proofErr w:type="spellEnd"/>
+          </w:p>
+        </w:tc>
+        <w:tc>
+          <w:tcPr>
+            <w:tcW w:w="468" w:type="dxa"/>
+          </w:tcPr>
+          <w:p>
+            <w:pPr>
+              <w:jc w:val="center"/>
+              <w:rPr>
+                <w:rFonts w:ascii="Aptos Narrow" w:hAnsi="Aptos Narrow"/>
+                <w:sz w:val="18"/>
+                <w:szCs w:val="20"/>
+              </w:rPr>
+            </w:pPr>
+            <w:r>
+              <w:rPr>
+                <w:rFonts w:ascii="Aptos Narrow" w:hAnsi="Aptos Narrow"/>
+                <w:b/>
+                <w:bCs/>
+                <w:color w:val="FF0000"/>
+                <w:sz w:val="22"/>
+                <w:szCs w:val="24"/>
+              </w:rPr>
+              <w:sym w:font="Wingdings 2" w:char="F050"/>
+            </w:r>
+          </w:p>
+        </w:tc>
+        <w:tc>
+          <w:tcPr>
+            <w:tcW w:w="468" w:type="dxa"/>
+          </w:tcPr>
+          <w:p>
+            <w:pPr>
+              <w:jc w:val="center"/>
+              <w:rPr>
+                <w:rFonts w:ascii="Aptos Narrow" w:hAnsi="Aptos Narrow"/>
+                <w:sz w:val="18"/>
+                <w:szCs w:val="20"/>
+              </w:rPr>
+            </w:pPr>
+            <w:r>
+              <w:rPr>
+                <w:rFonts w:ascii="Aptos Narrow" w:hAnsi="Aptos Narrow"/>
+                <w:b/>
+                <w:bCs/>
+                <w:color w:val="FF0000"/>
+                <w:sz w:val="22"/>
+                <w:szCs w:val="24"/>
+              </w:rPr>
+              <w:sym w:font="Wingdings 2" w:char="F050"/>
+            </w:r>
+          </w:p>
+        </w:tc>
+        <w:tc>
+          <w:tcPr>
+            <w:tcW w:w="468" w:type="dxa"/>
+          </w:tcPr>
+          <w:p>
+            <w:pPr>
+              <w:jc w:val="center"/>
+              <w:rPr>
+                <w:rFonts w:ascii="Aptos Narrow" w:hAnsi="Aptos Narrow"/>
+                <w:sz w:val="18"/>
+                <w:szCs w:val="20"/>
+              </w:rPr>
+            </w:pPr>
+            <w:r>
+              <w:rPr>
+                <w:rFonts w:ascii="Aptos Narrow" w:hAnsi="Aptos Narrow"/>
+                <w:b/>
+                <w:bCs/>
+                <w:color w:val="FF0000"/>
+                <w:sz w:val="22"/>
+                <w:szCs w:val="24"/>
+              </w:rPr>
+              <w:sym w:font="Wingdings 2" w:char="F050"/>
+            </w:r>
+          </w:p>
+        </w:tc>
+        <w:tc>
+          <w:tcPr>
+            <w:tcW w:w="757" w:type="dxa"/>
+          </w:tcPr>
+          <w:p>
+            <w:pPr>
+              <w:jc w:val="center"/>
+              <w:rPr>
+                <w:rFonts w:ascii="Aptos Narrow" w:hAnsi="Aptos Narrow"/>
+                <w:sz w:val="18"/>
+                <w:szCs w:val="20"/>
+              </w:rPr>
+            </w:pPr>
+            <w:r>
+              <w:rPr>
+                <w:rFonts w:ascii="Aptos Narrow" w:hAnsi="Aptos Narrow"/>
+                <w:sz w:val="18"/>
+                <w:szCs w:val="20"/>
+              </w:rPr>
+              <w:t>6703</w:t>
+            </w:r>
+          </w:p>
+        </w:tc>
+        <w:tc>
+          <w:tcPr>
+            <w:tcW w:w="465" w:type="dxa"/>
+          </w:tcPr>
+          <w:p>
+            <w:pPr>
+              <w:jc w:val="center"/>
+              <w:rPr>
+                <w:rFonts w:ascii="Aptos Narrow" w:hAnsi="Aptos Narrow"/>
+                <w:sz w:val="18"/>
+                <w:szCs w:val="20"/>
+              </w:rPr>
+            </w:pPr>
+            <w:r>
+              <w:rPr>
+                <w:rFonts w:ascii="Aptos Narrow" w:hAnsi="Aptos Narrow"/>
+                <w:b/>
+                <w:bCs/>
+                <w:color w:val="FF0000"/>
+                <w:sz w:val="22"/>
+                <w:szCs w:val="24"/>
+              </w:rPr>
+              <w:sym w:font="Wingdings 2" w:char="F050"/>
+            </w:r>
+          </w:p>
+        </w:tc>
+      </w:tr>
+      <w:tr>
+        <w:tc>
+          <w:tcPr>
+            <w:tcW w:w="1715" w:type="dxa"/>
+          </w:tcPr>
+          <w:p>
+            <w:pPr>
+              <w:rPr>
+                <w:rFonts w:ascii="Aptos Narrow" w:hAnsi="Aptos Narrow"/>
+                <w:sz w:val="18"/>
+                <w:szCs w:val="20"/>
+              </w:rPr>
+            </w:pPr>
+            <w:r>
+              <w:rPr>
+                <w:rFonts w:ascii="Aptos Narrow" w:hAnsi="Aptos Narrow"/>
+                <w:sz w:val="18"/>
+                <w:szCs w:val="20"/>
+              </w:rPr>
+              <w:t>202</w:t>
+            </w:r>
+            <w:r>
+              <w:rPr>
+                <w:rFonts w:ascii="Aptos Narrow" w:hAnsi="Aptos Narrow"/>
+                <w:sz w:val="18"/>
+                <w:szCs w:val="20"/>
+              </w:rPr>
+              <w:t>5_05_22_0558</w:t>
+            </w:r>
+          </w:p>
+        </w:tc>
+        <w:tc>
+          <w:tcPr>
+            <w:tcW w:w="938" w:type="dxa"/>
+          </w:tcPr>
+          <w:p>
+            <w:pPr>
+              <w:jc w:val="center"/>
+              <w:rPr>
+                <w:rFonts w:ascii="Aptos Narrow" w:hAnsi="Aptos Narrow"/>
+                <w:sz w:val="18"/>
+                <w:szCs w:val="20"/>
+              </w:rPr>
+            </w:pPr>
+            <w:r>
+              <w:rPr>
+                <w:rFonts w:ascii="Aptos Narrow" w:hAnsi="Aptos Narrow"/>
+                <w:sz w:val="18"/>
+                <w:szCs w:val="20"/>
+              </w:rPr>
+              <w:t>OK</w:t>
+            </w:r>
+          </w:p>
+        </w:tc>
+        <w:tc>
+          <w:tcPr>
+            <w:tcW w:w="1970" w:type="dxa"/>
+          </w:tcPr>
+          <w:p>
+            <w:pPr>
+              <w:jc w:val="center"/>
+              <w:rPr>
+                <w:rFonts w:ascii="Aptos Narrow" w:hAnsi="Aptos Narrow"/>
+                <w:sz w:val="18"/>
+                <w:szCs w:val="20"/>
+              </w:rPr>
+            </w:pPr>
+            <w:r>
+              <w:rPr>
+                <w:rFonts w:ascii="Aptos Narrow" w:hAnsi="Aptos Narrow"/>
+                <w:sz w:val="18"/>
+                <w:szCs w:val="20"/>
+              </w:rPr>
+              <w:t>2025_05_22_0602.pdf</w:t>
+            </w:r>
+          </w:p>
+        </w:tc>
+        <w:tc>
+          <w:tcPr>
+            <w:tcW w:w="1342" w:type="dxa"/>
+          </w:tcPr>
+          <w:p>
+            <w:pPr>
+              <w:jc w:val="right"/>
+              <w:rPr>
+                <w:rFonts w:ascii="Aptos Narrow" w:hAnsi="Aptos Narrow"/>
+                <w:sz w:val="18"/>
+                <w:szCs w:val="20"/>
+              </w:rPr>
+            </w:pPr>
+            <w:r>
+              <w:rPr>
+                <w:rFonts w:ascii="Aptos Narrow" w:hAnsi="Aptos Narrow"/>
+                <w:sz w:val="18"/>
+                <w:szCs w:val="20"/>
+                <w:lang w:val="fr-CA"/>
+              </w:rPr>
+              <w:t>692 672,54</w:t>
+            </w:r>
+            <w:r>
+              <w:rPr>
+                <w:rFonts w:ascii="Aptos Narrow" w:hAnsi="Aptos Narrow"/>
+                <w:sz w:val="18"/>
+                <w:szCs w:val="20"/>
+                <w:lang w:val="fr-CA"/>
+              </w:rPr>
+              <w:t xml:space="preserve"> $</w:t>
+            </w:r>
+          </w:p>
+        </w:tc>
+        <w:tc>
+          <w:tcPr>
+            <w:tcW w:w="468" w:type="dxa"/>
+          </w:tcPr>
+          <w:p>
+            <w:pPr>
+              <w:jc w:val="center"/>
+              <w:rPr>
+                <w:rFonts w:ascii="Aptos Narrow" w:hAnsi="Aptos Narrow"/>
+                <w:sz w:val="18"/>
+                <w:szCs w:val="20"/>
+              </w:rPr>
+            </w:pPr>
+            <w:r>
+              <w:rPr>
+                <w:rFonts w:ascii="Aptos Narrow" w:hAnsi="Aptos Narrow"/>
+                <w:b/>
+                <w:bCs/>
+                <w:color w:val="FF0000"/>
+                <w:sz w:val="22"/>
+                <w:szCs w:val="24"/>
+              </w:rPr>
+              <w:sym w:font="Wingdings 2" w:char="F050"/>
+            </w:r>
+          </w:p>
+        </w:tc>
+        <w:tc>
+          <w:tcPr>
+            <w:tcW w:w="468" w:type="dxa"/>
+          </w:tcPr>
+          <w:p>
+            <w:pPr>
+              <w:jc w:val="center"/>
+              <w:rPr>
+                <w:rFonts w:ascii="Aptos Narrow" w:hAnsi="Aptos Narrow"/>
+                <w:sz w:val="18"/>
+                <w:szCs w:val="20"/>
+              </w:rPr>
+            </w:pPr>
+            <w:r>
+              <w:rPr>
+                <w:rFonts w:ascii="Aptos Narrow" w:hAnsi="Aptos Narrow"/>
+                <w:b/>
+                <w:bCs/>
+                <w:color w:val="FF0000"/>
+                <w:sz w:val="22"/>
+                <w:szCs w:val="24"/>
+              </w:rPr>
+              <w:sym w:font="Wingdings 2" w:char="F050"/>
+            </w:r>
+          </w:p>
+        </w:tc>
+        <w:tc>
+          <w:tcPr>
+            <w:tcW w:w="468" w:type="dxa"/>
+          </w:tcPr>
+          <w:p>
+            <w:pPr>
+              <w:jc w:val="center"/>
+              <w:rPr>
+                <w:rFonts w:ascii="Aptos Narrow" w:hAnsi="Aptos Narrow"/>
+                <w:sz w:val="18"/>
+                <w:szCs w:val="20"/>
+              </w:rPr>
+            </w:pPr>
+            <w:r>
+              <w:rPr>
+                <w:rFonts w:ascii="Aptos Narrow" w:hAnsi="Aptos Narrow"/>
+                <w:b/>
+                <w:bCs/>
+                <w:color w:val="FF0000"/>
+                <w:sz w:val="22"/>
+                <w:szCs w:val="24"/>
+              </w:rPr>
+              <w:sym w:font="Wingdings 2" w:char="F050"/>
+            </w:r>
+          </w:p>
+        </w:tc>
+        <w:tc>
+          <w:tcPr>
+            <w:tcW w:w="1233" w:type="dxa"/>
+          </w:tcPr>
+          <w:p>
+            <w:pPr>
+              <w:jc w:val="right"/>
+              <w:rPr>
+                <w:rFonts w:ascii="Aptos Narrow" w:hAnsi="Aptos Narrow"/>
+                <w:sz w:val="18"/>
+                <w:szCs w:val="20"/>
+              </w:rPr>
+            </w:pPr>
+            <w:r>
+              <w:rPr>
+                <w:rFonts w:ascii="Aptos Narrow" w:hAnsi="Aptos Narrow"/>
+                <w:sz w:val="18"/>
+                <w:szCs w:val="20"/>
+                <w:lang w:val="fr-CA"/>
+              </w:rPr>
+              <w:t>4</w:t>
+            </w:r>
+            <w:r>
+              <w:rPr>
+                <w:rFonts w:ascii="Aptos Narrow" w:hAnsi="Aptos Narrow"/>
+                <w:sz w:val="18"/>
+                <w:szCs w:val="20"/>
+                <w:lang w:val="fr-CA"/>
               </w:rPr>
               <w:t>15</w:t>
             </w:r>
+            <w:r>
+              <w:rPr>
+                <w:rFonts w:ascii="Aptos Narrow" w:hAnsi="Aptos Narrow"/>
+                <w:sz w:val="18"/>
+                <w:szCs w:val="20"/>
+                <w:lang w:val="fr-CA"/>
+              </w:rPr>
+              <w:t>,</w:t>
+            </w:r>
+            <w:r>
+              <w:rPr>
+                <w:rFonts w:ascii="Aptos Narrow" w:hAnsi="Aptos Narrow"/>
+                <w:sz w:val="18"/>
+                <w:szCs w:val="20"/>
+                <w:lang w:val="fr-CA"/>
+              </w:rPr>
+              <w:t xml:space="preserve">10 </w:t>
+            </w:r>
+            <w:proofErr w:type="spellStart"/>
+            <w:r>
+              <w:rPr>
+                <w:rFonts w:ascii="Aptos Narrow" w:hAnsi="Aptos Narrow"/>
+                <w:sz w:val="18"/>
+                <w:szCs w:val="20"/>
+              </w:rPr>
+              <w:t>hres</w:t>
+            </w:r>
+            <w:proofErr w:type="spellEnd"/>
+          </w:p>
+        </w:tc>
+        <w:tc>
+          <w:tcPr>
+            <w:tcW w:w="468" w:type="dxa"/>
+          </w:tcPr>
+          <w:p>
+            <w:pPr>
+              <w:jc w:val="center"/>
+              <w:rPr>
+                <w:rFonts w:ascii="Aptos Narrow" w:hAnsi="Aptos Narrow"/>
+                <w:sz w:val="18"/>
+                <w:szCs w:val="20"/>
+              </w:rPr>
+            </w:pPr>
+            <w:r>
+              <w:rPr>
+                <w:rFonts w:ascii="Aptos Narrow" w:hAnsi="Aptos Narrow"/>
+                <w:b/>
+                <w:bCs/>
+                <w:color w:val="FF0000"/>
+                <w:sz w:val="22"/>
+                <w:szCs w:val="24"/>
+              </w:rPr>
+              <w:sym w:font="Wingdings 2" w:char="F050"/>
+            </w:r>
+          </w:p>
+        </w:tc>
+        <w:tc>
+          <w:tcPr>
+            <w:tcW w:w="468" w:type="dxa"/>
+          </w:tcPr>
+          <w:p>
+            <w:pPr>
+              <w:jc w:val="center"/>
+              <w:rPr>
+                <w:rFonts w:ascii="Aptos Narrow" w:hAnsi="Aptos Narrow"/>
+                <w:sz w:val="18"/>
+                <w:szCs w:val="20"/>
+              </w:rPr>
+            </w:pPr>
+            <w:r>
+              <w:rPr>
+                <w:rFonts w:ascii="Aptos Narrow" w:hAnsi="Aptos Narrow"/>
+                <w:b/>
+                <w:bCs/>
+                <w:color w:val="FF0000"/>
+                <w:sz w:val="22"/>
+                <w:szCs w:val="24"/>
+              </w:rPr>
+              <w:sym w:font="Wingdings 2" w:char="F050"/>
+            </w:r>
+          </w:p>
+        </w:tc>
+        <w:tc>
+          <w:tcPr>
+            <w:tcW w:w="468" w:type="dxa"/>
+          </w:tcPr>
+          <w:p>
+            <w:pPr>
+              <w:jc w:val="center"/>
+              <w:rPr>
+                <w:rFonts w:ascii="Aptos Narrow" w:hAnsi="Aptos Narrow"/>
+                <w:sz w:val="18"/>
+                <w:szCs w:val="20"/>
+              </w:rPr>
+            </w:pPr>
+            <w:r>
+              <w:rPr>
+                <w:rFonts w:ascii="Aptos Narrow" w:hAnsi="Aptos Narrow"/>
+                <w:b/>
+                <w:bCs/>
+                <w:color w:val="FF0000"/>
+                <w:sz w:val="22"/>
+                <w:szCs w:val="24"/>
+              </w:rPr>
+              <w:sym w:font="Wingdings 2" w:char="F050"/>
+            </w:r>
+          </w:p>
+        </w:tc>
+        <w:tc>
+          <w:tcPr>
+            <w:tcW w:w="757" w:type="dxa"/>
+          </w:tcPr>
+          <w:p>
+            <w:pPr>
+              <w:jc w:val="center"/>
+              <w:rPr>
+                <w:rFonts w:ascii="Aptos Narrow" w:hAnsi="Aptos Narrow"/>
+                <w:sz w:val="18"/>
+                <w:szCs w:val="20"/>
+              </w:rPr>
+            </w:pPr>
+            <w:r>
+              <w:rPr>
+                <w:rFonts w:ascii="Aptos Narrow" w:hAnsi="Aptos Narrow"/>
+                <w:sz w:val="18"/>
+                <w:szCs w:val="20"/>
+              </w:rPr>
+              <w:t>6777</w:t>
+            </w:r>
+          </w:p>
+        </w:tc>
+        <w:tc>
+          <w:tcPr>
+            <w:tcW w:w="465" w:type="dxa"/>
+          </w:tcPr>
+          <w:p>
+            <w:pPr>
+              <w:jc w:val="center"/>
+              <w:rPr>
+                <w:rFonts w:ascii="Aptos Narrow" w:hAnsi="Aptos Narrow"/>
+                <w:sz w:val="18"/>
+                <w:szCs w:val="20"/>
+              </w:rPr>
+            </w:pPr>
+            <w:r>
+              <w:rPr>
+                <w:rFonts w:ascii="Aptos Narrow" w:hAnsi="Aptos Narrow"/>
+                <w:b/>
+                <w:bCs/>
+                <w:color w:val="FF0000"/>
+                <w:sz w:val="22"/>
+                <w:szCs w:val="24"/>
+              </w:rPr>
+              <w:sym w:font="Wingdings 2" w:char="F050"/>
+            </w:r>
+          </w:p>
+        </w:tc>
+      </w:tr>
+      <w:tr>
+        <w:tc>
+          <w:tcPr>
+            <w:tcW w:w="1715" w:type="dxa"/>
+          </w:tcPr>
+          <w:p>
+            <w:pPr>
+              <w:rPr>
+                <w:rFonts w:ascii="Aptos Narrow" w:hAnsi="Aptos Narrow"/>
+                <w:sz w:val="18"/>
+                <w:szCs w:val="20"/>
+              </w:rPr>
+            </w:pPr>
+            <w:r>
+              <w:rPr>
+                <w:rFonts w:ascii="Aptos Narrow" w:hAnsi="Aptos Narrow"/>
+                <w:sz w:val="18"/>
+                <w:szCs w:val="20"/>
+              </w:rPr>
+              <w:t>202</w:t>
+            </w:r>
+            <w:r>
+              <w:rPr>
+                <w:rFonts w:ascii="Aptos Narrow" w:hAnsi="Aptos Narrow"/>
+                <w:sz w:val="18"/>
+                <w:szCs w:val="20"/>
+              </w:rPr>
+              <w:t>5_05</w:t>
+            </w:r>
+            <w:r>
+              <w:rPr>
+                <w:rFonts w:ascii="Aptos Narrow" w:hAnsi="Aptos Narrow"/>
+                <w:sz w:val="18"/>
+                <w:szCs w:val="20"/>
+              </w:rPr>
+              <w:t>_25</w:t>
+            </w:r>
+            <w:r>
+              <w:rPr>
+                <w:rFonts w:ascii="Aptos Narrow" w:hAnsi="Aptos Narrow"/>
+                <w:sz w:val="18"/>
+                <w:szCs w:val="20"/>
+              </w:rPr>
+              <w:t>_</w:t>
+            </w:r>
+            <w:r>
+              <w:rPr>
+                <w:rFonts w:ascii="Aptos Narrow" w:hAnsi="Aptos Narrow"/>
+                <w:sz w:val="18"/>
+                <w:szCs w:val="20"/>
+              </w:rPr>
+              <w:t>2207</w:t>
+            </w:r>
           </w:p>
         </w:tc>
         <w:tc>
@@ -28118,55 +29950,23 @@
                 <w:sz w:val="18"/>
                 <w:szCs w:val="20"/>
               </w:rPr>
-              <w:t>2025_0</w:t>
-            </w:r>
-            <w:r>
-              <w:rPr>
-                <w:rFonts w:ascii="Aptos Narrow" w:hAnsi="Aptos Narrow"/>
-                <w:sz w:val="18"/>
-                <w:szCs w:val="20"/>
-              </w:rPr>
-              <w:t>5</w:t>
-            </w:r>
-            <w:r>
-              <w:rPr>
-                <w:rFonts w:ascii="Aptos Narrow" w:hAnsi="Aptos Narrow"/>
-                <w:sz w:val="18"/>
-                <w:szCs w:val="20"/>
-              </w:rPr>
-              <w:t>_0</w:t>
-            </w:r>
-            <w:r>
-              <w:rPr>
-                <w:rFonts w:ascii="Aptos Narrow" w:hAnsi="Aptos Narrow"/>
-                <w:sz w:val="18"/>
-                <w:szCs w:val="20"/>
-              </w:rPr>
-              <w:t>9</w:t>
-            </w:r>
-            <w:r>
-              <w:rPr>
-                <w:rFonts w:ascii="Aptos Narrow" w:hAnsi="Aptos Narrow"/>
-                <w:sz w:val="18"/>
-                <w:szCs w:val="20"/>
-              </w:rPr>
-              <w:t>_</w:t>
-            </w:r>
-            <w:r>
-              <w:rPr>
-                <w:rFonts w:ascii="Aptos Narrow" w:hAnsi="Aptos Narrow"/>
-                <w:sz w:val="18"/>
-                <w:szCs w:val="20"/>
-              </w:rPr>
-              <w:t>2218</w:t>
-            </w:r>
-            <w:r>
-              <w:rPr>
-                <w:rFonts w:ascii="Aptos Narrow" w:hAnsi="Aptos Narrow"/>
-                <w:sz w:val="18"/>
-                <w:szCs w:val="20"/>
-              </w:rPr>
-              <w:t>.pdf</w:t>
+              <w:t>2025_05</w:t>
+            </w:r>
+            <w:r>
+              <w:rPr>
+                <w:rFonts w:ascii="Aptos Narrow" w:hAnsi="Aptos Narrow"/>
+                <w:sz w:val="18"/>
+                <w:szCs w:val="20"/>
+              </w:rPr>
+              <w:t>_25</w:t>
+            </w:r>
+            <w:r>
+              <w:rPr>
+                <w:rFonts w:ascii="Aptos Narrow" w:hAnsi="Aptos Narrow"/>
+                <w:sz w:val="18"/>
+                <w:szCs w:val="20"/>
+              </w:rPr>
+              <w:t>_0602.pdf</w:t>
             </w:r>
           </w:p>
         </w:tc>
@@ -28188,8 +29988,9 @@
                 <w:rFonts w:ascii="Aptos Narrow" w:hAnsi="Aptos Narrow"/>
                 <w:sz w:val="18"/>
                 <w:szCs w:val="20"/>
-              </w:rPr>
-              <w:t>164 026,78 $</w:t>
+                <w:lang w:val="fr-CA"/>
+              </w:rPr>
+              <w:t>580 968,32 $</w:t>
             </w:r>
           </w:p>
         </w:tc>
@@ -28289,8 +30090,18 @@
                 <w:rFonts w:ascii="Aptos Narrow" w:hAnsi="Aptos Narrow"/>
                 <w:sz w:val="18"/>
                 <w:szCs w:val="20"/>
-              </w:rPr>
-              <w:t xml:space="preserve">1 320,85 </w:t>
+                <w:lang w:val="fr-CA"/>
+              </w:rPr>
+              <w:t>255,45</w:t>
+            </w:r>
+            <w:r>
+              <w:rPr>
+                <w:rFonts w:ascii="Aptos Narrow" w:hAnsi="Aptos Narrow"/>
+                <w:sz w:val="18"/>
+                <w:szCs w:val="20"/>
+                <w:lang w:val="fr-CA"/>
+              </w:rPr>
+              <w:t xml:space="preserve"> </w:t>
             </w:r>
             <w:proofErr w:type="spellStart"/>
             <w:r>
@@ -28401,7 +30212,7 @@
                 <w:sz w:val="18"/>
                 <w:szCs w:val="20"/>
               </w:rPr>
-              <w:t>6553</w:t>
+              <w:t>6847</w:t>
             </w:r>
           </w:p>
         </w:tc>

</xml_diff>